<commit_message>
fix Main add general instruction to the final doc
</commit_message>
<xml_diff>
--- a/doc/finalDoc.docx
+++ b/doc/finalDoc.docx
@@ -245,6 +245,8 @@
             <w:pPr>
               <w:pStyle w:val="EACLText"/>
             </w:pPr>
+            <w:bookmarkStart w:id="0" w:name="_GoBack"/>
+            <w:bookmarkEnd w:id="0"/>
           </w:p>
         </w:tc>
       </w:tr>
@@ -546,113 +548,6 @@
       </w:pPr>
       <w:r>
         <w:rPr>
-          <w:sz w:val="22"/>
-          <w:szCs w:val="22"/>
-          <w:lang w:eastAsia="tr-TR"/>
-        </w:rPr>
-        <w:t>Auto-completion, or word completion is the pr</w:t>
-      </w:r>
-      <w:r>
-        <w:rPr>
-          <w:sz w:val="22"/>
-          <w:szCs w:val="22"/>
-          <w:lang w:eastAsia="tr-TR"/>
-        </w:rPr>
-        <w:t>o</w:t>
-      </w:r>
-      <w:r>
-        <w:rPr>
-          <w:sz w:val="22"/>
-          <w:szCs w:val="22"/>
-          <w:lang w:eastAsia="tr-TR"/>
-        </w:rPr>
-        <w:t>cess where a machine tries to predict what word is currently being typed or what will be the next word. Auto-completion mainly uses a dictionary of the words in the language and the probability of appearance; more sop</w:t>
-      </w:r>
-      <w:r>
-        <w:rPr>
-          <w:sz w:val="22"/>
-          <w:szCs w:val="22"/>
-          <w:lang w:eastAsia="tr-TR"/>
-        </w:rPr>
-        <w:t xml:space="preserve">histicated techniques are based on </w:t>
-      </w:r>
-      <w:r>
-        <w:rPr>
-          <w:sz w:val="22"/>
-          <w:szCs w:val="22"/>
-          <w:lang w:eastAsia="tr-TR"/>
-        </w:rPr>
-        <w:t>n-gram or part of speech tagging.</w:t>
-      </w:r>
-      <w:r>
-        <w:rPr>
-          <w:sz w:val="22"/>
-          <w:szCs w:val="22"/>
-          <w:lang w:eastAsia="tr-TR"/>
-        </w:rPr>
-        <w:t xml:space="preserve"> </w:t>
-      </w:r>
-      <w:r>
-        <w:rPr>
-          <w:sz w:val="22"/>
-          <w:szCs w:val="22"/>
-          <w:lang w:eastAsia="tr-TR"/>
-        </w:rPr>
-        <w:t>The main use of auto-complete is to shorten typing time and avoiding spelling mistakes, and used in search bars, text message editors in cellular d</w:t>
-      </w:r>
-      <w:r>
-        <w:rPr>
-          <w:sz w:val="22"/>
-          <w:szCs w:val="22"/>
-          <w:lang w:eastAsia="tr-TR"/>
-        </w:rPr>
-        <w:t>e</w:t>
-      </w:r>
-      <w:r>
-        <w:rPr>
-          <w:sz w:val="22"/>
-          <w:szCs w:val="22"/>
-          <w:lang w:eastAsia="tr-TR"/>
-        </w:rPr>
-        <w:t>vises, source code editors, command-line inte</w:t>
-      </w:r>
-      <w:r>
-        <w:rPr>
-          <w:sz w:val="22"/>
-          <w:szCs w:val="22"/>
-          <w:lang w:eastAsia="tr-TR"/>
-        </w:rPr>
-        <w:t>r</w:t>
-      </w:r>
-      <w:r>
-        <w:rPr>
-          <w:sz w:val="22"/>
-          <w:szCs w:val="22"/>
-          <w:lang w:eastAsia="tr-TR"/>
-        </w:rPr>
-        <w:t>preters and more.</w:t>
-      </w:r>
-      <w:r>
-        <w:rPr>
-          <w:sz w:val="22"/>
-          <w:szCs w:val="22"/>
-          <w:lang w:eastAsia="tr-TR"/>
-        </w:rPr>
-        <w:t xml:space="preserve"> </w:t>
-      </w:r>
-    </w:p>
-    <w:p>
-      <w:pPr>
-        <w:autoSpaceDE w:val="0"/>
-        <w:autoSpaceDN w:val="0"/>
-        <w:adjustRightInd w:val="0"/>
-        <w:rPr>
-          <w:rFonts w:ascii="Times" w:hAnsi="Times" w:cs="Times"/>
-          <w:lang w:eastAsia="en-US" w:bidi="he-IL"/>
-        </w:rPr>
-      </w:pPr>
-      <w:r>
-        <w:rPr>
           <w:noProof/>
           <w:lang w:eastAsia="en-US" w:bidi="he-IL"/>
         </w:rPr>
@@ -661,8 +556,1541 @@
             <v:stroke joinstyle="miter"/>
             <v:path gradientshapeok="t" o:connecttype="rect"/>
           </v:shapetype>
-          <v:shape id="_x0000_s1026" type="#_x0000_t202" style="position:absolute;margin-left:246.65pt;margin-top:76.8pt;width:170.1pt;height:20.6pt;z-index:251664384;mso-height-percent:200;mso-height-percent:200;mso-width-relative:margin;mso-height-relative:margin">
-            <v:textbox style="mso-next-textbox:#_x0000_s1026;mso-fit-shape-to-text:t">
+          <v:shape id="_x0000_s1028" type="#_x0000_t202" style="position:absolute;left:0;text-align:left;margin-left:241.85pt;margin-top:19pt;width:216.35pt;height:17.4pt;z-index:251665408;mso-width-relative:margin;mso-height-relative:margin">
+            <v:textbox style="mso-next-textbox:#_x0000_s1028">
+              <w:txbxContent>
+                <w:p>
+                  <w:pPr>
+                    <w:rPr>
+                      <w:b/>
+                      <w:bCs/>
+                      <w:i/>
+                      <w:iCs/>
+                      <w:sz w:val="16"/>
+                      <w:szCs w:val="16"/>
+                      <w:lang w:eastAsia="zh-TW"/>
+                    </w:rPr>
+                  </w:pPr>
+                  <w:r>
+                    <w:rPr>
+                      <w:b/>
+                      <w:bCs/>
+                      <w:i/>
+                      <w:iCs/>
+                      <w:sz w:val="16"/>
+                      <w:szCs w:val="16"/>
+                      <w:lang w:eastAsia="zh-TW"/>
+                    </w:rPr>
+                    <w:t xml:space="preserve">/bin&gt; </w:t>
+                  </w:r>
+                  <w:proofErr w:type="gramStart"/>
+                  <w:r>
+                    <w:rPr>
+                      <w:b/>
+                      <w:bCs/>
+                      <w:i/>
+                      <w:iCs/>
+                      <w:sz w:val="16"/>
+                      <w:szCs w:val="16"/>
+                      <w:lang w:eastAsia="zh-TW"/>
+                    </w:rPr>
+                    <w:t>java  -</w:t>
+                  </w:r>
+                  <w:proofErr w:type="spellStart"/>
+                  <w:proofErr w:type="gramEnd"/>
+                  <w:r>
+                    <w:rPr>
+                      <w:b/>
+                      <w:bCs/>
+                      <w:i/>
+                      <w:iCs/>
+                      <w:sz w:val="16"/>
+                      <w:szCs w:val="16"/>
+                      <w:lang w:eastAsia="zh-TW"/>
+                    </w:rPr>
+                    <w:t>cp</w:t>
+                  </w:r>
+                  <w:proofErr w:type="spellEnd"/>
+                  <w:r>
+                    <w:rPr>
+                      <w:b/>
+                      <w:bCs/>
+                      <w:i/>
+                      <w:iCs/>
+                      <w:sz w:val="16"/>
+                      <w:szCs w:val="16"/>
+                      <w:lang w:eastAsia="zh-TW"/>
+                    </w:rPr>
+                    <w:t xml:space="preserve"> ../lib</w:t>
+                  </w:r>
+                  <w:proofErr w:type="gramStart"/>
+                  <w:r>
+                    <w:rPr>
+                      <w:b/>
+                      <w:bCs/>
+                      <w:i/>
+                      <w:iCs/>
+                      <w:sz w:val="16"/>
+                      <w:szCs w:val="16"/>
+                      <w:lang w:eastAsia="zh-TW"/>
+                    </w:rPr>
+                    <w:t>;.</w:t>
+                  </w:r>
+                  <w:proofErr w:type="gramEnd"/>
+                  <w:r>
+                    <w:rPr>
+                      <w:b/>
+                      <w:bCs/>
+                      <w:i/>
+                      <w:iCs/>
+                      <w:sz w:val="16"/>
+                      <w:szCs w:val="16"/>
+                      <w:lang w:eastAsia="zh-TW"/>
+                    </w:rPr>
+                    <w:t xml:space="preserve"> </w:t>
+                  </w:r>
+                  <w:proofErr w:type="spellStart"/>
+                  <w:r>
+                    <w:rPr>
+                      <w:b/>
+                      <w:bCs/>
+                      <w:i/>
+                      <w:iCs/>
+                      <w:sz w:val="16"/>
+                      <w:szCs w:val="16"/>
+                      <w:lang w:eastAsia="zh-TW"/>
+                    </w:rPr>
+                    <w:t>autocomplete.core.Main</w:t>
+                  </w:r>
+                  <w:proofErr w:type="spellEnd"/>
+                  <w:r>
+                    <w:rPr>
+                      <w:b/>
+                      <w:bCs/>
+                      <w:i/>
+                      <w:iCs/>
+                      <w:sz w:val="16"/>
+                      <w:szCs w:val="16"/>
+                      <w:lang w:eastAsia="zh-TW"/>
+                    </w:rPr>
+                    <w:t xml:space="preserve"> </w:t>
+                  </w:r>
+                  <w:r>
+                    <w:rPr>
+                      <w:b/>
+                      <w:bCs/>
+                      <w:i/>
+                      <w:iCs/>
+                      <w:sz w:val="16"/>
+                      <w:szCs w:val="16"/>
+                      <w:lang w:eastAsia="zh-TW"/>
+                    </w:rPr>
+                    <w:t>&lt;parameters&gt;</w:t>
+                  </w:r>
+                </w:p>
+              </w:txbxContent>
+            </v:textbox>
+            <w10:wrap type="topAndBottom" anchorx="page"/>
+          </v:shape>
+        </w:pict>
+      </w:r>
+      <w:r>
+        <w:rPr>
+          <w:sz w:val="22"/>
+          <w:szCs w:val="22"/>
+          <w:lang w:eastAsia="tr-TR"/>
+        </w:rPr>
+        <w:t>Auto-completion, or word completion is the pr</w:t>
+      </w:r>
+      <w:r>
+        <w:rPr>
+          <w:sz w:val="22"/>
+          <w:szCs w:val="22"/>
+          <w:lang w:eastAsia="tr-TR"/>
+        </w:rPr>
+        <w:t>o</w:t>
+      </w:r>
+      <w:r>
+        <w:rPr>
+          <w:sz w:val="22"/>
+          <w:szCs w:val="22"/>
+          <w:lang w:eastAsia="tr-TR"/>
+        </w:rPr>
+        <w:t>cess where a machine tries to predict what word is currently being typed or what will be the next word. Auto-completion mainly uses a dictionary of the words in the language and the probability of appearance; more sop</w:t>
+      </w:r>
+      <w:r>
+        <w:rPr>
+          <w:sz w:val="22"/>
+          <w:szCs w:val="22"/>
+          <w:lang w:eastAsia="tr-TR"/>
+        </w:rPr>
+        <w:t xml:space="preserve">histicated techniques are based on </w:t>
+      </w:r>
+      <w:r>
+        <w:rPr>
+          <w:sz w:val="22"/>
+          <w:szCs w:val="22"/>
+          <w:lang w:eastAsia="tr-TR"/>
+        </w:rPr>
+        <w:t>n-gram or part of speech tagging.</w:t>
+      </w:r>
+      <w:r>
+        <w:rPr>
+          <w:sz w:val="22"/>
+          <w:szCs w:val="22"/>
+          <w:lang w:eastAsia="tr-TR"/>
+        </w:rPr>
+        <w:t xml:space="preserve"> </w:t>
+      </w:r>
+      <w:r>
+        <w:rPr>
+          <w:sz w:val="22"/>
+          <w:szCs w:val="22"/>
+          <w:lang w:eastAsia="tr-TR"/>
+        </w:rPr>
+        <w:t>The main use of auto-complete is to shorten typing time and avoiding spelling mistakes, and used in search bars, text message editors in cellular d</w:t>
+      </w:r>
+      <w:r>
+        <w:rPr>
+          <w:sz w:val="22"/>
+          <w:szCs w:val="22"/>
+          <w:lang w:eastAsia="tr-TR"/>
+        </w:rPr>
+        <w:t>e</w:t>
+      </w:r>
+      <w:r>
+        <w:rPr>
+          <w:sz w:val="22"/>
+          <w:szCs w:val="22"/>
+          <w:lang w:eastAsia="tr-TR"/>
+        </w:rPr>
+        <w:t>vises, source code editors, command-line inte</w:t>
+      </w:r>
+      <w:r>
+        <w:rPr>
+          <w:sz w:val="22"/>
+          <w:szCs w:val="22"/>
+          <w:lang w:eastAsia="tr-TR"/>
+        </w:rPr>
+        <w:t>r</w:t>
+      </w:r>
+      <w:r>
+        <w:rPr>
+          <w:sz w:val="22"/>
+          <w:szCs w:val="22"/>
+          <w:lang w:eastAsia="tr-TR"/>
+        </w:rPr>
+        <w:t>preters and more.</w:t>
+      </w:r>
+      <w:r>
+        <w:rPr>
+          <w:sz w:val="22"/>
+          <w:szCs w:val="22"/>
+          <w:lang w:eastAsia="tr-TR"/>
+        </w:rPr>
+        <w:t xml:space="preserve"> </w:t>
+      </w:r>
+    </w:p>
+    <w:p>
+      <w:pPr>
+        <w:autoSpaceDE w:val="0"/>
+        <w:autoSpaceDN w:val="0"/>
+        <w:adjustRightInd w:val="0"/>
+        <w:rPr>
+          <w:rFonts w:ascii="Times" w:hAnsi="Times" w:cs="Times"/>
+          <w:lang w:eastAsia="en-US" w:bidi="he-IL"/>
+        </w:rPr>
+      </w:pPr>
+      <w:r>
+        <w:rPr>
+          <w:noProof/>
+          <w:lang w:eastAsia="en-US" w:bidi="he-IL"/>
+        </w:rPr>
+        <w:pict>
+          <v:shape id="_x0000_s1030" type="#_x0000_t202" style="position:absolute;margin-left:240.8pt;margin-top:44.15pt;width:216.35pt;height:17.4pt;z-index:251667456;mso-width-relative:margin;mso-height-relative:margin">
+            <v:textbox style="mso-next-textbox:#_x0000_s1030">
+              <w:txbxContent>
+                <w:p>
+                  <w:pPr>
+                    <w:rPr>
+                      <w:b/>
+                      <w:bCs/>
+                      <w:i/>
+                      <w:iCs/>
+                      <w:sz w:val="16"/>
+                      <w:szCs w:val="16"/>
+                      <w:lang w:eastAsia="zh-TW"/>
+                    </w:rPr>
+                  </w:pPr>
+                  <w:r>
+                    <w:rPr>
+                      <w:b/>
+                      <w:bCs/>
+                      <w:i/>
+                      <w:iCs/>
+                      <w:sz w:val="16"/>
+                      <w:szCs w:val="16"/>
+                      <w:lang w:eastAsia="zh-TW"/>
+                    </w:rPr>
+                    <w:t>/</w:t>
+                  </w:r>
+                  <w:proofErr w:type="spellStart"/>
+                  <w:r>
+                    <w:rPr>
+                      <w:b/>
+                      <w:bCs/>
+                      <w:i/>
+                      <w:iCs/>
+                      <w:sz w:val="16"/>
+                      <w:szCs w:val="16"/>
+                      <w:lang w:eastAsia="zh-TW"/>
+                    </w:rPr>
+                    <w:t>src</w:t>
+                  </w:r>
+                  <w:proofErr w:type="spellEnd"/>
+                  <w:r>
+                    <w:rPr>
+                      <w:b/>
+                      <w:bCs/>
+                      <w:i/>
+                      <w:iCs/>
+                      <w:sz w:val="16"/>
+                      <w:szCs w:val="16"/>
+                      <w:lang w:eastAsia="zh-TW"/>
+                    </w:rPr>
+                    <w:t>&gt; python</w:t>
+                  </w:r>
+                  <w:r>
+                    <w:rPr>
+                      <w:b/>
+                      <w:bCs/>
+                      <w:i/>
+                      <w:iCs/>
+                      <w:sz w:val="16"/>
+                      <w:szCs w:val="16"/>
+                      <w:lang w:eastAsia="zh-TW"/>
+                    </w:rPr>
+                    <w:t xml:space="preserve"> </w:t>
+                  </w:r>
+                  <w:r>
+                    <w:rPr>
+                      <w:b/>
+                      <w:bCs/>
+                      <w:i/>
+                      <w:iCs/>
+                      <w:sz w:val="16"/>
+                      <w:szCs w:val="16"/>
+                      <w:lang w:eastAsia="zh-TW"/>
+                    </w:rPr>
+                    <w:t>autocomplete/eavl/eval.py &lt;file-to-evaluate&gt;</w:t>
+                  </w:r>
+                </w:p>
+              </w:txbxContent>
+            </v:textbox>
+            <w10:wrap type="topAndBottom" anchorx="page"/>
+          </v:shape>
+        </w:pict>
+      </w:r>
+      <w:r>
+        <w:rPr>
+          <w:sz w:val="22"/>
+          <w:szCs w:val="22"/>
+          <w:lang w:eastAsia="tr-TR"/>
+        </w:rPr>
+        <w:t xml:space="preserve">In this study, we explore the addition of </w:t>
+      </w:r>
+      <w:r>
+        <w:rPr>
+          <w:sz w:val="22"/>
+          <w:szCs w:val="22"/>
+          <w:lang w:eastAsia="tr-TR"/>
+        </w:rPr>
+        <w:t>conve</w:t>
+      </w:r>
+      <w:r>
+        <w:rPr>
+          <w:sz w:val="22"/>
+          <w:szCs w:val="22"/>
+          <w:lang w:eastAsia="tr-TR"/>
+        </w:rPr>
+        <w:t>r</w:t>
+      </w:r>
+      <w:r>
+        <w:rPr>
+          <w:sz w:val="22"/>
+          <w:szCs w:val="22"/>
+          <w:lang w:eastAsia="tr-TR"/>
+        </w:rPr>
+        <w:t xml:space="preserve">sation context </w:t>
+      </w:r>
+      <w:r>
+        <w:rPr>
+          <w:sz w:val="22"/>
+          <w:szCs w:val="22"/>
+          <w:lang w:eastAsia="tr-TR"/>
+        </w:rPr>
+        <w:t>information to word completion, developing</w:t>
+      </w:r>
+      <w:r>
+        <w:rPr>
+          <w:sz w:val="22"/>
+          <w:szCs w:val="22"/>
+          <w:lang w:eastAsia="tr-TR"/>
+        </w:rPr>
+        <w:t xml:space="preserve"> </w:t>
+      </w:r>
+      <w:r>
+        <w:rPr>
+          <w:sz w:val="22"/>
+          <w:szCs w:val="22"/>
+          <w:lang w:eastAsia="tr-TR"/>
+        </w:rPr>
+        <w:t xml:space="preserve">new algorithms in which the </w:t>
+      </w:r>
+      <w:r>
+        <w:rPr>
+          <w:sz w:val="22"/>
+          <w:szCs w:val="22"/>
+          <w:lang w:eastAsia="tr-TR"/>
+        </w:rPr>
+        <w:t>context of the last word that have been used will be co</w:t>
+      </w:r>
+      <w:r>
+        <w:rPr>
+          <w:sz w:val="22"/>
+          <w:szCs w:val="22"/>
+          <w:lang w:eastAsia="tr-TR"/>
+        </w:rPr>
+        <w:t>n</w:t>
+      </w:r>
+      <w:r>
+        <w:rPr>
+          <w:sz w:val="22"/>
+          <w:szCs w:val="22"/>
+          <w:lang w:eastAsia="tr-TR"/>
+        </w:rPr>
+        <w:t xml:space="preserve">sidered </w:t>
+      </w:r>
+      <w:r>
+        <w:rPr>
+          <w:sz w:val="22"/>
+          <w:szCs w:val="22"/>
+          <w:lang w:eastAsia="tr-TR"/>
+        </w:rPr>
+        <w:t>in addition to the words themselves</w:t>
+      </w:r>
+      <w:r>
+        <w:rPr>
+          <w:sz w:val="22"/>
+          <w:szCs w:val="22"/>
+          <w:lang w:eastAsia="tr-TR"/>
+        </w:rPr>
+        <w:t xml:space="preserve"> </w:t>
+      </w:r>
+      <w:r>
+        <w:rPr>
+          <w:sz w:val="22"/>
+          <w:szCs w:val="22"/>
+          <w:lang w:eastAsia="tr-TR"/>
+        </w:rPr>
+        <w:t>to</w:t>
+      </w:r>
+      <w:r>
+        <w:rPr>
+          <w:sz w:val="22"/>
+          <w:szCs w:val="22"/>
+          <w:lang w:eastAsia="tr-TR"/>
+        </w:rPr>
+        <w:t xml:space="preserve"> </w:t>
+      </w:r>
+      <w:r>
+        <w:rPr>
+          <w:sz w:val="22"/>
+          <w:szCs w:val="22"/>
+          <w:lang w:eastAsia="tr-TR"/>
+        </w:rPr>
+        <w:t>improve the accuracy of the suggestions.</w:t>
+      </w:r>
+      <w:r>
+        <w:rPr>
+          <w:sz w:val="22"/>
+          <w:szCs w:val="22"/>
+          <w:lang w:eastAsia="tr-TR"/>
+        </w:rPr>
+        <w:t xml:space="preserve"> </w:t>
+      </w:r>
+      <w:r>
+        <w:rPr>
+          <w:sz w:val="22"/>
+          <w:szCs w:val="22"/>
+          <w:lang w:eastAsia="tr-TR"/>
+        </w:rPr>
+        <w:t>We h</w:t>
+      </w:r>
+      <w:r>
+        <w:rPr>
+          <w:sz w:val="22"/>
+          <w:szCs w:val="22"/>
+          <w:lang w:eastAsia="tr-TR"/>
+        </w:rPr>
+        <w:t>y</w:t>
+      </w:r>
+      <w:r>
+        <w:rPr>
+          <w:sz w:val="22"/>
+          <w:szCs w:val="22"/>
+          <w:lang w:eastAsia="tr-TR"/>
+        </w:rPr>
+        <w:t xml:space="preserve">pothesize that this will </w:t>
+      </w:r>
+      <w:r>
+        <w:rPr>
+          <w:sz w:val="22"/>
+          <w:szCs w:val="22"/>
+          <w:lang w:eastAsia="tr-TR"/>
+        </w:rPr>
+        <w:t>increase</w:t>
+      </w:r>
+      <w:r>
+        <w:rPr>
+          <w:sz w:val="22"/>
+          <w:szCs w:val="22"/>
+          <w:lang w:eastAsia="tr-TR"/>
+        </w:rPr>
+        <w:t xml:space="preserve"> the likelihood</w:t>
+      </w:r>
+      <w:r>
+        <w:rPr>
+          <w:sz w:val="22"/>
+          <w:szCs w:val="22"/>
+          <w:lang w:eastAsia="tr-TR"/>
+        </w:rPr>
+        <w:t xml:space="preserve"> of suggesting words that were recently added to our vocabulary </w:t>
+      </w:r>
+      <w:r>
+        <w:rPr>
+          <w:sz w:val="22"/>
+          <w:szCs w:val="22"/>
+          <w:lang w:eastAsia="tr-TR"/>
+        </w:rPr>
+        <w:t xml:space="preserve">in </w:t>
+      </w:r>
+      <w:r>
+        <w:rPr>
+          <w:sz w:val="22"/>
+          <w:szCs w:val="22"/>
+          <w:lang w:eastAsia="tr-TR"/>
+        </w:rPr>
+        <w:t xml:space="preserve">the current </w:t>
+      </w:r>
+      <w:r>
+        <w:rPr>
+          <w:sz w:val="22"/>
+          <w:szCs w:val="22"/>
+          <w:lang w:eastAsia="tr-TR"/>
+        </w:rPr>
+        <w:t>context</w:t>
+      </w:r>
+      <w:r>
+        <w:rPr>
+          <w:sz w:val="22"/>
+          <w:szCs w:val="22"/>
+          <w:lang w:eastAsia="tr-TR"/>
+        </w:rPr>
+        <w:t>,</w:t>
+      </w:r>
+      <w:r>
+        <w:rPr>
+          <w:sz w:val="22"/>
+          <w:szCs w:val="22"/>
+          <w:lang w:eastAsia="tr-TR"/>
+        </w:rPr>
+        <w:t xml:space="preserve"> and </w:t>
+      </w:r>
+      <w:r>
+        <w:rPr>
+          <w:sz w:val="22"/>
+          <w:szCs w:val="22"/>
+          <w:lang w:eastAsia="tr-TR"/>
+        </w:rPr>
+        <w:t>en</w:t>
+      </w:r>
+      <w:r>
+        <w:rPr>
+          <w:sz w:val="22"/>
+          <w:szCs w:val="22"/>
+          <w:lang w:eastAsia="tr-TR"/>
+        </w:rPr>
+        <w:t>hance</w:t>
+      </w:r>
+      <w:r>
+        <w:rPr>
+          <w:sz w:val="22"/>
+          <w:szCs w:val="22"/>
+          <w:lang w:eastAsia="tr-TR"/>
+        </w:rPr>
+        <w:t xml:space="preserve"> </w:t>
+      </w:r>
+      <w:r>
+        <w:rPr>
+          <w:sz w:val="22"/>
+          <w:szCs w:val="22"/>
+          <w:lang w:eastAsia="tr-TR"/>
+        </w:rPr>
+        <w:t xml:space="preserve">our prediction accuracy and </w:t>
+      </w:r>
+      <w:r>
+        <w:rPr>
+          <w:sz w:val="22"/>
+          <w:szCs w:val="22"/>
+          <w:lang w:eastAsia="tr-TR"/>
+        </w:rPr>
+        <w:t xml:space="preserve">will result </w:t>
+      </w:r>
+      <w:r>
+        <w:rPr>
+          <w:sz w:val="22"/>
+          <w:szCs w:val="22"/>
+          <w:lang w:eastAsia="tr-TR"/>
+        </w:rPr>
+        <w:t>better scores.</w:t>
+      </w:r>
+    </w:p>
+    <w:p>
+      <w:pPr>
+        <w:pStyle w:val="EACLSection"/>
+      </w:pPr>
+      <w:r>
+        <w:lastRenderedPageBreak/>
+        <w:t xml:space="preserve">General Instructions </w:t>
+      </w:r>
+    </w:p>
+    <w:p>
+      <w:pPr>
+        <w:pStyle w:val="EACLSubsection"/>
+      </w:pPr>
+      <w:r>
+        <w:t>Testing completers</w:t>
+      </w:r>
+    </w:p>
+    <w:p>
+      <w:pPr>
+        <w:pStyle w:val="EACLText"/>
+      </w:pPr>
+      <w:r>
+        <w:t xml:space="preserve">In order to run our experiments you have two options, run our </w:t>
+      </w:r>
+      <w:proofErr w:type="spellStart"/>
+      <w:r>
+        <w:t>JUnit</w:t>
+      </w:r>
+      <w:proofErr w:type="spellEnd"/>
+      <w:r>
+        <w:t xml:space="preserve"> tests, or use the Main class made for testing specific completer.</w:t>
+      </w:r>
+    </w:p>
+    <w:p>
+      <w:pPr>
+        <w:pStyle w:val="EACLText"/>
+      </w:pPr>
+      <w:r>
+        <w:t>In order to run the Main class you'll have to su</w:t>
+      </w:r>
+      <w:r>
+        <w:t>p</w:t>
+      </w:r>
+      <w:r>
+        <w:t>ply the following arguments, number of sugge</w:t>
+      </w:r>
+      <w:r>
+        <w:t>s</w:t>
+      </w:r>
+      <w:r>
+        <w:t>tions, n-gram, test files, results file and training files. The test file and train files should be IRC formatted log files, and the number of sugge</w:t>
+      </w:r>
+      <w:r>
+        <w:t>s</w:t>
+      </w:r>
+      <w:r>
+        <w:t>tions represents the size of suggestion set which suggested for every word in the test file.</w:t>
+      </w:r>
+    </w:p>
+    <w:p>
+      <w:pPr>
+        <w:pStyle w:val="EACLTextIndent"/>
+        <w:ind w:firstLine="0"/>
+      </w:pPr>
+      <w:r>
+        <w:t xml:space="preserve">Run the Main class can be done from the </w:t>
+      </w:r>
+      <w:r>
+        <w:rPr>
+          <w:i/>
+          <w:iCs/>
+        </w:rPr>
+        <w:t xml:space="preserve">/bin </w:t>
+      </w:r>
+      <w:r>
+        <w:t>folder in the project source, by the following command:</w:t>
+      </w:r>
+    </w:p>
+    <w:p>
+      <w:pPr>
+        <w:pStyle w:val="EACLSubsection"/>
+      </w:pPr>
+      <w:r>
+        <w:t>Evaluating results</w:t>
+      </w:r>
+    </w:p>
+    <w:p>
+      <w:pPr>
+        <w:pStyle w:val="EACLText"/>
+      </w:pPr>
+      <w:r>
+        <w:t xml:space="preserve">In order to evaluate completion result file, you may execute our evaluation script located in </w:t>
+      </w:r>
+      <w:proofErr w:type="spellStart"/>
+      <w:r>
+        <w:rPr>
+          <w:i/>
+          <w:iCs/>
+        </w:rPr>
+        <w:t>src</w:t>
+      </w:r>
+      <w:proofErr w:type="spellEnd"/>
+      <w:r>
+        <w:rPr>
+          <w:i/>
+          <w:iCs/>
+        </w:rPr>
+        <w:t>/autocomplete/</w:t>
+      </w:r>
+      <w:proofErr w:type="spellStart"/>
+      <w:r>
+        <w:rPr>
+          <w:i/>
+          <w:iCs/>
+        </w:rPr>
+        <w:t>eval</w:t>
+      </w:r>
+      <w:proofErr w:type="spellEnd"/>
+      <w:r>
+        <w:rPr>
+          <w:i/>
+          <w:iCs/>
+        </w:rPr>
+        <w:t>/eval.py</w:t>
+      </w:r>
+      <w:r>
+        <w:t xml:space="preserve">. The script takes only the file to evaluate as an argument, and prints the result to screen, and to </w:t>
+      </w:r>
+      <w:r>
+        <w:rPr>
+          <w:i/>
+          <w:iCs/>
+        </w:rPr>
+        <w:t>res.xlsx</w:t>
+      </w:r>
+      <w:r>
+        <w:t xml:space="preserve"> file which created in the current working directory (creating the excel results format requiring </w:t>
+      </w:r>
+      <w:r>
+        <w:rPr>
+          <w:i/>
+          <w:iCs/>
+        </w:rPr>
+        <w:t>pa</w:t>
+      </w:r>
+      <w:r>
+        <w:rPr>
+          <w:i/>
+          <w:iCs/>
+        </w:rPr>
+        <w:t>n</w:t>
+      </w:r>
+      <w:r>
+        <w:rPr>
+          <w:i/>
+          <w:iCs/>
+        </w:rPr>
+        <w:t xml:space="preserve">das </w:t>
+      </w:r>
+      <w:r>
+        <w:t>package to be installed).</w:t>
+      </w:r>
+    </w:p>
+    <w:p>
+      <w:pPr>
+        <w:pStyle w:val="EACLTextIndent"/>
+      </w:pPr>
+      <w:r>
+        <w:t>To run the evaluation script you may use to follow command:</w:t>
+      </w:r>
+    </w:p>
+    <w:p>
+      <w:pPr>
+        <w:pStyle w:val="EACLSection"/>
+        <w:rPr>
+          <w:lang w:eastAsia="zh-TW"/>
+        </w:rPr>
+      </w:pPr>
+      <w:r>
+        <w:rPr>
+          <w:lang w:eastAsia="zh-TW"/>
+        </w:rPr>
+        <w:t>Approach</w:t>
+      </w:r>
+    </w:p>
+    <w:p>
+      <w:pPr>
+        <w:pStyle w:val="EACLTextIndent"/>
+        <w:rPr>
+          <w:rFonts w:eastAsia="PMingLiU"/>
+          <w:lang w:eastAsia="zh-TW"/>
+        </w:rPr>
+      </w:pPr>
+      <w:r>
+        <w:rPr>
+          <w:rFonts w:eastAsia="PMingLiU"/>
+          <w:lang w:eastAsia="zh-TW"/>
+        </w:rPr>
+        <w:t>Our approach was to start from several basic implementations, and then try to improve by u</w:t>
+      </w:r>
+      <w:r>
+        <w:rPr>
+          <w:rFonts w:eastAsia="PMingLiU"/>
+          <w:lang w:eastAsia="zh-TW"/>
+        </w:rPr>
+        <w:t>s</w:t>
+      </w:r>
+      <w:r>
+        <w:rPr>
+          <w:rFonts w:eastAsia="PMingLiU"/>
+          <w:lang w:eastAsia="zh-TW"/>
+        </w:rPr>
+        <w:t xml:space="preserve">ing, </w:t>
+      </w:r>
+      <w:r>
+        <w:rPr>
+          <w:rFonts w:eastAsia="PMingLiU"/>
+          <w:lang w:eastAsia="zh-TW"/>
+        </w:rPr>
+        <w:t xml:space="preserve">knowledge of </w:t>
+      </w:r>
+      <w:r>
+        <w:rPr>
+          <w:rFonts w:eastAsia="PMingLiU"/>
+          <w:lang w:eastAsia="zh-TW"/>
+        </w:rPr>
+        <w:t>the</w:t>
+      </w:r>
+      <w:r>
+        <w:rPr>
+          <w:rFonts w:eastAsia="PMingLiU"/>
+          <w:lang w:eastAsia="zh-TW"/>
+        </w:rPr>
+        <w:t xml:space="preserve"> conversation's</w:t>
+      </w:r>
+      <w:r>
+        <w:rPr>
+          <w:rFonts w:eastAsia="PMingLiU"/>
+          <w:lang w:eastAsia="zh-TW"/>
+        </w:rPr>
+        <w:t xml:space="preserve"> context, </w:t>
+      </w:r>
+      <w:r>
+        <w:rPr>
+          <w:rFonts w:eastAsia="PMingLiU"/>
+          <w:lang w:eastAsia="zh-TW"/>
+        </w:rPr>
+        <w:t xml:space="preserve">knowledge of </w:t>
+      </w:r>
+      <w:r>
+        <w:rPr>
+          <w:rFonts w:eastAsia="PMingLiU"/>
+          <w:lang w:eastAsia="zh-TW"/>
+        </w:rPr>
+        <w:t xml:space="preserve">the last </w:t>
+      </w:r>
+      <w:r>
+        <w:rPr>
+          <w:rFonts w:eastAsia="PMingLiU"/>
+          <w:lang w:eastAsia="zh-TW"/>
+        </w:rPr>
+        <w:t>K-used words, n-gram ta</w:t>
+      </w:r>
+      <w:r>
+        <w:rPr>
+          <w:rFonts w:eastAsia="PMingLiU"/>
+          <w:lang w:eastAsia="zh-TW"/>
+        </w:rPr>
+        <w:t>g</w:t>
+      </w:r>
+      <w:r>
+        <w:rPr>
+          <w:rFonts w:eastAsia="PMingLiU"/>
+          <w:lang w:eastAsia="zh-TW"/>
+        </w:rPr>
+        <w:t xml:space="preserve">ging of the sentence, a smoothing mechanism for dealing with unknown words, user "erase" event, etc. What we did is to design a framework which allowing parsing a text file in a certain format, </w:t>
+      </w:r>
+      <w:r>
+        <w:rPr>
+          <w:rFonts w:eastAsia="PMingLiU"/>
+          <w:lang w:eastAsia="zh-TW"/>
+        </w:rPr>
+        <w:lastRenderedPageBreak/>
+        <w:t>and apply several completion mechanisms which transfer the file in to a "</w:t>
+      </w:r>
+      <w:proofErr w:type="spellStart"/>
+      <w:r>
+        <w:rPr>
+          <w:rFonts w:eastAsia="PMingLiU"/>
+          <w:lang w:eastAsia="zh-TW"/>
+        </w:rPr>
+        <w:t>CompledFile</w:t>
+      </w:r>
+      <w:proofErr w:type="spellEnd"/>
+      <w:r>
+        <w:rPr>
+          <w:rFonts w:eastAsia="PMingLiU"/>
+          <w:lang w:eastAsia="zh-TW"/>
+        </w:rPr>
+        <w:t>", which is a format we developed for represents the result.</w:t>
+      </w:r>
+      <w:r>
+        <w:rPr>
+          <w:rFonts w:eastAsia="PMingLiU"/>
+          <w:lang w:eastAsia="zh-TW"/>
+        </w:rPr>
+        <w:t xml:space="preserve"> </w:t>
+      </w:r>
+      <w:r>
+        <w:rPr>
+          <w:rFonts w:eastAsia="PMingLiU"/>
+          <w:lang w:eastAsia="zh-TW"/>
+        </w:rPr>
+        <w:t>We designed the completion mechanism in a general way each word is separated in to letters which entered in to the completion mechanism, than the mechanism yields K proposals. This process continues until a word is completed co</w:t>
+      </w:r>
+      <w:r>
+        <w:rPr>
+          <w:rFonts w:eastAsia="PMingLiU"/>
+          <w:lang w:eastAsia="zh-TW"/>
+        </w:rPr>
+        <w:t>r</w:t>
+      </w:r>
+      <w:r>
+        <w:rPr>
+          <w:rFonts w:eastAsia="PMingLiU"/>
+          <w:lang w:eastAsia="zh-TW"/>
+        </w:rPr>
+        <w:t>rectly or if the word has ended. To be able to</w:t>
+      </w:r>
+      <w:r>
+        <w:rPr>
+          <w:rFonts w:eastAsia="PMingLiU"/>
+          <w:lang w:eastAsia="zh-TW"/>
+        </w:rPr>
+        <w:t xml:space="preserve"> use all the different types of additional information, some events may be triggered during the compl</w:t>
+      </w:r>
+      <w:r>
+        <w:rPr>
+          <w:rFonts w:eastAsia="PMingLiU"/>
+          <w:lang w:eastAsia="zh-TW"/>
+        </w:rPr>
+        <w:t>e</w:t>
+      </w:r>
+      <w:r>
+        <w:rPr>
+          <w:rFonts w:eastAsia="PMingLiU"/>
+          <w:lang w:eastAsia="zh-TW"/>
+        </w:rPr>
+        <w:t xml:space="preserve">tion process. Events can be anything, for </w:t>
+      </w:r>
+      <w:r>
+        <w:rPr>
+          <w:rFonts w:eastAsia="PMingLiU"/>
+          <w:lang w:eastAsia="zh-TW"/>
+        </w:rPr>
+        <w:t>exa</w:t>
+      </w:r>
+      <w:r>
+        <w:rPr>
+          <w:rFonts w:eastAsia="PMingLiU"/>
+          <w:lang w:eastAsia="zh-TW"/>
+        </w:rPr>
+        <w:t>m</w:t>
+      </w:r>
+      <w:r>
+        <w:rPr>
+          <w:rFonts w:eastAsia="PMingLiU"/>
+          <w:lang w:eastAsia="zh-TW"/>
+        </w:rPr>
+        <w:t>ple</w:t>
+      </w:r>
+      <w:r>
+        <w:rPr>
+          <w:rFonts w:eastAsia="PMingLiU"/>
+          <w:lang w:eastAsia="zh-TW"/>
+        </w:rPr>
+        <w:t xml:space="preserve"> event represent a word that completed su</w:t>
+      </w:r>
+      <w:r>
+        <w:rPr>
+          <w:rFonts w:eastAsia="PMingLiU"/>
+          <w:lang w:eastAsia="zh-TW"/>
+        </w:rPr>
+        <w:t>c</w:t>
+      </w:r>
+      <w:r>
+        <w:rPr>
+          <w:rFonts w:eastAsia="PMingLiU"/>
+          <w:lang w:eastAsia="zh-TW"/>
+        </w:rPr>
+        <w:t xml:space="preserve">cessfully or unsuccessfully, new sentence, the name of the writer (/sender), the user has erased a letter, etc. Each completer we develop decides whether or not to use </w:t>
+      </w:r>
+      <w:r>
+        <w:rPr>
+          <w:rFonts w:eastAsia="PMingLiU"/>
+          <w:lang w:eastAsia="zh-TW"/>
+        </w:rPr>
+        <w:t>an event's information</w:t>
+      </w:r>
+      <w:r>
+        <w:rPr>
+          <w:rFonts w:eastAsia="PMingLiU"/>
+          <w:lang w:eastAsia="zh-TW"/>
+        </w:rPr>
+        <w:t xml:space="preserve">. </w:t>
+      </w:r>
+    </w:p>
+    <w:p>
+      <w:pPr>
+        <w:pStyle w:val="EACLTextIndent"/>
+        <w:rPr>
+          <w:rFonts w:eastAsia="PMingLiU"/>
+          <w:lang w:eastAsia="zh-TW"/>
+        </w:rPr>
+      </w:pPr>
+      <w:r>
+        <w:rPr>
+          <w:rFonts w:eastAsia="PMingLiU"/>
+          <w:lang w:eastAsia="zh-TW"/>
+        </w:rPr>
+        <w:t>The "</w:t>
+      </w:r>
+      <w:proofErr w:type="spellStart"/>
+      <w:r>
+        <w:rPr>
+          <w:rFonts w:eastAsia="PMingLiU"/>
+          <w:lang w:eastAsia="zh-TW"/>
+        </w:rPr>
+        <w:t>CompletedFile</w:t>
+      </w:r>
+      <w:proofErr w:type="spellEnd"/>
+      <w:r>
+        <w:rPr>
+          <w:rFonts w:eastAsia="PMingLiU"/>
+          <w:lang w:eastAsia="zh-TW"/>
+        </w:rPr>
+        <w:t>" is in the following fo</w:t>
+      </w:r>
+      <w:r>
+        <w:rPr>
+          <w:rFonts w:eastAsia="PMingLiU"/>
+          <w:lang w:eastAsia="zh-TW"/>
+        </w:rPr>
+        <w:t>r</w:t>
+      </w:r>
+      <w:r>
+        <w:rPr>
+          <w:rFonts w:eastAsia="PMingLiU"/>
+          <w:lang w:eastAsia="zh-TW"/>
+        </w:rPr>
+        <w:t xml:space="preserve">mat, </w:t>
+      </w:r>
+      <w:r>
+        <w:rPr>
+          <w:rFonts w:eastAsia="PMingLiU"/>
+          <w:lang w:eastAsia="zh-TW"/>
+        </w:rPr>
+        <w:t xml:space="preserve">all </w:t>
+      </w:r>
+      <w:r>
+        <w:rPr>
+          <w:rFonts w:eastAsia="PMingLiU"/>
+          <w:lang w:eastAsia="zh-TW"/>
+        </w:rPr>
+        <w:t>punctuation marks</w:t>
+      </w:r>
+      <w:r>
+        <w:rPr>
+          <w:rFonts w:eastAsia="PMingLiU"/>
+          <w:lang w:eastAsia="zh-TW"/>
+        </w:rPr>
+        <w:t xml:space="preserve"> are removed, and </w:t>
+      </w:r>
+      <w:r>
+        <w:rPr>
+          <w:rFonts w:eastAsia="PMingLiU"/>
+          <w:lang w:eastAsia="zh-TW"/>
+        </w:rPr>
+        <w:t>each word is written until the point where it was completed and the rest of the word is surrounded by curly brackets</w:t>
+      </w:r>
+      <w:r>
+        <w:rPr>
+          <w:rFonts w:eastAsia="PMingLiU"/>
+          <w:lang w:eastAsia="zh-TW"/>
+        </w:rPr>
+        <w:t>, in case of no completion the brackets are empty (figure 1).</w:t>
+      </w:r>
+    </w:p>
+    <w:p>
+      <w:pPr>
+        <w:pStyle w:val="EACLTextIndent"/>
+        <w:rPr>
+          <w:rFonts w:eastAsia="PMingLiU"/>
+          <w:lang w:eastAsia="zh-TW"/>
+        </w:rPr>
+      </w:pPr>
+    </w:p>
+    <w:p>
+      <w:pPr>
+        <w:pStyle w:val="EACLSubsection"/>
+      </w:pPr>
+      <w:r>
+        <w:t>Data and limitations</w:t>
+      </w:r>
+    </w:p>
+    <w:p>
+      <w:pPr>
+        <w:pStyle w:val="EACLText"/>
+      </w:pPr>
+      <w:r>
+        <w:t>In our work we going to analyze the performance of several types of completion heuristics over several metrics that will introduced later, over IRC (Internet Reply Chat) conversations.</w:t>
+      </w:r>
+    </w:p>
+    <w:p>
+      <w:pPr>
+        <w:pStyle w:val="EACLTextIndent"/>
+        <w:ind w:firstLine="0"/>
+      </w:pPr>
+      <w:r>
+        <w:t>IRC is a protocol for live interactive internet text messaging widely used among open source communities around the world.</w:t>
+      </w:r>
+    </w:p>
+    <w:p>
+      <w:pPr>
+        <w:pStyle w:val="EACLTextIndent"/>
+        <w:ind w:firstLine="0"/>
+      </w:pPr>
+      <w:r>
+        <w:t>IRC format is ideal for our</w:t>
+      </w:r>
+      <w:r>
+        <w:t xml:space="preserve"> purposes since we wish to model the context influences about co</w:t>
+      </w:r>
+      <w:r>
+        <w:t>n</w:t>
+      </w:r>
+      <w:r>
+        <w:t xml:space="preserve">versation auto </w:t>
+      </w:r>
+      <w:proofErr w:type="gramStart"/>
+      <w:r>
+        <w:t>completion  and</w:t>
+      </w:r>
+      <w:proofErr w:type="gramEnd"/>
+      <w:r>
+        <w:t xml:space="preserve"> it contains extra metadata about each message that helps the pr</w:t>
+      </w:r>
+      <w:r>
+        <w:t>o</w:t>
+      </w:r>
+      <w:r>
+        <w:t>cess of context modeling.</w:t>
+      </w:r>
+    </w:p>
+    <w:p>
+      <w:pPr>
+        <w:pStyle w:val="EACLTextIndent"/>
+        <w:ind w:firstLine="0"/>
+      </w:pPr>
+      <w:r>
+        <w:t>Every message contains information about the time it sent, and the writer nickname, which su</w:t>
+      </w:r>
+      <w:r>
+        <w:t>p</w:t>
+      </w:r>
+      <w:r>
+        <w:t>plies a way to distinguish the identities of the participants in the conversation and enables us t</w:t>
+      </w:r>
+      <w:r>
+        <w:t>o follow how the conversation evolves</w:t>
+      </w:r>
+      <w:r>
+        <w:t>.</w:t>
+      </w:r>
+    </w:p>
+    <w:p>
+      <w:pPr>
+        <w:pStyle w:val="EACLTextIndent"/>
+        <w:ind w:firstLine="0"/>
+      </w:pPr>
+      <w:r>
+        <w:t>Our data set contains more than 1GB of IRC text logs mainly from "</w:t>
+      </w:r>
+      <w:proofErr w:type="spellStart"/>
+      <w:r>
+        <w:t>Wikipedians</w:t>
+      </w:r>
+      <w:proofErr w:type="spellEnd"/>
+      <w:r>
+        <w:t>" chat rooms and other communities</w:t>
+      </w:r>
+      <w:r>
+        <w:t>, and</w:t>
+      </w:r>
+      <w:r>
+        <w:t xml:space="preserve"> cover</w:t>
+      </w:r>
+      <w:r>
+        <w:t>s</w:t>
+      </w:r>
+      <w:r>
+        <w:t xml:space="preserve"> a five year colle</w:t>
+      </w:r>
+      <w:r>
+        <w:t>c</w:t>
+      </w:r>
+      <w:r>
+        <w:t>tion period.</w:t>
+      </w:r>
+      <w:r>
+        <w:t xml:space="preserve"> </w:t>
+      </w:r>
+      <w:r>
+        <w:t xml:space="preserve"> </w:t>
+      </w:r>
+    </w:p>
+    <w:p>
+      <w:pPr>
+        <w:pStyle w:val="EACLSection"/>
+      </w:pPr>
+      <w:r>
+        <w:t>Evaluation</w:t>
+      </w:r>
+    </w:p>
+    <w:p>
+      <w:pPr>
+        <w:pStyle w:val="EACLText"/>
+      </w:pPr>
+      <w:r>
+        <w:t xml:space="preserve">Since this topic is </w:t>
+      </w:r>
+      <w:r>
+        <w:t>examined</w:t>
+      </w:r>
+      <w:r>
+        <w:t xml:space="preserve"> mainly in the indu</w:t>
+      </w:r>
+      <w:r>
+        <w:t>s</w:t>
+      </w:r>
+      <w:r>
+        <w:t>try and not in research, there is no standard eva</w:t>
+      </w:r>
+      <w:r>
+        <w:t>l</w:t>
+      </w:r>
+      <w:r>
+        <w:t xml:space="preserve">uation </w:t>
+      </w:r>
+      <w:r>
+        <w:t>metrics</w:t>
+      </w:r>
+      <w:r>
+        <w:t>, so we had to</w:t>
+      </w:r>
+      <w:r>
+        <w:t xml:space="preserve"> implement and</w:t>
+      </w:r>
+      <w:r>
+        <w:t xml:space="preserve"> i</w:t>
+      </w:r>
+      <w:r>
+        <w:t>n</w:t>
+      </w:r>
+      <w:r>
+        <w:lastRenderedPageBreak/>
+        <w:t>vent our o</w:t>
+      </w:r>
+      <w:r>
+        <w:t>w</w:t>
+      </w:r>
+      <w:r>
+        <w:t>n</w:t>
+      </w:r>
+      <w:r>
+        <w:t>,</w:t>
+      </w:r>
+      <w:r>
+        <w:t xml:space="preserve"> evaluation </w:t>
+      </w:r>
+      <w:r>
+        <w:t>metrics</w:t>
+      </w:r>
+      <w:r>
+        <w:t>.</w:t>
+      </w:r>
+      <w:r>
+        <w:t xml:space="preserve"> We use the following metrics:</w:t>
+      </w:r>
+    </w:p>
+    <w:p>
+      <w:pPr>
+        <w:pStyle w:val="EACLTextIndent"/>
+        <w:numPr>
+          <w:ilvl w:val="0"/>
+          <w:numId w:val="4"/>
+        </w:numPr>
+        <w:rPr>
+          <w:b/>
+          <w:bCs/>
+        </w:rPr>
+      </w:pPr>
+      <w:r>
+        <w:rPr>
+          <w:b/>
+          <w:bCs/>
+        </w:rPr>
+        <w:t>POCW- Percentage</w:t>
+      </w:r>
+      <w:r>
+        <w:rPr>
+          <w:b/>
+          <w:bCs/>
+        </w:rPr>
+        <w:t xml:space="preserve"> Of Completed W</w:t>
+      </w:r>
+      <w:r>
+        <w:rPr>
+          <w:b/>
+          <w:bCs/>
+        </w:rPr>
+        <w:t>ords</w:t>
+      </w:r>
+      <w:r>
+        <w:rPr>
+          <w:b/>
+          <w:bCs/>
+        </w:rPr>
+        <w:t xml:space="preserve">: </w:t>
+      </w:r>
+      <w:r>
+        <w:t>The number of words that achieved any completion divided by the total number of words in the test.</w:t>
+      </w:r>
+    </w:p>
+    <w:p>
+      <w:pPr>
+        <w:pStyle w:val="EACLTextIndent"/>
+        <w:numPr>
+          <w:ilvl w:val="1"/>
+          <w:numId w:val="4"/>
+        </w:numPr>
+        <w:ind w:left="1134" w:hanging="425"/>
+        <w:rPr>
+          <w:b/>
+          <w:bCs/>
+        </w:rPr>
+      </w:pPr>
+      <w:r>
+        <w:t>The higher the better. (between 0-1)</w:t>
+      </w:r>
+    </w:p>
+    <w:p>
+      <w:pPr>
+        <w:pStyle w:val="EACLTextIndent"/>
+        <w:numPr>
+          <w:ilvl w:val="0"/>
+          <w:numId w:val="4"/>
+        </w:numPr>
+        <w:rPr>
+          <w:b/>
+          <w:bCs/>
+        </w:rPr>
+      </w:pPr>
+      <w:r>
+        <w:rPr>
+          <w:b/>
+          <w:bCs/>
+        </w:rPr>
+        <w:t>RSKR- Relative Saved keystrokes R</w:t>
+      </w:r>
+      <w:r>
+        <w:rPr>
+          <w:b/>
+          <w:bCs/>
+        </w:rPr>
+        <w:t>a</w:t>
+      </w:r>
+      <w:r>
+        <w:rPr>
+          <w:b/>
+          <w:bCs/>
+        </w:rPr>
+        <w:t>tio</w:t>
+      </w:r>
+      <w:r>
+        <w:rPr>
+          <w:b/>
+          <w:bCs/>
+        </w:rPr>
+        <w:t xml:space="preserve">: </w:t>
+      </w:r>
+      <w:r>
+        <w:t>The ratio between the actual number of key strokes and the saved key strokes.</w:t>
+      </w:r>
+    </w:p>
+    <w:p>
+      <w:pPr>
+        <w:pStyle w:val="EACLTextIndent"/>
+        <w:numPr>
+          <w:ilvl w:val="1"/>
+          <w:numId w:val="4"/>
+        </w:numPr>
+        <w:ind w:left="1134" w:hanging="425"/>
+        <w:rPr>
+          <w:b/>
+          <w:bCs/>
+        </w:rPr>
+      </w:pPr>
+      <w:r>
+        <w:t>The lower the better. (positive nu</w:t>
+      </w:r>
+      <w:r>
+        <w:t>m</w:t>
+      </w:r>
+      <w:r>
+        <w:t>ber or infinity for no completion)</w:t>
+      </w:r>
+    </w:p>
+    <w:p>
+      <w:pPr>
+        <w:pStyle w:val="EACLTextIndent"/>
+        <w:numPr>
+          <w:ilvl w:val="0"/>
+          <w:numId w:val="4"/>
+        </w:numPr>
+        <w:rPr>
+          <w:b/>
+          <w:bCs/>
+        </w:rPr>
+      </w:pPr>
+      <w:r>
+        <w:rPr>
+          <w:b/>
+          <w:bCs/>
+        </w:rPr>
+        <w:t>SKR- Saved keystrokes R</w:t>
+      </w:r>
+      <w:r>
+        <w:rPr>
+          <w:b/>
+          <w:bCs/>
+        </w:rPr>
+        <w:t>atio</w:t>
+      </w:r>
+      <w:r>
+        <w:rPr>
+          <w:b/>
+          <w:bCs/>
+        </w:rPr>
+        <w:t xml:space="preserve">: </w:t>
+      </w:r>
+      <w:r>
+        <w:t>The ratio between the actual number of key strokes and the total number of key strokes nee</w:t>
+      </w:r>
+      <w:r>
+        <w:t>d</w:t>
+      </w:r>
+      <w:r>
+        <w:t>ed.</w:t>
+      </w:r>
+    </w:p>
+    <w:p>
+      <w:pPr>
+        <w:pStyle w:val="EACLTextIndent"/>
+        <w:numPr>
+          <w:ilvl w:val="1"/>
+          <w:numId w:val="4"/>
+        </w:numPr>
+        <w:ind w:left="1134" w:hanging="425"/>
+        <w:rPr>
+          <w:b/>
+          <w:bCs/>
+        </w:rPr>
+      </w:pPr>
+      <w:r>
+        <w:t>The lower the better. (between 0-1)</w:t>
+      </w:r>
+    </w:p>
+    <w:p>
+      <w:pPr>
+        <w:pStyle w:val="EACLTextIndent"/>
+        <w:numPr>
+          <w:ilvl w:val="0"/>
+          <w:numId w:val="4"/>
+        </w:numPr>
+        <w:rPr>
+          <w:b/>
+          <w:bCs/>
+        </w:rPr>
+      </w:pPr>
+      <w:r>
+        <w:rPr>
+          <w:b/>
+          <w:bCs/>
+        </w:rPr>
+        <w:t xml:space="preserve">CLPWS- Completed Letters Per Word Size: </w:t>
+      </w:r>
+      <w:r>
+        <w:t>The average, of the number of letters saved divided to the word length, per word.</w:t>
+      </w:r>
+    </w:p>
+    <w:p>
+      <w:pPr>
+        <w:pStyle w:val="EACLTextIndent"/>
+        <w:numPr>
+          <w:ilvl w:val="1"/>
+          <w:numId w:val="4"/>
+        </w:numPr>
+        <w:ind w:left="1134" w:hanging="425"/>
+        <w:rPr>
+          <w:b/>
+          <w:bCs/>
+        </w:rPr>
+      </w:pPr>
+      <w:r>
+        <w:t>The higher the better. (between 0-1)</w:t>
+      </w:r>
+    </w:p>
+    <w:p>
+      <w:pPr>
+        <w:pStyle w:val="EACLTextIndent"/>
+        <w:rPr>
+          <w:b/>
+          <w:bCs/>
+        </w:rPr>
+      </w:pPr>
+      <w:r>
+        <w:rPr>
+          <w:rFonts w:eastAsia="PMingLiU"/>
+          <w:noProof/>
+          <w:lang w:eastAsia="en-US" w:bidi="he-IL"/>
+        </w:rPr>
+        <w:pict>
+          <v:shape id="_x0000_s1029" type="#_x0000_t202" style="position:absolute;left:0;text-align:left;margin-left:-224.05pt;margin-top:44.85pt;width:170.1pt;height:20.6pt;z-index:251666432;mso-height-percent:200;mso-height-percent:200;mso-width-relative:margin;mso-height-relative:margin">
+            <v:textbox style="mso-next-textbox:#_x0000_s1029;mso-fit-shape-to-text:t">
               <w:txbxContent>
                 <w:p>
                   <w:pPr>
@@ -719,785 +2147,159 @@
         </w:pict>
       </w:r>
       <w:r>
-        <w:rPr>
-          <w:sz w:val="22"/>
-          <w:szCs w:val="22"/>
-          <w:lang w:eastAsia="tr-TR"/>
-        </w:rPr>
-        <w:t xml:space="preserve">In this study, we explore the addition of </w:t>
-      </w:r>
-      <w:r>
-        <w:rPr>
-          <w:sz w:val="22"/>
-          <w:szCs w:val="22"/>
-          <w:lang w:eastAsia="tr-TR"/>
-        </w:rPr>
-        <w:t>conve</w:t>
-      </w:r>
-      <w:r>
-        <w:rPr>
-          <w:sz w:val="22"/>
-          <w:szCs w:val="22"/>
-          <w:lang w:eastAsia="tr-TR"/>
-        </w:rPr>
-        <w:t>r</w:t>
-      </w:r>
-      <w:r>
-        <w:rPr>
-          <w:sz w:val="22"/>
-          <w:szCs w:val="22"/>
-          <w:lang w:eastAsia="tr-TR"/>
-        </w:rPr>
-        <w:t xml:space="preserve">sation context </w:t>
-      </w:r>
-      <w:r>
-        <w:rPr>
-          <w:sz w:val="22"/>
-          <w:szCs w:val="22"/>
-          <w:lang w:eastAsia="tr-TR"/>
-        </w:rPr>
-        <w:t>information to word completion, developing</w:t>
-      </w:r>
-      <w:r>
-        <w:rPr>
-          <w:sz w:val="22"/>
-          <w:szCs w:val="22"/>
-          <w:lang w:eastAsia="tr-TR"/>
-        </w:rPr>
-        <w:t xml:space="preserve"> </w:t>
-      </w:r>
-      <w:r>
-        <w:rPr>
-          <w:sz w:val="22"/>
-          <w:szCs w:val="22"/>
-          <w:lang w:eastAsia="tr-TR"/>
-        </w:rPr>
-        <w:t xml:space="preserve">new algorithms in which the </w:t>
-      </w:r>
-      <w:r>
-        <w:rPr>
-          <w:sz w:val="22"/>
-          <w:szCs w:val="22"/>
-          <w:lang w:eastAsia="tr-TR"/>
-        </w:rPr>
-        <w:t>context of the last word that have been used will be co</w:t>
-      </w:r>
-      <w:r>
-        <w:rPr>
-          <w:sz w:val="22"/>
-          <w:szCs w:val="22"/>
-          <w:lang w:eastAsia="tr-TR"/>
-        </w:rPr>
+        <w:t xml:space="preserve">The </w:t>
+      </w:r>
+      <w:r>
+        <w:t>evaluation</w:t>
+      </w:r>
+      <w:r>
+        <w:t xml:space="preserve"> process is computed regard to the entire "</w:t>
+      </w:r>
+      <w:proofErr w:type="spellStart"/>
+      <w:r>
+        <w:t>CompletedFile</w:t>
+      </w:r>
+      <w:proofErr w:type="spellEnd"/>
+      <w:r>
+        <w:t>",</w:t>
+      </w:r>
+      <w:r>
+        <w:t xml:space="preserve"> and regard to "</w:t>
+      </w:r>
+      <w:proofErr w:type="spellStart"/>
+      <w:r>
+        <w:t>Co</w:t>
+      </w:r>
+      <w:r>
+        <w:t>m</w:t>
+      </w:r>
+      <w:r>
+        <w:t>pletedFile</w:t>
+      </w:r>
+      <w:proofErr w:type="spellEnd"/>
+      <w:r>
+        <w:t>" divided in to an equal sized group of sentences, in order to see the improvement of the completion process during time.</w:t>
+      </w:r>
+    </w:p>
+    <w:p>
+      <w:pPr>
+        <w:pStyle w:val="EACLSection"/>
+      </w:pPr>
+      <w:r>
+        <w:t>Implementation</w:t>
+      </w:r>
+    </w:p>
+    <w:p>
+      <w:pPr>
+        <w:pStyle w:val="EACLText"/>
+      </w:pPr>
+      <w:r>
+        <w:t xml:space="preserve">Our project is divided in to three main </w:t>
+      </w:r>
+      <w:r>
+        <w:rPr>
+          <w:i/>
+          <w:iCs/>
+        </w:rPr>
+        <w:t>packages</w:t>
+      </w:r>
+      <w:r>
+        <w:t xml:space="preserve">, </w:t>
+      </w:r>
+      <w:r>
+        <w:rPr>
+          <w:b/>
+          <w:bCs/>
+          <w:i/>
+          <w:iCs/>
+        </w:rPr>
+        <w:t>core</w:t>
+      </w:r>
+      <w:r>
+        <w:t xml:space="preserve">, </w:t>
+      </w:r>
+      <w:proofErr w:type="spellStart"/>
+      <w:r>
+        <w:rPr>
+          <w:b/>
+          <w:bCs/>
+          <w:i/>
+          <w:iCs/>
+        </w:rPr>
+        <w:t>eval</w:t>
+      </w:r>
+      <w:proofErr w:type="spellEnd"/>
+      <w:r>
+        <w:t xml:space="preserve"> and </w:t>
+      </w:r>
+      <w:proofErr w:type="spellStart"/>
+      <w:proofErr w:type="gramStart"/>
+      <w:r>
+        <w:rPr>
+          <w:b/>
+          <w:bCs/>
+          <w:i/>
+          <w:iCs/>
+        </w:rPr>
+        <w:t>io</w:t>
+      </w:r>
+      <w:proofErr w:type="spellEnd"/>
+      <w:proofErr w:type="gramEnd"/>
+      <w:r>
+        <w:t xml:space="preserve">, all under the </w:t>
+      </w:r>
+      <w:r>
+        <w:rPr>
+          <w:b/>
+          <w:bCs/>
+          <w:i/>
+          <w:iCs/>
+        </w:rPr>
+        <w:t>autocomplete</w:t>
+      </w:r>
+      <w:r>
+        <w:t xml:space="preserve"> package.</w:t>
+      </w:r>
+    </w:p>
+    <w:p>
+      <w:pPr>
+        <w:pStyle w:val="EACLTextIndent"/>
+      </w:pPr>
+      <w:r>
+        <w:t xml:space="preserve">The </w:t>
+      </w:r>
+      <w:r>
+        <w:rPr>
+          <w:b/>
+          <w:bCs/>
+          <w:i/>
+          <w:iCs/>
+        </w:rPr>
+        <w:t>core</w:t>
+      </w:r>
+      <w:r>
+        <w:t xml:space="preserve"> package </w:t>
+      </w:r>
+      <w:r>
+        <w:t>contain</w:t>
+      </w:r>
+      <w:r>
+        <w:t>s</w:t>
+      </w:r>
+      <w:r>
+        <w:t xml:space="preserve"> a</w:t>
+      </w:r>
+      <w:r>
+        <w:t>l</w:t>
+      </w:r>
+      <w:r>
+        <w:t>l the classes co</w:t>
+      </w:r>
+      <w:r>
         <w:t>n</w:t>
       </w:r>
       <w:r>
-        <w:rPr>
-          <w:sz w:val="22"/>
-          <w:szCs w:val="22"/>
-          <w:lang w:eastAsia="tr-TR"/>
-        </w:rPr>
-        <w:t xml:space="preserve">sidered </w:t>
-      </w:r>
-      <w:r>
-        <w:rPr>
-          <w:sz w:val="22"/>
-          <w:szCs w:val="22"/>
-          <w:lang w:eastAsia="tr-TR"/>
-        </w:rPr>
-        <w:t>in addition to the words themselves</w:t>
-      </w:r>
-      <w:r>
-        <w:rPr>
-          <w:sz w:val="22"/>
-          <w:szCs w:val="22"/>
-          <w:lang w:eastAsia="tr-TR"/>
-        </w:rPr>
-        <w:t xml:space="preserve"> </w:t>
-      </w:r>
-      <w:r>
-        <w:rPr>
-          <w:sz w:val="22"/>
-          <w:szCs w:val="22"/>
-          <w:lang w:eastAsia="tr-TR"/>
-        </w:rPr>
-        <w:t>to</w:t>
-      </w:r>
-      <w:r>
-        <w:rPr>
-          <w:sz w:val="22"/>
-          <w:szCs w:val="22"/>
-          <w:lang w:eastAsia="tr-TR"/>
-        </w:rPr>
-        <w:t xml:space="preserve"> </w:t>
-      </w:r>
-      <w:r>
-        <w:rPr>
-          <w:sz w:val="22"/>
-          <w:szCs w:val="22"/>
-          <w:lang w:eastAsia="tr-TR"/>
-        </w:rPr>
-        <w:t>improve the accuracy of the suggestions.</w:t>
-      </w:r>
-      <w:r>
-        <w:rPr>
-          <w:sz w:val="22"/>
-          <w:szCs w:val="22"/>
-          <w:lang w:eastAsia="tr-TR"/>
-        </w:rPr>
-        <w:t xml:space="preserve"> </w:t>
-      </w:r>
-      <w:r>
-        <w:rPr>
-          <w:sz w:val="22"/>
-          <w:szCs w:val="22"/>
-          <w:lang w:eastAsia="tr-TR"/>
-        </w:rPr>
-        <w:t>We h</w:t>
-      </w:r>
-      <w:r>
-        <w:rPr>
-          <w:sz w:val="22"/>
-          <w:szCs w:val="22"/>
-          <w:lang w:eastAsia="tr-TR"/>
-        </w:rPr>
-        <w:t>y</w:t>
-      </w:r>
-      <w:r>
-        <w:rPr>
-          <w:sz w:val="22"/>
-          <w:szCs w:val="22"/>
-          <w:lang w:eastAsia="tr-TR"/>
-        </w:rPr>
-        <w:t xml:space="preserve">pothesize that this will </w:t>
-      </w:r>
-      <w:r>
-        <w:rPr>
-          <w:sz w:val="22"/>
-          <w:szCs w:val="22"/>
-          <w:lang w:eastAsia="tr-TR"/>
-        </w:rPr>
-        <w:t>increase</w:t>
-      </w:r>
-      <w:r>
-        <w:rPr>
-          <w:sz w:val="22"/>
-          <w:szCs w:val="22"/>
-          <w:lang w:eastAsia="tr-TR"/>
-        </w:rPr>
-        <w:t xml:space="preserve"> the likelihood</w:t>
-      </w:r>
-      <w:r>
-        <w:rPr>
-          <w:sz w:val="22"/>
-          <w:szCs w:val="22"/>
-          <w:lang w:eastAsia="tr-TR"/>
-        </w:rPr>
-        <w:t xml:space="preserve"> of suggesting words that were recently added to our vocabulary </w:t>
-      </w:r>
-      <w:r>
-        <w:rPr>
-          <w:sz w:val="22"/>
-          <w:szCs w:val="22"/>
-          <w:lang w:eastAsia="tr-TR"/>
-        </w:rPr>
-        <w:t xml:space="preserve">in </w:t>
-      </w:r>
-      <w:r>
-        <w:rPr>
-          <w:sz w:val="22"/>
-          <w:szCs w:val="22"/>
-          <w:lang w:eastAsia="tr-TR"/>
-        </w:rPr>
-        <w:t xml:space="preserve">the current </w:t>
-      </w:r>
-      <w:r>
-        <w:rPr>
-          <w:sz w:val="22"/>
-          <w:szCs w:val="22"/>
-          <w:lang w:eastAsia="tr-TR"/>
-        </w:rPr>
-        <w:t>context</w:t>
-      </w:r>
-      <w:r>
-        <w:rPr>
-          <w:sz w:val="22"/>
-          <w:szCs w:val="22"/>
-          <w:lang w:eastAsia="tr-TR"/>
-        </w:rPr>
-        <w:t>,</w:t>
-      </w:r>
-      <w:r>
-        <w:rPr>
-          <w:sz w:val="22"/>
-          <w:szCs w:val="22"/>
-          <w:lang w:eastAsia="tr-TR"/>
-        </w:rPr>
-        <w:t xml:space="preserve"> and </w:t>
-      </w:r>
-      <w:r>
-        <w:rPr>
-          <w:sz w:val="22"/>
-          <w:szCs w:val="22"/>
-          <w:lang w:eastAsia="tr-TR"/>
-        </w:rPr>
-        <w:t>en</w:t>
-      </w:r>
-      <w:r>
-        <w:rPr>
-          <w:sz w:val="22"/>
-          <w:szCs w:val="22"/>
-          <w:lang w:eastAsia="tr-TR"/>
-        </w:rPr>
-        <w:t>hance</w:t>
-      </w:r>
-      <w:r>
-        <w:rPr>
-          <w:sz w:val="22"/>
-          <w:szCs w:val="22"/>
-          <w:lang w:eastAsia="tr-TR"/>
-        </w:rPr>
-        <w:t xml:space="preserve"> </w:t>
-      </w:r>
-      <w:r>
-        <w:rPr>
-          <w:sz w:val="22"/>
-          <w:szCs w:val="22"/>
-          <w:lang w:eastAsia="tr-TR"/>
-        </w:rPr>
-        <w:t xml:space="preserve">our prediction accuracy and </w:t>
-      </w:r>
-      <w:r>
-        <w:rPr>
-          <w:sz w:val="22"/>
-          <w:szCs w:val="22"/>
-          <w:lang w:eastAsia="tr-TR"/>
-        </w:rPr>
-        <w:t xml:space="preserve">will result </w:t>
-      </w:r>
-      <w:r>
-        <w:rPr>
-          <w:sz w:val="22"/>
-          <w:szCs w:val="22"/>
-          <w:lang w:eastAsia="tr-TR"/>
-        </w:rPr>
-        <w:t>better scores.</w:t>
-      </w:r>
-    </w:p>
-    <w:p>
-      <w:pPr>
-        <w:pStyle w:val="EACLSection"/>
-      </w:pPr>
-      <w:r>
-        <w:t xml:space="preserve">General Instructions </w:t>
-      </w:r>
-    </w:p>
-    <w:p>
-      <w:pPr>
-        <w:pStyle w:val="EACLText"/>
-        <w:ind w:firstLine="224"/>
-        <w:rPr>
-          <w:rFonts w:eastAsia="PMingLiU"/>
-          <w:lang w:eastAsia="zh-TW"/>
-        </w:rPr>
-      </w:pPr>
-    </w:p>
-    <w:p>
-      <w:pPr>
-        <w:pStyle w:val="EACLSection"/>
-        <w:rPr>
-          <w:lang w:eastAsia="zh-TW"/>
-        </w:rPr>
-      </w:pPr>
-      <w:r>
-        <w:rPr>
-          <w:lang w:eastAsia="zh-TW"/>
-        </w:rPr>
-        <w:lastRenderedPageBreak/>
-        <w:t>Approach</w:t>
-      </w:r>
-    </w:p>
-    <w:p>
-      <w:pPr>
-        <w:pStyle w:val="EACLTextIndent"/>
-        <w:rPr>
-          <w:rFonts w:eastAsia="PMingLiU"/>
-          <w:lang w:eastAsia="zh-TW"/>
-        </w:rPr>
-      </w:pPr>
-      <w:r>
-        <w:rPr>
-          <w:rFonts w:eastAsia="PMingLiU"/>
-          <w:lang w:eastAsia="zh-TW"/>
-        </w:rPr>
-        <w:t>Our approach was to start from several basic implementations, and then try to improve by u</w:t>
-      </w:r>
-      <w:r>
-        <w:rPr>
-          <w:rFonts w:eastAsia="PMingLiU"/>
-          <w:lang w:eastAsia="zh-TW"/>
-        </w:rPr>
-        <w:t>s</w:t>
-      </w:r>
-      <w:r>
-        <w:rPr>
-          <w:rFonts w:eastAsia="PMingLiU"/>
-          <w:lang w:eastAsia="zh-TW"/>
-        </w:rPr>
-        <w:t xml:space="preserve">ing, </w:t>
-      </w:r>
-      <w:r>
-        <w:rPr>
-          <w:rFonts w:eastAsia="PMingLiU"/>
-          <w:lang w:eastAsia="zh-TW"/>
-        </w:rPr>
-        <w:t xml:space="preserve">knowledge of </w:t>
-      </w:r>
-      <w:r>
-        <w:rPr>
-          <w:rFonts w:eastAsia="PMingLiU"/>
-          <w:lang w:eastAsia="zh-TW"/>
-        </w:rPr>
-        <w:t>the</w:t>
-      </w:r>
-      <w:r>
-        <w:rPr>
-          <w:rFonts w:eastAsia="PMingLiU"/>
-          <w:lang w:eastAsia="zh-TW"/>
-        </w:rPr>
-        <w:t xml:space="preserve"> conversation's</w:t>
-      </w:r>
-      <w:r>
-        <w:rPr>
-          <w:rFonts w:eastAsia="PMingLiU"/>
-          <w:lang w:eastAsia="zh-TW"/>
-        </w:rPr>
-        <w:t xml:space="preserve"> context, </w:t>
-      </w:r>
-      <w:r>
-        <w:rPr>
-          <w:rFonts w:eastAsia="PMingLiU"/>
-          <w:lang w:eastAsia="zh-TW"/>
-        </w:rPr>
-        <w:t xml:space="preserve">knowledge of </w:t>
-      </w:r>
-      <w:r>
-        <w:rPr>
-          <w:rFonts w:eastAsia="PMingLiU"/>
-          <w:lang w:eastAsia="zh-TW"/>
-        </w:rPr>
-        <w:t xml:space="preserve">the last </w:t>
-      </w:r>
-      <w:r>
-        <w:rPr>
-          <w:rFonts w:eastAsia="PMingLiU"/>
-          <w:lang w:eastAsia="zh-TW"/>
-        </w:rPr>
-        <w:t>K-used words, n-gram ta</w:t>
-      </w:r>
-      <w:r>
-        <w:rPr>
-          <w:rFonts w:eastAsia="PMingLiU"/>
-          <w:lang w:eastAsia="zh-TW"/>
-        </w:rPr>
-        <w:t>g</w:t>
-      </w:r>
-      <w:r>
-        <w:rPr>
-          <w:rFonts w:eastAsia="PMingLiU"/>
-          <w:lang w:eastAsia="zh-TW"/>
-        </w:rPr>
-        <w:t>ging of the sentence, a smoothing mechanism for dealing with unknown words, user "erase" event, etc. What we did is to design a framework which allowing parsing a text file in a certain format, and apply several completion mechanisms which transfer the file in to a "</w:t>
-      </w:r>
-      <w:proofErr w:type="spellStart"/>
-      <w:r>
-        <w:rPr>
-          <w:rFonts w:eastAsia="PMingLiU"/>
-          <w:lang w:eastAsia="zh-TW"/>
-        </w:rPr>
-        <w:t>CompledFile</w:t>
-      </w:r>
-      <w:proofErr w:type="spellEnd"/>
-      <w:r>
-        <w:rPr>
-          <w:rFonts w:eastAsia="PMingLiU"/>
-          <w:lang w:eastAsia="zh-TW"/>
-        </w:rPr>
-        <w:t>", which is a format we developed for represents the result.</w:t>
-      </w:r>
-      <w:r>
-        <w:rPr>
-          <w:rFonts w:eastAsia="PMingLiU"/>
-          <w:lang w:eastAsia="zh-TW"/>
-        </w:rPr>
-        <w:t xml:space="preserve"> </w:t>
-      </w:r>
-      <w:r>
-        <w:rPr>
-          <w:rFonts w:eastAsia="PMingLiU"/>
-          <w:lang w:eastAsia="zh-TW"/>
-        </w:rPr>
-        <w:t>We designed the completion mechanism in a general way each word is separated in to letters which entered in to the completion mechanism, than the mechanism yields K proposals. This process continues until a word is completed co</w:t>
-      </w:r>
-      <w:r>
-        <w:rPr>
-          <w:rFonts w:eastAsia="PMingLiU"/>
-          <w:lang w:eastAsia="zh-TW"/>
-        </w:rPr>
-        <w:t>r</w:t>
-      </w:r>
-      <w:r>
-        <w:rPr>
-          <w:rFonts w:eastAsia="PMingLiU"/>
-          <w:lang w:eastAsia="zh-TW"/>
-        </w:rPr>
-        <w:t>rectly or if the word has ended. To be able to</w:t>
-      </w:r>
-      <w:r>
-        <w:rPr>
-          <w:rFonts w:eastAsia="PMingLiU"/>
-          <w:lang w:eastAsia="zh-TW"/>
-        </w:rPr>
-        <w:t xml:space="preserve"> use all the different types of additional information, some events may be triggered during the compl</w:t>
-      </w:r>
-      <w:r>
-        <w:rPr>
-          <w:rFonts w:eastAsia="PMingLiU"/>
-          <w:lang w:eastAsia="zh-TW"/>
-        </w:rPr>
-        <w:t>e</w:t>
-      </w:r>
-      <w:r>
-        <w:rPr>
-          <w:rFonts w:eastAsia="PMingLiU"/>
-          <w:lang w:eastAsia="zh-TW"/>
-        </w:rPr>
-        <w:t xml:space="preserve">tion process. Events can be anything, for </w:t>
-      </w:r>
-      <w:r>
-        <w:rPr>
-          <w:rFonts w:eastAsia="PMingLiU"/>
-          <w:lang w:eastAsia="zh-TW"/>
-        </w:rPr>
-        <w:t>exa</w:t>
-      </w:r>
-      <w:r>
-        <w:rPr>
-          <w:rFonts w:eastAsia="PMingLiU"/>
-          <w:lang w:eastAsia="zh-TW"/>
-        </w:rPr>
-        <w:t>m</w:t>
-      </w:r>
-      <w:r>
-        <w:rPr>
-          <w:rFonts w:eastAsia="PMingLiU"/>
-          <w:lang w:eastAsia="zh-TW"/>
-        </w:rPr>
-        <w:t>ple</w:t>
-      </w:r>
-      <w:r>
-        <w:rPr>
-          <w:rFonts w:eastAsia="PMingLiU"/>
-          <w:lang w:eastAsia="zh-TW"/>
-        </w:rPr>
-        <w:t xml:space="preserve"> event represent a word that completed su</w:t>
-      </w:r>
-      <w:r>
-        <w:rPr>
-          <w:rFonts w:eastAsia="PMingLiU"/>
-          <w:lang w:eastAsia="zh-TW"/>
-        </w:rPr>
-        <w:t>c</w:t>
-      </w:r>
-      <w:r>
-        <w:rPr>
-          <w:rFonts w:eastAsia="PMingLiU"/>
-          <w:lang w:eastAsia="zh-TW"/>
-        </w:rPr>
-        <w:t xml:space="preserve">cessfully or unsuccessfully, new sentence, the name of the writer (/sender), the user has erased a letter, etc. Each completer we develop decides whether or not to use </w:t>
-      </w:r>
-      <w:r>
-        <w:rPr>
-          <w:rFonts w:eastAsia="PMingLiU"/>
-          <w:lang w:eastAsia="zh-TW"/>
-        </w:rPr>
-        <w:t>an event's information</w:t>
-      </w:r>
-      <w:r>
-        <w:rPr>
-          <w:rFonts w:eastAsia="PMingLiU"/>
-          <w:lang w:eastAsia="zh-TW"/>
-        </w:rPr>
-        <w:t xml:space="preserve">. </w:t>
-      </w:r>
-    </w:p>
-    <w:p>
-      <w:pPr>
-        <w:pStyle w:val="EACLTextIndent"/>
-        <w:rPr>
-          <w:rFonts w:eastAsia="PMingLiU"/>
-          <w:lang w:eastAsia="zh-TW"/>
-        </w:rPr>
-      </w:pPr>
-      <w:r>
-        <w:rPr>
-          <w:rFonts w:eastAsia="PMingLiU"/>
-          <w:lang w:eastAsia="zh-TW"/>
-        </w:rPr>
-        <w:t>The "</w:t>
-      </w:r>
-      <w:proofErr w:type="spellStart"/>
-      <w:r>
-        <w:rPr>
-          <w:rFonts w:eastAsia="PMingLiU"/>
-          <w:lang w:eastAsia="zh-TW"/>
-        </w:rPr>
-        <w:t>CompletedFile</w:t>
-      </w:r>
-      <w:proofErr w:type="spellEnd"/>
-      <w:r>
-        <w:rPr>
-          <w:rFonts w:eastAsia="PMingLiU"/>
-          <w:lang w:eastAsia="zh-TW"/>
-        </w:rPr>
-        <w:t>" is in the following fo</w:t>
-      </w:r>
-      <w:r>
-        <w:rPr>
-          <w:rFonts w:eastAsia="PMingLiU"/>
-          <w:lang w:eastAsia="zh-TW"/>
-        </w:rPr>
-        <w:t>r</w:t>
-      </w:r>
-      <w:r>
-        <w:rPr>
-          <w:rFonts w:eastAsia="PMingLiU"/>
-          <w:lang w:eastAsia="zh-TW"/>
-        </w:rPr>
-        <w:t xml:space="preserve">mat, </w:t>
-      </w:r>
-      <w:r>
-        <w:rPr>
-          <w:rFonts w:eastAsia="PMingLiU"/>
-          <w:lang w:eastAsia="zh-TW"/>
-        </w:rPr>
-        <w:t xml:space="preserve">all </w:t>
-      </w:r>
-      <w:r>
-        <w:rPr>
-          <w:rFonts w:eastAsia="PMingLiU"/>
-          <w:lang w:eastAsia="zh-TW"/>
-        </w:rPr>
-        <w:t>punctuation marks</w:t>
-      </w:r>
-      <w:r>
-        <w:rPr>
-          <w:rFonts w:eastAsia="PMingLiU"/>
-          <w:lang w:eastAsia="zh-TW"/>
-        </w:rPr>
-        <w:t xml:space="preserve"> are removed, and </w:t>
-      </w:r>
-      <w:r>
-        <w:rPr>
-          <w:rFonts w:eastAsia="PMingLiU"/>
-          <w:lang w:eastAsia="zh-TW"/>
-        </w:rPr>
-        <w:t>each word is written until the point where it was completed and the rest of the word is surrounded by curly brackets</w:t>
-      </w:r>
-      <w:r>
-        <w:rPr>
-          <w:rFonts w:eastAsia="PMingLiU"/>
-          <w:lang w:eastAsia="zh-TW"/>
-        </w:rPr>
-        <w:t>, in case of no completion the brackets are empty (figure 1).</w:t>
-      </w:r>
-    </w:p>
-    <w:p>
-      <w:pPr>
-        <w:pStyle w:val="EACLSubsection"/>
-      </w:pPr>
-      <w:r>
-        <w:t>Data and limitations</w:t>
-      </w:r>
-    </w:p>
-    <w:p>
-      <w:pPr>
-        <w:pStyle w:val="EACLText"/>
-      </w:pPr>
-      <w:r>
-        <w:t>In our work we going to analyze the performance of several types of completion heuristics over several metrics that will introduced later, over IRC (Internet Reply Chat) conversations.</w:t>
-      </w:r>
-    </w:p>
-    <w:p>
-      <w:pPr>
-        <w:pStyle w:val="EACLTextIndent"/>
-        <w:ind w:firstLine="0"/>
-      </w:pPr>
-      <w:r>
-        <w:lastRenderedPageBreak/>
-        <w:t>IRC is a protocol for live interactive internet text messaging widely used among open source communities around the world.</w:t>
-      </w:r>
-    </w:p>
-    <w:p>
-      <w:pPr>
-        <w:pStyle w:val="EACLTextIndent"/>
-        <w:ind w:firstLine="0"/>
-      </w:pPr>
-      <w:r>
-        <w:t>IRC format is ideal for our</w:t>
-      </w:r>
-      <w:r>
-        <w:t xml:space="preserve"> purposes since we wish to model the context influences about co</w:t>
-      </w:r>
-      <w:r>
-        <w:t>n</w:t>
-      </w:r>
-      <w:r>
-        <w:t xml:space="preserve">versation auto </w:t>
-      </w:r>
-      <w:proofErr w:type="gramStart"/>
-      <w:r>
-        <w:t>completion  and</w:t>
-      </w:r>
-      <w:proofErr w:type="gramEnd"/>
-      <w:r>
-        <w:t xml:space="preserve"> it contains extra metadata about each message that helps the pr</w:t>
-      </w:r>
-      <w:r>
-        <w:t>o</w:t>
-      </w:r>
-      <w:r>
-        <w:t>cess of context modeling.</w:t>
-      </w:r>
-    </w:p>
-    <w:p>
-      <w:pPr>
-        <w:pStyle w:val="EACLTextIndent"/>
-        <w:ind w:firstLine="0"/>
-      </w:pPr>
-      <w:r>
-        <w:t>Every message contains information about the time it sent, and the writer nickname, which su</w:t>
-      </w:r>
-      <w:r>
-        <w:t>p</w:t>
-      </w:r>
-      <w:r>
-        <w:t>plies a way to distinguish the identities of the participants in the conversation and enables us to follow how the conversation is rolling.</w:t>
-      </w:r>
-      <w:bookmarkStart w:id="0" w:name="_GoBack"/>
-      <w:bookmarkEnd w:id="0"/>
-    </w:p>
-    <w:p>
-      <w:pPr>
-        <w:pStyle w:val="EACLTextIndent"/>
-        <w:ind w:firstLine="0"/>
-      </w:pPr>
-      <w:r>
-        <w:t>Our data set contains more than 1GB of IRC text logs mainly from "</w:t>
-      </w:r>
-      <w:proofErr w:type="spellStart"/>
-      <w:r>
-        <w:t>Wikipedians</w:t>
-      </w:r>
-      <w:proofErr w:type="spellEnd"/>
-      <w:r>
-        <w:t>" chat rooms and other communities</w:t>
-      </w:r>
-      <w:r>
-        <w:t>, and</w:t>
-      </w:r>
-      <w:r>
-        <w:t xml:space="preserve"> cover</w:t>
-      </w:r>
-      <w:r>
-        <w:t>s</w:t>
-      </w:r>
-      <w:r>
-        <w:t xml:space="preserve"> a five year colle</w:t>
-      </w:r>
-      <w:r>
-        <w:t>c</w:t>
-      </w:r>
-      <w:r>
-        <w:t>tion period.</w:t>
-      </w:r>
-      <w:r>
-        <w:t xml:space="preserve"> </w:t>
-      </w:r>
-      <w:r>
-        <w:t xml:space="preserve"> </w:t>
-      </w:r>
-    </w:p>
-    <w:p>
-      <w:pPr>
-        <w:pStyle w:val="EACLSection"/>
-      </w:pPr>
-      <w:r>
-        <w:t>Evaluation</w:t>
-      </w:r>
-    </w:p>
-    <w:p>
-      <w:pPr>
-        <w:pStyle w:val="EACLText"/>
-      </w:pPr>
-      <w:r>
-        <w:t xml:space="preserve">Since this topic is </w:t>
-      </w:r>
-      <w:r>
-        <w:t>examined</w:t>
-      </w:r>
-      <w:r>
-        <w:t xml:space="preserve"> mainly in the indu</w:t>
-      </w:r>
-      <w:r>
-        <w:t>s</w:t>
-      </w:r>
-      <w:r>
-        <w:t>try and not in research, there is no standard eva</w:t>
-      </w:r>
-      <w:r>
-        <w:t>l</w:t>
-      </w:r>
-      <w:r>
-        <w:t xml:space="preserve">uation </w:t>
-      </w:r>
-      <w:r>
-        <w:t>metrics</w:t>
-      </w:r>
-      <w:r>
-        <w:t>, so we had to</w:t>
-      </w:r>
-      <w:r>
-        <w:t xml:space="preserve"> implement and</w:t>
-      </w:r>
-      <w:r>
-        <w:t xml:space="preserve"> i</w:t>
-      </w:r>
-      <w:r>
-        <w:t>n</w:t>
-      </w:r>
-      <w:r>
-        <w:t>vent our o</w:t>
-      </w:r>
-      <w:r>
-        <w:t>w</w:t>
-      </w:r>
-      <w:r>
-        <w:t>n</w:t>
-      </w:r>
-      <w:r>
-        <w:t>,</w:t>
-      </w:r>
-      <w:r>
-        <w:t xml:space="preserve"> evaluation </w:t>
-      </w:r>
-      <w:r>
-        <w:t>metrics</w:t>
-      </w:r>
-      <w:r>
-        <w:t>.</w:t>
-      </w:r>
-      <w:r>
-        <w:t xml:space="preserve"> We use the following metrics:</w:t>
+        <w:t>nected to the completion process.</w:t>
       </w:r>
     </w:p>
     <w:p>
@@ -1512,53 +2314,71 @@
           <w:bCs/>
         </w:rPr>
       </w:pPr>
-      <w:r>
-        <w:rPr>
-          <w:b/>
-          <w:bCs/>
-        </w:rPr>
-        <w:t>POCW- Percentage</w:t>
-      </w:r>
-      <w:r>
-        <w:rPr>
-          <w:b/>
-          <w:bCs/>
-        </w:rPr>
-        <w:t xml:space="preserve"> Of Completed W</w:t>
-      </w:r>
-      <w:r>
-        <w:rPr>
-          <w:b/>
-          <w:bCs/>
-        </w:rPr>
-        <w:t>ords</w:t>
-      </w:r>
-      <w:r>
-        <w:rPr>
-          <w:b/>
-          <w:bCs/>
-        </w:rPr>
-        <w:t xml:space="preserve">: </w:t>
-      </w:r>
-      <w:r>
-        <w:t>The number of words that achieved any completion divided by the total number of words in the test.</w:t>
-      </w:r>
-    </w:p>
-    <w:p>
-      <w:pPr>
-        <w:pStyle w:val="EACLTextIndent"/>
-        <w:numPr>
-          <w:ilvl w:val="1"/>
-          <w:numId w:val="4"/>
-        </w:numPr>
-        <w:ind w:left="1134" w:hanging="425"/>
-        <w:rPr>
-          <w:b/>
-          <w:bCs/>
-        </w:rPr>
-      </w:pPr>
-      <w:r>
-        <w:t>The higher the better. (between 0-1)</w:t>
+      <w:proofErr w:type="spellStart"/>
+      <w:proofErr w:type="gramStart"/>
+      <w:r>
+        <w:rPr>
+          <w:b/>
+          <w:bCs/>
+          <w:i/>
+          <w:iCs/>
+        </w:rPr>
+        <w:t>autocomplete</w:t>
+      </w:r>
+      <w:r>
+        <w:rPr>
+          <w:b/>
+          <w:bCs/>
+        </w:rPr>
+        <w:t>.</w:t>
+      </w:r>
+      <w:r>
+        <w:rPr>
+          <w:b/>
+          <w:bCs/>
+          <w:i/>
+          <w:iCs/>
+        </w:rPr>
+        <w:t>core</w:t>
+      </w:r>
+      <w:r>
+        <w:rPr>
+          <w:b/>
+          <w:bCs/>
+        </w:rPr>
+        <w:t>.</w:t>
+      </w:r>
+      <w:r>
+        <w:rPr>
+          <w:b/>
+          <w:bCs/>
+          <w:i/>
+          <w:iCs/>
+        </w:rPr>
+        <w:t>completer</w:t>
+      </w:r>
+      <w:proofErr w:type="spellEnd"/>
+      <w:r>
+        <w:rPr>
+          <w:b/>
+          <w:bCs/>
+          <w:i/>
+          <w:iCs/>
+        </w:rPr>
+        <w:t>-</w:t>
+      </w:r>
+      <w:proofErr w:type="gramEnd"/>
+      <w:r>
+        <w:rPr>
+          <w:b/>
+          <w:bCs/>
+          <w:i/>
+          <w:iCs/>
+        </w:rPr>
+        <w:t xml:space="preserve"> </w:t>
+      </w:r>
+      <w:r>
+        <w:t>contains the implementations of all the type of completers.</w:t>
       </w:r>
     </w:p>
     <w:p>
@@ -1573,59 +2393,62 @@
           <w:bCs/>
         </w:rPr>
       </w:pPr>
-      <w:r>
-        <w:rPr>
-          <w:b/>
-          <w:bCs/>
-        </w:rPr>
-        <w:t>RSKR- Relative Saved keystrokes R</w:t>
-      </w:r>
-      <w:r>
-        <w:rPr>
-          <w:b/>
-          <w:bCs/>
-        </w:rPr>
-        <w:t>a</w:t>
-      </w:r>
-      <w:r>
-        <w:rPr>
-          <w:b/>
-          <w:bCs/>
-        </w:rPr>
-        <w:t>tio</w:t>
-      </w:r>
-      <w:r>
-        <w:rPr>
-          <w:b/>
-          <w:bCs/>
-        </w:rPr>
-        <w:t xml:space="preserve">: </w:t>
-      </w:r>
-      <w:r>
-        <w:t>The ratio between the actual number of key strokes and the saved key strokes.</w:t>
-      </w:r>
-    </w:p>
-    <w:p>
-      <w:pPr>
-        <w:pStyle w:val="EACLTextIndent"/>
-        <w:numPr>
-          <w:ilvl w:val="1"/>
-          <w:numId w:val="4"/>
-        </w:numPr>
-        <w:ind w:left="1134" w:hanging="425"/>
-        <w:rPr>
-          <w:b/>
-          <w:bCs/>
-        </w:rPr>
-      </w:pPr>
-      <w:r>
-        <w:t>The lower the better. (positive nu</w:t>
-      </w:r>
-      <w:r>
-        <w:t>m</w:t>
-      </w:r>
-      <w:r>
-        <w:t>ber or infinity for no completion)</w:t>
+      <w:proofErr w:type="spellStart"/>
+      <w:proofErr w:type="gramStart"/>
+      <w:r>
+        <w:rPr>
+          <w:b/>
+          <w:bCs/>
+          <w:i/>
+          <w:iCs/>
+        </w:rPr>
+        <w:t>autocomplete</w:t>
+      </w:r>
+      <w:r>
+        <w:rPr>
+          <w:b/>
+          <w:bCs/>
+        </w:rPr>
+        <w:t>.</w:t>
+      </w:r>
+      <w:r>
+        <w:rPr>
+          <w:b/>
+          <w:bCs/>
+          <w:i/>
+          <w:iCs/>
+        </w:rPr>
+        <w:t>core</w:t>
+      </w:r>
+      <w:r>
+        <w:rPr>
+          <w:b/>
+          <w:bCs/>
+        </w:rPr>
+        <w:t>.</w:t>
+      </w:r>
+      <w:r>
+        <w:rPr>
+          <w:b/>
+          <w:bCs/>
+          <w:i/>
+          <w:iCs/>
+        </w:rPr>
+        <w:t>event</w:t>
+      </w:r>
+      <w:proofErr w:type="spellEnd"/>
+      <w:r>
+        <w:rPr>
+          <w:b/>
+          <w:bCs/>
+          <w:i/>
+          <w:iCs/>
+        </w:rPr>
+        <w:t>-</w:t>
+      </w:r>
+      <w:proofErr w:type="gramEnd"/>
+      <w:r>
+        <w:t xml:space="preserve"> contains all the types of events that can be transferred to the completer.</w:t>
       </w:r>
     </w:p>
     <w:p>
@@ -1640,161 +2463,23 @@
           <w:bCs/>
         </w:rPr>
       </w:pPr>
-      <w:r>
-        <w:rPr>
-          <w:b/>
-          <w:bCs/>
-        </w:rPr>
-        <w:t>SKR- Saved keystrokes R</w:t>
-      </w:r>
-      <w:r>
-        <w:rPr>
-          <w:b/>
-          <w:bCs/>
-        </w:rPr>
-        <w:t>atio</w:t>
-      </w:r>
-      <w:r>
-        <w:rPr>
-          <w:b/>
-          <w:bCs/>
-        </w:rPr>
-        <w:t xml:space="preserve">: </w:t>
-      </w:r>
-      <w:r>
-        <w:t>The ratio between the actual number of key strokes and the total number of key strokes nee</w:t>
-      </w:r>
-      <w:r>
-        <w:t>d</w:t>
-      </w:r>
-      <w:r>
-        <w:t>ed.</w:t>
-      </w:r>
-    </w:p>
-    <w:p>
-      <w:pPr>
-        <w:pStyle w:val="EACLTextIndent"/>
-        <w:numPr>
-          <w:ilvl w:val="1"/>
-          <w:numId w:val="4"/>
-        </w:numPr>
-        <w:ind w:left="1134" w:hanging="425"/>
-        <w:rPr>
-          <w:b/>
-          <w:bCs/>
-        </w:rPr>
-      </w:pPr>
-      <w:r>
-        <w:t>The lower the better. (between 0-1)</w:t>
-      </w:r>
-    </w:p>
-    <w:p>
-      <w:pPr>
-        <w:pStyle w:val="EACLTextIndent"/>
-        <w:numPr>
-          <w:ilvl w:val="0"/>
-          <w:numId w:val="4"/>
-        </w:numPr>
-        <w:rPr>
-          <w:b/>
-          <w:bCs/>
-        </w:rPr>
-      </w:pPr>
-      <w:r>
-        <w:rPr>
-          <w:b/>
-          <w:bCs/>
-        </w:rPr>
-        <w:t xml:space="preserve">CLPWS- Completed Letters Per Word Size: </w:t>
-      </w:r>
-      <w:r>
-        <w:t>The average, of the number of letters saved divided to the word length, per word.</w:t>
-      </w:r>
-    </w:p>
-    <w:p>
-      <w:pPr>
-        <w:pStyle w:val="EACLTextIndent"/>
-        <w:numPr>
-          <w:ilvl w:val="1"/>
-          <w:numId w:val="4"/>
-        </w:numPr>
-        <w:ind w:left="1134" w:hanging="425"/>
-        <w:rPr>
-          <w:b/>
-          <w:bCs/>
-        </w:rPr>
-      </w:pPr>
-      <w:r>
-        <w:t>The higher the better. (between 0-1)</w:t>
-      </w:r>
-    </w:p>
-    <w:p>
-      <w:pPr>
-        <w:pStyle w:val="EACLTextIndent"/>
-        <w:rPr>
-          <w:b/>
-          <w:bCs/>
-        </w:rPr>
-      </w:pPr>
-      <w:r>
-        <w:t xml:space="preserve">The </w:t>
-      </w:r>
-      <w:r>
-        <w:t>evaluation</w:t>
-      </w:r>
-      <w:r>
-        <w:t xml:space="preserve"> process is computed regard to the entire "</w:t>
-      </w:r>
       <w:proofErr w:type="spellStart"/>
-      <w:r>
-        <w:t>CompletedFile</w:t>
-      </w:r>
-      <w:proofErr w:type="spellEnd"/>
-      <w:r>
-        <w:t>",</w:t>
-      </w:r>
-      <w:r>
-        <w:t xml:space="preserve"> and regard to "</w:t>
-      </w:r>
-      <w:proofErr w:type="spellStart"/>
-      <w:r>
-        <w:t>Co</w:t>
-      </w:r>
-      <w:r>
-        <w:t>m</w:t>
-      </w:r>
-      <w:r>
-        <w:t>pletedFile</w:t>
-      </w:r>
-      <w:proofErr w:type="spellEnd"/>
-      <w:r>
-        <w:t>" divided in to an equal sized group of sentences, in order to see the improvement of the completion process during time.</w:t>
-      </w:r>
-    </w:p>
-    <w:p>
-      <w:pPr>
-        <w:pStyle w:val="EACLSection"/>
-      </w:pPr>
-      <w:r>
-        <w:t>Implementation</w:t>
-      </w:r>
-    </w:p>
-    <w:p>
-      <w:pPr>
-        <w:pStyle w:val="EACLText"/>
-      </w:pPr>
-      <w:r>
-        <w:t xml:space="preserve">Our project is divided in to three main </w:t>
-      </w:r>
-      <w:r>
-        <w:rPr>
+      <w:proofErr w:type="gramStart"/>
+      <w:r>
+        <w:rPr>
+          <w:b/>
+          <w:bCs/>
           <w:i/>
           <w:iCs/>
         </w:rPr>
-        <w:t>packages</w:t>
-      </w:r>
-      <w:r>
-        <w:t xml:space="preserve">, </w:t>
+        <w:t>autocomplete</w:t>
+      </w:r>
+      <w:r>
+        <w:rPr>
+          <w:b/>
+          <w:bCs/>
+        </w:rPr>
+        <w:t>.</w:t>
       </w:r>
       <w:r>
         <w:rPr>
@@ -1806,21 +2491,63 @@
         <w:t>core</w:t>
       </w:r>
       <w:r>
-        <w:t xml:space="preserve">, </w:t>
-      </w:r>
-      <w:proofErr w:type="spellStart"/>
-      <w:r>
         <w:rPr>
           <w:b/>
           <w:bCs/>
           <w:i/>
           <w:iCs/>
         </w:rPr>
+        <w:t>.wordbank</w:t>
+      </w:r>
+      <w:proofErr w:type="spellEnd"/>
+      <w:r>
+        <w:rPr>
+          <w:b/>
+          <w:bCs/>
+          <w:i/>
+          <w:iCs/>
+        </w:rPr>
+        <w:t>-</w:t>
+      </w:r>
+      <w:proofErr w:type="gramEnd"/>
+      <w:r>
+        <w:t xml:space="preserve"> contains the data structure containing the word st</w:t>
+      </w:r>
+      <w:r>
+        <w:t>a</w:t>
+      </w:r>
+      <w:r>
+        <w:t>tistics.</w:t>
+      </w:r>
+    </w:p>
+    <w:p>
+      <w:pPr>
+        <w:pStyle w:val="EACLTextIndent"/>
+      </w:pPr>
+      <w:r>
+        <w:t xml:space="preserve">The </w:t>
+      </w:r>
+      <w:proofErr w:type="spellStart"/>
+      <w:r>
+        <w:rPr>
+          <w:b/>
+          <w:bCs/>
+          <w:i/>
+          <w:iCs/>
+        </w:rPr>
         <w:t>eval</w:t>
       </w:r>
       <w:proofErr w:type="spellEnd"/>
       <w:r>
-        <w:t xml:space="preserve"> and </w:t>
+        <w:t xml:space="preserve"> package contains the python scripts that calculate the evaluation.</w:t>
+      </w:r>
+    </w:p>
+    <w:p>
+      <w:pPr>
+        <w:pStyle w:val="EACLTextIndent"/>
+      </w:pPr>
+      <w:r>
+        <w:t xml:space="preserve">The </w:t>
       </w:r>
       <w:proofErr w:type="spellStart"/>
       <w:proofErr w:type="gramStart"/>
@@ -1836,8 +2563,44 @@
       <w:proofErr w:type="spellEnd"/>
       <w:proofErr w:type="gramEnd"/>
       <w:r>
-        <w:t xml:space="preserve">, all under the </w:t>
-      </w:r>
+        <w:t xml:space="preserve"> package contains all the readers and writers of the project. The </w:t>
+      </w:r>
+      <w:proofErr w:type="gramStart"/>
+      <w:r>
+        <w:t>reader that read and parse</w:t>
+      </w:r>
+      <w:proofErr w:type="gramEnd"/>
+      <w:r>
+        <w:t xml:space="preserve"> the given text, and the writers that writes the result in the "</w:t>
+      </w:r>
+      <w:proofErr w:type="spellStart"/>
+      <w:r>
+        <w:t>CompletedFile</w:t>
+      </w:r>
+      <w:proofErr w:type="spellEnd"/>
+      <w:r>
+        <w:t>" format.</w:t>
+      </w:r>
+    </w:p>
+    <w:p>
+      <w:pPr>
+        <w:pStyle w:val="EACLSubsection"/>
+      </w:pPr>
+      <w:r>
+        <w:t>Base Line</w:t>
+      </w:r>
+      <w:r>
+        <w:t xml:space="preserve"> (N-Gram Completer)</w:t>
+      </w:r>
+    </w:p>
+    <w:p>
+      <w:pPr>
+        <w:pStyle w:val="EACLText"/>
+      </w:pPr>
+      <w:r>
+        <w:t xml:space="preserve">The Base line completer is implemented in the </w:t>
+      </w:r>
+      <w:proofErr w:type="spellStart"/>
       <w:r>
         <w:rPr>
           <w:b/>
@@ -1845,20 +2608,39 @@
           <w:i/>
           <w:iCs/>
         </w:rPr>
-        <w:t>autocomplete</w:t>
-      </w:r>
-      <w:r>
-        <w:t xml:space="preserve"> package.</w:t>
-      </w:r>
-    </w:p>
-    <w:p>
-      <w:pPr>
-        <w:pStyle w:val="EACLTextIndent"/>
-      </w:pPr>
+        <w:t>BasicCompleter</w:t>
+      </w:r>
+      <w:proofErr w:type="spellEnd"/>
+      <w:r>
+        <w:t xml:space="preserve"> class. This type of completer</w:t>
+      </w:r>
+      <w:r>
+        <w:t>,</w:t>
+      </w:r>
+      <w:r>
+        <w:t xml:space="preserve"> propose after each letter K completion proposals, </w:t>
+      </w:r>
       <w:r>
         <w:lastRenderedPageBreak/>
-        <w:t xml:space="preserve">The </w:t>
-      </w:r>
+        <w:t xml:space="preserve">which are the K most probable words to appear after the last N words.  </w:t>
+      </w:r>
+    </w:p>
+    <w:p>
+      <w:pPr>
+        <w:pStyle w:val="EACLSubsection"/>
+      </w:pPr>
+      <w:r>
+        <w:t>Learning Completer</w:t>
+      </w:r>
+    </w:p>
+    <w:p>
+      <w:pPr>
+        <w:pStyle w:val="EACLText"/>
+      </w:pPr>
+      <w:r>
+        <w:t xml:space="preserve">The learning completer is implemented in the </w:t>
+      </w:r>
+      <w:proofErr w:type="spellStart"/>
       <w:r>
         <w:rPr>
           <w:b/>
@@ -1866,47 +2648,8 @@
           <w:i/>
           <w:iCs/>
         </w:rPr>
-        <w:t>core</w:t>
-      </w:r>
-      <w:r>
-        <w:t xml:space="preserve"> package </w:t>
-      </w:r>
-      <w:r>
-        <w:t>contain</w:t>
-      </w:r>
-      <w:r>
-        <w:t>s</w:t>
-      </w:r>
-      <w:r>
-        <w:t xml:space="preserve"> a</w:t>
-      </w:r>
-      <w:r>
-        <w:t>l</w:t>
-      </w:r>
-      <w:r>
-        <w:t>l the classes co</w:t>
-      </w:r>
-      <w:r>
-        <w:t>n</w:t>
-      </w:r>
-      <w:r>
-        <w:t>nected to the completion process.</w:t>
-      </w:r>
-    </w:p>
-    <w:p>
-      <w:pPr>
-        <w:pStyle w:val="EACLTextIndent"/>
-        <w:numPr>
-          <w:ilvl w:val="0"/>
-          <w:numId w:val="4"/>
-        </w:numPr>
-        <w:rPr>
-          <w:b/>
-          <w:bCs/>
-        </w:rPr>
-      </w:pPr>
-      <w:proofErr w:type="spellStart"/>
-      <w:proofErr w:type="gramStart"/>
+        <w:t>Learning</w:t>
+      </w:r>
       <w:r>
         <w:rPr>
           <w:b/>
@@ -1914,15 +2657,25 @@
           <w:i/>
           <w:iCs/>
         </w:rPr>
-        <w:t>autocomplete</w:t>
-      </w:r>
-      <w:r>
-        <w:rPr>
-          <w:b/>
-          <w:bCs/>
-        </w:rPr>
-        <w:t>.</w:t>
-      </w:r>
+        <w:t>Completer</w:t>
+      </w:r>
+      <w:proofErr w:type="spellEnd"/>
+      <w:r>
+        <w:t xml:space="preserve"> class. This type of comple</w:t>
+      </w:r>
+      <w:r>
+        <w:t>t</w:t>
+      </w:r>
+      <w:r>
+        <w:t>er, propose after each letter K completion pr</w:t>
+      </w:r>
+      <w:r>
+        <w:t>o</w:t>
+      </w:r>
+      <w:r>
+        <w:t xml:space="preserve">posals, which are the K most probable words to appear after the last N words. This completer is the same as the base line completer, accept it also listen to the </w:t>
+      </w:r>
+      <w:proofErr w:type="spellStart"/>
       <w:r>
         <w:rPr>
           <w:b/>
@@ -1930,15 +2683,29 @@
           <w:i/>
           <w:iCs/>
         </w:rPr>
-        <w:t>core</w:t>
-      </w:r>
-      <w:r>
-        <w:rPr>
-          <w:b/>
-          <w:bCs/>
-        </w:rPr>
-        <w:t>.</w:t>
-      </w:r>
+        <w:t>SentenceEndEvent</w:t>
+      </w:r>
+      <w:proofErr w:type="spellEnd"/>
+      <w:r>
+        <w:t xml:space="preserve"> and each time it receives this event it update the probabilities by training on this sentence as well.</w:t>
+      </w:r>
+    </w:p>
+    <w:p>
+      <w:pPr>
+        <w:pStyle w:val="EACLSubsection"/>
+      </w:pPr>
+      <w:r>
+        <w:t>Context Completer</w:t>
+      </w:r>
+    </w:p>
+    <w:p>
+      <w:pPr>
+        <w:pStyle w:val="EACLText"/>
+      </w:pPr>
+      <w:r>
+        <w:t xml:space="preserve">The context completer is implemented in the </w:t>
+      </w:r>
+      <w:proofErr w:type="spellStart"/>
       <w:r>
         <w:rPr>
           <w:b/>
@@ -1946,9 +2713,8 @@
           <w:i/>
           <w:iCs/>
         </w:rPr>
-        <w:t>completer</w:t>
-      </w:r>
-      <w:proofErr w:type="spellEnd"/>
+        <w:t>IRC</w:t>
+      </w:r>
       <w:r>
         <w:rPr>
           <w:b/>
@@ -1956,232 +2722,11 @@
           <w:i/>
           <w:iCs/>
         </w:rPr>
-        <w:t>-</w:t>
-      </w:r>
-      <w:proofErr w:type="gramEnd"/>
-      <w:r>
-        <w:rPr>
-          <w:b/>
-          <w:bCs/>
-          <w:i/>
-          <w:iCs/>
-        </w:rPr>
-        <w:t xml:space="preserve"> </w:t>
-      </w:r>
-      <w:r>
-        <w:t>contains the implementations of all the type of completers.</w:t>
-      </w:r>
-    </w:p>
-    <w:p>
-      <w:pPr>
-        <w:pStyle w:val="EACLTextIndent"/>
-        <w:numPr>
-          <w:ilvl w:val="0"/>
-          <w:numId w:val="4"/>
-        </w:numPr>
-        <w:rPr>
-          <w:b/>
-          <w:bCs/>
-        </w:rPr>
-      </w:pPr>
-      <w:proofErr w:type="spellStart"/>
-      <w:proofErr w:type="gramStart"/>
-      <w:r>
-        <w:rPr>
-          <w:b/>
-          <w:bCs/>
-          <w:i/>
-          <w:iCs/>
-        </w:rPr>
-        <w:t>autocomplete</w:t>
-      </w:r>
-      <w:r>
-        <w:rPr>
-          <w:b/>
-          <w:bCs/>
-        </w:rPr>
-        <w:t>.</w:t>
-      </w:r>
-      <w:r>
-        <w:rPr>
-          <w:b/>
-          <w:bCs/>
-          <w:i/>
-          <w:iCs/>
-        </w:rPr>
-        <w:t>core</w:t>
-      </w:r>
-      <w:r>
-        <w:rPr>
-          <w:b/>
-          <w:bCs/>
-        </w:rPr>
-        <w:t>.</w:t>
-      </w:r>
-      <w:r>
-        <w:rPr>
-          <w:b/>
-          <w:bCs/>
-          <w:i/>
-          <w:iCs/>
-        </w:rPr>
-        <w:t>event</w:t>
+        <w:t>Completer</w:t>
       </w:r>
       <w:proofErr w:type="spellEnd"/>
       <w:r>
-        <w:rPr>
-          <w:b/>
-          <w:bCs/>
-          <w:i/>
-          <w:iCs/>
-        </w:rPr>
-        <w:t>-</w:t>
-      </w:r>
-      <w:proofErr w:type="gramEnd"/>
-      <w:r>
-        <w:t xml:space="preserve"> contains all the types of events that can be transferred to the completer.</w:t>
-      </w:r>
-    </w:p>
-    <w:p>
-      <w:pPr>
-        <w:pStyle w:val="EACLTextIndent"/>
-        <w:numPr>
-          <w:ilvl w:val="0"/>
-          <w:numId w:val="4"/>
-        </w:numPr>
-        <w:rPr>
-          <w:b/>
-          <w:bCs/>
-        </w:rPr>
-      </w:pPr>
-      <w:proofErr w:type="spellStart"/>
-      <w:proofErr w:type="gramStart"/>
-      <w:r>
-        <w:rPr>
-          <w:b/>
-          <w:bCs/>
-          <w:i/>
-          <w:iCs/>
-        </w:rPr>
-        <w:t>autocomplete</w:t>
-      </w:r>
-      <w:r>
-        <w:rPr>
-          <w:b/>
-          <w:bCs/>
-        </w:rPr>
-        <w:t>.</w:t>
-      </w:r>
-      <w:r>
-        <w:rPr>
-          <w:b/>
-          <w:bCs/>
-          <w:i/>
-          <w:iCs/>
-        </w:rPr>
-        <w:t>core</w:t>
-      </w:r>
-      <w:r>
-        <w:rPr>
-          <w:b/>
-          <w:bCs/>
-          <w:i/>
-          <w:iCs/>
-        </w:rPr>
-        <w:t>.wordbank</w:t>
-      </w:r>
-      <w:proofErr w:type="spellEnd"/>
-      <w:r>
-        <w:rPr>
-          <w:b/>
-          <w:bCs/>
-          <w:i/>
-          <w:iCs/>
-        </w:rPr>
-        <w:t>-</w:t>
-      </w:r>
-      <w:proofErr w:type="gramEnd"/>
-      <w:r>
-        <w:t xml:space="preserve"> contains the data structure containing the word st</w:t>
-      </w:r>
-      <w:r>
-        <w:t>a</w:t>
-      </w:r>
-      <w:r>
-        <w:t>tistics.</w:t>
-      </w:r>
-    </w:p>
-    <w:p>
-      <w:pPr>
-        <w:pStyle w:val="EACLTextIndent"/>
-      </w:pPr>
-      <w:r>
-        <w:t xml:space="preserve">The </w:t>
-      </w:r>
-      <w:proofErr w:type="spellStart"/>
-      <w:r>
-        <w:rPr>
-          <w:b/>
-          <w:bCs/>
-          <w:i/>
-          <w:iCs/>
-        </w:rPr>
-        <w:t>eval</w:t>
-      </w:r>
-      <w:proofErr w:type="spellEnd"/>
-      <w:r>
-        <w:t xml:space="preserve"> package contains the python scripts that calculate the evaluation.</w:t>
-      </w:r>
-    </w:p>
-    <w:p>
-      <w:pPr>
-        <w:pStyle w:val="EACLTextIndent"/>
-      </w:pPr>
-      <w:r>
-        <w:t xml:space="preserve">The </w:t>
-      </w:r>
-      <w:proofErr w:type="spellStart"/>
-      <w:proofErr w:type="gramStart"/>
-      <w:r>
-        <w:rPr>
-          <w:b/>
-          <w:bCs/>
-          <w:i/>
-          <w:iCs/>
-        </w:rPr>
-        <w:t>io</w:t>
-      </w:r>
-      <w:proofErr w:type="spellEnd"/>
-      <w:proofErr w:type="gramEnd"/>
-      <w:r>
-        <w:t xml:space="preserve"> package contains all the readers and writers of the project. The </w:t>
-      </w:r>
-      <w:proofErr w:type="gramStart"/>
-      <w:r>
-        <w:t>reader that read and parse</w:t>
-      </w:r>
-      <w:proofErr w:type="gramEnd"/>
-      <w:r>
-        <w:t xml:space="preserve"> the given text, and the writers that writes the result in the "</w:t>
-      </w:r>
-      <w:proofErr w:type="spellStart"/>
-      <w:r>
-        <w:t>CompletedFile</w:t>
-      </w:r>
-      <w:proofErr w:type="spellEnd"/>
-      <w:r>
-        <w:t>" format.</w:t>
-      </w:r>
-    </w:p>
-    <w:p>
-      <w:pPr>
-        <w:pStyle w:val="EACLSubsection"/>
-      </w:pPr>
-      <w:r>
-        <w:t>Base Line</w:t>
-      </w:r>
-      <w:r>
-        <w:t xml:space="preserve"> (N-Gram Completer)</w:t>
+        <w:t xml:space="preserve"> class.</w:t>
       </w:r>
     </w:p>
     <w:p>
@@ -2189,138 +2734,6 @@
         <w:pStyle w:val="EACLText"/>
       </w:pPr>
       <w:r>
-        <w:t xml:space="preserve">The Base line completer is implemented in the </w:t>
-      </w:r>
-      <w:proofErr w:type="spellStart"/>
-      <w:r>
-        <w:rPr>
-          <w:b/>
-          <w:bCs/>
-          <w:i/>
-          <w:iCs/>
-        </w:rPr>
-        <w:t>BasicCompleter</w:t>
-      </w:r>
-      <w:proofErr w:type="spellEnd"/>
-      <w:r>
-        <w:t xml:space="preserve"> class. This type of completer</w:t>
-      </w:r>
-      <w:r>
-        <w:t>,</w:t>
-      </w:r>
-      <w:r>
-        <w:t xml:space="preserve"> propose after each letter K completion proposals, which are the K most probable words to appear after the last N words.  </w:t>
-      </w:r>
-    </w:p>
-    <w:p>
-      <w:pPr>
-        <w:pStyle w:val="EACLSubsection"/>
-      </w:pPr>
-      <w:r>
-        <w:t>Learning Completer</w:t>
-      </w:r>
-    </w:p>
-    <w:p>
-      <w:pPr>
-        <w:pStyle w:val="EACLText"/>
-      </w:pPr>
-      <w:r>
-        <w:t xml:space="preserve">The learning completer is implemented in the </w:t>
-      </w:r>
-      <w:proofErr w:type="spellStart"/>
-      <w:r>
-        <w:rPr>
-          <w:b/>
-          <w:bCs/>
-          <w:i/>
-          <w:iCs/>
-        </w:rPr>
-        <w:t>Learning</w:t>
-      </w:r>
-      <w:r>
-        <w:rPr>
-          <w:b/>
-          <w:bCs/>
-          <w:i/>
-          <w:iCs/>
-        </w:rPr>
-        <w:t>Completer</w:t>
-      </w:r>
-      <w:proofErr w:type="spellEnd"/>
-      <w:r>
-        <w:t xml:space="preserve"> class. This type of comple</w:t>
-      </w:r>
-      <w:r>
-        <w:t>t</w:t>
-      </w:r>
-      <w:r>
-        <w:t>er, propose after each letter K completion pr</w:t>
-      </w:r>
-      <w:r>
-        <w:t>o</w:t>
-      </w:r>
-      <w:r>
-        <w:t xml:space="preserve">posals, which are the K most probable words to appear after the last N words. This completer is the same as the base line completer, accept it also listen to the </w:t>
-      </w:r>
-      <w:proofErr w:type="spellStart"/>
-      <w:r>
-        <w:rPr>
-          <w:b/>
-          <w:bCs/>
-          <w:i/>
-          <w:iCs/>
-        </w:rPr>
-        <w:t>SentenceEndEvent</w:t>
-      </w:r>
-      <w:proofErr w:type="spellEnd"/>
-      <w:r>
-        <w:t xml:space="preserve"> and each time it receives this event it update the probabilities by training on this sentence as well.</w:t>
-      </w:r>
-    </w:p>
-    <w:p>
-      <w:pPr>
-        <w:pStyle w:val="EACLSubsection"/>
-      </w:pPr>
-      <w:r>
-        <w:t>Context Completer</w:t>
-      </w:r>
-    </w:p>
-    <w:p>
-      <w:pPr>
-        <w:pStyle w:val="EACLText"/>
-      </w:pPr>
-      <w:r>
-        <w:t xml:space="preserve">The context completer is implemented in the </w:t>
-      </w:r>
-      <w:proofErr w:type="spellStart"/>
-      <w:r>
-        <w:rPr>
-          <w:b/>
-          <w:bCs/>
-          <w:i/>
-          <w:iCs/>
-        </w:rPr>
-        <w:t>IRC</w:t>
-      </w:r>
-      <w:r>
-        <w:rPr>
-          <w:b/>
-          <w:bCs/>
-          <w:i/>
-          <w:iCs/>
-        </w:rPr>
-        <w:t>Completer</w:t>
-      </w:r>
-      <w:proofErr w:type="spellEnd"/>
-      <w:r>
-        <w:t xml:space="preserve"> class.</w:t>
-      </w:r>
-    </w:p>
-    <w:p>
-      <w:pPr>
-        <w:pStyle w:val="EACLText"/>
-      </w:pPr>
-      <w:r>
         <w:t xml:space="preserve">This completer saves knowledge about the n-grams frequency in the current conversation </w:t>
       </w:r>
       <w:r>
@@ -2342,13 +2755,7 @@
         <w:t xml:space="preserve"> the words suggestions </w:t>
       </w:r>
       <w:r>
-        <w:t>by co</w:t>
-      </w:r>
-      <w:r>
-        <w:t>m</w:t>
-      </w:r>
-      <w:r>
-        <w:t>bining both results.</w:t>
+        <w:t>by combining both results.</w:t>
       </w:r>
     </w:p>
     <w:p>
@@ -2387,7 +2794,6 @@
         <w:ind w:firstLine="0"/>
       </w:pPr>
       <w:r>
-        <w:lastRenderedPageBreak/>
         <w:t>In our case we worked with IRC data, we defined the conversation context to be the current active IRC session.</w:t>
       </w:r>
     </w:p>
@@ -2397,13 +2803,7 @@
         <w:ind w:firstLine="0"/>
       </w:pPr>
       <w:r>
-        <w:t>There are other possible context definitions that we hadn't implemented such as the last-x-words, the last x sentences, the last x minutes (co</w:t>
-      </w:r>
-      <w:r>
-        <w:t>m</w:t>
-      </w:r>
-      <w:r>
-        <w:t>bined with time information from the IRC logs) and last x sentences per participant in the current se</w:t>
+        <w:t>There are other possible context definitions that we hadn't implemented such as the last-x-words, the last x sentences, the last x minutes (combined with time information from the IRC logs) and last x sentences per participant in the current se</w:t>
       </w:r>
       <w:r>
         <w:t>s</w:t>
@@ -2503,6 +2903,7 @@
         <w:t>g</w:t>
       </w:r>
       <w:r>
+        <w:lastRenderedPageBreak/>
         <w:t xml:space="preserve">gests the word  </w:t>
       </w:r>
       <w:r>
@@ -2669,7 +3070,6 @@
         <w:rPr>
           <w:rStyle w:val="EACLbookjournaltitleChar"/>
         </w:rPr>
-        <w:lastRenderedPageBreak/>
         <w:t>ing</w:t>
       </w:r>
       <w:r>
@@ -3625,6 +4025,7 @@
   <w:style w:type="character" w:default="1" w:styleId="a0">
     <w:name w:val="Default Paragraph Font"/>
     <w:uiPriority w:val="1"/>
+    <w:semiHidden/>
     <w:unhideWhenUsed/>
   </w:style>
   <w:style w:type="table" w:default="1" w:styleId="a1">
@@ -4514,7 +4915,7 @@
 </file>
 
 <file path=customXml/itemProps1.xml><?xml version="1.0" encoding="utf-8"?>
-<ds:datastoreItem xmlns:ds="http://schemas.openxmlformats.org/officeDocument/2006/customXml" ds:itemID="{216BACC8-276A-4CB0-8638-F2A52CB340AA}">
+<ds:datastoreItem xmlns:ds="http://schemas.openxmlformats.org/officeDocument/2006/customXml" ds:itemID="{5D590748-B081-4F34-8A39-28C3793DB0AC}">
   <ds:schemaRefs>
     <ds:schemaRef ds:uri="http://schemas.openxmlformats.org/officeDocument/2006/bibliography"/>
   </ds:schemaRefs>

</xml_diff>

<commit_message>
add things to the final doc
</commit_message>
<xml_diff>
--- a/doc/finalDoc.docx
+++ b/doc/finalDoc.docx
@@ -2049,7 +2049,23 @@
           <w:b/>
           <w:bCs/>
         </w:rPr>
-        <w:t xml:space="preserve">CLPWS- Completed Letters Per Word Size: </w:t>
+        <w:t xml:space="preserve">CLPWS- Completed Letters </w:t>
+      </w:r>
+      <w:proofErr w:type="gramStart"/>
+      <w:r>
+        <w:rPr>
+          <w:b/>
+          <w:bCs/>
+        </w:rPr>
+        <w:t>Per</w:t>
+      </w:r>
+      <w:proofErr w:type="gramEnd"/>
+      <w:r>
+        <w:rPr>
+          <w:b/>
+          <w:bCs/>
+        </w:rPr>
+        <w:t xml:space="preserve"> Word Size: </w:t>
       </w:r>
       <w:r>
         <w:t>The average, of the number of letters saved divided to the word length, per word.</w:t>
@@ -3030,129 +3046,1748 @@
         <w:pStyle w:val="EACLTextIndent"/>
       </w:pPr>
       <w:r>
-        <w:t xml:space="preserve">This experiment showed us the importance of the </w:t>
-      </w:r>
-      <w:r>
-        <w:t>completer</w:t>
-      </w:r>
-      <w:r>
-        <w:t xml:space="preserve">'s adaptiveness, as we saw in the </w:t>
+        <w:t xml:space="preserve">This experiment showed us the importance of the completer's adaptiveness, as we saw in the </w:t>
       </w:r>
       <w:r>
         <w:rPr>
           <w:i/>
           <w:iCs/>
         </w:rPr>
-        <w:t>"Cate</w:t>
+        <w:t>"Caterpillar"</w:t>
+      </w:r>
+      <w:r>
+        <w:t xml:space="preserve"> word, which appears at the middle of the story, and stays until the end of it. </w:t>
       </w:r>
       <w:r>
         <w:rPr>
           <w:i/>
           <w:iCs/>
         </w:rPr>
-        <w:t>r</w:t>
+        <w:t>"Cate</w:t>
       </w:r>
       <w:r>
         <w:rPr>
           <w:i/>
           <w:iCs/>
         </w:rPr>
-        <w:t>pillar"</w:t>
-      </w:r>
-      <w:r>
-        <w:t xml:space="preserve"> word, which appears at the middle of the story, and stays until the end of it. </w:t>
+        <w:t>r</w:t>
       </w:r>
       <w:r>
         <w:rPr>
           <w:i/>
           <w:iCs/>
         </w:rPr>
-        <w:t>"Cate</w:t>
+        <w:t>pillar"</w:t>
       </w:r>
       <w:r>
         <w:rPr>
           <w:i/>
           <w:iCs/>
         </w:rPr>
+        <w:t xml:space="preserve"> </w:t>
+      </w:r>
+      <w:r>
+        <w:t>is a unique word, which unlikely to a</w:t>
+      </w:r>
+      <w:r>
+        <w:t>p</w:t>
+      </w:r>
+      <w:r>
+        <w:t xml:space="preserve">pear in previous </w:t>
+      </w:r>
+      <w:r>
+        <w:t>train data. W</w:t>
+      </w:r>
+      <w:r>
+        <w:t xml:space="preserve">hen we first run a naïve completer </w:t>
+      </w:r>
+      <w:r>
+        <w:t>this word was never completed successfully, and being relatively long and fr</w:t>
+      </w:r>
+      <w:r>
+        <w:t>e</w:t>
+      </w:r>
+      <w:r>
+        <w:t>quent word in Alice lower the completer perfo</w:t>
+      </w:r>
+      <w:r>
         <w:t>r</w:t>
+      </w:r>
+      <w:r>
+        <w:t xml:space="preserve">mance. Adding simple learning heuristic that after each sentence fish learn its words, improved the completer performance significantly. </w:t>
+      </w:r>
+    </w:p>
+    <w:p>
+      <w:pPr>
+        <w:pStyle w:val="EACLSubsection"/>
+      </w:pPr>
+      <w:r>
+        <w:t xml:space="preserve">Completer </w:t>
+      </w:r>
+      <w:r>
+        <w:t>c</w:t>
+      </w:r>
+      <w:r>
+        <w:t>omparison</w:t>
+      </w:r>
+    </w:p>
+    <w:p>
+      <w:pPr>
+        <w:pStyle w:val="EACLText"/>
+      </w:pPr>
+      <w:r>
+        <w:t>We compared the four completers we impl</w:t>
+      </w:r>
+      <w:r>
+        <w:t>e</w:t>
+      </w:r>
+      <w:r>
+        <w:t>mented by testing them</w:t>
+      </w:r>
+      <w:r>
+        <w:t xml:space="preserve"> twice</w:t>
+      </w:r>
+      <w:r>
+        <w:t xml:space="preserve"> on two IRC files</w:t>
+      </w:r>
+      <w:r>
+        <w:t>, o</w:t>
+      </w:r>
+      <w:r>
+        <w:t xml:space="preserve">n long IRC file (1081kb) </w:t>
+      </w:r>
+      <w:r>
+        <w:t>with 6 files of train d</w:t>
+      </w:r>
+      <w:r>
+        <w:t>a</w:t>
+      </w:r>
+      <w:r>
+        <w:t>ta</w:t>
+      </w:r>
+      <w:r>
+        <w:t>,</w:t>
+      </w:r>
+      <w:r>
+        <w:t xml:space="preserve"> </w:t>
+      </w:r>
+      <w:r>
+        <w:t xml:space="preserve">and </w:t>
+      </w:r>
+      <w:r>
+        <w:t>on short</w:t>
+      </w:r>
+      <w:r>
+        <w:t xml:space="preserve"> IRC file (306kb) </w:t>
+      </w:r>
+      <w:r>
+        <w:t>with 3 files of train data</w:t>
+      </w:r>
+      <w:r>
+        <w:t>.</w:t>
+      </w:r>
+    </w:p>
+    <w:p>
+      <w:pPr>
+        <w:pStyle w:val="EACLText"/>
+      </w:pPr>
+      <w:r>
+        <w:t xml:space="preserve">In each of the tests we used </w:t>
+      </w:r>
+      <w:r>
+        <w:t>same model param</w:t>
+      </w:r>
+      <w:r>
+        <w:t>e</w:t>
+      </w:r>
+      <w:r>
+        <w:t xml:space="preserve">ters which were 1 gram and 3 </w:t>
+      </w:r>
+      <w:r>
+        <w:t>suggestions</w:t>
+      </w:r>
+      <w:r>
+        <w:t xml:space="preserve"> per step</w:t>
+      </w:r>
+      <w:r>
+        <w:t xml:space="preserve">. For the context completer we used </w:t>
+      </w:r>
+      <w:r>
+        <w:t>4</w:t>
+      </w:r>
+      <w:r>
+        <w:t xml:space="preserve"> as the session factor.</w:t>
+      </w:r>
+    </w:p>
+    <w:p>
+      <w:pPr>
+        <w:pStyle w:val="EACLTextIndent"/>
+        <w:ind w:firstLine="0"/>
+      </w:pPr>
+      <w:r>
+        <w:t>The purpose of the experiment was to determine if our complete heuristics are indeed improve the results and if so how much.</w:t>
+      </w:r>
+    </w:p>
+    <w:p>
+      <w:pPr>
+        <w:pStyle w:val="EACLSubsection"/>
+      </w:pPr>
+      <w:r>
+        <w:t>Find optimal N-Gram Size</w:t>
+      </w:r>
+    </w:p>
+    <w:p>
+      <w:pPr>
+        <w:pStyle w:val="EACLText"/>
+      </w:pPr>
+      <w:r>
+        <w:t xml:space="preserve">In order to find the optimal n-gram size for the best completer from the previous experiment </w:t>
+      </w:r>
+      <w:r>
+        <w:t xml:space="preserve">we </w:t>
+      </w:r>
+      <w:r>
+        <w:lastRenderedPageBreak/>
+        <w:t>run that completer with same number of sugge</w:t>
+      </w:r>
+      <w:r>
+        <w:t>s</w:t>
+      </w:r>
+      <w:r>
+        <w:t>tions and the different n-grams values.</w:t>
+      </w:r>
+    </w:p>
+    <w:p>
+      <w:pPr>
+        <w:pStyle w:val="EACLTextIndent"/>
+        <w:ind w:firstLine="0"/>
+      </w:pPr>
+      <w:r>
+        <w:t>The purpose of the experiment was to determine the best value of n-gram to continue with.</w:t>
+      </w:r>
+    </w:p>
+    <w:p>
+      <w:pPr>
+        <w:pStyle w:val="EACLSubsection"/>
+      </w:pPr>
+      <w:r>
+        <w:t>Influence of suggestion number</w:t>
+      </w:r>
+    </w:p>
+    <w:p>
+      <w:pPr>
+        <w:pStyle w:val="EACLText"/>
+        <w:rPr>
+          <w:lang w:bidi="he-IL"/>
+        </w:rPr>
+      </w:pPr>
+      <w:r>
+        <w:t xml:space="preserve">In this experiment we knew that if we increase the size of the suggestion set we would get better evolution results. This experiment purpose was to find out how much increasing the suggestion set size actually </w:t>
+      </w:r>
+      <w:r>
+        <w:rPr>
+          <w:lang w:bidi="he-IL"/>
+        </w:rPr>
+        <w:t>improves the completer score.</w:t>
+      </w:r>
+    </w:p>
+    <w:p>
+      <w:pPr>
+        <w:pStyle w:val="EACLTextIndent"/>
+        <w:ind w:firstLine="0"/>
+        <w:rPr>
+          <w:lang w:bidi="he-IL"/>
+        </w:rPr>
+      </w:pPr>
+      <w:r>
+        <w:rPr>
+          <w:lang w:bidi="he-IL"/>
+        </w:rPr>
+        <w:t>The experiment was made by running the same completer with same parameters and same trai</w:t>
+      </w:r>
+      <w:r>
+        <w:rPr>
+          <w:lang w:bidi="he-IL"/>
+        </w:rPr>
+        <w:t>n</w:t>
+      </w:r>
+      <w:r>
+        <w:rPr>
+          <w:lang w:bidi="he-IL"/>
+        </w:rPr>
+        <w:t>ing data on the same test file (short test file), with different size of suggestion set.</w:t>
+      </w:r>
+    </w:p>
+    <w:p>
+      <w:pPr>
+        <w:pStyle w:val="EACLSubsection"/>
+      </w:pPr>
+      <w:r>
+        <w:t>Influence of training size</w:t>
+      </w:r>
+    </w:p>
+    <w:p>
+      <w:pPr>
+        <w:pStyle w:val="EACLText"/>
+      </w:pPr>
+      <w:r>
+        <w:t>Since we had a lot of training data, we wanted to find out how much more training really influence our completer scores. In this experiment we run the same completer with the same environment (parameter + test file) with differen</w:t>
+      </w:r>
+      <w:r>
+        <w:t>t size of trai</w:t>
+      </w:r>
+      <w:r>
+        <w:t>n</w:t>
+      </w:r>
+      <w:r>
+        <w:t>ing data.</w:t>
+      </w:r>
+    </w:p>
+    <w:p>
+      <w:pPr>
+        <w:pStyle w:val="EACLSubsection"/>
+      </w:pPr>
+      <w:r>
+        <w:t>Influence of session factor</w:t>
+      </w:r>
+    </w:p>
+    <w:p>
+      <w:pPr>
+        <w:pStyle w:val="EACLText"/>
+      </w:pPr>
+      <w:r>
+        <w:t>This experiment purpose was to find out what is the optimal value of the session factor parameter.</w:t>
+      </w:r>
+    </w:p>
+    <w:p>
+      <w:pPr>
+        <w:pStyle w:val="EACLTextIndent"/>
+        <w:ind w:firstLine="0"/>
+      </w:pPr>
+      <w:r>
+        <w:t>As mentioned in section 5.3, the session factor determine how much the completer would be sensitive regard to the context content, were 0 indicates no context influence exactly like in regular learning completer, and higher session factor indicate higher sensitivity to the context, masking previous knowledge from the training data.</w:t>
+      </w:r>
+    </w:p>
+    <w:p>
+      <w:pPr>
+        <w:pStyle w:val="EACLSection"/>
+      </w:pPr>
+      <w:r>
+        <w:rPr>
+          <w:noProof/>
+          <w:lang w:eastAsia="en-US" w:bidi="he-IL"/>
+        </w:rPr>
+        <w:drawing>
+          <wp:anchor distT="0" distB="0" distL="114300" distR="114300" simplePos="0" relativeHeight="251670528" behindDoc="0" locked="0" layoutInCell="1" allowOverlap="1" wp14:anchorId="6C481D01" wp14:editId="258D95A4">
+            <wp:simplePos x="0" y="0"/>
+            <wp:positionH relativeFrom="column">
+              <wp:posOffset>3129280</wp:posOffset>
+            </wp:positionH>
+            <wp:positionV relativeFrom="paragraph">
+              <wp:posOffset>341630</wp:posOffset>
+            </wp:positionV>
+            <wp:extent cx="2269490" cy="1270635"/>
+            <wp:effectExtent l="0" t="0" r="0" b="0"/>
+            <wp:wrapTopAndBottom/>
+            <wp:docPr id="4" name="תמונה 4"/>
+            <wp:cNvGraphicFramePr>
+              <a:graphicFrameLocks xmlns:a="http://schemas.openxmlformats.org/drawingml/2006/main" noChangeAspect="1"/>
+            </wp:cNvGraphicFramePr>
+            <a:graphic xmlns:a="http://schemas.openxmlformats.org/drawingml/2006/main">
+              <a:graphicData uri="http://schemas.openxmlformats.org/drawingml/2006/picture">
+                <pic:pic xmlns:pic="http://schemas.openxmlformats.org/drawingml/2006/picture">
+                  <pic:nvPicPr>
+                    <pic:cNvPr id="0" name="Picture 9"/>
+                    <pic:cNvPicPr>
+                      <a:picLocks noChangeAspect="1" noChangeArrowheads="1"/>
+                    </pic:cNvPicPr>
+                  </pic:nvPicPr>
+                  <pic:blipFill>
+                    <a:blip r:embed="rId9" cstate="print">
+                      <a:extLst>
+                        <a:ext uri="{28A0092B-C50C-407E-A947-70E740481C1C}">
+                          <a14:useLocalDpi xmlns:a14="http://schemas.microsoft.com/office/drawing/2010/main" val="0"/>
+                        </a:ext>
+                      </a:extLst>
+                    </a:blip>
+                    <a:srcRect/>
+                    <a:stretch>
+                      <a:fillRect/>
+                    </a:stretch>
+                  </pic:blipFill>
+                  <pic:spPr bwMode="auto">
+                    <a:xfrm>
+                      <a:off x="0" y="0"/>
+                      <a:ext cx="2269490" cy="1270635"/>
+                    </a:xfrm>
+                    <a:prstGeom prst="rect">
+                      <a:avLst/>
+                    </a:prstGeom>
+                    <a:noFill/>
+                  </pic:spPr>
+                </pic:pic>
+              </a:graphicData>
+            </a:graphic>
+            <wp14:sizeRelH relativeFrom="page">
+              <wp14:pctWidth>0</wp14:pctWidth>
+            </wp14:sizeRelH>
+            <wp14:sizeRelV relativeFrom="page">
+              <wp14:pctHeight>0</wp14:pctHeight>
+            </wp14:sizeRelV>
+          </wp:anchor>
+        </w:drawing>
+      </w:r>
+      <w:r>
+        <w:t>Results</w:t>
+      </w:r>
+    </w:p>
+    <w:p>
+      <w:pPr>
+        <w:pStyle w:val="EACLSubsection"/>
+      </w:pPr>
+      <w:r>
+        <w:t>Down the rabbit hole</w:t>
+      </w:r>
+    </w:p>
+    <w:tbl>
+      <w:tblPr>
+        <w:tblpPr w:leftFromText="180" w:rightFromText="180" w:vertAnchor="text" w:horzAnchor="margin" w:tblpY="41"/>
+        <w:bidiVisual/>
+        <w:tblW w:w="4349" w:type="dxa"/>
+        <w:tblLook w:val="04A0" w:firstRow="1" w:lastRow="0" w:firstColumn="1" w:lastColumn="0" w:noHBand="0" w:noVBand="1"/>
+      </w:tblPr>
+      <w:tblGrid>
+        <w:gridCol w:w="884"/>
+        <w:gridCol w:w="884"/>
+        <w:gridCol w:w="884"/>
+        <w:gridCol w:w="884"/>
+        <w:gridCol w:w="813"/>
+      </w:tblGrid>
+      <w:tr>
+        <w:trPr>
+          <w:trHeight w:val="261"/>
+        </w:trPr>
+        <w:tc>
+          <w:tcPr>
+            <w:tcW w:w="884" w:type="dxa"/>
+            <w:tcBorders>
+              <w:top w:val="single" w:sz="4" w:space="0" w:color="auto"/>
+              <w:left w:val="single" w:sz="4" w:space="0" w:color="auto"/>
+              <w:bottom w:val="single" w:sz="4" w:space="0" w:color="auto"/>
+              <w:right w:val="single" w:sz="4" w:space="0" w:color="auto"/>
+            </w:tcBorders>
+            <w:shd w:val="clear" w:color="auto" w:fill="auto"/>
+            <w:noWrap/>
+            <w:vAlign w:val="bottom"/>
+            <w:hideMark/>
+          </w:tcPr>
+          <w:p>
+            <w:pPr>
+              <w:jc w:val="center"/>
+              <w:rPr>
+                <w:rFonts w:ascii="Calibri" w:eastAsia="Times New Roman" w:hAnsi="Calibri" w:cs="Calibri"/>
+                <w:b/>
+                <w:bCs/>
+                <w:color w:val="000000"/>
+                <w:sz w:val="16"/>
+                <w:szCs w:val="16"/>
+                <w:lang w:eastAsia="en-US" w:bidi="he-IL"/>
+              </w:rPr>
+            </w:pPr>
+            <w:proofErr w:type="spellStart"/>
+            <w:r>
+              <w:rPr>
+                <w:rFonts w:ascii="Calibri" w:eastAsia="Times New Roman" w:hAnsi="Calibri" w:cs="Calibri"/>
+                <w:b/>
+                <w:bCs/>
+                <w:color w:val="000000"/>
+                <w:sz w:val="16"/>
+                <w:szCs w:val="16"/>
+                <w:lang w:eastAsia="en-US" w:bidi="he-IL"/>
+              </w:rPr>
+              <w:t>clpws</w:t>
+            </w:r>
+            <w:proofErr w:type="spellEnd"/>
+          </w:p>
+        </w:tc>
+        <w:tc>
+          <w:tcPr>
+            <w:tcW w:w="884" w:type="dxa"/>
+            <w:tcBorders>
+              <w:top w:val="single" w:sz="4" w:space="0" w:color="auto"/>
+              <w:left w:val="single" w:sz="4" w:space="0" w:color="auto"/>
+              <w:bottom w:val="single" w:sz="4" w:space="0" w:color="auto"/>
+              <w:right w:val="single" w:sz="4" w:space="0" w:color="auto"/>
+            </w:tcBorders>
+            <w:shd w:val="clear" w:color="auto" w:fill="auto"/>
+            <w:noWrap/>
+            <w:vAlign w:val="bottom"/>
+            <w:hideMark/>
+          </w:tcPr>
+          <w:p>
+            <w:pPr>
+              <w:jc w:val="center"/>
+              <w:rPr>
+                <w:rFonts w:ascii="Calibri" w:eastAsia="Times New Roman" w:hAnsi="Calibri" w:cs="Calibri"/>
+                <w:b/>
+                <w:bCs/>
+                <w:color w:val="000000"/>
+                <w:sz w:val="16"/>
+                <w:szCs w:val="16"/>
+                <w:lang w:eastAsia="en-US" w:bidi="he-IL"/>
+              </w:rPr>
+            </w:pPr>
+            <w:proofErr w:type="spellStart"/>
+            <w:r>
+              <w:rPr>
+                <w:rFonts w:ascii="Calibri" w:eastAsia="Times New Roman" w:hAnsi="Calibri" w:cs="Calibri"/>
+                <w:b/>
+                <w:bCs/>
+                <w:color w:val="000000"/>
+                <w:sz w:val="16"/>
+                <w:szCs w:val="16"/>
+                <w:lang w:eastAsia="en-US" w:bidi="he-IL"/>
+              </w:rPr>
+              <w:t>pocw</w:t>
+            </w:r>
+            <w:proofErr w:type="spellEnd"/>
+          </w:p>
+        </w:tc>
+        <w:tc>
+          <w:tcPr>
+            <w:tcW w:w="884" w:type="dxa"/>
+            <w:tcBorders>
+              <w:top w:val="single" w:sz="4" w:space="0" w:color="auto"/>
+              <w:left w:val="single" w:sz="4" w:space="0" w:color="auto"/>
+              <w:bottom w:val="single" w:sz="4" w:space="0" w:color="auto"/>
+              <w:right w:val="single" w:sz="4" w:space="0" w:color="auto"/>
+            </w:tcBorders>
+            <w:shd w:val="clear" w:color="auto" w:fill="auto"/>
+            <w:noWrap/>
+            <w:vAlign w:val="bottom"/>
+            <w:hideMark/>
+          </w:tcPr>
+          <w:p>
+            <w:pPr>
+              <w:jc w:val="center"/>
+              <w:rPr>
+                <w:rFonts w:ascii="Calibri" w:eastAsia="Times New Roman" w:hAnsi="Calibri" w:cs="Calibri"/>
+                <w:b/>
+                <w:bCs/>
+                <w:color w:val="000000"/>
+                <w:sz w:val="16"/>
+                <w:szCs w:val="16"/>
+                <w:lang w:eastAsia="en-US" w:bidi="he-IL"/>
+              </w:rPr>
+            </w:pPr>
+            <w:proofErr w:type="spellStart"/>
+            <w:r>
+              <w:rPr>
+                <w:rFonts w:ascii="Calibri" w:eastAsia="Times New Roman" w:hAnsi="Calibri" w:cs="Calibri"/>
+                <w:b/>
+                <w:bCs/>
+                <w:color w:val="000000"/>
+                <w:sz w:val="16"/>
+                <w:szCs w:val="16"/>
+                <w:lang w:eastAsia="en-US" w:bidi="he-IL"/>
+              </w:rPr>
+              <w:t>Rskr</w:t>
+            </w:r>
+            <w:proofErr w:type="spellEnd"/>
+          </w:p>
+        </w:tc>
+        <w:tc>
+          <w:tcPr>
+            <w:tcW w:w="884" w:type="dxa"/>
+            <w:tcBorders>
+              <w:top w:val="single" w:sz="4" w:space="0" w:color="auto"/>
+              <w:left w:val="single" w:sz="4" w:space="0" w:color="auto"/>
+              <w:bottom w:val="single" w:sz="4" w:space="0" w:color="auto"/>
+              <w:right w:val="single" w:sz="4" w:space="0" w:color="auto"/>
+            </w:tcBorders>
+            <w:shd w:val="clear" w:color="auto" w:fill="auto"/>
+            <w:noWrap/>
+            <w:vAlign w:val="bottom"/>
+            <w:hideMark/>
+          </w:tcPr>
+          <w:p>
+            <w:pPr>
+              <w:jc w:val="center"/>
+              <w:rPr>
+                <w:rFonts w:ascii="Calibri" w:eastAsia="Times New Roman" w:hAnsi="Calibri" w:cs="Calibri"/>
+                <w:b/>
+                <w:bCs/>
+                <w:color w:val="000000"/>
+                <w:sz w:val="16"/>
+                <w:szCs w:val="16"/>
+                <w:lang w:eastAsia="en-US" w:bidi="he-IL"/>
+              </w:rPr>
+            </w:pPr>
+            <w:proofErr w:type="spellStart"/>
+            <w:r>
+              <w:rPr>
+                <w:rFonts w:ascii="Calibri" w:eastAsia="Times New Roman" w:hAnsi="Calibri" w:cs="Calibri"/>
+                <w:b/>
+                <w:bCs/>
+                <w:color w:val="000000"/>
+                <w:sz w:val="16"/>
+                <w:szCs w:val="16"/>
+                <w:lang w:eastAsia="en-US" w:bidi="he-IL"/>
+              </w:rPr>
+              <w:t>skr</w:t>
+            </w:r>
+            <w:proofErr w:type="spellEnd"/>
+          </w:p>
+        </w:tc>
+        <w:tc>
+          <w:tcPr>
+            <w:tcW w:w="813" w:type="dxa"/>
+            <w:tcBorders>
+              <w:top w:val="nil"/>
+              <w:left w:val="single" w:sz="4" w:space="0" w:color="auto"/>
+              <w:bottom w:val="single" w:sz="4" w:space="0" w:color="auto"/>
+              <w:right w:val="nil"/>
+            </w:tcBorders>
+            <w:shd w:val="clear" w:color="auto" w:fill="auto"/>
+            <w:noWrap/>
+            <w:vAlign w:val="bottom"/>
+            <w:hideMark/>
+          </w:tcPr>
+          <w:p>
+            <w:pPr>
+              <w:rPr>
+                <w:rFonts w:ascii="Arial" w:eastAsia="Times New Roman" w:hAnsi="Arial" w:cs="Arial"/>
+                <w:color w:val="000000"/>
+                <w:sz w:val="16"/>
+                <w:szCs w:val="16"/>
+                <w:lang w:eastAsia="en-US" w:bidi="he-IL"/>
+              </w:rPr>
+            </w:pPr>
+            <w:r>
+              <w:rPr>
+                <w:rFonts w:ascii="Arial" w:eastAsia="Times New Roman" w:hAnsi="Arial" w:cs="Arial"/>
+                <w:color w:val="000000"/>
+                <w:sz w:val="16"/>
+                <w:szCs w:val="16"/>
+                <w:lang w:eastAsia="en-US" w:bidi="he-IL"/>
+              </w:rPr>
+              <w:t> </w:t>
+            </w:r>
+          </w:p>
+        </w:tc>
+      </w:tr>
+      <w:tr>
+        <w:trPr>
+          <w:trHeight w:val="248"/>
+        </w:trPr>
+        <w:tc>
+          <w:tcPr>
+            <w:tcW w:w="884" w:type="dxa"/>
+            <w:tcBorders>
+              <w:top w:val="nil"/>
+              <w:left w:val="single" w:sz="4" w:space="0" w:color="auto"/>
+              <w:bottom w:val="single" w:sz="4" w:space="0" w:color="auto"/>
+              <w:right w:val="single" w:sz="4" w:space="0" w:color="auto"/>
+            </w:tcBorders>
+            <w:shd w:val="clear" w:color="auto" w:fill="auto"/>
+            <w:noWrap/>
+            <w:vAlign w:val="bottom"/>
+            <w:hideMark/>
+          </w:tcPr>
+          <w:p>
+            <w:pPr>
+              <w:jc w:val="right"/>
+              <w:rPr>
+                <w:rFonts w:ascii="Arial" w:eastAsia="Times New Roman" w:hAnsi="Arial" w:cs="Arial"/>
+                <w:color w:val="000000"/>
+                <w:sz w:val="16"/>
+                <w:szCs w:val="16"/>
+                <w:lang w:eastAsia="en-US" w:bidi="he-IL"/>
+              </w:rPr>
+            </w:pPr>
+            <w:r>
+              <w:rPr>
+                <w:rFonts w:ascii="Arial" w:eastAsia="Times New Roman" w:hAnsi="Arial" w:cs="Arial"/>
+                <w:color w:val="000000"/>
+                <w:sz w:val="16"/>
+                <w:szCs w:val="16"/>
+                <w:lang w:eastAsia="en-US" w:bidi="he-IL"/>
+              </w:rPr>
+              <w:t>0.39811</w:t>
+            </w:r>
+          </w:p>
+        </w:tc>
+        <w:tc>
+          <w:tcPr>
+            <w:tcW w:w="884" w:type="dxa"/>
+            <w:tcBorders>
+              <w:top w:val="nil"/>
+              <w:left w:val="single" w:sz="4" w:space="0" w:color="auto"/>
+              <w:bottom w:val="single" w:sz="4" w:space="0" w:color="auto"/>
+              <w:right w:val="single" w:sz="4" w:space="0" w:color="auto"/>
+            </w:tcBorders>
+            <w:shd w:val="clear" w:color="auto" w:fill="auto"/>
+            <w:noWrap/>
+            <w:vAlign w:val="bottom"/>
+            <w:hideMark/>
+          </w:tcPr>
+          <w:p>
+            <w:pPr>
+              <w:jc w:val="right"/>
+              <w:rPr>
+                <w:rFonts w:ascii="Arial" w:eastAsia="Times New Roman" w:hAnsi="Arial" w:cs="Arial"/>
+                <w:color w:val="000000"/>
+                <w:sz w:val="16"/>
+                <w:szCs w:val="16"/>
+                <w:lang w:eastAsia="en-US" w:bidi="he-IL"/>
+              </w:rPr>
+            </w:pPr>
+            <w:r>
+              <w:rPr>
+                <w:rFonts w:ascii="Arial" w:eastAsia="Times New Roman" w:hAnsi="Arial" w:cs="Arial"/>
+                <w:color w:val="000000"/>
+                <w:sz w:val="16"/>
+                <w:szCs w:val="16"/>
+                <w:lang w:eastAsia="en-US" w:bidi="he-IL"/>
+              </w:rPr>
+              <w:t>0.511393</w:t>
+            </w:r>
+          </w:p>
+        </w:tc>
+        <w:tc>
+          <w:tcPr>
+            <w:tcW w:w="884" w:type="dxa"/>
+            <w:tcBorders>
+              <w:top w:val="nil"/>
+              <w:left w:val="single" w:sz="4" w:space="0" w:color="auto"/>
+              <w:bottom w:val="single" w:sz="4" w:space="0" w:color="auto"/>
+              <w:right w:val="single" w:sz="4" w:space="0" w:color="auto"/>
+            </w:tcBorders>
+            <w:shd w:val="clear" w:color="auto" w:fill="auto"/>
+            <w:noWrap/>
+            <w:vAlign w:val="bottom"/>
+            <w:hideMark/>
+          </w:tcPr>
+          <w:p>
+            <w:pPr>
+              <w:jc w:val="right"/>
+              <w:rPr>
+                <w:rFonts w:ascii="Arial" w:eastAsia="Times New Roman" w:hAnsi="Arial" w:cs="Arial"/>
+                <w:color w:val="000000"/>
+                <w:sz w:val="16"/>
+                <w:szCs w:val="16"/>
+                <w:lang w:eastAsia="en-US" w:bidi="he-IL"/>
+              </w:rPr>
+            </w:pPr>
+            <w:r>
+              <w:rPr>
+                <w:rFonts w:ascii="Arial" w:eastAsia="Times New Roman" w:hAnsi="Arial" w:cs="Arial"/>
+                <w:color w:val="000000"/>
+                <w:sz w:val="16"/>
+                <w:szCs w:val="16"/>
+                <w:lang w:eastAsia="en-US" w:bidi="he-IL"/>
+              </w:rPr>
+              <w:t>2.292833</w:t>
+            </w:r>
+          </w:p>
+        </w:tc>
+        <w:tc>
+          <w:tcPr>
+            <w:tcW w:w="884" w:type="dxa"/>
+            <w:tcBorders>
+              <w:top w:val="nil"/>
+              <w:left w:val="single" w:sz="4" w:space="0" w:color="auto"/>
+              <w:bottom w:val="single" w:sz="4" w:space="0" w:color="auto"/>
+              <w:right w:val="single" w:sz="4" w:space="0" w:color="auto"/>
+            </w:tcBorders>
+            <w:shd w:val="clear" w:color="auto" w:fill="auto"/>
+            <w:noWrap/>
+            <w:vAlign w:val="bottom"/>
+            <w:hideMark/>
+          </w:tcPr>
+          <w:p>
+            <w:pPr>
+              <w:jc w:val="right"/>
+              <w:rPr>
+                <w:rFonts w:ascii="Arial" w:eastAsia="Times New Roman" w:hAnsi="Arial" w:cs="Arial"/>
+                <w:color w:val="000000"/>
+                <w:sz w:val="16"/>
+                <w:szCs w:val="16"/>
+                <w:lang w:eastAsia="en-US" w:bidi="he-IL"/>
+              </w:rPr>
+            </w:pPr>
+            <w:r>
+              <w:rPr>
+                <w:rFonts w:ascii="Arial" w:eastAsia="Times New Roman" w:hAnsi="Arial" w:cs="Arial"/>
+                <w:color w:val="000000"/>
+                <w:sz w:val="16"/>
+                <w:szCs w:val="16"/>
+                <w:lang w:eastAsia="en-US" w:bidi="he-IL"/>
+              </w:rPr>
+              <w:t>0.69631</w:t>
+            </w:r>
+          </w:p>
+        </w:tc>
+        <w:tc>
+          <w:tcPr>
+            <w:tcW w:w="813" w:type="dxa"/>
+            <w:tcBorders>
+              <w:top w:val="nil"/>
+              <w:left w:val="single" w:sz="4" w:space="0" w:color="auto"/>
+              <w:bottom w:val="single" w:sz="4" w:space="0" w:color="auto"/>
+              <w:right w:val="single" w:sz="4" w:space="0" w:color="auto"/>
+            </w:tcBorders>
+            <w:shd w:val="clear" w:color="auto" w:fill="auto"/>
+            <w:noWrap/>
+            <w:vAlign w:val="bottom"/>
+            <w:hideMark/>
+          </w:tcPr>
+          <w:p>
+            <w:pPr>
+              <w:rPr>
+                <w:rFonts w:ascii="Arial" w:eastAsia="Times New Roman" w:hAnsi="Arial" w:cs="Arial"/>
+                <w:color w:val="000000"/>
+                <w:sz w:val="16"/>
+                <w:szCs w:val="16"/>
+                <w:lang w:eastAsia="en-US" w:bidi="he-IL"/>
+              </w:rPr>
+            </w:pPr>
+            <w:r>
+              <w:rPr>
+                <w:rFonts w:ascii="Arial" w:eastAsia="Times New Roman" w:hAnsi="Arial" w:cs="Arial"/>
+                <w:color w:val="000000"/>
+                <w:sz w:val="16"/>
+                <w:szCs w:val="16"/>
+                <w:lang w:eastAsia="en-US" w:bidi="he-IL"/>
+              </w:rPr>
+              <w:t>learning</w:t>
+            </w:r>
+          </w:p>
+        </w:tc>
+      </w:tr>
+      <w:tr>
+        <w:trPr>
+          <w:trHeight w:val="248"/>
+        </w:trPr>
+        <w:tc>
+          <w:tcPr>
+            <w:tcW w:w="884" w:type="dxa"/>
+            <w:tcBorders>
+              <w:top w:val="nil"/>
+              <w:left w:val="single" w:sz="4" w:space="0" w:color="auto"/>
+              <w:bottom w:val="single" w:sz="4" w:space="0" w:color="auto"/>
+              <w:right w:val="single" w:sz="4" w:space="0" w:color="auto"/>
+            </w:tcBorders>
+            <w:shd w:val="clear" w:color="auto" w:fill="auto"/>
+            <w:noWrap/>
+            <w:vAlign w:val="bottom"/>
+            <w:hideMark/>
+          </w:tcPr>
+          <w:p>
+            <w:pPr>
+              <w:jc w:val="right"/>
+              <w:rPr>
+                <w:rFonts w:ascii="Arial" w:eastAsia="Times New Roman" w:hAnsi="Arial" w:cs="Arial"/>
+                <w:color w:val="000000"/>
+                <w:sz w:val="16"/>
+                <w:szCs w:val="16"/>
+                <w:lang w:eastAsia="en-US" w:bidi="he-IL"/>
+              </w:rPr>
+            </w:pPr>
+            <w:r>
+              <w:rPr>
+                <w:rFonts w:ascii="Arial" w:eastAsia="Times New Roman" w:hAnsi="Arial" w:cs="Arial"/>
+                <w:color w:val="000000"/>
+                <w:sz w:val="16"/>
+                <w:szCs w:val="16"/>
+                <w:lang w:eastAsia="en-US" w:bidi="he-IL"/>
+              </w:rPr>
+              <w:t>0.308993</w:t>
+            </w:r>
+          </w:p>
+        </w:tc>
+        <w:tc>
+          <w:tcPr>
+            <w:tcW w:w="884" w:type="dxa"/>
+            <w:tcBorders>
+              <w:top w:val="nil"/>
+              <w:left w:val="single" w:sz="4" w:space="0" w:color="auto"/>
+              <w:bottom w:val="single" w:sz="4" w:space="0" w:color="auto"/>
+              <w:right w:val="single" w:sz="4" w:space="0" w:color="auto"/>
+            </w:tcBorders>
+            <w:shd w:val="clear" w:color="auto" w:fill="auto"/>
+            <w:noWrap/>
+            <w:vAlign w:val="bottom"/>
+            <w:hideMark/>
+          </w:tcPr>
+          <w:p>
+            <w:pPr>
+              <w:jc w:val="right"/>
+              <w:rPr>
+                <w:rFonts w:ascii="Arial" w:eastAsia="Times New Roman" w:hAnsi="Arial" w:cs="Arial"/>
+                <w:color w:val="000000"/>
+                <w:sz w:val="16"/>
+                <w:szCs w:val="16"/>
+                <w:lang w:eastAsia="en-US" w:bidi="he-IL"/>
+              </w:rPr>
+            </w:pPr>
+            <w:r>
+              <w:rPr>
+                <w:rFonts w:ascii="Arial" w:eastAsia="Times New Roman" w:hAnsi="Arial" w:cs="Arial"/>
+                <w:color w:val="000000"/>
+                <w:sz w:val="16"/>
+                <w:szCs w:val="16"/>
+                <w:lang w:eastAsia="en-US" w:bidi="he-IL"/>
+              </w:rPr>
+              <w:t>0.397257</w:t>
+            </w:r>
+          </w:p>
+        </w:tc>
+        <w:tc>
+          <w:tcPr>
+            <w:tcW w:w="884" w:type="dxa"/>
+            <w:tcBorders>
+              <w:top w:val="nil"/>
+              <w:left w:val="single" w:sz="4" w:space="0" w:color="auto"/>
+              <w:bottom w:val="single" w:sz="4" w:space="0" w:color="auto"/>
+              <w:right w:val="single" w:sz="4" w:space="0" w:color="auto"/>
+            </w:tcBorders>
+            <w:shd w:val="clear" w:color="auto" w:fill="auto"/>
+            <w:noWrap/>
+            <w:vAlign w:val="bottom"/>
+            <w:hideMark/>
+          </w:tcPr>
+          <w:p>
+            <w:pPr>
+              <w:jc w:val="right"/>
+              <w:rPr>
+                <w:rFonts w:ascii="Arial" w:eastAsia="Times New Roman" w:hAnsi="Arial" w:cs="Arial"/>
+                <w:color w:val="000000"/>
+                <w:sz w:val="16"/>
+                <w:szCs w:val="16"/>
+                <w:lang w:eastAsia="en-US" w:bidi="he-IL"/>
+              </w:rPr>
+            </w:pPr>
+            <w:r>
+              <w:rPr>
+                <w:rFonts w:ascii="Arial" w:eastAsia="Times New Roman" w:hAnsi="Arial" w:cs="Arial"/>
+                <w:color w:val="000000"/>
+                <w:sz w:val="16"/>
+                <w:szCs w:val="16"/>
+                <w:lang w:eastAsia="en-US" w:bidi="he-IL"/>
+              </w:rPr>
+              <w:t>3.636641</w:t>
+            </w:r>
+          </w:p>
+        </w:tc>
+        <w:tc>
+          <w:tcPr>
+            <w:tcW w:w="884" w:type="dxa"/>
+            <w:tcBorders>
+              <w:top w:val="nil"/>
+              <w:left w:val="single" w:sz="4" w:space="0" w:color="auto"/>
+              <w:bottom w:val="single" w:sz="4" w:space="0" w:color="auto"/>
+              <w:right w:val="single" w:sz="4" w:space="0" w:color="auto"/>
+            </w:tcBorders>
+            <w:shd w:val="clear" w:color="auto" w:fill="auto"/>
+            <w:noWrap/>
+            <w:vAlign w:val="bottom"/>
+            <w:hideMark/>
+          </w:tcPr>
+          <w:p>
+            <w:pPr>
+              <w:jc w:val="right"/>
+              <w:rPr>
+                <w:rFonts w:ascii="Arial" w:eastAsia="Times New Roman" w:hAnsi="Arial" w:cs="Arial"/>
+                <w:color w:val="000000"/>
+                <w:sz w:val="16"/>
+                <w:szCs w:val="16"/>
+                <w:lang w:eastAsia="en-US" w:bidi="he-IL"/>
+              </w:rPr>
+            </w:pPr>
+            <w:r>
+              <w:rPr>
+                <w:rFonts w:ascii="Arial" w:eastAsia="Times New Roman" w:hAnsi="Arial" w:cs="Arial"/>
+                <w:color w:val="000000"/>
+                <w:sz w:val="16"/>
+                <w:szCs w:val="16"/>
+                <w:lang w:eastAsia="en-US" w:bidi="he-IL"/>
+              </w:rPr>
+              <w:t>0.784327</w:t>
+            </w:r>
+          </w:p>
+        </w:tc>
+        <w:tc>
+          <w:tcPr>
+            <w:tcW w:w="813" w:type="dxa"/>
+            <w:tcBorders>
+              <w:top w:val="nil"/>
+              <w:left w:val="single" w:sz="4" w:space="0" w:color="auto"/>
+              <w:bottom w:val="single" w:sz="4" w:space="0" w:color="auto"/>
+              <w:right w:val="single" w:sz="4" w:space="0" w:color="auto"/>
+            </w:tcBorders>
+            <w:shd w:val="clear" w:color="auto" w:fill="auto"/>
+            <w:noWrap/>
+            <w:vAlign w:val="bottom"/>
+            <w:hideMark/>
+          </w:tcPr>
+          <w:p>
+            <w:pPr>
+              <w:rPr>
+                <w:rFonts w:ascii="Arial" w:eastAsia="Times New Roman" w:hAnsi="Arial" w:cs="Arial"/>
+                <w:color w:val="000000"/>
+                <w:sz w:val="16"/>
+                <w:szCs w:val="16"/>
+                <w:lang w:eastAsia="en-US" w:bidi="he-IL"/>
+              </w:rPr>
+            </w:pPr>
+            <w:r>
+              <w:rPr>
+                <w:rFonts w:ascii="Arial" w:eastAsia="Times New Roman" w:hAnsi="Arial" w:cs="Arial"/>
+                <w:color w:val="000000"/>
+                <w:sz w:val="16"/>
+                <w:szCs w:val="16"/>
+                <w:lang w:eastAsia="en-US" w:bidi="he-IL"/>
+              </w:rPr>
+              <w:t>baseline</w:t>
+            </w:r>
+          </w:p>
+        </w:tc>
+      </w:tr>
+    </w:tbl>
+    <w:p>
+      <w:pPr>
+        <w:pStyle w:val="EACLTextIndent"/>
+      </w:pPr>
+    </w:p>
+    <w:p>
+      <w:pPr>
+        <w:pStyle w:val="EACLTextIndent"/>
+      </w:pPr>
+      <w:r>
+        <w:t>We can clearly see that the lear</w:t>
+      </w:r>
+      <w:r>
+        <w:t>n</w:t>
+      </w:r>
+      <w:r>
+        <w:t xml:space="preserve">ing completer scores much better results than the baseline (see that </w:t>
       </w:r>
       <w:r>
         <w:rPr>
           <w:i/>
           <w:iCs/>
         </w:rPr>
-        <w:t>pillar"</w:t>
+        <w:t>Caterpillar Effect</w:t>
+      </w:r>
+      <w:r>
+        <w:t xml:space="preserve"> from section 6.1).</w:t>
+      </w:r>
+    </w:p>
+    <w:p>
+      <w:pPr>
+        <w:pStyle w:val="EACLTextIndent"/>
+      </w:pPr>
+      <w:r>
+        <w:t xml:space="preserve">We can see that there was an improvement </w:t>
+      </w:r>
+      <w:r>
+        <w:t>of more than</w:t>
+      </w:r>
+      <w:r>
+        <w:t xml:space="preserve"> 11% in the </w:t>
+      </w:r>
+      <w:r>
+        <w:t>percentage of completed words in the text just by learning words that a</w:t>
+      </w:r>
+      <w:r>
+        <w:t>l</w:t>
+      </w:r>
+      <w:r>
+        <w:t xml:space="preserve">ready appeared. </w:t>
+      </w:r>
+    </w:p>
+    <w:p>
+      <w:pPr>
+        <w:pStyle w:val="EACLTextIndent"/>
+      </w:pPr>
+      <w:r>
+        <w:rPr>
+          <w:noProof/>
+          <w:lang w:eastAsia="en-US" w:bidi="he-IL"/>
+        </w:rPr>
+        <w:lastRenderedPageBreak/>
+        <w:drawing>
+          <wp:anchor distT="0" distB="0" distL="114300" distR="114300" simplePos="0" relativeHeight="251669504" behindDoc="1" locked="0" layoutInCell="1" allowOverlap="1" wp14:anchorId="1A2D099F" wp14:editId="4CD6DB4C">
+            <wp:simplePos x="0" y="0"/>
+            <wp:positionH relativeFrom="column">
+              <wp:posOffset>174625</wp:posOffset>
+            </wp:positionH>
+            <wp:positionV relativeFrom="paragraph">
+              <wp:posOffset>71120</wp:posOffset>
+            </wp:positionV>
+            <wp:extent cx="1917700" cy="1105535"/>
+            <wp:effectExtent l="0" t="0" r="0" b="0"/>
+            <wp:wrapTopAndBottom/>
+            <wp:docPr id="2" name="תמונה 2"/>
+            <wp:cNvGraphicFramePr>
+              <a:graphicFrameLocks xmlns:a="http://schemas.openxmlformats.org/drawingml/2006/main" noChangeAspect="1"/>
+            </wp:cNvGraphicFramePr>
+            <a:graphic xmlns:a="http://schemas.openxmlformats.org/drawingml/2006/main">
+              <a:graphicData uri="http://schemas.openxmlformats.org/drawingml/2006/picture">
+                <pic:pic xmlns:pic="http://schemas.openxmlformats.org/drawingml/2006/picture">
+                  <pic:nvPicPr>
+                    <pic:cNvPr id="0" name="Picture 8"/>
+                    <pic:cNvPicPr>
+                      <a:picLocks noChangeAspect="1" noChangeArrowheads="1"/>
+                    </pic:cNvPicPr>
+                  </pic:nvPicPr>
+                  <pic:blipFill>
+                    <a:blip r:embed="rId10" cstate="print">
+                      <a:extLst>
+                        <a:ext uri="{28A0092B-C50C-407E-A947-70E740481C1C}">
+                          <a14:useLocalDpi xmlns:a14="http://schemas.microsoft.com/office/drawing/2010/main" val="0"/>
+                        </a:ext>
+                      </a:extLst>
+                    </a:blip>
+                    <a:srcRect/>
+                    <a:stretch>
+                      <a:fillRect/>
+                    </a:stretch>
+                  </pic:blipFill>
+                  <pic:spPr bwMode="auto">
+                    <a:xfrm>
+                      <a:off x="0" y="0"/>
+                      <a:ext cx="1917700" cy="1105535"/>
+                    </a:xfrm>
+                    <a:prstGeom prst="rect">
+                      <a:avLst/>
+                    </a:prstGeom>
+                    <a:noFill/>
+                  </pic:spPr>
+                </pic:pic>
+              </a:graphicData>
+            </a:graphic>
+            <wp14:sizeRelH relativeFrom="page">
+              <wp14:pctWidth>0</wp14:pctWidth>
+            </wp14:sizeRelH>
+            <wp14:sizeRelV relativeFrom="page">
+              <wp14:pctHeight>0</wp14:pctHeight>
+            </wp14:sizeRelV>
+          </wp:anchor>
+        </w:drawing>
+      </w:r>
+      <w:r>
+        <w:t xml:space="preserve">The </w:t>
+      </w:r>
+      <w:r>
+        <w:t>above</w:t>
+      </w:r>
+      <w:r>
+        <w:t xml:space="preserve"> graph shows the improvement of the </w:t>
+      </w:r>
+      <w:proofErr w:type="spellStart"/>
+      <w:r>
+        <w:rPr>
+          <w:b/>
+          <w:bCs/>
+        </w:rPr>
+        <w:t>pocw</w:t>
+      </w:r>
+      <w:proofErr w:type="spellEnd"/>
+      <w:r>
+        <w:t xml:space="preserve"> metric over segments of 60 sentences. As we can see after few se</w:t>
+      </w:r>
+      <w:r>
+        <w:t>g</w:t>
+      </w:r>
+      <w:r>
+        <w:t>ments the difference between the learning and the basic completers b</w:t>
+      </w:r>
+      <w:r>
+        <w:t>e</w:t>
+      </w:r>
+      <w:r>
+        <w:t xml:space="preserve">coming significant. </w:t>
+      </w:r>
+    </w:p>
+    <w:p>
+      <w:pPr>
+        <w:pStyle w:val="EACLSubsection"/>
+      </w:pPr>
+      <w:r>
+        <w:t>Completer comparison</w:t>
+      </w:r>
+    </w:p>
+    <w:p>
+      <w:pPr>
+        <w:pStyle w:val="EACLText"/>
+      </w:pPr>
+      <w:r>
+        <w:drawing>
+          <wp:inline distT="0" distB="0" distL="0" distR="0" wp14:anchorId="288ED63A" wp14:editId="0ABD45D7">
+            <wp:extent cx="3158224" cy="1573481"/>
+            <wp:effectExtent l="0" t="0" r="0" b="0"/>
+            <wp:docPr id="3" name="תמונה 3"/>
+            <wp:cNvGraphicFramePr>
+              <a:graphicFrameLocks xmlns:a="http://schemas.openxmlformats.org/drawingml/2006/main" noChangeAspect="1"/>
+            </wp:cNvGraphicFramePr>
+            <a:graphic xmlns:a="http://schemas.openxmlformats.org/drawingml/2006/main">
+              <a:graphicData uri="http://schemas.openxmlformats.org/drawingml/2006/picture">
+                <pic:pic xmlns:pic="http://schemas.openxmlformats.org/drawingml/2006/picture">
+                  <pic:nvPicPr>
+                    <pic:cNvPr id="0" name="Picture 2"/>
+                    <pic:cNvPicPr>
+                      <a:picLocks noChangeAspect="1" noChangeArrowheads="1"/>
+                    </pic:cNvPicPr>
+                  </pic:nvPicPr>
+                  <pic:blipFill>
+                    <a:blip r:embed="rId11">
+                      <a:extLst>
+                        <a:ext uri="{28A0092B-C50C-407E-A947-70E740481C1C}">
+                          <a14:useLocalDpi xmlns:a14="http://schemas.microsoft.com/office/drawing/2010/main" val="0"/>
+                        </a:ext>
+                      </a:extLst>
+                    </a:blip>
+                    <a:srcRect/>
+                    <a:stretch>
+                      <a:fillRect/>
+                    </a:stretch>
+                  </pic:blipFill>
+                  <pic:spPr bwMode="auto">
+                    <a:xfrm>
+                      <a:off x="0" y="0"/>
+                      <a:ext cx="3163284" cy="1576002"/>
+                    </a:xfrm>
+                    <a:prstGeom prst="rect">
+                      <a:avLst/>
+                    </a:prstGeom>
+                    <a:noFill/>
+                    <a:ln>
+                      <a:noFill/>
+                    </a:ln>
+                  </pic:spPr>
+                </pic:pic>
+              </a:graphicData>
+            </a:graphic>
+          </wp:inline>
+        </w:drawing>
+      </w:r>
+    </w:p>
+    <w:p>
+      <w:pPr>
+        <w:pStyle w:val="EACLText"/>
+      </w:pPr>
+    </w:p>
+    <w:p>
+      <w:pPr>
+        <w:pStyle w:val="EACLText"/>
+      </w:pPr>
+      <w:r>
+        <w:t>As we can see in the table above the</w:t>
+      </w:r>
+      <w:r>
+        <w:t xml:space="preserve"> results are inconclusive. On one hand it seems that the co</w:t>
+      </w:r>
+      <w:r>
+        <w:t>n</w:t>
+      </w:r>
+      <w:r>
+        <w:t xml:space="preserve">text heuristic improves the </w:t>
+      </w:r>
+      <w:proofErr w:type="spellStart"/>
+      <w:r>
+        <w:rPr>
+          <w:b/>
+          <w:bCs/>
+        </w:rPr>
+        <w:t>pocw</w:t>
+      </w:r>
+      <w:proofErr w:type="spellEnd"/>
+      <w:r>
+        <w:rPr>
+          <w:b/>
+          <w:bCs/>
+        </w:rPr>
+        <w:t xml:space="preserve"> </w:t>
+      </w:r>
+      <w:r>
+        <w:t xml:space="preserve">metric, which as mentioned means that we complete more word successfully which is a positive finding, but on the other hand it seems that the pure learning heuristic scores better on the </w:t>
+      </w:r>
+      <w:proofErr w:type="spellStart"/>
+      <w:r>
+        <w:rPr>
+          <w:b/>
+          <w:bCs/>
+        </w:rPr>
+        <w:t>skr</w:t>
+      </w:r>
+      <w:proofErr w:type="spellEnd"/>
+      <w:r>
+        <w:t xml:space="preserve"> metric which means that in total it saves more keystrokes. </w:t>
+      </w:r>
+      <w:r>
+        <w:t>Even though we tested on different test files, with different amount of train data, we can see that the results are persistent among themselves.</w:t>
+      </w:r>
+    </w:p>
+    <w:p>
+      <w:pPr>
+        <w:pStyle w:val="EACLTextIndent"/>
+        <w:ind w:firstLine="0"/>
+      </w:pPr>
+      <w:r>
+        <w:t xml:space="preserve">We relate the differences between the results of the two tests to the differences in the amount of train data we used in each test. Since the </w:t>
+      </w:r>
+      <w:proofErr w:type="spellStart"/>
+      <w:r>
+        <w:rPr>
+          <w:b/>
+          <w:bCs/>
+        </w:rPr>
+        <w:t>skr</w:t>
+      </w:r>
+      <w:proofErr w:type="spellEnd"/>
+      <w:r>
+        <w:t xml:space="preserve"> di</w:t>
+      </w:r>
+      <w:r>
+        <w:t>f</w:t>
+      </w:r>
+      <w:r>
+        <w:t xml:space="preserve">ference is </w:t>
+      </w:r>
+      <w:r>
+        <w:t>minor between</w:t>
+      </w:r>
+      <w:r>
+        <w:t xml:space="preserve"> the learning completer and the context completer (The filter completer always improves the completer it wraps),</w:t>
+      </w:r>
+      <w:r>
+        <w:t xml:space="preserve"> we continue to test the context completer in the rest </w:t>
+      </w:r>
+      <w:bookmarkStart w:id="0" w:name="_GoBack"/>
+      <w:r>
+        <w:t>of work.</w:t>
+      </w:r>
+      <w:r>
+        <w:t xml:space="preserve"> </w:t>
+      </w:r>
+    </w:p>
+    <w:bookmarkEnd w:id="0"/>
+    <w:p>
+      <w:pPr>
+        <w:pStyle w:val="EACLTextIndent"/>
+        <w:ind w:firstLine="0"/>
+      </w:pPr>
+    </w:p>
+    <w:p>
+      <w:pPr>
+        <w:pStyle w:val="EACLSubsection"/>
+      </w:pPr>
+      <w:r>
+        <w:t>Results loc</w:t>
+      </w:r>
+      <w:r>
+        <w:t>a</w:t>
+      </w:r>
+      <w:r>
+        <w:t>tion</w:t>
+      </w:r>
+      <w:r>
+        <w:t>s</w:t>
+      </w:r>
+    </w:p>
+    <w:p>
+      <w:pPr>
+        <w:pStyle w:val="EACLText"/>
+      </w:pPr>
+      <w:r>
+        <w:t xml:space="preserve">All the results locate under the result folder in the project. Each result is formed from three files, </w:t>
       </w:r>
       <w:r>
         <w:rPr>
           <w:i/>
           <w:iCs/>
         </w:rPr>
+        <w:t xml:space="preserve">.txt </w:t>
+      </w:r>
+      <w:r>
+        <w:t>file which contains the completer r</w:t>
+      </w:r>
+      <w:r>
+        <w:t>e</w:t>
+      </w:r>
+      <w:r>
+        <w:t xml:space="preserve">sults, </w:t>
+      </w:r>
+      <w:r>
+        <w:rPr>
+          <w:i/>
+          <w:iCs/>
+        </w:rPr>
+        <w:t>.</w:t>
+      </w:r>
+      <w:proofErr w:type="spellStart"/>
+      <w:r>
+        <w:rPr>
+          <w:i/>
+          <w:iCs/>
+        </w:rPr>
+        <w:t>eval</w:t>
+      </w:r>
+      <w:proofErr w:type="spellEnd"/>
+      <w:r>
+        <w:rPr>
+          <w:i/>
+          <w:iCs/>
+        </w:rPr>
         <w:t xml:space="preserve"> </w:t>
       </w:r>
       <w:r>
-        <w:t>is a unique word, which unlikely to a</w:t>
-      </w:r>
-      <w:r>
-        <w:t>p</w:t>
-      </w:r>
-      <w:r>
-        <w:t xml:space="preserve">pear in previous </w:t>
-      </w:r>
-      <w:r>
-        <w:t>train data. W</w:t>
-      </w:r>
-      <w:r>
-        <w:t xml:space="preserve">hen we first run a naïve completer </w:t>
-      </w:r>
-      <w:r>
-        <w:t>this word was never completed successfully, and being relatively long and fr</w:t>
-      </w:r>
-      <w:r>
-        <w:t>e</w:t>
-      </w:r>
-      <w:r>
-        <w:t>quent word in Alice lower the completer perfo</w:t>
-      </w:r>
-      <w:r>
-        <w:t>r</w:t>
-      </w:r>
-      <w:r>
-        <w:t xml:space="preserve">mance. Adding simple learning heuristic that after each sentence fish learn its words, improved the completer performance significantly. </w:t>
-      </w:r>
-    </w:p>
-    <w:p>
-      <w:pPr>
-        <w:pStyle w:val="EACLSubsection"/>
-      </w:pPr>
-      <w:r>
-        <w:t xml:space="preserve">Completer </w:t>
-      </w:r>
-      <w:r>
-        <w:t>c</w:t>
-      </w:r>
-      <w:r>
-        <w:t>omparison</w:t>
-      </w:r>
-    </w:p>
-    <w:p>
-      <w:pPr>
-        <w:pStyle w:val="EACLText"/>
-      </w:pPr>
-      <w:r>
-        <w:t>We compared the four completers we impl</w:t>
-      </w:r>
-      <w:r>
-        <w:t>e</w:t>
-      </w:r>
-      <w:r>
-        <w:t>mented by testing them on two IRC files (short and long one) with the same training files</w:t>
-      </w:r>
-      <w:r>
-        <w:t xml:space="preserve"> with the same model parameters which were 1 gram and 3 suggestion per step</w:t>
-      </w:r>
-      <w:r>
+        <w:t xml:space="preserve">file which contains text summary of the evaluation metrics, and </w:t>
+      </w:r>
+      <w:r>
+        <w:rPr>
+          <w:i/>
+          <w:iCs/>
+        </w:rPr>
         <w:t>.</w:t>
+      </w:r>
+      <w:proofErr w:type="spellStart"/>
+      <w:r>
+        <w:rPr>
+          <w:i/>
+          <w:iCs/>
+        </w:rPr>
+        <w:t>xlsx</w:t>
+      </w:r>
+      <w:proofErr w:type="spellEnd"/>
+      <w:r>
+        <w:t xml:space="preserve"> e</w:t>
+      </w:r>
+      <w:r>
+        <w:t>x</w:t>
+      </w:r>
+      <w:r>
+        <w:t xml:space="preserve">cel file which </w:t>
+      </w:r>
+      <w:r>
+        <w:lastRenderedPageBreak/>
+        <w:t xml:space="preserve">contains the same information as the </w:t>
+      </w:r>
+      <w:r>
+        <w:rPr>
+          <w:i/>
+          <w:iCs/>
+        </w:rPr>
+        <w:t>.</w:t>
+      </w:r>
+      <w:proofErr w:type="spellStart"/>
+      <w:r>
+        <w:rPr>
+          <w:i/>
+          <w:iCs/>
+        </w:rPr>
+        <w:t>eval</w:t>
+      </w:r>
+      <w:proofErr w:type="spellEnd"/>
+      <w:r>
+        <w:rPr>
+          <w:i/>
+          <w:iCs/>
+        </w:rPr>
+        <w:t xml:space="preserve"> </w:t>
+      </w:r>
+      <w:r>
+        <w:t>file in more continent way.</w:t>
+      </w:r>
+    </w:p>
+    <w:p>
+      <w:pPr>
+        <w:pStyle w:val="EACLTextIndent"/>
+        <w:numPr>
+          <w:ilvl w:val="0"/>
+          <w:numId w:val="4"/>
+        </w:numPr>
+        <w:rPr>
+          <w:sz w:val="18"/>
+          <w:szCs w:val="16"/>
+        </w:rPr>
+      </w:pPr>
+      <w:r>
+        <w:rPr>
+          <w:sz w:val="18"/>
+          <w:szCs w:val="16"/>
+        </w:rPr>
+        <w:t xml:space="preserve">Section 7.1 results are: </w:t>
+      </w:r>
+    </w:p>
+    <w:p>
+      <w:pPr>
+        <w:pStyle w:val="EACLTextIndent"/>
+        <w:numPr>
+          <w:ilvl w:val="1"/>
+          <w:numId w:val="4"/>
+        </w:numPr>
+        <w:rPr>
+          <w:sz w:val="18"/>
+          <w:szCs w:val="16"/>
+        </w:rPr>
+      </w:pPr>
+      <w:r>
+        <w:rPr>
+          <w:sz w:val="18"/>
+          <w:szCs w:val="16"/>
+        </w:rPr>
+        <w:t>res-</w:t>
+      </w:r>
+      <w:proofErr w:type="spellStart"/>
+      <w:r>
+        <w:rPr>
+          <w:sz w:val="18"/>
+          <w:szCs w:val="16"/>
+        </w:rPr>
+        <w:t>alice</w:t>
+      </w:r>
+      <w:proofErr w:type="spellEnd"/>
+      <w:r>
+        <w:rPr>
+          <w:sz w:val="18"/>
+          <w:szCs w:val="16"/>
+        </w:rPr>
+        <w:t xml:space="preserve">-basic </w:t>
+      </w:r>
+    </w:p>
+    <w:p>
+      <w:pPr>
+        <w:pStyle w:val="EACLTextIndent"/>
+        <w:numPr>
+          <w:ilvl w:val="1"/>
+          <w:numId w:val="4"/>
+        </w:numPr>
+        <w:rPr>
+          <w:sz w:val="18"/>
+          <w:szCs w:val="16"/>
+        </w:rPr>
+      </w:pPr>
+      <w:r>
+        <w:rPr>
+          <w:sz w:val="18"/>
+          <w:szCs w:val="16"/>
+        </w:rPr>
+        <w:t>res-</w:t>
+      </w:r>
+      <w:proofErr w:type="spellStart"/>
+      <w:r>
+        <w:rPr>
+          <w:sz w:val="18"/>
+          <w:szCs w:val="16"/>
+        </w:rPr>
+        <w:t>alice</w:t>
+      </w:r>
+      <w:proofErr w:type="spellEnd"/>
+      <w:r>
+        <w:rPr>
+          <w:sz w:val="18"/>
+          <w:szCs w:val="16"/>
+        </w:rPr>
+        <w:t>-learning</w:t>
+      </w:r>
+    </w:p>
+    <w:p>
+      <w:pPr>
+        <w:pStyle w:val="EACLTextIndent"/>
+        <w:numPr>
+          <w:ilvl w:val="0"/>
+          <w:numId w:val="4"/>
+        </w:numPr>
+        <w:rPr>
+          <w:sz w:val="18"/>
+          <w:szCs w:val="16"/>
+        </w:rPr>
+      </w:pPr>
+      <w:r>
+        <w:rPr>
+          <w:sz w:val="18"/>
+          <w:szCs w:val="16"/>
+        </w:rPr>
+        <w:t>Section 7.2 results are:</w:t>
+      </w:r>
+    </w:p>
+    <w:p>
+      <w:pPr>
+        <w:pStyle w:val="EACLTextIndent"/>
+        <w:numPr>
+          <w:ilvl w:val="1"/>
+          <w:numId w:val="4"/>
+        </w:numPr>
+        <w:rPr>
+          <w:sz w:val="18"/>
+          <w:szCs w:val="16"/>
+        </w:rPr>
+      </w:pPr>
+      <w:r>
+        <w:rPr>
+          <w:sz w:val="18"/>
+          <w:szCs w:val="16"/>
+        </w:rPr>
+        <w:t>res-irc-baseline-1gram-test-GA.2008715</w:t>
+      </w:r>
+    </w:p>
+    <w:p>
+      <w:pPr>
+        <w:pStyle w:val="EACLTextIndent"/>
+        <w:numPr>
+          <w:ilvl w:val="1"/>
+          <w:numId w:val="4"/>
+        </w:numPr>
+        <w:rPr>
+          <w:sz w:val="18"/>
+          <w:szCs w:val="16"/>
+        </w:rPr>
+      </w:pPr>
+      <w:r>
+        <w:rPr>
+          <w:sz w:val="18"/>
+          <w:szCs w:val="16"/>
+        </w:rPr>
+        <w:t>res-irc-learning-1gram-test-GA.2008715</w:t>
+      </w:r>
+    </w:p>
+    <w:p>
+      <w:pPr>
+        <w:pStyle w:val="EACLTextIndent"/>
+        <w:numPr>
+          <w:ilvl w:val="1"/>
+          <w:numId w:val="4"/>
+        </w:numPr>
+        <w:rPr>
+          <w:sz w:val="18"/>
+          <w:szCs w:val="16"/>
+        </w:rPr>
+      </w:pPr>
+      <w:r>
+        <w:rPr>
+          <w:sz w:val="18"/>
+          <w:szCs w:val="16"/>
+        </w:rPr>
+        <w:t>res-irc-test-GA.2008715</w:t>
+      </w:r>
+    </w:p>
+    <w:p>
+      <w:pPr>
+        <w:pStyle w:val="EACLTextIndent"/>
+        <w:numPr>
+          <w:ilvl w:val="1"/>
+          <w:numId w:val="4"/>
+        </w:numPr>
+        <w:rPr>
+          <w:sz w:val="18"/>
+          <w:szCs w:val="16"/>
+        </w:rPr>
+      </w:pPr>
+      <w:r>
+        <w:rPr>
+          <w:sz w:val="18"/>
+          <w:szCs w:val="16"/>
+        </w:rPr>
+        <w:t>res-irc-with-filter-1gram-test-GA.2008715</w:t>
+      </w:r>
+    </w:p>
+    <w:p>
+      <w:pPr>
+        <w:pStyle w:val="EACLTextIndent"/>
+        <w:numPr>
+          <w:ilvl w:val="1"/>
+          <w:numId w:val="4"/>
+        </w:numPr>
+        <w:rPr>
+          <w:sz w:val="18"/>
+          <w:szCs w:val="16"/>
+        </w:rPr>
+      </w:pPr>
+      <w:r>
+        <w:rPr>
+          <w:sz w:val="18"/>
+          <w:szCs w:val="16"/>
+        </w:rPr>
+        <w:t>res-irc-baseline-1gram-test-short</w:t>
+      </w:r>
+    </w:p>
+    <w:p>
+      <w:pPr>
+        <w:pStyle w:val="EACLTextIndent"/>
+        <w:numPr>
+          <w:ilvl w:val="1"/>
+          <w:numId w:val="4"/>
+        </w:numPr>
+        <w:rPr>
+          <w:sz w:val="18"/>
+          <w:szCs w:val="16"/>
+        </w:rPr>
+      </w:pPr>
+      <w:r>
+        <w:rPr>
+          <w:sz w:val="18"/>
+          <w:szCs w:val="16"/>
+        </w:rPr>
+        <w:t>res-irc-learning-1gram-test-short</w:t>
+      </w:r>
+    </w:p>
+    <w:p>
+      <w:pPr>
+        <w:pStyle w:val="EACLTextIndent"/>
+        <w:numPr>
+          <w:ilvl w:val="1"/>
+          <w:numId w:val="4"/>
+        </w:numPr>
+        <w:rPr>
+          <w:sz w:val="18"/>
+          <w:szCs w:val="16"/>
+        </w:rPr>
+      </w:pPr>
+      <w:r>
+        <w:rPr>
+          <w:sz w:val="18"/>
+          <w:szCs w:val="16"/>
+        </w:rPr>
+        <w:t>res-</w:t>
+      </w:r>
+      <w:proofErr w:type="spellStart"/>
+      <w:r>
+        <w:rPr>
+          <w:sz w:val="18"/>
+          <w:szCs w:val="16"/>
+        </w:rPr>
+        <w:t>irc</w:t>
+      </w:r>
+      <w:proofErr w:type="spellEnd"/>
+      <w:r>
+        <w:rPr>
+          <w:sz w:val="18"/>
+          <w:szCs w:val="16"/>
+        </w:rPr>
+        <w:t>-test-short</w:t>
+      </w:r>
+    </w:p>
+    <w:p>
+      <w:pPr>
+        <w:pStyle w:val="EACLTextIndent"/>
+        <w:numPr>
+          <w:ilvl w:val="1"/>
+          <w:numId w:val="4"/>
+        </w:numPr>
+        <w:rPr>
+          <w:sz w:val="18"/>
+          <w:szCs w:val="16"/>
+        </w:rPr>
+      </w:pPr>
+      <w:r>
+        <w:rPr>
+          <w:sz w:val="18"/>
+          <w:szCs w:val="16"/>
+        </w:rPr>
+        <w:t>res-irc-with-filter-1gram-test-short</w:t>
       </w:r>
     </w:p>
     <w:p>
@@ -3160,189 +4795,49 @@
         <w:pStyle w:val="EACLTextIndent"/>
         <w:ind w:firstLine="0"/>
       </w:pPr>
-      <w:r>
-        <w:t>The purpose of the experiment was to determine if our complete heuristics are indeed improve the results and if so how much.</w:t>
-      </w:r>
-    </w:p>
-    <w:p>
-      <w:pPr>
-        <w:pStyle w:val="EACLSubsection"/>
-      </w:pPr>
-      <w:r>
-        <w:t>Find optimal N-Gram Size</w:t>
+    </w:p>
+    <w:p>
+      <w:pPr>
+        <w:pStyle w:val="EACLSection"/>
+        <w:numPr>
+          <w:ilvl w:val="0"/>
+          <w:numId w:val="0"/>
+        </w:numPr>
+        <w:ind w:left="431" w:hanging="431"/>
+      </w:pPr>
+    </w:p>
+    <w:p>
+      <w:pPr>
+        <w:pStyle w:val="EACLSection"/>
+      </w:pPr>
+      <w:r>
+        <w:t>Concl</w:t>
+      </w:r>
+      <w:r>
+        <w:t>u</w:t>
+      </w:r>
+      <w:r>
+        <w:t>sions</w:t>
       </w:r>
     </w:p>
     <w:p>
       <w:pPr>
         <w:pStyle w:val="EACLText"/>
       </w:pPr>
-      <w:r>
-        <w:t xml:space="preserve">In order to find the optimal n-gram size for the best completer from the previous experiment </w:t>
-      </w:r>
-      <w:r>
-        <w:t>we run that completer with same number of sugge</w:t>
-      </w:r>
-      <w:r>
-        <w:t>s</w:t>
-      </w:r>
-      <w:r>
-        <w:t>tions and the different n-grams values.</w:t>
-      </w:r>
+    </w:p>
+    <w:p>
+      <w:pPr>
+        <w:pStyle w:val="EACLText"/>
+      </w:pPr>
     </w:p>
     <w:p>
       <w:pPr>
         <w:pStyle w:val="EACLTextIndent"/>
-        <w:ind w:firstLine="0"/>
-      </w:pPr>
-      <w:r>
-        <w:t>The purpose of the experiment was to determine the best value of n-gram to continue with.</w:t>
-      </w:r>
-    </w:p>
-    <w:p>
-      <w:pPr>
-        <w:pStyle w:val="EACLSubsection"/>
-      </w:pPr>
-      <w:r>
-        <w:lastRenderedPageBreak/>
-        <w:t>Influence of suggestion number</w:t>
-      </w:r>
-    </w:p>
-    <w:p>
-      <w:pPr>
-        <w:pStyle w:val="EACLText"/>
-        <w:rPr>
-          <w:lang w:bidi="he-IL"/>
-        </w:rPr>
-      </w:pPr>
-      <w:r>
-        <w:t xml:space="preserve">In this experiment we knew that if we increase the size of the suggestion set we would get better evolution results. This experiment purpose was to find out how much increasing the suggestion set size actually </w:t>
-      </w:r>
-      <w:r>
-        <w:rPr>
-          <w:lang w:bidi="he-IL"/>
-        </w:rPr>
-        <w:t>improves the completer score.</w:t>
-      </w:r>
+      </w:pPr>
     </w:p>
     <w:p>
       <w:pPr>
         <w:pStyle w:val="EACLTextIndent"/>
-        <w:ind w:firstLine="0"/>
-        <w:rPr>
-          <w:lang w:bidi="he-IL"/>
-        </w:rPr>
-      </w:pPr>
-      <w:r>
-        <w:rPr>
-          <w:lang w:bidi="he-IL"/>
-        </w:rPr>
-        <w:t>The experiment was made by running the same completer with same parameters and same trai</w:t>
-      </w:r>
-      <w:r>
-        <w:rPr>
-          <w:lang w:bidi="he-IL"/>
-        </w:rPr>
-        <w:t>n</w:t>
-      </w:r>
-      <w:r>
-        <w:rPr>
-          <w:lang w:bidi="he-IL"/>
-        </w:rPr>
-        <w:t>ing data on the same test file (short test file), with different size of suggestion set.</w:t>
-      </w:r>
-    </w:p>
-    <w:p>
-      <w:pPr>
-        <w:pStyle w:val="EACLSubsection"/>
-      </w:pPr>
-      <w:r>
-        <w:t>Influence of training size</w:t>
-      </w:r>
-    </w:p>
-    <w:p>
-      <w:pPr>
-        <w:pStyle w:val="EACLText"/>
-      </w:pPr>
-      <w:r>
-        <w:t>Since we had a lot of training data, we wanted to find out how much more training really influence our completer scores. In this experiment we run the same completer with the same environment (parameter + test file) with differen</w:t>
-      </w:r>
-      <w:r>
-        <w:t>t size of trai</w:t>
-      </w:r>
-      <w:r>
-        <w:t>n</w:t>
-      </w:r>
-      <w:r>
-        <w:t>ing data.</w:t>
-      </w:r>
-    </w:p>
-    <w:p>
-      <w:pPr>
-        <w:pStyle w:val="EACLSubsection"/>
-      </w:pPr>
-      <w:r>
-        <w:t>Influence of session factor</w:t>
-      </w:r>
-    </w:p>
-    <w:p>
-      <w:pPr>
-        <w:pStyle w:val="EACLText"/>
-      </w:pPr>
-      <w:r>
-        <w:t>This experiment purpose was to find out what is the optimal value of the session factor parameter.</w:t>
-      </w:r>
-    </w:p>
-    <w:p>
-      <w:pPr>
-        <w:pStyle w:val="EACLTextIndent"/>
-        <w:ind w:firstLine="0"/>
-      </w:pPr>
-      <w:r>
-        <w:t>As mentioned in section 5.3, the session factor d</w:t>
-      </w:r>
-      <w:r>
-        <w:t>e</w:t>
-      </w:r>
-      <w:r>
-        <w:t>termine how much the completer would be sensitive regard to the context content, were 0 indicates no context influence exactly like in regular learning completer, and higher session factor indicate higher sensitivity to the context, masking previous knowledge from the training data.</w:t>
-      </w:r>
-      <w:bookmarkStart w:id="0" w:name="_GoBack"/>
-      <w:bookmarkEnd w:id="0"/>
-    </w:p>
-    <w:p>
-      <w:pPr>
-        <w:pStyle w:val="EACLSection"/>
-      </w:pPr>
-      <w:r>
-        <w:t>Results</w:t>
-      </w:r>
-    </w:p>
-    <w:p>
-      <w:pPr>
-        <w:pStyle w:val="EACLSection"/>
-      </w:pPr>
-      <w:r>
-        <w:t>Conclusions</w:t>
-      </w:r>
-    </w:p>
-    <w:p>
-      <w:pPr>
-        <w:pStyle w:val="EACLText"/>
-      </w:pPr>
-    </w:p>
-    <w:p>
-      <w:pPr>
-        <w:pStyle w:val="EACLText"/>
-      </w:pPr>
-    </w:p>
-    <w:p>
-      <w:pPr>
-        <w:pStyle w:val="EACLTextIndent"/>
-      </w:pPr>
-    </w:p>
-    <w:p>
-      <w:pPr>
-        <w:pStyle w:val="EACLTextIndent"/>
         <w:rPr>
           <w:lang w:eastAsia="tr-TR"/>
         </w:rPr>
@@ -3518,38 +5013,31 @@
         <w:rPr>
           <w:rStyle w:val="EACLbookjournaltitleChar"/>
         </w:rPr>
-        <w:t xml:space="preserve">Journal of the </w:t>
+        <w:t>Journal of the Association for Computing Machinery</w:t>
+      </w:r>
+      <w:r>
+        <w:t xml:space="preserve">, 28(1):114-133. </w:t>
+      </w:r>
+    </w:p>
+    <w:p>
+      <w:pPr>
+        <w:pStyle w:val="EACLReferencetext"/>
+      </w:pPr>
+      <w:r>
+        <w:t xml:space="preserve">Dan </w:t>
+      </w:r>
+      <w:proofErr w:type="spellStart"/>
+      <w:r>
+        <w:t>Gusfield</w:t>
+      </w:r>
+      <w:proofErr w:type="spellEnd"/>
+      <w:r>
+        <w:t xml:space="preserve">. 1997. </w:t>
       </w:r>
       <w:r>
         <w:rPr>
           <w:rStyle w:val="EACLbookjournaltitleChar"/>
         </w:rPr>
-        <w:lastRenderedPageBreak/>
-        <w:t>Association for Computing Machinery</w:t>
-      </w:r>
-      <w:r>
-        <w:t xml:space="preserve">, 28(1):114-133. </w:t>
-      </w:r>
-    </w:p>
-    <w:p>
-      <w:pPr>
-        <w:pStyle w:val="EACLReferencetext"/>
-      </w:pPr>
-      <w:r>
-        <w:t xml:space="preserve">Dan </w:t>
-      </w:r>
-      <w:proofErr w:type="spellStart"/>
-      <w:r>
-        <w:t>Gusfield</w:t>
-      </w:r>
-      <w:proofErr w:type="spellEnd"/>
-      <w:r>
-        <w:t xml:space="preserve">. 1997. </w:t>
-      </w:r>
-      <w:r>
-        <w:rPr>
-          <w:rStyle w:val="EACLbookjournaltitleChar"/>
-        </w:rPr>
         <w:t>Algorithms on Strings, Trees and Sequences</w:t>
       </w:r>
       <w:r>
@@ -3568,7 +5056,7 @@
       <w:proofErr w:type="gramEnd"/>
     </w:p>
     <w:sectPr>
-      <w:headerReference w:type="even" r:id="rId9"/>
+      <w:headerReference w:type="even" r:id="rId12"/>
       <w:type w:val="continuous"/>
       <w:pgSz w:w="11907" w:h="16840" w:code="9"/>
       <w:pgMar w:top="1418" w:right="1418" w:bottom="1418" w:left="1418" w:header="709" w:footer="709" w:gutter="0"/>
@@ -4082,7 +5570,7 @@
       <w:lvlText w:val="o"/>
       <w:lvlJc w:val="left"/>
       <w:pPr>
-        <w:ind w:left="1307" w:hanging="360"/>
+        <w:ind w:left="786" w:hanging="360"/>
       </w:pPr>
       <w:rPr>
         <w:rFonts w:ascii="Courier New" w:hAnsi="Courier New" w:cs="Courier New" w:hint="default"/>
@@ -5239,7 +6727,7 @@
 </file>
 
 <file path=customXml/itemProps1.xml><?xml version="1.0" encoding="utf-8"?>
-<ds:datastoreItem xmlns:ds="http://schemas.openxmlformats.org/officeDocument/2006/customXml" ds:itemID="{B290391A-3529-4F36-A9AB-51E2F8A57F3D}">
+<ds:datastoreItem xmlns:ds="http://schemas.openxmlformats.org/officeDocument/2006/customXml" ds:itemID="{E5E810FF-7032-403B-8C5D-4DC6C4C68A5E}">
   <ds:schemaRefs>
     <ds:schemaRef ds:uri="http://schemas.openxmlformats.org/officeDocument/2006/bibliography"/>
   </ds:schemaRefs>

</xml_diff>

<commit_message>
more results more sections
</commit_message>
<xml_diff>
--- a/doc/finalDoc.docx
+++ b/doc/finalDoc.docx
@@ -3157,13 +3157,7 @@
         <w:t xml:space="preserve">n long IRC file (1081kb) </w:t>
       </w:r>
       <w:r>
-        <w:t>with 6 files of train d</w:t>
-      </w:r>
-      <w:r>
-        <w:t>a</w:t>
-      </w:r>
-      <w:r>
-        <w:t>ta</w:t>
+        <w:t>with 6 files of train data</w:t>
       </w:r>
       <w:r>
         <w:t>,</w:t>
@@ -3210,13 +3204,7 @@
         <w:t xml:space="preserve"> per step</w:t>
       </w:r>
       <w:r>
-        <w:t xml:space="preserve">. For the context completer we used </w:t>
-      </w:r>
-      <w:r>
-        <w:t>4</w:t>
-      </w:r>
-      <w:r>
-        <w:t xml:space="preserve"> as the session factor.</w:t>
+        <w:t>. For the context completer we used 4 as the session factor.</w:t>
       </w:r>
     </w:p>
     <w:p>
@@ -3381,10 +3369,10 @@
           <wp:anchor distT="0" distB="0" distL="114300" distR="114300" simplePos="0" relativeHeight="251670528" behindDoc="0" locked="0" layoutInCell="1" allowOverlap="1" wp14:anchorId="6C481D01" wp14:editId="258D95A4">
             <wp:simplePos x="0" y="0"/>
             <wp:positionH relativeFrom="column">
-              <wp:posOffset>3129280</wp:posOffset>
+              <wp:posOffset>3159125</wp:posOffset>
             </wp:positionH>
             <wp:positionV relativeFrom="paragraph">
-              <wp:posOffset>341630</wp:posOffset>
+              <wp:posOffset>312420</wp:posOffset>
             </wp:positionV>
             <wp:extent cx="2269490" cy="1270635"/>
             <wp:effectExtent l="0" t="0" r="0" b="0"/>
@@ -4065,13 +4053,7 @@
         <w:pStyle w:val="EACLTextIndent"/>
       </w:pPr>
       <w:r>
-        <w:t>We can clearly see that the lear</w:t>
-      </w:r>
-      <w:r>
-        <w:t>n</w:t>
-      </w:r>
-      <w:r>
-        <w:t xml:space="preserve">ing completer scores much better results than the baseline (see that </w:t>
+        <w:t xml:space="preserve">We can clearly see that the learning completer scores much better results than the baseline (see that </w:t>
       </w:r>
       <w:r>
         <w:rPr>
@@ -4196,19 +4178,7 @@
       </w:r>
       <w:proofErr w:type="spellEnd"/>
       <w:r>
-        <w:t xml:space="preserve"> metric over segments of 60 sentences. As we can see after few se</w:t>
-      </w:r>
-      <w:r>
-        <w:t>g</w:t>
-      </w:r>
-      <w:r>
-        <w:t>ments the difference between the learning and the basic completers b</w:t>
-      </w:r>
-      <w:r>
-        <w:t>e</w:t>
-      </w:r>
-      <w:r>
-        <w:t xml:space="preserve">coming significant. </w:t>
+        <w:t xml:space="preserve"> metric over segments of 60 sentences. As we can see after few segments the difference between the learning and the basic completers becoming significant. </w:t>
       </w:r>
     </w:p>
     <w:p>
@@ -4224,6 +4194,10 @@
         <w:pStyle w:val="EACLText"/>
       </w:pPr>
       <w:r>
+        <w:rPr>
+          <w:noProof/>
+          <w:lang w:eastAsia="en-US" w:bidi="he-IL"/>
+        </w:rPr>
         <w:drawing>
           <wp:inline distT="0" distB="0" distL="0" distR="0" wp14:anchorId="288ED63A" wp14:editId="0ABD45D7">
             <wp:extent cx="3158224" cy="1573481"/>
@@ -4336,7 +4310,19 @@
         <w:ind w:firstLine="0"/>
       </w:pPr>
       <w:r>
-        <w:t xml:space="preserve">We relate the differences between the results of the two tests to the differences in the amount of train data we used in each test. Since the </w:t>
+        <w:t xml:space="preserve">We relate the </w:t>
+      </w:r>
+      <w:r>
+        <w:t xml:space="preserve">value </w:t>
+      </w:r>
+      <w:r>
+        <w:t>differences between the r</w:t>
+      </w:r>
+      <w:r>
+        <w:t>e</w:t>
+      </w:r>
+      <w:r>
+        <w:t xml:space="preserve">sults of the two tests to the differences in the amount of train data we used in each test. Since the </w:t>
       </w:r>
       <w:proofErr w:type="spellStart"/>
       <w:r>
@@ -4348,50 +4334,246 @@
       </w:r>
       <w:proofErr w:type="spellEnd"/>
       <w:r>
-        <w:t xml:space="preserve"> di</w:t>
-      </w:r>
-      <w:r>
-        <w:t>f</w:t>
-      </w:r>
-      <w:r>
-        <w:t xml:space="preserve">ference is </w:t>
+        <w:t xml:space="preserve"> difference is </w:t>
       </w:r>
       <w:r>
         <w:t>minor between</w:t>
       </w:r>
       <w:r>
-        <w:t xml:space="preserve"> the learning completer and the context completer (The filter completer always improves the completer it wraps),</w:t>
-      </w:r>
-      <w:r>
-        <w:t xml:space="preserve"> we continue to test the context completer in the rest </w:t>
-      </w:r>
-      <w:bookmarkStart w:id="0" w:name="_GoBack"/>
-      <w:r>
-        <w:t>of work.</w:t>
+        <w:t xml:space="preserve"> the learning comp</w:t>
+      </w:r>
+      <w:r>
+        <w:t xml:space="preserve">leter and the context completer </w:t>
+      </w:r>
+      <w:r>
+        <w:t xml:space="preserve">we continue to test the </w:t>
+      </w:r>
+      <w:r>
+        <w:t xml:space="preserve">filtered </w:t>
+      </w:r>
+      <w:r>
+        <w:t>context completer in the rest of work.</w:t>
       </w:r>
       <w:r>
         <w:t xml:space="preserve"> </w:t>
       </w:r>
     </w:p>
-    <w:bookmarkEnd w:id="0"/>
+    <w:p>
+      <w:pPr>
+        <w:rPr>
+          <w:rFonts w:eastAsia="MS Mincho"/>
+          <w:b/>
+          <w:bCs/>
+          <w:sz w:val="22"/>
+          <w:szCs w:val="22"/>
+        </w:rPr>
+      </w:pPr>
+      <w:r>
+        <w:br w:type="page"/>
+      </w:r>
+    </w:p>
+    <w:p>
+      <w:pPr>
+        <w:pStyle w:val="EACLSubsection"/>
+      </w:pPr>
+      <w:r>
+        <w:lastRenderedPageBreak/>
+        <w:t>Find the opt</w:t>
+      </w:r>
+      <w:r>
+        <w:t>i</w:t>
+      </w:r>
+      <w:r>
+        <w:t>mal N-gram size</w:t>
+      </w:r>
+    </w:p>
+    <w:p>
+      <w:pPr>
+        <w:pStyle w:val="EACLText"/>
+      </w:pPr>
+    </w:p>
+    <w:p>
+      <w:pPr>
+        <w:pStyle w:val="EACLText"/>
+      </w:pPr>
+      <w:r>
+        <w:drawing>
+          <wp:inline distT="0" distB="0" distL="0" distR="0" wp14:anchorId="2B375040" wp14:editId="040E6AC4">
+            <wp:extent cx="2090058" cy="684327"/>
+            <wp:effectExtent l="0" t="0" r="0" b="0"/>
+            <wp:docPr id="9" name="תמונה 9"/>
+            <wp:cNvGraphicFramePr>
+              <a:graphicFrameLocks xmlns:a="http://schemas.openxmlformats.org/drawingml/2006/main" noChangeAspect="1"/>
+            </wp:cNvGraphicFramePr>
+            <a:graphic xmlns:a="http://schemas.openxmlformats.org/drawingml/2006/main">
+              <a:graphicData uri="http://schemas.openxmlformats.org/drawingml/2006/picture">
+                <pic:pic xmlns:pic="http://schemas.openxmlformats.org/drawingml/2006/picture">
+                  <pic:nvPicPr>
+                    <pic:cNvPr id="0" name="Picture 5"/>
+                    <pic:cNvPicPr>
+                      <a:picLocks noChangeAspect="1" noChangeArrowheads="1"/>
+                    </pic:cNvPicPr>
+                  </pic:nvPicPr>
+                  <pic:blipFill>
+                    <a:blip r:embed="rId12">
+                      <a:extLst>
+                        <a:ext uri="{28A0092B-C50C-407E-A947-70E740481C1C}">
+                          <a14:useLocalDpi xmlns:a14="http://schemas.microsoft.com/office/drawing/2010/main" val="0"/>
+                        </a:ext>
+                      </a:extLst>
+                    </a:blip>
+                    <a:srcRect/>
+                    <a:stretch>
+                      <a:fillRect/>
+                    </a:stretch>
+                  </pic:blipFill>
+                  <pic:spPr bwMode="auto">
+                    <a:xfrm>
+                      <a:off x="0" y="0"/>
+                      <a:ext cx="2093447" cy="685437"/>
+                    </a:xfrm>
+                    <a:prstGeom prst="rect">
+                      <a:avLst/>
+                    </a:prstGeom>
+                    <a:noFill/>
+                    <a:ln>
+                      <a:noFill/>
+                    </a:ln>
+                  </pic:spPr>
+                </pic:pic>
+              </a:graphicData>
+            </a:graphic>
+          </wp:inline>
+        </w:drawing>
+      </w:r>
+    </w:p>
+    <w:p>
+      <w:pPr>
+        <w:pStyle w:val="EACLText"/>
+      </w:pPr>
+      <w:r>
+        <w:t xml:space="preserve"> </w:t>
+      </w:r>
+    </w:p>
+    <w:p>
+      <w:pPr>
+        <w:pStyle w:val="EACLText"/>
+      </w:pPr>
+      <w:r>
+        <w:rPr>
+          <w:noProof/>
+          <w:lang w:eastAsia="en-US" w:bidi="he-IL"/>
+        </w:rPr>
+        <w:drawing>
+          <wp:inline distT="0" distB="0" distL="0" distR="0" wp14:anchorId="3B6CAE5C" wp14:editId="5369C182">
+            <wp:extent cx="2175425" cy="1324840"/>
+            <wp:effectExtent l="0" t="0" r="0" b="0"/>
+            <wp:docPr id="12" name="תמונה 12"/>
+            <wp:cNvGraphicFramePr>
+              <a:graphicFrameLocks xmlns:a="http://schemas.openxmlformats.org/drawingml/2006/main" noChangeAspect="1"/>
+            </wp:cNvGraphicFramePr>
+            <a:graphic xmlns:a="http://schemas.openxmlformats.org/drawingml/2006/main">
+              <a:graphicData uri="http://schemas.openxmlformats.org/drawingml/2006/picture">
+                <pic:pic xmlns:pic="http://schemas.openxmlformats.org/drawingml/2006/picture">
+                  <pic:nvPicPr>
+                    <pic:cNvPr id="0" name="Picture 11"/>
+                    <pic:cNvPicPr>
+                      <a:picLocks noChangeAspect="1" noChangeArrowheads="1"/>
+                    </pic:cNvPicPr>
+                  </pic:nvPicPr>
+                  <pic:blipFill>
+                    <a:blip r:embed="rId13" cstate="print">
+                      <a:extLst>
+                        <a:ext uri="{28A0092B-C50C-407E-A947-70E740481C1C}">
+                          <a14:useLocalDpi xmlns:a14="http://schemas.microsoft.com/office/drawing/2010/main" val="0"/>
+                        </a:ext>
+                      </a:extLst>
+                    </a:blip>
+                    <a:srcRect/>
+                    <a:stretch>
+                      <a:fillRect/>
+                    </a:stretch>
+                  </pic:blipFill>
+                  <pic:spPr bwMode="auto">
+                    <a:xfrm>
+                      <a:off x="0" y="0"/>
+                      <a:ext cx="2177091" cy="1325854"/>
+                    </a:xfrm>
+                    <a:prstGeom prst="rect">
+                      <a:avLst/>
+                    </a:prstGeom>
+                    <a:noFill/>
+                  </pic:spPr>
+                </pic:pic>
+              </a:graphicData>
+            </a:graphic>
+          </wp:inline>
+        </w:drawing>
+      </w:r>
+    </w:p>
+    <w:p>
+      <w:pPr>
+        <w:pStyle w:val="EACLText"/>
+      </w:pPr>
+    </w:p>
+    <w:p>
+      <w:pPr>
+        <w:pStyle w:val="EACLText"/>
+      </w:pPr>
+      <w:r>
+        <w:t>As easily reflected from the above r</w:t>
+      </w:r>
+      <w:r>
+        <w:t>e</w:t>
+      </w:r>
+      <w:r>
+        <w:t>sults the completer scores the bests results with unigrams.</w:t>
+      </w:r>
+    </w:p>
     <w:p>
       <w:pPr>
         <w:pStyle w:val="EACLTextIndent"/>
         <w:ind w:firstLine="0"/>
       </w:pPr>
+      <w:r>
+        <w:t xml:space="preserve">This rather reasonable as we preform those tests with </w:t>
+      </w:r>
+      <w:r>
+        <w:t>the same train data (</w:t>
+      </w:r>
+      <w:r>
+        <w:t xml:space="preserve">which </w:t>
+      </w:r>
+      <w:r>
+        <w:t>w</w:t>
+      </w:r>
+      <w:r>
+        <w:t>ere about 10kb</w:t>
+      </w:r>
+      <w:r>
+        <w:t>), which probably wasn't enough for training higher n-gram values.</w:t>
+      </w:r>
     </w:p>
     <w:p>
       <w:pPr>
         <w:pStyle w:val="EACLSubsection"/>
       </w:pPr>
       <w:r>
-        <w:t>Results loc</w:t>
-      </w:r>
-      <w:r>
-        <w:t>a</w:t>
-      </w:r>
-      <w:r>
-        <w:t>tion</w:t>
+        <w:t>Influence of suggestion number</w:t>
+      </w:r>
+    </w:p>
+    <w:p>
+      <w:pPr>
+        <w:pStyle w:val="EACLTextIndent"/>
+        <w:ind w:firstLine="0"/>
+      </w:pPr>
+    </w:p>
+    <w:p>
+      <w:pPr>
+        <w:pStyle w:val="EACLSubsection"/>
+      </w:pPr>
+      <w:r>
+        <w:t>Results location</w:t>
       </w:r>
       <w:r>
         <w:t>s</w:t>
@@ -4463,17 +4645,7 @@
       </w:r>
       <w:proofErr w:type="spellEnd"/>
       <w:r>
-        <w:t xml:space="preserve"> e</w:t>
-      </w:r>
-      <w:r>
-        <w:t>x</w:t>
-      </w:r>
-      <w:r>
-        <w:t xml:space="preserve">cel file which </w:t>
-      </w:r>
-      <w:r>
-        <w:lastRenderedPageBreak/>
-        <w:t xml:space="preserve">contains the same information as the </w:t>
+        <w:t xml:space="preserve"> excel file which contains the same information as the </w:t>
       </w:r>
       <w:r>
         <w:rPr>
@@ -4789,6 +4961,71 @@
         </w:rPr>
         <w:t>res-irc-with-filter-1gram-test-short</w:t>
       </w:r>
+    </w:p>
+    <w:p>
+      <w:pPr>
+        <w:pStyle w:val="EACLTextIndent"/>
+        <w:numPr>
+          <w:ilvl w:val="0"/>
+          <w:numId w:val="4"/>
+        </w:numPr>
+        <w:rPr>
+          <w:sz w:val="18"/>
+          <w:szCs w:val="16"/>
+        </w:rPr>
+      </w:pPr>
+      <w:r>
+        <w:rPr>
+          <w:sz w:val="18"/>
+          <w:szCs w:val="16"/>
+        </w:rPr>
+        <w:t>Section 7.3 results are:</w:t>
+      </w:r>
+    </w:p>
+    <w:p>
+      <w:pPr>
+        <w:pStyle w:val="EACLTextIndent"/>
+        <w:numPr>
+          <w:ilvl w:val="1"/>
+          <w:numId w:val="4"/>
+        </w:numPr>
+        <w:rPr>
+          <w:sz w:val="18"/>
+          <w:szCs w:val="16"/>
+        </w:rPr>
+      </w:pPr>
+      <w:r>
+        <w:rPr>
+          <w:sz w:val="18"/>
+          <w:szCs w:val="16"/>
+        </w:rPr>
+        <w:t>res-</w:t>
+      </w:r>
+      <w:proofErr w:type="spellStart"/>
+      <w:r>
+        <w:rPr>
+          <w:sz w:val="18"/>
+          <w:szCs w:val="16"/>
+        </w:rPr>
+        <w:t>irc</w:t>
+      </w:r>
+      <w:proofErr w:type="spellEnd"/>
+      <w:r>
+        <w:rPr>
+          <w:sz w:val="18"/>
+          <w:szCs w:val="16"/>
+        </w:rPr>
+        <w:t>-with-filter-*</w:t>
+      </w:r>
+      <w:r>
+        <w:rPr>
+          <w:sz w:val="18"/>
+          <w:szCs w:val="16"/>
+        </w:rPr>
+        <w:t>gram-sfactor4</w:t>
+      </w:r>
+      <w:bookmarkStart w:id="0" w:name="_GoBack"/>
+      <w:bookmarkEnd w:id="0"/>
     </w:p>
     <w:p>
       <w:pPr>
@@ -4811,13 +5048,7 @@
         <w:pStyle w:val="EACLSection"/>
       </w:pPr>
       <w:r>
-        <w:t>Concl</w:t>
-      </w:r>
-      <w:r>
-        <w:t>u</w:t>
-      </w:r>
-      <w:r>
-        <w:t>sions</w:t>
+        <w:t>Conclusions</w:t>
       </w:r>
     </w:p>
     <w:p>
@@ -5056,7 +5287,7 @@
       <w:proofErr w:type="gramEnd"/>
     </w:p>
     <w:sectPr>
-      <w:headerReference w:type="even" r:id="rId12"/>
+      <w:headerReference w:type="even" r:id="rId14"/>
       <w:type w:val="continuous"/>
       <w:pgSz w:w="11907" w:h="16840" w:code="9"/>
       <w:pgMar w:top="1418" w:right="1418" w:bottom="1418" w:left="1418" w:header="709" w:footer="709" w:gutter="0"/>
@@ -6727,7 +6958,7 @@
 </file>
 
 <file path=customXml/itemProps1.xml><?xml version="1.0" encoding="utf-8"?>
-<ds:datastoreItem xmlns:ds="http://schemas.openxmlformats.org/officeDocument/2006/customXml" ds:itemID="{E5E810FF-7032-403B-8C5D-4DC6C4C68A5E}">
+<ds:datastoreItem xmlns:ds="http://schemas.openxmlformats.org/officeDocument/2006/customXml" ds:itemID="{A6E1860E-CEF5-451E-9D3D-EB4A81082314}">
   <ds:schemaRefs>
     <ds:schemaRef ds:uri="http://schemas.openxmlformats.org/officeDocument/2006/bibliography"/>
   </ds:schemaRefs>

</xml_diff>

<commit_message>
add results + doc
</commit_message>
<xml_diff>
--- a/doc/finalDoc.docx
+++ b/doc/finalDoc.docx
@@ -62,16 +62,8 @@
               <w:rPr>
                 <w:lang w:eastAsia="tr-TR"/>
               </w:rPr>
-              <w:t xml:space="preserve">Dan </w:t>
+              <w:t>Dan Evgi</w:t>
             </w:r>
-            <w:proofErr w:type="spellStart"/>
-            <w:r>
-              <w:rPr>
-                <w:lang w:eastAsia="tr-TR"/>
-              </w:rPr>
-              <w:t>Evgi</w:t>
-            </w:r>
-            <w:proofErr w:type="spellEnd"/>
           </w:p>
           <w:p>
             <w:pPr>
@@ -132,17 +124,8 @@
                 <w:rFonts w:eastAsia="PMingLiU"/>
                 <w:lang w:eastAsia="zh-TW"/>
               </w:rPr>
-              <w:t xml:space="preserve">Tom </w:t>
+              <w:t>Tom Huberman</w:t>
             </w:r>
-            <w:proofErr w:type="spellStart"/>
-            <w:r>
-              <w:rPr>
-                <w:rFonts w:eastAsia="PMingLiU"/>
-                <w:lang w:eastAsia="zh-TW"/>
-              </w:rPr>
-              <w:t>Huberman</w:t>
-            </w:r>
-            <w:proofErr w:type="spellEnd"/>
           </w:p>
           <w:p>
             <w:pPr>
@@ -579,99 +562,7 @@
                       <w:szCs w:val="16"/>
                       <w:lang w:eastAsia="zh-TW"/>
                     </w:rPr>
-                    <w:t xml:space="preserve">/bin&gt; </w:t>
-                  </w:r>
-                  <w:proofErr w:type="gramStart"/>
-                  <w:r>
-                    <w:rPr>
-                      <w:b/>
-                      <w:bCs/>
-                      <w:i/>
-                      <w:iCs/>
-                      <w:sz w:val="16"/>
-                      <w:szCs w:val="16"/>
-                      <w:lang w:eastAsia="zh-TW"/>
-                    </w:rPr>
-                    <w:t>java  -</w:t>
-                  </w:r>
-                  <w:proofErr w:type="spellStart"/>
-                  <w:proofErr w:type="gramEnd"/>
-                  <w:r>
-                    <w:rPr>
-                      <w:b/>
-                      <w:bCs/>
-                      <w:i/>
-                      <w:iCs/>
-                      <w:sz w:val="16"/>
-                      <w:szCs w:val="16"/>
-                      <w:lang w:eastAsia="zh-TW"/>
-                    </w:rPr>
-                    <w:t>cp</w:t>
-                  </w:r>
-                  <w:proofErr w:type="spellEnd"/>
-                  <w:r>
-                    <w:rPr>
-                      <w:b/>
-                      <w:bCs/>
-                      <w:i/>
-                      <w:iCs/>
-                      <w:sz w:val="16"/>
-                      <w:szCs w:val="16"/>
-                      <w:lang w:eastAsia="zh-TW"/>
-                    </w:rPr>
-                    <w:t xml:space="preserve"> ../lib</w:t>
-                  </w:r>
-                  <w:proofErr w:type="gramStart"/>
-                  <w:r>
-                    <w:rPr>
-                      <w:b/>
-                      <w:bCs/>
-                      <w:i/>
-                      <w:iCs/>
-                      <w:sz w:val="16"/>
-                      <w:szCs w:val="16"/>
-                      <w:lang w:eastAsia="zh-TW"/>
-                    </w:rPr>
-                    <w:t>;.</w:t>
-                  </w:r>
-                  <w:proofErr w:type="gramEnd"/>
-                  <w:r>
-                    <w:rPr>
-                      <w:b/>
-                      <w:bCs/>
-                      <w:i/>
-                      <w:iCs/>
-                      <w:sz w:val="16"/>
-                      <w:szCs w:val="16"/>
-                      <w:lang w:eastAsia="zh-TW"/>
-                    </w:rPr>
-                    <w:t xml:space="preserve"> </w:t>
-                  </w:r>
-                  <w:proofErr w:type="spellStart"/>
-                  <w:r>
-                    <w:rPr>
-                      <w:b/>
-                      <w:bCs/>
-                      <w:i/>
-                      <w:iCs/>
-                      <w:sz w:val="16"/>
-                      <w:szCs w:val="16"/>
-                      <w:lang w:eastAsia="zh-TW"/>
-                    </w:rPr>
-                    <w:t>autocomplete.core.Main</w:t>
-                  </w:r>
-                  <w:proofErr w:type="spellEnd"/>
-                  <w:r>
-                    <w:rPr>
-                      <w:b/>
-                      <w:bCs/>
-                      <w:i/>
-                      <w:iCs/>
-                      <w:sz w:val="16"/>
-                      <w:szCs w:val="16"/>
-                      <w:lang w:eastAsia="zh-TW"/>
-                    </w:rPr>
-                    <w:t xml:space="preserve"> </w:t>
+                    <w:t xml:space="preserve">/bin&gt; java  -cp ../lib;. autocomplete.core.Main </w:t>
                   </w:r>
                   <w:r>
                     <w:rPr>
@@ -832,7 +723,6 @@
                     </w:rPr>
                     <w:t>/</w:t>
                   </w:r>
-                  <w:proofErr w:type="spellStart"/>
                   <w:r>
                     <w:rPr>
                       <w:b/>
@@ -843,20 +733,7 @@
                       <w:szCs w:val="16"/>
                       <w:lang w:eastAsia="zh-TW"/>
                     </w:rPr>
-                    <w:t>src</w:t>
-                  </w:r>
-                  <w:proofErr w:type="spellEnd"/>
-                  <w:r>
-                    <w:rPr>
-                      <w:b/>
-                      <w:bCs/>
-                      <w:i/>
-                      <w:iCs/>
-                      <w:sz w:val="16"/>
-                      <w:szCs w:val="16"/>
-                      <w:lang w:eastAsia="zh-TW"/>
-                    </w:rPr>
-                    <w:t>&gt; python</w:t>
+                    <w:t>src&gt; python</w:t>
                   </w:r>
                   <w:r>
                     <w:rPr>
@@ -1176,15 +1053,7 @@
         <w:pStyle w:val="EACLText"/>
       </w:pPr>
       <w:r>
-        <w:t xml:space="preserve">In order to run our experiments you have two options, run our </w:t>
-      </w:r>
-      <w:proofErr w:type="spellStart"/>
-      <w:r>
-        <w:t>JUnit</w:t>
-      </w:r>
-      <w:proofErr w:type="spellEnd"/>
-      <w:r>
-        <w:t xml:space="preserve"> tests, or use the Main class made for testing specific completer.</w:t>
+        <w:t>In order to run our experiments you have two options, run our JUnit tests, or use the Main class made for testing specific completer.</w:t>
       </w:r>
     </w:p>
     <w:p>
@@ -1247,70 +1116,45 @@
       <w:r>
         <w:t xml:space="preserve">In order to evaluate completion result file, you may execute our evaluation script located in </w:t>
       </w:r>
-      <w:proofErr w:type="spellStart"/>
       <w:r>
         <w:rPr>
           <w:i/>
           <w:iCs/>
         </w:rPr>
-        <w:t>src</w:t>
-      </w:r>
-      <w:proofErr w:type="spellEnd"/>
+        <w:t>src/autocomplete/eval/eval.py</w:t>
+      </w:r>
+      <w:r>
+        <w:t xml:space="preserve">. The script takes only the file to evaluate as an argument, and prints the result to screen, and to </w:t>
+      </w:r>
       <w:r>
         <w:rPr>
           <w:i/>
           <w:iCs/>
         </w:rPr>
-        <w:t>/autocomplete/</w:t>
-      </w:r>
-      <w:proofErr w:type="spellStart"/>
+        <w:t>res.xlsx</w:t>
+      </w:r>
+      <w:r>
+        <w:t xml:space="preserve"> file which created in the current working directory (creating the excel results format requiring </w:t>
+      </w:r>
       <w:r>
         <w:rPr>
           <w:i/>
           <w:iCs/>
         </w:rPr>
-        <w:t>eval</w:t>
-      </w:r>
-      <w:proofErr w:type="spellEnd"/>
+        <w:t>pa</w:t>
+      </w:r>
       <w:r>
         <w:rPr>
           <w:i/>
           <w:iCs/>
         </w:rPr>
-        <w:t>/eval.py</w:t>
-      </w:r>
-      <w:r>
-        <w:t xml:space="preserve">. The script takes only the file to evaluate as an argument, and prints the result to screen, and to </w:t>
+        <w:t>n</w:t>
       </w:r>
       <w:r>
         <w:rPr>
           <w:i/>
           <w:iCs/>
         </w:rPr>
-        <w:t>res.xlsx</w:t>
-      </w:r>
-      <w:r>
-        <w:t xml:space="preserve"> file which created in the current working directory (creating the excel results format requiring </w:t>
-      </w:r>
-      <w:r>
-        <w:rPr>
-          <w:i/>
-          <w:iCs/>
-        </w:rPr>
-        <w:t>pa</w:t>
-      </w:r>
-      <w:r>
-        <w:rPr>
-          <w:i/>
-          <w:iCs/>
-        </w:rPr>
-        <w:t>n</w:t>
-      </w:r>
-      <w:r>
-        <w:rPr>
-          <w:i/>
-          <w:iCs/>
-        </w:rPr>
         <w:t xml:space="preserve">das </w:t>
       </w:r>
       <w:r>
@@ -1437,218 +1281,186 @@
           <w:lang w:eastAsia="zh-TW"/>
         </w:rPr>
         <w:lastRenderedPageBreak/>
-        <w:t>and apply several completion mechanisms which transfer the file in to a "</w:t>
-      </w:r>
-      <w:proofErr w:type="spellStart"/>
+        <w:t>and apply several completion mechanisms which transfer the file in to a "CompledFile", which is a format we developed for represents the result.</w:t>
+      </w:r>
       <w:r>
         <w:rPr>
           <w:rFonts w:eastAsia="PMingLiU"/>
           <w:lang w:eastAsia="zh-TW"/>
         </w:rPr>
-        <w:t>CompledFile</w:t>
-      </w:r>
-      <w:proofErr w:type="spellEnd"/>
+        <w:t xml:space="preserve"> </w:t>
+      </w:r>
       <w:r>
         <w:rPr>
           <w:rFonts w:eastAsia="PMingLiU"/>
           <w:lang w:eastAsia="zh-TW"/>
         </w:rPr>
-        <w:t>", which is a format we developed for represents the result.</w:t>
+        <w:t>We designed the completion mechanism in a general way each word is separated in to letters which entered in to the completion mechanism, than the mechanism yields K proposals. This process continues until a word is completed co</w:t>
       </w:r>
       <w:r>
         <w:rPr>
           <w:rFonts w:eastAsia="PMingLiU"/>
           <w:lang w:eastAsia="zh-TW"/>
         </w:rPr>
-        <w:t xml:space="preserve"> </w:t>
+        <w:t>r</w:t>
       </w:r>
       <w:r>
         <w:rPr>
           <w:rFonts w:eastAsia="PMingLiU"/>
           <w:lang w:eastAsia="zh-TW"/>
         </w:rPr>
-        <w:t>We designed the completion mechanism in a general way each word is separated in to letters which entered in to the completion mechanism, than the mechanism yields K proposals. This process continues until a word is completed co</w:t>
+        <w:t>rectly or if the word has ended. To be able to</w:t>
       </w:r>
       <w:r>
         <w:rPr>
           <w:rFonts w:eastAsia="PMingLiU"/>
           <w:lang w:eastAsia="zh-TW"/>
         </w:rPr>
-        <w:t>r</w:t>
+        <w:t xml:space="preserve"> use all the different types of additional information, some events may be triggered during the compl</w:t>
       </w:r>
       <w:r>
         <w:rPr>
           <w:rFonts w:eastAsia="PMingLiU"/>
           <w:lang w:eastAsia="zh-TW"/>
         </w:rPr>
-        <w:t>rectly or if the word has ended. To be able to</w:t>
+        <w:t>e</w:t>
       </w:r>
       <w:r>
         <w:rPr>
           <w:rFonts w:eastAsia="PMingLiU"/>
           <w:lang w:eastAsia="zh-TW"/>
         </w:rPr>
-        <w:t xml:space="preserve"> use all the different types of additional information, some events may be triggered during the compl</w:t>
+        <w:t xml:space="preserve">tion process. Events can be anything, for </w:t>
       </w:r>
       <w:r>
         <w:rPr>
           <w:rFonts w:eastAsia="PMingLiU"/>
           <w:lang w:eastAsia="zh-TW"/>
         </w:rPr>
-        <w:t>e</w:t>
+        <w:t>exa</w:t>
       </w:r>
       <w:r>
         <w:rPr>
           <w:rFonts w:eastAsia="PMingLiU"/>
           <w:lang w:eastAsia="zh-TW"/>
         </w:rPr>
-        <w:t xml:space="preserve">tion process. Events can be anything, for </w:t>
+        <w:t>m</w:t>
       </w:r>
       <w:r>
         <w:rPr>
           <w:rFonts w:eastAsia="PMingLiU"/>
           <w:lang w:eastAsia="zh-TW"/>
         </w:rPr>
-        <w:t>exa</w:t>
+        <w:t>ple</w:t>
       </w:r>
       <w:r>
         <w:rPr>
           <w:rFonts w:eastAsia="PMingLiU"/>
           <w:lang w:eastAsia="zh-TW"/>
         </w:rPr>
-        <w:t>m</w:t>
+        <w:t xml:space="preserve"> event represent a word that completed su</w:t>
       </w:r>
       <w:r>
         <w:rPr>
           <w:rFonts w:eastAsia="PMingLiU"/>
           <w:lang w:eastAsia="zh-TW"/>
         </w:rPr>
-        <w:t>ple</w:t>
+        <w:t>c</w:t>
       </w:r>
       <w:r>
         <w:rPr>
           <w:rFonts w:eastAsia="PMingLiU"/>
           <w:lang w:eastAsia="zh-TW"/>
         </w:rPr>
-        <w:t xml:space="preserve"> event represent a word that completed su</w:t>
+        <w:t xml:space="preserve">cessfully or unsuccessfully, new sentence, the name of the writer (/sender), the user has erased a letter, etc. Each completer we develop decides whether or not to use </w:t>
       </w:r>
       <w:r>
         <w:rPr>
           <w:rFonts w:eastAsia="PMingLiU"/>
           <w:lang w:eastAsia="zh-TW"/>
         </w:rPr>
-        <w:t>c</w:t>
+        <w:t>an event's information</w:t>
       </w:r>
       <w:r>
         <w:rPr>
           <w:rFonts w:eastAsia="PMingLiU"/>
           <w:lang w:eastAsia="zh-TW"/>
         </w:rPr>
-        <w:t xml:space="preserve">cessfully or unsuccessfully, new sentence, the name of the writer (/sender), the user has erased a letter, etc. Each completer we develop decides whether or not to use </w:t>
-      </w:r>
-      <w:r>
+        <w:t xml:space="preserve">. </w:t>
+      </w:r>
+    </w:p>
+    <w:p>
+      <w:pPr>
+        <w:pStyle w:val="EACLTextIndent"/>
         <w:rPr>
           <w:rFonts w:eastAsia="PMingLiU"/>
           <w:lang w:eastAsia="zh-TW"/>
         </w:rPr>
-        <w:t>an event's information</w:t>
-      </w:r>
+      </w:pPr>
       <w:r>
         <w:rPr>
           <w:rFonts w:eastAsia="PMingLiU"/>
           <w:lang w:eastAsia="zh-TW"/>
         </w:rPr>
-        <w:t xml:space="preserve">. </w:t>
-      </w:r>
-    </w:p>
-    <w:p>
-      <w:pPr>
-        <w:pStyle w:val="EACLTextIndent"/>
+        <w:t>The "CompletedFile" is in the following fo</w:t>
+      </w:r>
+      <w:r>
         <w:rPr>
           <w:rFonts w:eastAsia="PMingLiU"/>
           <w:lang w:eastAsia="zh-TW"/>
         </w:rPr>
-      </w:pPr>
+        <w:t>r</w:t>
+      </w:r>
       <w:r>
         <w:rPr>
           <w:rFonts w:eastAsia="PMingLiU"/>
           <w:lang w:eastAsia="zh-TW"/>
         </w:rPr>
-        <w:t>The "</w:t>
-      </w:r>
-      <w:proofErr w:type="spellStart"/>
+        <w:t xml:space="preserve">mat, </w:t>
+      </w:r>
       <w:r>
         <w:rPr>
           <w:rFonts w:eastAsia="PMingLiU"/>
           <w:lang w:eastAsia="zh-TW"/>
         </w:rPr>
-        <w:t>CompletedFile</w:t>
-      </w:r>
-      <w:proofErr w:type="spellEnd"/>
+        <w:t xml:space="preserve">all </w:t>
+      </w:r>
       <w:r>
         <w:rPr>
           <w:rFonts w:eastAsia="PMingLiU"/>
           <w:lang w:eastAsia="zh-TW"/>
         </w:rPr>
-        <w:t>" is in the following fo</w:t>
+        <w:t>punctuation marks</w:t>
       </w:r>
       <w:r>
         <w:rPr>
           <w:rFonts w:eastAsia="PMingLiU"/>
           <w:lang w:eastAsia="zh-TW"/>
         </w:rPr>
-        <w:t>r</w:t>
+        <w:t xml:space="preserve"> are removed, and </w:t>
       </w:r>
       <w:r>
         <w:rPr>
           <w:rFonts w:eastAsia="PMingLiU"/>
           <w:lang w:eastAsia="zh-TW"/>
         </w:rPr>
-        <w:t xml:space="preserve">mat, </w:t>
+        <w:t>each word is written until the point where it was completed and the rest of the word is surrounded by curly brackets</w:t>
       </w:r>
       <w:r>
         <w:rPr>
           <w:rFonts w:eastAsia="PMingLiU"/>
           <w:lang w:eastAsia="zh-TW"/>
         </w:rPr>
-        <w:t xml:space="preserve">all </w:t>
-      </w:r>
-      <w:r>
+        <w:t>, in case of no completion the brackets are empty (figure 1).</w:t>
+      </w:r>
+    </w:p>
+    <w:p>
+      <w:pPr>
+        <w:pStyle w:val="EACLTextIndent"/>
         <w:rPr>
           <w:rFonts w:eastAsia="PMingLiU"/>
           <w:lang w:eastAsia="zh-TW"/>
         </w:rPr>
-        <w:t>punctuation marks</w:t>
-      </w:r>
-      <w:r>
-        <w:rPr>
-          <w:rFonts w:eastAsia="PMingLiU"/>
-          <w:lang w:eastAsia="zh-TW"/>
-        </w:rPr>
-        <w:t xml:space="preserve"> are removed, and </w:t>
-      </w:r>
-      <w:r>
-        <w:rPr>
-          <w:rFonts w:eastAsia="PMingLiU"/>
-          <w:lang w:eastAsia="zh-TW"/>
-        </w:rPr>
-        <w:t>each word is written until the point where it was completed and the rest of the word is surrounded by curly brackets</w:t>
-      </w:r>
-      <w:r>
-        <w:rPr>
-          <w:rFonts w:eastAsia="PMingLiU"/>
-          <w:lang w:eastAsia="zh-TW"/>
-        </w:rPr>
-        <w:t>, in case of no completion the brackets are empty (figure 1).</w:t>
-      </w:r>
-    </w:p>
-    <w:p>
-      <w:pPr>
-        <w:pStyle w:val="EACLTextIndent"/>
-        <w:rPr>
-          <w:rFonts w:eastAsia="PMingLiU"/>
-          <w:lang w:eastAsia="zh-TW"/>
-        </w:rPr>
       </w:pPr>
     </w:p>
     <w:p>
@@ -1691,15 +1503,7 @@
         <w:t>n</w:t>
       </w:r>
       <w:r>
-        <w:t xml:space="preserve">versation auto </w:t>
-      </w:r>
-      <w:proofErr w:type="gramStart"/>
-      <w:r>
-        <w:t>completion  and</w:t>
-      </w:r>
-      <w:proofErr w:type="gramEnd"/>
-      <w:r>
-        <w:t xml:space="preserve"> it contains extra metadata about each message that helps the pr</w:t>
+        <w:t>versation auto completion  and it contains extra metadata about each message that helps the pr</w:t>
       </w:r>
       <w:r>
         <w:t>o</w:t>
@@ -1735,15 +1539,7 @@
         <w:ind w:firstLine="0"/>
       </w:pPr>
       <w:r>
-        <w:t>Our data set contains more than 1GB of IRC text logs mainly from "</w:t>
-      </w:r>
-      <w:proofErr w:type="spellStart"/>
-      <w:r>
-        <w:t>Wikipedians</w:t>
-      </w:r>
-      <w:proofErr w:type="spellEnd"/>
-      <w:r>
-        <w:t>" chat rooms and other communities</w:t>
+        <w:t>Our data set contains more than 1GB of IRC text logs mainly from "Wikipedians" chat rooms and other communities</w:t>
       </w:r>
       <w:r>
         <w:t>, and</w:t>
@@ -2049,23 +1845,7 @@
           <w:b/>
           <w:bCs/>
         </w:rPr>
-        <w:t xml:space="preserve">CLPWS- Completed Letters </w:t>
-      </w:r>
-      <w:proofErr w:type="gramStart"/>
-      <w:r>
-        <w:rPr>
-          <w:b/>
-          <w:bCs/>
-        </w:rPr>
-        <w:t>Per</w:t>
-      </w:r>
-      <w:proofErr w:type="gramEnd"/>
-      <w:r>
-        <w:rPr>
-          <w:b/>
-          <w:bCs/>
-        </w:rPr>
-        <w:t xml:space="preserve"> Word Size: </w:t>
+        <w:t xml:space="preserve">CLPWS- Completed Letters Per Word Size: </w:t>
       </w:r>
       <w:r>
         <w:t>The average, of the number of letters saved divided to the word length, per word.</w:t>
@@ -2122,27 +1902,7 @@
                       <w:sz w:val="22"/>
                       <w:lang w:eastAsia="zh-TW"/>
                     </w:rPr>
-                    <w:t xml:space="preserve">He{y} </w:t>
-                  </w:r>
-                  <w:proofErr w:type="gramStart"/>
-                  <w:r>
-                    <w:rPr>
-                      <w:i/>
-                      <w:iCs/>
-                      <w:sz w:val="22"/>
-                      <w:lang w:eastAsia="zh-TW"/>
-                    </w:rPr>
-                    <w:t>Joe{</w:t>
-                  </w:r>
-                  <w:proofErr w:type="gramEnd"/>
-                  <w:r>
-                    <w:rPr>
-                      <w:i/>
-                      <w:iCs/>
-                      <w:sz w:val="22"/>
-                      <w:lang w:eastAsia="zh-TW"/>
-                    </w:rPr>
-                    <w:t>} ho{w} {are} {you}</w:t>
+                    <w:t>He{y} Joe{} ho{w} {are} {you}</w:t>
                   </w:r>
                   <w:r>
                     <w:rPr>
@@ -2167,32 +1927,16 @@
         <w:t>evaluation</w:t>
       </w:r>
       <w:r>
-        <w:t xml:space="preserve"> process is computed regard to the entire "</w:t>
-      </w:r>
-      <w:proofErr w:type="spellStart"/>
-      <w:r>
-        <w:t>CompletedFile</w:t>
-      </w:r>
-      <w:proofErr w:type="spellEnd"/>
-      <w:r>
-        <w:t>",</w:t>
-      </w:r>
-      <w:r>
-        <w:t xml:space="preserve"> and regard to "</w:t>
-      </w:r>
-      <w:proofErr w:type="spellStart"/>
-      <w:r>
-        <w:t>Co</w:t>
+        <w:t xml:space="preserve"> process is computed regard to the entire "CompletedFile",</w:t>
+      </w:r>
+      <w:r>
+        <w:t xml:space="preserve"> and regard to "Co</w:t>
       </w:r>
       <w:r>
         <w:t>m</w:t>
       </w:r>
       <w:r>
-        <w:t>pletedFile</w:t>
-      </w:r>
-      <w:proofErr w:type="spellEnd"/>
-      <w:r>
-        <w:t>" divided in to an equal sized group of sentences, in order to see the improvement of the completion process during time.</w:t>
+        <w:t>pletedFile" divided in to an equal sized group of sentences, in order to see the improvement of the completion process during time.</w:t>
       </w:r>
     </w:p>
     <w:p>
@@ -2232,7 +1976,6 @@
       <w:r>
         <w:t xml:space="preserve">, </w:t>
       </w:r>
-      <w:proofErr w:type="spellStart"/>
       <w:r>
         <w:rPr>
           <w:b/>
@@ -2242,12 +1985,9 @@
         </w:rPr>
         <w:t>eval</w:t>
       </w:r>
-      <w:proofErr w:type="spellEnd"/>
       <w:r>
         <w:t xml:space="preserve"> and </w:t>
       </w:r>
-      <w:proofErr w:type="spellStart"/>
-      <w:proofErr w:type="gramStart"/>
       <w:r>
         <w:rPr>
           <w:b/>
@@ -2257,8 +1997,6 @@
         </w:rPr>
         <w:t>io</w:t>
       </w:r>
-      <w:proofErr w:type="spellEnd"/>
-      <w:proofErr w:type="gramEnd"/>
       <w:r>
         <w:t xml:space="preserve">, all under the </w:t>
       </w:r>
@@ -2328,8 +2066,6 @@
           <w:bCs/>
         </w:rPr>
       </w:pPr>
-      <w:proofErr w:type="spellStart"/>
-      <w:proofErr w:type="gramStart"/>
       <w:r>
         <w:rPr>
           <w:b/>
@@ -2371,7 +2107,6 @@
         </w:rPr>
         <w:t>completer</w:t>
       </w:r>
-      <w:proofErr w:type="spellEnd"/>
       <w:r>
         <w:rPr>
           <w:b/>
@@ -2379,9 +2114,24 @@
           <w:i/>
           <w:iCs/>
         </w:rPr>
-        <w:t>-</w:t>
-      </w:r>
-      <w:proofErr w:type="gramEnd"/>
+        <w:t xml:space="preserve">- </w:t>
+      </w:r>
+      <w:r>
+        <w:t>contains the implementations of all the type of completers.</w:t>
+      </w:r>
+    </w:p>
+    <w:p>
+      <w:pPr>
+        <w:pStyle w:val="EACLTextIndent"/>
+        <w:numPr>
+          <w:ilvl w:val="0"/>
+          <w:numId w:val="4"/>
+        </w:numPr>
+        <w:rPr>
+          <w:b/>
+          <w:bCs/>
+        </w:rPr>
+      </w:pPr>
       <w:r>
         <w:rPr>
           <w:b/>
@@ -2389,10 +2139,51 @@
           <w:i/>
           <w:iCs/>
         </w:rPr>
-        <w:t xml:space="preserve"> </w:t>
-      </w:r>
-      <w:r>
-        <w:t>contains the implementations of all the type of completers.</w:t>
+        <w:t>autocomplete</w:t>
+      </w:r>
+      <w:r>
+        <w:rPr>
+          <w:b/>
+          <w:bCs/>
+        </w:rPr>
+        <w:t>.</w:t>
+      </w:r>
+      <w:r>
+        <w:rPr>
+          <w:b/>
+          <w:bCs/>
+          <w:i/>
+          <w:iCs/>
+        </w:rPr>
+        <w:t>core</w:t>
+      </w:r>
+      <w:r>
+        <w:rPr>
+          <w:b/>
+          <w:bCs/>
+        </w:rPr>
+        <w:t>.</w:t>
+      </w:r>
+      <w:r>
+        <w:rPr>
+          <w:b/>
+          <w:bCs/>
+          <w:i/>
+          <w:iCs/>
+        </w:rPr>
+        <w:t>event</w:t>
+      </w:r>
+      <w:r>
+        <w:rPr>
+          <w:b/>
+          <w:bCs/>
+          <w:i/>
+          <w:iCs/>
+        </w:rPr>
+        <w:t>-</w:t>
+      </w:r>
+      <w:r>
+        <w:t xml:space="preserve"> contains all the types of events that can be transferred to the completer.</w:t>
       </w:r>
     </w:p>
     <w:p>
@@ -2407,8 +2198,6 @@
           <w:bCs/>
         </w:rPr>
       </w:pPr>
-      <w:proofErr w:type="spellStart"/>
-      <w:proofErr w:type="gramStart"/>
       <w:r>
         <w:rPr>
           <w:b/>
@@ -2438,8 +2227,27 @@
         <w:rPr>
           <w:b/>
           <w:bCs/>
-        </w:rPr>
-        <w:t>.</w:t>
+          <w:i/>
+          <w:iCs/>
+        </w:rPr>
+        <w:t>.wordbank-</w:t>
+      </w:r>
+      <w:r>
+        <w:t xml:space="preserve"> contains the data structure containing the word st</w:t>
+      </w:r>
+      <w:r>
+        <w:t>a</w:t>
+      </w:r>
+      <w:r>
+        <w:t>tistics.</w:t>
+      </w:r>
+    </w:p>
+    <w:p>
+      <w:pPr>
+        <w:pStyle w:val="EACLTextIndent"/>
+      </w:pPr>
+      <w:r>
+        <w:t xml:space="preserve">The </w:t>
       </w:r>
       <w:r>
         <w:rPr>
@@ -2448,9 +2256,19 @@
           <w:i/>
           <w:iCs/>
         </w:rPr>
-        <w:t>event</w:t>
-      </w:r>
-      <w:proofErr w:type="spellEnd"/>
+        <w:t>eval</w:t>
+      </w:r>
+      <w:r>
+        <w:t xml:space="preserve"> package contains the python scripts that calculate the evaluation.</w:t>
+      </w:r>
+    </w:p>
+    <w:p>
+      <w:pPr>
+        <w:pStyle w:val="EACLTextIndent"/>
+      </w:pPr>
+      <w:r>
+        <w:t xml:space="preserve">The </w:t>
+      </w:r>
       <w:r>
         <w:rPr>
           <w:b/>
@@ -2458,27 +2276,30 @@
           <w:i/>
           <w:iCs/>
         </w:rPr>
-        <w:t>-</w:t>
-      </w:r>
-      <w:proofErr w:type="gramEnd"/>
-      <w:r>
-        <w:t xml:space="preserve"> contains all the types of events that can be transferred to the completer.</w:t>
-      </w:r>
-    </w:p>
-    <w:p>
-      <w:pPr>
-        <w:pStyle w:val="EACLTextIndent"/>
-        <w:numPr>
-          <w:ilvl w:val="0"/>
-          <w:numId w:val="4"/>
-        </w:numPr>
-        <w:rPr>
-          <w:b/>
-          <w:bCs/>
-        </w:rPr>
-      </w:pPr>
-      <w:proofErr w:type="spellStart"/>
-      <w:proofErr w:type="gramStart"/>
+        <w:t>io</w:t>
+      </w:r>
+      <w:r>
+        <w:t xml:space="preserve"> package contains all the readers and writers of the project. The reader that read and parse the given text, and the writers that writes the result in the "CompletedFile" format.</w:t>
+      </w:r>
+    </w:p>
+    <w:p>
+      <w:pPr>
+        <w:pStyle w:val="EACLSubsection"/>
+      </w:pPr>
+      <w:r>
+        <w:t>Base Line</w:t>
+      </w:r>
+      <w:r>
+        <w:t xml:space="preserve"> (N-Gram Completer)</w:t>
+      </w:r>
+    </w:p>
+    <w:p>
+      <w:pPr>
+        <w:pStyle w:val="EACLText"/>
+      </w:pPr>
+      <w:r>
+        <w:t xml:space="preserve">The Base line completer is implemented in the </w:t>
+      </w:r>
       <w:r>
         <w:rPr>
           <w:b/>
@@ -2486,14 +2307,36 @@
           <w:i/>
           <w:iCs/>
         </w:rPr>
-        <w:t>autocomplete</w:t>
-      </w:r>
-      <w:r>
-        <w:rPr>
-          <w:b/>
-          <w:bCs/>
-        </w:rPr>
-        <w:t>.</w:t>
+        <w:t>BasicCompleter</w:t>
+      </w:r>
+      <w:r>
+        <w:t xml:space="preserve"> class. This type of completer</w:t>
+      </w:r>
+      <w:r>
+        <w:t>,</w:t>
+      </w:r>
+      <w:r>
+        <w:t xml:space="preserve"> propose after each letter K completion proposals, </w:t>
+      </w:r>
+      <w:r>
+        <w:lastRenderedPageBreak/>
+        <w:t xml:space="preserve">which are the K most probable words to appear after the last N words.  </w:t>
+      </w:r>
+    </w:p>
+    <w:p>
+      <w:pPr>
+        <w:pStyle w:val="EACLSubsection"/>
+      </w:pPr>
+      <w:r>
+        <w:t>Learning Completer</w:t>
+      </w:r>
+    </w:p>
+    <w:p>
+      <w:pPr>
+        <w:pStyle w:val="EACLText"/>
+      </w:pPr>
+      <w:r>
+        <w:t xml:space="preserve">The learning completer is implemented in the </w:t>
       </w:r>
       <w:r>
         <w:rPr>
@@ -2502,7 +2345,7 @@
           <w:i/>
           <w:iCs/>
         </w:rPr>
-        <w:t>core</w:t>
+        <w:t>Learning</w:t>
       </w:r>
       <w:r>
         <w:rPr>
@@ -2511,9 +2354,23 @@
           <w:i/>
           <w:iCs/>
         </w:rPr>
-        <w:t>.wordbank</w:t>
-      </w:r>
-      <w:proofErr w:type="spellEnd"/>
+        <w:t>Completer</w:t>
+      </w:r>
+      <w:r>
+        <w:t xml:space="preserve"> class. This type of comple</w:t>
+      </w:r>
+      <w:r>
+        <w:t>t</w:t>
+      </w:r>
+      <w:r>
+        <w:t>er, propose after each letter K completion pr</w:t>
+      </w:r>
+      <w:r>
+        <w:t>o</w:t>
+      </w:r>
+      <w:r>
+        <w:t xml:space="preserve">posals, which are the K most probable words to appear after the last N words. This completer is the same as the base line completer, accept it also listen to the </w:t>
+      </w:r>
       <w:r>
         <w:rPr>
           <w:b/>
@@ -2521,27 +2378,27 @@
           <w:i/>
           <w:iCs/>
         </w:rPr>
-        <w:t>-</w:t>
-      </w:r>
-      <w:proofErr w:type="gramEnd"/>
-      <w:r>
-        <w:t xml:space="preserve"> contains the data structure containing the word st</w:t>
-      </w:r>
-      <w:r>
-        <w:t>a</w:t>
-      </w:r>
-      <w:r>
-        <w:t>tistics.</w:t>
-      </w:r>
-    </w:p>
-    <w:p>
-      <w:pPr>
-        <w:pStyle w:val="EACLTextIndent"/>
-      </w:pPr>
-      <w:r>
-        <w:t xml:space="preserve">The </w:t>
-      </w:r>
-      <w:proofErr w:type="spellStart"/>
+        <w:t>SentenceEndEvent</w:t>
+      </w:r>
+      <w:r>
+        <w:t xml:space="preserve"> and each time it receives this event it update the probabilities by training on this sentence as well.</w:t>
+      </w:r>
+    </w:p>
+    <w:p>
+      <w:pPr>
+        <w:pStyle w:val="EACLSubsection"/>
+      </w:pPr>
+      <w:r>
+        <w:t>Context Completer</w:t>
+      </w:r>
+    </w:p>
+    <w:p>
+      <w:pPr>
+        <w:pStyle w:val="EACLText"/>
+      </w:pPr>
+      <w:r>
+        <w:t xml:space="preserve">The context completer is implemented in the </w:t>
+      </w:r>
       <w:r>
         <w:rPr>
           <w:b/>
@@ -2549,22 +2406,8 @@
           <w:i/>
           <w:iCs/>
         </w:rPr>
-        <w:t>eval</w:t>
-      </w:r>
-      <w:proofErr w:type="spellEnd"/>
-      <w:r>
-        <w:t xml:space="preserve"> package contains the python scripts that calculate the evaluation.</w:t>
-      </w:r>
-    </w:p>
-    <w:p>
-      <w:pPr>
-        <w:pStyle w:val="EACLTextIndent"/>
-      </w:pPr>
-      <w:r>
-        <w:t xml:space="preserve">The </w:t>
-      </w:r>
-      <w:proofErr w:type="spellStart"/>
-      <w:proofErr w:type="gramStart"/>
+        <w:t>IRC</w:t>
+      </w:r>
       <w:r>
         <w:rPr>
           <w:b/>
@@ -2572,28 +2415,102 @@
           <w:i/>
           <w:iCs/>
         </w:rPr>
-        <w:t>io</w:t>
-      </w:r>
-      <w:proofErr w:type="spellEnd"/>
-      <w:proofErr w:type="gramEnd"/>
-      <w:r>
-        <w:t xml:space="preserve"> package contains all the readers and writers of the project. The </w:t>
-      </w:r>
-      <w:proofErr w:type="gramStart"/>
-      <w:r>
-        <w:t>reader that read and parse</w:t>
-      </w:r>
-      <w:proofErr w:type="gramEnd"/>
-      <w:r>
-        <w:t xml:space="preserve"> the given text, and the writers that writes the result in the "</w:t>
-      </w:r>
-      <w:proofErr w:type="spellStart"/>
-      <w:r>
-        <w:t>CompletedFile</w:t>
-      </w:r>
-      <w:proofErr w:type="spellEnd"/>
-      <w:r>
-        <w:t>" format.</w:t>
+        <w:t>Completer</w:t>
+      </w:r>
+      <w:r>
+        <w:t xml:space="preserve"> class.</w:t>
+      </w:r>
+    </w:p>
+    <w:p>
+      <w:pPr>
+        <w:pStyle w:val="EACLText"/>
+      </w:pPr>
+      <w:r>
+        <w:t xml:space="preserve">This completer saves knowledge about the n-grams frequency in the current conversation </w:t>
+      </w:r>
+      <w:r>
+        <w:t>co</w:t>
+      </w:r>
+      <w:r>
+        <w:t>n</w:t>
+      </w:r>
+      <w:r>
+        <w:t xml:space="preserve">text </w:t>
+      </w:r>
+      <w:r>
+        <w:t>aside the knowledge saved by the learning completer and rank</w:t>
+      </w:r>
+      <w:r>
+        <w:t>s</w:t>
+      </w:r>
+      <w:r>
+        <w:t xml:space="preserve"> the words suggestions </w:t>
+      </w:r>
+      <w:r>
+        <w:t>by combining both results.</w:t>
+      </w:r>
+    </w:p>
+    <w:p>
+      <w:pPr>
+        <w:pStyle w:val="EACLTextIndent"/>
+        <w:ind w:firstLine="0"/>
+      </w:pPr>
+      <w:r>
+        <w:t>The heuristic we used is to increase each word frequency of words in the current conversation context by a constant factor, and use the new fr</w:t>
+      </w:r>
+      <w:r>
+        <w:t>e</w:t>
+      </w:r>
+      <w:r>
+        <w:t>quencies to rank the next words suggestions.</w:t>
+      </w:r>
+    </w:p>
+    <w:p>
+      <w:pPr>
+        <w:pStyle w:val="EACLTextIndent"/>
+        <w:ind w:firstLine="0"/>
+      </w:pPr>
+      <w:r>
+        <w:t>When a word leaves the context, we decrease its frequency respectively in order to return its fr</w:t>
+      </w:r>
+      <w:r>
+        <w:t>e</w:t>
+      </w:r>
+      <w:r>
+        <w:t>quency to the frequency it would have if we hadn’t increased it artificially.</w:t>
+      </w:r>
+    </w:p>
+    <w:p>
+      <w:pPr>
+        <w:pStyle w:val="EACLTextIndent"/>
+        <w:ind w:firstLine="0"/>
+      </w:pPr>
+      <w:r>
+        <w:t>In our case we worked with IRC data, we defined the conversation context to be the current active IRC session.</w:t>
+      </w:r>
+    </w:p>
+    <w:p>
+      <w:pPr>
+        <w:pStyle w:val="EACLTextIndent"/>
+        <w:ind w:firstLine="0"/>
+      </w:pPr>
+      <w:r>
+        <w:t>There are other possible context definitions that we hadn't implemented such as the last-x-words, the last x sentences, the last x minutes (combined with time information from the IRC logs) and last x sentences per participant in the current se</w:t>
+      </w:r>
+      <w:r>
+        <w:t>s</w:t>
+      </w:r>
+      <w:r>
+        <w:t>sion (combined with user information from the IRC logs).</w:t>
+      </w:r>
+    </w:p>
+    <w:p>
+      <w:pPr>
+        <w:pStyle w:val="EACLTextIndent"/>
+        <w:ind w:firstLine="0"/>
+      </w:pPr>
+      <w:r>
+        <w:t>All this possibilities shares the same outlines of our session implementation so we choose to omit them from our work.</w:t>
       </w:r>
     </w:p>
     <w:p>
@@ -2601,10 +2518,7 @@
         <w:pStyle w:val="EACLSubsection"/>
       </w:pPr>
       <w:r>
-        <w:t>Base Line</w:t>
-      </w:r>
-      <w:r>
-        <w:t xml:space="preserve"> (N-Gram Completer)</w:t>
+        <w:t>Filter Completer</w:t>
       </w:r>
     </w:p>
     <w:p>
@@ -2612,135 +2526,271 @@
         <w:pStyle w:val="EACLText"/>
       </w:pPr>
       <w:r>
-        <w:t xml:space="preserve">The Base line completer is implemented in the </w:t>
-      </w:r>
-      <w:proofErr w:type="spellStart"/>
+        <w:t>This type of completer is not stand for itself, r</w:t>
+      </w:r>
+      <w:r>
+        <w:t>a</w:t>
+      </w:r>
+      <w:r>
+        <w:t>ther a demonstration of concept that we found improves our results.</w:t>
+      </w:r>
+    </w:p>
+    <w:p>
+      <w:pPr>
+        <w:pStyle w:val="EACLTextIndent"/>
+        <w:ind w:firstLine="0"/>
+      </w:pPr>
+      <w:r>
+        <w:t>The filter completer is wrapper around any other completer described above, which remember the suggestions that have been already suggested to the user, and filter them out from the current word suggestion set.</w:t>
+      </w:r>
+    </w:p>
+    <w:p>
+      <w:pPr>
+        <w:pStyle w:val="EACLTextIndent"/>
+        <w:ind w:firstLine="0"/>
+      </w:pPr>
+      <w:r>
+        <w:t xml:space="preserve">For example </w:t>
+      </w:r>
+      <w:r>
+        <w:t xml:space="preserve">if the user tries to enter the word </w:t>
+      </w:r>
       <w:r>
         <w:rPr>
           <w:b/>
           <w:bCs/>
+        </w:rPr>
+        <w:t xml:space="preserve">"Theatre" </w:t>
+      </w:r>
+      <w:r>
+        <w:t>and after two letters (</w:t>
+      </w:r>
+      <w:r>
+        <w:rPr>
+          <w:b/>
+          <w:bCs/>
+        </w:rPr>
+        <w:t>"Th"</w:t>
+      </w:r>
+      <w:r>
+        <w:t>) we su</w:t>
+      </w:r>
+      <w:r>
+        <w:t>g</w:t>
+      </w:r>
+      <w:r>
+        <w:lastRenderedPageBreak/>
+        <w:t xml:space="preserve">gests the word  </w:t>
+      </w:r>
+      <w:r>
+        <w:rPr>
+          <w:b/>
+          <w:bCs/>
+        </w:rPr>
+        <w:t>"Theirs"</w:t>
+      </w:r>
+      <w:r>
+        <w:t xml:space="preserve"> in the next letter </w:t>
+      </w:r>
+      <w:r>
+        <w:rPr>
+          <w:b/>
+          <w:bCs/>
+        </w:rPr>
+        <w:t>"e"</w:t>
+      </w:r>
+      <w:r>
+        <w:t xml:space="preserve"> we won't suggest it again (even if its rank is higher than other suggestions) since the user a</w:t>
+      </w:r>
+      <w:r>
+        <w:t>l</w:t>
+      </w:r>
+      <w:r>
+        <w:t>ready rejected it as the right completion.</w:t>
+      </w:r>
+    </w:p>
+    <w:p>
+      <w:pPr>
+        <w:pStyle w:val="EACLTextIndent"/>
+        <w:ind w:firstLine="0"/>
+      </w:pPr>
+      <w:r>
+        <w:t>This implementation is rather naïve for real u</w:t>
+      </w:r>
+      <w:r>
+        <w:t>s</w:t>
+      </w:r>
+      <w:r>
+        <w:t xml:space="preserve">ages since it </w:t>
+      </w:r>
+      <w:r>
+        <w:t>assume that if the user rejects</w:t>
+      </w:r>
+      <w:r>
+        <w:t xml:space="preserve"> word in the first time it implies</w:t>
+      </w:r>
+      <w:r>
+        <w:t xml:space="preserve"> that this</w:t>
+      </w:r>
+      <w:r>
+        <w:t xml:space="preserve"> suggestion is not the right word, but it demonstrate the power of maintaining a state during completion of si</w:t>
+      </w:r>
+      <w:r>
+        <w:t>n</w:t>
+      </w:r>
+      <w:r>
+        <w:t>gle word, and it may easily improve by using more complicate heuristics such as omit sugge</w:t>
+      </w:r>
+      <w:r>
+        <w:t>s</w:t>
+      </w:r>
+      <w:r>
+        <w:t>tions we suggested twice and more, or re-suggest suggestions we already rejected when the user enter</w:t>
+      </w:r>
+      <w:r>
+        <w:t>s</w:t>
+      </w:r>
+      <w:r>
+        <w:t xml:space="preserve"> a "delete" key. </w:t>
+      </w:r>
+    </w:p>
+    <w:p>
+      <w:pPr>
+        <w:pStyle w:val="EACLTextIndent"/>
+        <w:ind w:firstLine="0"/>
+      </w:pPr>
+    </w:p>
+    <w:p>
+      <w:pPr>
+        <w:pStyle w:val="EACLSection"/>
+      </w:pPr>
+      <w:r>
+        <w:t>Experiments</w:t>
+      </w:r>
+    </w:p>
+    <w:p>
+      <w:pPr>
+        <w:pStyle w:val="EACLSubsection"/>
+      </w:pPr>
+      <w:r>
+        <w:t>Down the rabbit hole</w:t>
+      </w:r>
+    </w:p>
+    <w:p>
+      <w:pPr>
+        <w:pStyle w:val="EACLText"/>
+      </w:pPr>
+      <w:r>
+        <w:t xml:space="preserve">At first we didn't had all the IRC data, so our first experiment was against </w:t>
+      </w:r>
+      <w:r>
+        <w:rPr>
           <w:i/>
           <w:iCs/>
         </w:rPr>
-        <w:t>BasicCompleter</w:t>
-      </w:r>
-      <w:proofErr w:type="spellEnd"/>
-      <w:r>
-        <w:t xml:space="preserve"> class. This type of completer</w:t>
-      </w:r>
-      <w:r>
-        <w:t>,</w:t>
-      </w:r>
-      <w:r>
-        <w:t xml:space="preserve"> propose after each letter K completion proposals, </w:t>
-      </w:r>
-      <w:r>
-        <w:lastRenderedPageBreak/>
-        <w:t xml:space="preserve">which are the K most probable words to appear after the last N words.  </w:t>
-      </w:r>
-    </w:p>
-    <w:p>
-      <w:pPr>
-        <w:pStyle w:val="EACLSubsection"/>
-      </w:pPr>
-      <w:r>
-        <w:t>Learning Completer</w:t>
-      </w:r>
-    </w:p>
-    <w:p>
-      <w:pPr>
-        <w:pStyle w:val="EACLText"/>
-      </w:pPr>
-      <w:r>
-        <w:t xml:space="preserve">The learning completer is implemented in the </w:t>
-      </w:r>
-      <w:proofErr w:type="spellStart"/>
-      <w:r>
-        <w:rPr>
-          <w:b/>
-          <w:bCs/>
+        <w:t>Alice's Adventures in Wonderland</w:t>
+      </w:r>
+      <w:r>
+        <w:t xml:space="preserve"> children book. The rationale b</w:t>
+      </w:r>
+      <w:r>
+        <w:t>e</w:t>
+      </w:r>
+      <w:r>
+        <w:t xml:space="preserve">hind this </w:t>
+      </w:r>
+      <w:r>
+        <w:t>decision was that in a book the plot evolves much like in a conversation and new characters places and terms appears as it evolves.</w:t>
+      </w:r>
+    </w:p>
+    <w:p>
+      <w:pPr>
+        <w:pStyle w:val="EACLTextIndent"/>
+      </w:pPr>
+      <w:r>
+        <w:t xml:space="preserve">This experiment showed us the importance of the completer's adaptiveness, as we saw in the </w:t>
+      </w:r>
+      <w:r>
+        <w:rPr>
           <w:i/>
           <w:iCs/>
         </w:rPr>
-        <w:t>Learning</w:t>
-      </w:r>
-      <w:r>
-        <w:rPr>
-          <w:b/>
-          <w:bCs/>
+        <w:t>"Caterpillar"</w:t>
+      </w:r>
+      <w:r>
+        <w:t xml:space="preserve"> word, which appears at the middle of the story, and stays until the end of it. </w:t>
+      </w:r>
+      <w:r>
+        <w:rPr>
           <w:i/>
           <w:iCs/>
         </w:rPr>
-        <w:t>Completer</w:t>
-      </w:r>
-      <w:proofErr w:type="spellEnd"/>
-      <w:r>
-        <w:t xml:space="preserve"> class. This type of comple</w:t>
-      </w:r>
-      <w:r>
-        <w:t>t</w:t>
-      </w:r>
-      <w:r>
-        <w:t>er, propose after each letter K completion pr</w:t>
-      </w:r>
-      <w:r>
-        <w:t>o</w:t>
-      </w:r>
-      <w:r>
-        <w:t xml:space="preserve">posals, which are the K most probable words to appear after the last N words. This completer is the same as the base line completer, accept it also listen to the </w:t>
-      </w:r>
-      <w:proofErr w:type="spellStart"/>
-      <w:r>
-        <w:rPr>
-          <w:b/>
-          <w:bCs/>
+        <w:t>"Cate</w:t>
+      </w:r>
+      <w:r>
+        <w:rPr>
           <w:i/>
           <w:iCs/>
         </w:rPr>
-        <w:t>SentenceEndEvent</w:t>
-      </w:r>
-      <w:proofErr w:type="spellEnd"/>
-      <w:r>
-        <w:t xml:space="preserve"> and each time it receives this event it update the probabilities by training on this sentence as well.</w:t>
-      </w:r>
-    </w:p>
-    <w:p>
-      <w:pPr>
-        <w:pStyle w:val="EACLSubsection"/>
-      </w:pPr>
-      <w:r>
-        <w:t>Context Completer</w:t>
-      </w:r>
-    </w:p>
-    <w:p>
-      <w:pPr>
-        <w:pStyle w:val="EACLText"/>
-      </w:pPr>
-      <w:r>
-        <w:t xml:space="preserve">The context completer is implemented in the </w:t>
-      </w:r>
-      <w:proofErr w:type="spellStart"/>
-      <w:r>
-        <w:rPr>
-          <w:b/>
-          <w:bCs/>
+        <w:t>r</w:t>
+      </w:r>
+      <w:r>
+        <w:rPr>
           <w:i/>
           <w:iCs/>
         </w:rPr>
-        <w:t>IRC</w:t>
-      </w:r>
-      <w:r>
-        <w:rPr>
-          <w:b/>
-          <w:bCs/>
+        <w:t>pillar"</w:t>
+      </w:r>
+      <w:r>
+        <w:rPr>
           <w:i/>
           <w:iCs/>
         </w:rPr>
-        <w:t>Completer</w:t>
-      </w:r>
-      <w:proofErr w:type="spellEnd"/>
-      <w:r>
-        <w:t xml:space="preserve"> class.</w:t>
+        <w:t xml:space="preserve"> </w:t>
+      </w:r>
+      <w:r>
+        <w:t>is a unique word, which unlikely to a</w:t>
+      </w:r>
+      <w:r>
+        <w:t>p</w:t>
+      </w:r>
+      <w:r>
+        <w:t xml:space="preserve">pear in previous </w:t>
+      </w:r>
+      <w:r>
+        <w:t>train data. W</w:t>
+      </w:r>
+      <w:r>
+        <w:t xml:space="preserve">hen we first run a naïve completer </w:t>
+      </w:r>
+      <w:r>
+        <w:t>this word was never completed successfully, and being relatively long and fr</w:t>
+      </w:r>
+      <w:r>
+        <w:t>e</w:t>
+      </w:r>
+      <w:r>
+        <w:t>quent word in Alice lower the completer perfo</w:t>
+      </w:r>
+      <w:r>
+        <w:t>r</w:t>
+      </w:r>
+      <w:r>
+        <w:t xml:space="preserve">mance. Adding simple learning heuristic that after each sentence fish learn its words, improved the completer performance significantly. </w:t>
+      </w:r>
+    </w:p>
+    <w:p>
+      <w:pPr>
+        <w:pStyle w:val="EACLSubsection"/>
+      </w:pPr>
+      <w:r>
+        <w:t xml:space="preserve">Completer </w:t>
+      </w:r>
+      <w:r>
+        <w:t>c</w:t>
+      </w:r>
+      <w:r>
+        <w:t>omparison</w:t>
       </w:r>
     </w:p>
     <w:p>
@@ -2748,463 +2798,81 @@
         <w:pStyle w:val="EACLText"/>
       </w:pPr>
       <w:r>
-        <w:t xml:space="preserve">This completer saves knowledge about the n-grams frequency in the current conversation </w:t>
-      </w:r>
-      <w:r>
-        <w:t>co</w:t>
-      </w:r>
-      <w:r>
-        <w:t>n</w:t>
-      </w:r>
-      <w:r>
-        <w:t xml:space="preserve">text </w:t>
-      </w:r>
-      <w:r>
-        <w:t>aside the knowledge saved by the learning completer and rank</w:t>
-      </w:r>
-      <w:r>
-        <w:t>s</w:t>
-      </w:r>
-      <w:r>
-        <w:t xml:space="preserve"> the words suggestions </w:t>
-      </w:r>
-      <w:r>
-        <w:t>by combining both results.</w:t>
-      </w:r>
-    </w:p>
-    <w:p>
-      <w:pPr>
-        <w:pStyle w:val="EACLTextIndent"/>
-        <w:ind w:firstLine="0"/>
-      </w:pPr>
-      <w:r>
-        <w:t>The heuristic we used is to increase each word frequency of words in the current conversation context by a constant factor, and use the new fr</w:t>
+        <w:t>We compared the four completers we impl</w:t>
       </w:r>
       <w:r>
         <w:t>e</w:t>
       </w:r>
       <w:r>
-        <w:t>quencies to rank the next words suggestions.</w:t>
-      </w:r>
-    </w:p>
-    <w:p>
-      <w:pPr>
-        <w:pStyle w:val="EACLTextIndent"/>
-        <w:ind w:firstLine="0"/>
-      </w:pPr>
-      <w:r>
-        <w:t>When a word leaves the context, we decrease its frequency respectively in order to return its fr</w:t>
+        <w:t>mented by testing them</w:t>
+      </w:r>
+      <w:r>
+        <w:t xml:space="preserve"> twice</w:t>
+      </w:r>
+      <w:r>
+        <w:t xml:space="preserve"> on two IRC files</w:t>
+      </w:r>
+      <w:r>
+        <w:t>, o</w:t>
+      </w:r>
+      <w:r>
+        <w:t xml:space="preserve">n long IRC file (1081kb) </w:t>
+      </w:r>
+      <w:r>
+        <w:t>with 6 files of train data</w:t>
+      </w:r>
+      <w:r>
+        <w:t>,</w:t>
+      </w:r>
+      <w:r>
+        <w:t xml:space="preserve"> </w:t>
+      </w:r>
+      <w:r>
+        <w:t xml:space="preserve">and </w:t>
+      </w:r>
+      <w:r>
+        <w:t>on short</w:t>
+      </w:r>
+      <w:r>
+        <w:t xml:space="preserve"> IRC file (306kb) </w:t>
+      </w:r>
+      <w:r>
+        <w:t>with 3 files of train data</w:t>
+      </w:r>
+      <w:r>
+        <w:t>.</w:t>
+      </w:r>
+    </w:p>
+    <w:p>
+      <w:pPr>
+        <w:pStyle w:val="EACLText"/>
+      </w:pPr>
+      <w:r>
+        <w:t xml:space="preserve">In each of the tests we used </w:t>
+      </w:r>
+      <w:r>
+        <w:t>same model param</w:t>
       </w:r>
       <w:r>
         <w:t>e</w:t>
       </w:r>
       <w:r>
-        <w:t>quency to the frequency it would have if we hadn’t increased it artificially.</w:t>
-      </w:r>
-    </w:p>
-    <w:p>
-      <w:pPr>
-        <w:pStyle w:val="EACLTextIndent"/>
-        <w:ind w:firstLine="0"/>
-      </w:pPr>
-      <w:r>
-        <w:t>In our case we worked with IRC data, we defined the conversation context to be the current active IRC session.</w:t>
-      </w:r>
-    </w:p>
-    <w:p>
-      <w:pPr>
-        <w:pStyle w:val="EACLTextIndent"/>
-        <w:ind w:firstLine="0"/>
-      </w:pPr>
-      <w:r>
-        <w:t>There are other possible context definitions that we hadn't implemented such as the last-x-words, the last x sentences, the last x minutes (combined with time information from the IRC logs) and last x sentences per participant in the current se</w:t>
-      </w:r>
-      <w:r>
-        <w:t>s</w:t>
-      </w:r>
-      <w:r>
-        <w:t>sion (combined with user information from the IRC logs).</w:t>
-      </w:r>
-    </w:p>
-    <w:p>
-      <w:pPr>
-        <w:pStyle w:val="EACLTextIndent"/>
-        <w:ind w:firstLine="0"/>
-      </w:pPr>
-      <w:r>
-        <w:t>All this possibilities shares the same outlines of our session implementation so we choose to omit them from our work.</w:t>
-      </w:r>
-    </w:p>
-    <w:p>
-      <w:pPr>
-        <w:pStyle w:val="EACLSubsection"/>
-      </w:pPr>
-      <w:r>
-        <w:t>Filter Completer</w:t>
-      </w:r>
-    </w:p>
-    <w:p>
-      <w:pPr>
-        <w:pStyle w:val="EACLText"/>
-      </w:pPr>
-      <w:r>
-        <w:t>This type of completer is not stand for itself, r</w:t>
-      </w:r>
-      <w:r>
-        <w:t>a</w:t>
-      </w:r>
-      <w:r>
-        <w:t>ther a demonstration of concept that we found improves our results.</w:t>
-      </w:r>
-    </w:p>
-    <w:p>
-      <w:pPr>
-        <w:pStyle w:val="EACLTextIndent"/>
-        <w:ind w:firstLine="0"/>
-      </w:pPr>
-      <w:r>
-        <w:t>The filter completer is wrapper around any other completer described above, which remember the suggestions that have been already suggested to the user, and filter them out from the current word suggestion set.</w:t>
-      </w:r>
-    </w:p>
-    <w:p>
-      <w:pPr>
-        <w:pStyle w:val="EACLTextIndent"/>
-        <w:ind w:firstLine="0"/>
-      </w:pPr>
-      <w:r>
-        <w:t xml:space="preserve">For example </w:t>
-      </w:r>
-      <w:r>
-        <w:t xml:space="preserve">if the user tries to enter the word </w:t>
-      </w:r>
-      <w:r>
-        <w:rPr>
-          <w:b/>
-          <w:bCs/>
-        </w:rPr>
-        <w:t xml:space="preserve">"Theatre" </w:t>
-      </w:r>
-      <w:r>
-        <w:t>and after two letters (</w:t>
-      </w:r>
-      <w:r>
-        <w:rPr>
-          <w:b/>
-          <w:bCs/>
-        </w:rPr>
-        <w:t>"</w:t>
-      </w:r>
-      <w:proofErr w:type="spellStart"/>
-      <w:r>
-        <w:rPr>
-          <w:b/>
-          <w:bCs/>
-        </w:rPr>
-        <w:t>Th</w:t>
-      </w:r>
-      <w:proofErr w:type="spellEnd"/>
-      <w:r>
-        <w:rPr>
-          <w:b/>
-          <w:bCs/>
-        </w:rPr>
-        <w:t>"</w:t>
-      </w:r>
-      <w:r>
-        <w:t>) we su</w:t>
-      </w:r>
-      <w:r>
-        <w:t>g</w:t>
-      </w:r>
-      <w:r>
-        <w:lastRenderedPageBreak/>
-        <w:t xml:space="preserve">gests the word  </w:t>
-      </w:r>
-      <w:r>
-        <w:rPr>
-          <w:b/>
-          <w:bCs/>
-        </w:rPr>
-        <w:t>"Theirs"</w:t>
-      </w:r>
-      <w:r>
-        <w:t xml:space="preserve"> in the next letter </w:t>
-      </w:r>
-      <w:r>
-        <w:rPr>
-          <w:b/>
-          <w:bCs/>
-        </w:rPr>
-        <w:t>"e"</w:t>
-      </w:r>
-      <w:r>
-        <w:t xml:space="preserve"> we won't suggest it again (even if its rank is higher than other suggestions) since the user a</w:t>
-      </w:r>
-      <w:r>
-        <w:t>l</w:t>
-      </w:r>
-      <w:r>
-        <w:t>ready rejected it as the right completion.</w:t>
-      </w:r>
-    </w:p>
-    <w:p>
-      <w:pPr>
-        <w:pStyle w:val="EACLTextIndent"/>
-        <w:ind w:firstLine="0"/>
-      </w:pPr>
-      <w:r>
-        <w:t>This implementation is rather naïve for real u</w:t>
-      </w:r>
-      <w:r>
-        <w:t>s</w:t>
-      </w:r>
-      <w:r>
-        <w:t xml:space="preserve">ages since it </w:t>
-      </w:r>
-      <w:r>
-        <w:t>assume that if the user rejects</w:t>
-      </w:r>
-      <w:r>
-        <w:t xml:space="preserve"> word in the first time it implies</w:t>
-      </w:r>
-      <w:r>
-        <w:t xml:space="preserve"> that this</w:t>
-      </w:r>
-      <w:r>
-        <w:t xml:space="preserve"> suggestion is not the right word, but it demonstrate the power of maintaining a state during completion of si</w:t>
-      </w:r>
-      <w:r>
-        <w:t>n</w:t>
-      </w:r>
-      <w:r>
-        <w:t>gle word, and it may easily improve by using more complicate heuristics such as omit sugge</w:t>
-      </w:r>
-      <w:r>
-        <w:t>s</w:t>
-      </w:r>
-      <w:r>
-        <w:t>tions we suggested twice and more, or re-suggest suggestions we already rejected when the user enter</w:t>
-      </w:r>
-      <w:r>
-        <w:t>s</w:t>
-      </w:r>
-      <w:r>
-        <w:t xml:space="preserve"> a "delete" key. </w:t>
-      </w:r>
-    </w:p>
-    <w:p>
-      <w:pPr>
-        <w:pStyle w:val="EACLTextIndent"/>
-        <w:ind w:firstLine="0"/>
-      </w:pPr>
-    </w:p>
-    <w:p>
-      <w:pPr>
-        <w:pStyle w:val="EACLSection"/>
-      </w:pPr>
-      <w:r>
-        <w:t>Experiments</w:t>
-      </w:r>
-    </w:p>
-    <w:p>
-      <w:pPr>
-        <w:pStyle w:val="EACLSubsection"/>
-      </w:pPr>
-      <w:r>
-        <w:t>Down the rabbit hole</w:t>
-      </w:r>
-    </w:p>
-    <w:p>
-      <w:pPr>
-        <w:pStyle w:val="EACLText"/>
-      </w:pPr>
-      <w:r>
-        <w:t xml:space="preserve">At first we didn't had all the IRC data, so our first experiment was against </w:t>
-      </w:r>
-      <w:r>
-        <w:rPr>
-          <w:i/>
-          <w:iCs/>
-        </w:rPr>
-        <w:t>Alice's Adventures in Wonderland</w:t>
-      </w:r>
-      <w:r>
-        <w:t xml:space="preserve"> children book. The rationale b</w:t>
-      </w:r>
-      <w:r>
-        <w:t>e</w:t>
-      </w:r>
-      <w:r>
-        <w:t xml:space="preserve">hind this </w:t>
-      </w:r>
-      <w:r>
-        <w:t>decision was that in a book the plot evolves much like in a conversation and new characters places and terms appears as it evolves.</w:t>
-      </w:r>
-    </w:p>
-    <w:p>
-      <w:pPr>
-        <w:pStyle w:val="EACLTextIndent"/>
-      </w:pPr>
-      <w:r>
-        <w:t xml:space="preserve">This experiment showed us the importance of the completer's adaptiveness, as we saw in the </w:t>
-      </w:r>
-      <w:r>
-        <w:rPr>
-          <w:i/>
-          <w:iCs/>
-        </w:rPr>
-        <w:t>"Caterpillar"</w:t>
-      </w:r>
-      <w:r>
-        <w:t xml:space="preserve"> word, which appears at the middle of the story, and stays until the end of it. </w:t>
-      </w:r>
-      <w:r>
-        <w:rPr>
-          <w:i/>
-          <w:iCs/>
-        </w:rPr>
-        <w:t>"Cate</w:t>
-      </w:r>
-      <w:r>
-        <w:rPr>
-          <w:i/>
-          <w:iCs/>
-        </w:rPr>
-        <w:t>r</w:t>
-      </w:r>
-      <w:r>
-        <w:rPr>
-          <w:i/>
-          <w:iCs/>
-        </w:rPr>
-        <w:t>pillar"</w:t>
-      </w:r>
-      <w:r>
-        <w:rPr>
-          <w:i/>
-          <w:iCs/>
-        </w:rPr>
-        <w:t xml:space="preserve"> </w:t>
-      </w:r>
-      <w:r>
-        <w:t>is a unique word, which unlikely to a</w:t>
-      </w:r>
-      <w:r>
-        <w:t>p</w:t>
-      </w:r>
-      <w:r>
-        <w:t xml:space="preserve">pear in previous </w:t>
-      </w:r>
-      <w:r>
-        <w:t>train data. W</w:t>
-      </w:r>
-      <w:r>
-        <w:t xml:space="preserve">hen we first run a naïve completer </w:t>
-      </w:r>
-      <w:r>
-        <w:t>this word was never completed successfully, and being relatively long and fr</w:t>
-      </w:r>
-      <w:r>
-        <w:t>e</w:t>
-      </w:r>
-      <w:r>
-        <w:t>quent word in Alice lower the completer perfo</w:t>
-      </w:r>
-      <w:r>
-        <w:t>r</w:t>
-      </w:r>
-      <w:r>
-        <w:t xml:space="preserve">mance. Adding simple learning heuristic that after each sentence fish learn its words, improved the completer performance significantly. </w:t>
-      </w:r>
-    </w:p>
-    <w:p>
-      <w:pPr>
-        <w:pStyle w:val="EACLSubsection"/>
-      </w:pPr>
-      <w:r>
-        <w:t xml:space="preserve">Completer </w:t>
-      </w:r>
-      <w:r>
-        <w:t>c</w:t>
-      </w:r>
-      <w:r>
-        <w:t>omparison</w:t>
-      </w:r>
-    </w:p>
-    <w:p>
-      <w:pPr>
-        <w:pStyle w:val="EACLText"/>
-      </w:pPr>
-      <w:r>
-        <w:t>We compared the four completers we impl</w:t>
-      </w:r>
-      <w:r>
-        <w:t>e</w:t>
-      </w:r>
-      <w:r>
-        <w:t>mented by testing them</w:t>
-      </w:r>
-      <w:r>
-        <w:t xml:space="preserve"> twice</w:t>
-      </w:r>
-      <w:r>
-        <w:t xml:space="preserve"> on two IRC files</w:t>
-      </w:r>
-      <w:r>
-        <w:t>, o</w:t>
-      </w:r>
-      <w:r>
-        <w:t xml:space="preserve">n long IRC file (1081kb) </w:t>
-      </w:r>
-      <w:r>
-        <w:t>with 6 files of train data</w:t>
-      </w:r>
-      <w:r>
-        <w:t>,</w:t>
-      </w:r>
-      <w:r>
-        <w:t xml:space="preserve"> </w:t>
-      </w:r>
-      <w:r>
-        <w:t xml:space="preserve">and </w:t>
-      </w:r>
-      <w:r>
-        <w:t>on short</w:t>
-      </w:r>
-      <w:r>
-        <w:t xml:space="preserve"> IRC file (306kb) </w:t>
-      </w:r>
-      <w:r>
-        <w:t>with 3 files of train data</w:t>
+        <w:t xml:space="preserve">ters which were 1 gram and 3 </w:t>
+      </w:r>
+      <w:r>
+        <w:t>suggestions</w:t>
+      </w:r>
+      <w:r>
+        <w:t xml:space="preserve"> per step</w:t>
+      </w:r>
+      <w:r>
+        <w:t xml:space="preserve">. For the context completer we used 4 as the </w:t>
+      </w:r>
+      <w:r>
+        <w:t>context factor</w:t>
       </w:r>
       <w:r>
         <w:t>.</w:t>
-      </w:r>
-    </w:p>
-    <w:p>
-      <w:pPr>
-        <w:pStyle w:val="EACLText"/>
-      </w:pPr>
-      <w:r>
-        <w:t xml:space="preserve">In each of the tests we used </w:t>
-      </w:r>
-      <w:r>
-        <w:t>same model param</w:t>
-      </w:r>
-      <w:r>
-        <w:t>e</w:t>
-      </w:r>
-      <w:r>
-        <w:t xml:space="preserve">ters which were 1 gram and 3 </w:t>
-      </w:r>
-      <w:r>
-        <w:t>suggestions</w:t>
-      </w:r>
-      <w:r>
-        <w:t xml:space="preserve"> per step</w:t>
-      </w:r>
-      <w:r>
-        <w:t>. For the context completer we used 4 as the session factor.</w:t>
       </w:r>
     </w:p>
     <w:p>
@@ -3336,7 +3004,13 @@
         <w:pStyle w:val="EACLSubsection"/>
       </w:pPr>
       <w:r>
-        <w:t>Influence of session factor</w:t>
+        <w:t xml:space="preserve">Influence of </w:t>
+      </w:r>
+      <w:r>
+        <w:t>context</w:t>
+      </w:r>
+      <w:r>
+        <w:t xml:space="preserve"> factor</w:t>
       </w:r>
     </w:p>
     <w:p>
@@ -3344,7 +3018,13 @@
         <w:pStyle w:val="EACLText"/>
       </w:pPr>
       <w:r>
-        <w:t>This experiment purpose was to find out what is the optimal value of the session factor parameter.</w:t>
+        <w:t xml:space="preserve">This experiment purpose was to find out what is the optimal value of the </w:t>
+      </w:r>
+      <w:r>
+        <w:t>context factor</w:t>
+      </w:r>
+      <w:r>
+        <w:t xml:space="preserve"> parameter.</w:t>
       </w:r>
     </w:p>
     <w:p>
@@ -3353,7 +3033,19 @@
         <w:ind w:firstLine="0"/>
       </w:pPr>
       <w:r>
-        <w:t>As mentioned in section 5.3, the session factor determine how much the completer would be sensitive regard to the context content, were 0 indicates no context influence exactly like in regular learning completer, and higher session factor indicate higher sensitivity to the context, masking previous knowledge from the training data.</w:t>
+        <w:t xml:space="preserve">As mentioned in section 5.3, the </w:t>
+      </w:r>
+      <w:r>
+        <w:t>context factor</w:t>
+      </w:r>
+      <w:r>
+        <w:t xml:space="preserve"> determine how much the completer would be sensitive regard to the context content, were 0 indicates no context influence exactly like in regular learning completer, and higher </w:t>
+      </w:r>
+      <w:r>
+        <w:t>context factor</w:t>
+      </w:r>
+      <w:r>
+        <w:t xml:space="preserve"> indicate higher sensitivity to the context, masking previous knowledge from the training data.</w:t>
       </w:r>
     </w:p>
     <w:p>
@@ -3482,7 +3174,6 @@
                 <w:lang w:eastAsia="en-US" w:bidi="he-IL"/>
               </w:rPr>
             </w:pPr>
-            <w:proofErr w:type="spellStart"/>
             <w:r>
               <w:rPr>
                 <w:rFonts w:ascii="Calibri" w:eastAsia="Times New Roman" w:hAnsi="Calibri" w:cs="Calibri"/>
@@ -3495,7 +3186,6 @@
               </w:rPr>
               <w:t>clpws</w:t>
             </w:r>
-            <w:proofErr w:type="spellEnd"/>
           </w:p>
         </w:tc>
         <w:tc>
@@ -3525,7 +3215,6 @@
                 <w:lang w:eastAsia="en-US" w:bidi="he-IL"/>
               </w:rPr>
             </w:pPr>
-            <w:proofErr w:type="spellStart"/>
             <w:r>
               <w:rPr>
                 <w:rFonts w:ascii="Calibri" w:eastAsia="Times New Roman" w:hAnsi="Calibri" w:cs="Calibri"/>
@@ -3538,7 +3227,6 @@
               </w:rPr>
               <w:t>pocw</w:t>
             </w:r>
-            <w:proofErr w:type="spellEnd"/>
           </w:p>
         </w:tc>
         <w:tc>
@@ -3568,7 +3256,6 @@
                 <w:lang w:eastAsia="en-US" w:bidi="he-IL"/>
               </w:rPr>
             </w:pPr>
-            <w:proofErr w:type="spellStart"/>
             <w:r>
               <w:rPr>
                 <w:rFonts w:ascii="Calibri" w:eastAsia="Times New Roman" w:hAnsi="Calibri" w:cs="Calibri"/>
@@ -3581,7 +3268,6 @@
               </w:rPr>
               <w:t>Rskr</w:t>
             </w:r>
-            <w:proofErr w:type="spellEnd"/>
           </w:p>
         </w:tc>
         <w:tc>
@@ -3611,7 +3297,6 @@
                 <w:lang w:eastAsia="en-US" w:bidi="he-IL"/>
               </w:rPr>
             </w:pPr>
-            <w:proofErr w:type="spellStart"/>
             <w:r>
               <w:rPr>
                 <w:rFonts w:ascii="Calibri" w:eastAsia="Times New Roman" w:hAnsi="Calibri" w:cs="Calibri"/>
@@ -3624,7 +3309,6 @@
               </w:rPr>
               <w:t>skr</w:t>
             </w:r>
-            <w:proofErr w:type="spellEnd"/>
           </w:p>
         </w:tc>
         <w:tc>
@@ -4071,42 +3755,18 @@
         <w:pStyle w:val="EACLTextIndent"/>
       </w:pPr>
       <w:r>
-        <w:t xml:space="preserve">We can see that there was an improvement </w:t>
-      </w:r>
-      <w:r>
-        <w:t>of more than</w:t>
-      </w:r>
-      <w:r>
-        <w:t xml:space="preserve"> 11% in the </w:t>
-      </w:r>
-      <w:r>
-        <w:t>percentage of completed words in the text just by learning words that a</w:t>
-      </w:r>
-      <w:r>
-        <w:t>l</w:t>
-      </w:r>
-      <w:r>
-        <w:t xml:space="preserve">ready appeared. </w:t>
-      </w:r>
-    </w:p>
-    <w:p>
-      <w:pPr>
-        <w:pStyle w:val="EACLTextIndent"/>
-      </w:pPr>
-      <w:r>
         <w:rPr>
           <w:noProof/>
           <w:lang w:eastAsia="en-US" w:bidi="he-IL"/>
         </w:rPr>
-        <w:lastRenderedPageBreak/>
         <w:drawing>
-          <wp:anchor distT="0" distB="0" distL="114300" distR="114300" simplePos="0" relativeHeight="251669504" behindDoc="1" locked="0" layoutInCell="1" allowOverlap="1" wp14:anchorId="1A2D099F" wp14:editId="4CD6DB4C">
+          <wp:anchor distT="0" distB="0" distL="114300" distR="114300" simplePos="0" relativeHeight="251669504" behindDoc="1" locked="0" layoutInCell="1" allowOverlap="1" wp14:anchorId="0ECF4F26" wp14:editId="421C0AF2">
             <wp:simplePos x="0" y="0"/>
             <wp:positionH relativeFrom="column">
               <wp:posOffset>174625</wp:posOffset>
             </wp:positionH>
             <wp:positionV relativeFrom="paragraph">
-              <wp:posOffset>71120</wp:posOffset>
+              <wp:posOffset>763270</wp:posOffset>
             </wp:positionV>
             <wp:extent cx="1917700" cy="1105535"/>
             <wp:effectExtent l="0" t="0" r="0" b="0"/>
@@ -4160,6 +3820,30 @@
         </w:drawing>
       </w:r>
       <w:r>
+        <w:t xml:space="preserve">We can see that there was an improvement </w:t>
+      </w:r>
+      <w:r>
+        <w:t>of more than</w:t>
+      </w:r>
+      <w:r>
+        <w:t xml:space="preserve"> 11% in the </w:t>
+      </w:r>
+      <w:r>
+        <w:t>percentage of completed words in the text just by learning words that a</w:t>
+      </w:r>
+      <w:r>
+        <w:t>l</w:t>
+      </w:r>
+      <w:r>
+        <w:t xml:space="preserve">ready appeared. </w:t>
+      </w:r>
+    </w:p>
+    <w:p>
+      <w:pPr>
+        <w:pStyle w:val="EACLTextIndent"/>
+      </w:pPr>
+      <w:r>
+        <w:lastRenderedPageBreak/>
         <w:t xml:space="preserve">The </w:t>
       </w:r>
       <w:r>
@@ -4168,7 +3852,6 @@
       <w:r>
         <w:t xml:space="preserve"> graph shows the improvement of the </w:t>
       </w:r>
-      <w:proofErr w:type="spellStart"/>
       <w:r>
         <w:rPr>
           <w:b/>
@@ -4176,7 +3859,6 @@
         </w:rPr>
         <w:t>pocw</w:t>
       </w:r>
-      <w:proofErr w:type="spellEnd"/>
       <w:r>
         <w:t xml:space="preserve"> metric over segments of 60 sentences. As we can see after few segments the difference between the learning and the basic completers becoming significant. </w:t>
       </w:r>
@@ -4269,26 +3951,50 @@
       <w:r>
         <w:t xml:space="preserve">text heuristic improves the </w:t>
       </w:r>
-      <w:proofErr w:type="spellStart"/>
       <w:r>
         <w:rPr>
           <w:b/>
           <w:bCs/>
         </w:rPr>
-        <w:t>pocw</w:t>
-      </w:r>
-      <w:proofErr w:type="spellEnd"/>
+        <w:t xml:space="preserve">pocw </w:t>
+      </w:r>
+      <w:r>
+        <w:t xml:space="preserve">metric, which as mentioned means that we complete more word successfully which is a positive finding, but on the other hand it seems that the pure learning heuristic scores better on the </w:t>
+      </w:r>
       <w:r>
         <w:rPr>
           <w:b/>
           <w:bCs/>
         </w:rPr>
-        <w:t xml:space="preserve"> </w:t>
-      </w:r>
-      <w:r>
-        <w:t xml:space="preserve">metric, which as mentioned means that we complete more word successfully which is a positive finding, but on the other hand it seems that the pure learning heuristic scores better on the </w:t>
-      </w:r>
-      <w:proofErr w:type="spellStart"/>
+        <w:t>skr</w:t>
+      </w:r>
+      <w:r>
+        <w:t xml:space="preserve"> metric which means that in total it saves more keystrokes. </w:t>
+      </w:r>
+      <w:r>
+        <w:t>Even though we tested on different test files, with different amount of train data, we can see that the results are persistent among themselves.</w:t>
+      </w:r>
+    </w:p>
+    <w:p>
+      <w:pPr>
+        <w:pStyle w:val="EACLTextIndent"/>
+        <w:ind w:firstLine="0"/>
+      </w:pPr>
+      <w:r>
+        <w:t xml:space="preserve">We relate the </w:t>
+      </w:r>
+      <w:r>
+        <w:t xml:space="preserve">value </w:t>
+      </w:r>
+      <w:r>
+        <w:t>differences between the r</w:t>
+      </w:r>
+      <w:r>
+        <w:t>e</w:t>
+      </w:r>
+      <w:r>
+        <w:t xml:space="preserve">sults of the two tests to the differences in the amount of train data we used in each test. Since the </w:t>
+      </w:r>
       <w:r>
         <w:rPr>
           <w:b/>
@@ -4296,43 +4002,6 @@
         </w:rPr>
         <w:t>skr</w:t>
       </w:r>
-      <w:proofErr w:type="spellEnd"/>
-      <w:r>
-        <w:t xml:space="preserve"> metric which means that in total it saves more keystrokes. </w:t>
-      </w:r>
-      <w:r>
-        <w:t>Even though we tested on different test files, with different amount of train data, we can see that the results are persistent among themselves.</w:t>
-      </w:r>
-    </w:p>
-    <w:p>
-      <w:pPr>
-        <w:pStyle w:val="EACLTextIndent"/>
-        <w:ind w:firstLine="0"/>
-      </w:pPr>
-      <w:r>
-        <w:t xml:space="preserve">We relate the </w:t>
-      </w:r>
-      <w:r>
-        <w:t xml:space="preserve">value </w:t>
-      </w:r>
-      <w:r>
-        <w:t>differences between the r</w:t>
-      </w:r>
-      <w:r>
-        <w:t>e</w:t>
-      </w:r>
-      <w:r>
-        <w:t xml:space="preserve">sults of the two tests to the differences in the amount of train data we used in each test. Since the </w:t>
-      </w:r>
-      <w:proofErr w:type="spellStart"/>
-      <w:r>
-        <w:rPr>
-          <w:b/>
-          <w:bCs/>
-        </w:rPr>
-        <w:t>skr</w:t>
-      </w:r>
-      <w:proofErr w:type="spellEnd"/>
       <w:r>
         <w:t xml:space="preserve"> difference is </w:t>
       </w:r>
@@ -4378,13 +4047,7 @@
       </w:pPr>
       <w:r>
         <w:lastRenderedPageBreak/>
-        <w:t>Find the opt</w:t>
-      </w:r>
-      <w:r>
-        <w:t>i</w:t>
-      </w:r>
-      <w:r>
-        <w:t>mal N-gram size</w:t>
+        <w:t>Find the optimal N-gram size</w:t>
       </w:r>
     </w:p>
     <w:p>
@@ -4397,9 +4060,13 @@
         <w:pStyle w:val="EACLText"/>
       </w:pPr>
       <w:r>
+        <w:rPr>
+          <w:noProof/>
+          <w:lang w:eastAsia="en-US" w:bidi="he-IL"/>
+        </w:rPr>
         <w:drawing>
           <wp:inline distT="0" distB="0" distL="0" distR="0" wp14:anchorId="2B375040" wp14:editId="040E6AC4">
-            <wp:extent cx="2090058" cy="684327"/>
+            <wp:extent cx="2506825" cy="820786"/>
             <wp:effectExtent l="0" t="0" r="0" b="0"/>
             <wp:docPr id="9" name="תמונה 9"/>
             <wp:cNvGraphicFramePr>
@@ -4430,7 +4097,7 @@
                   <pic:spPr bwMode="auto">
                     <a:xfrm>
                       <a:off x="0" y="0"/>
-                      <a:ext cx="2093447" cy="685437"/>
+                      <a:ext cx="2513106" cy="822842"/>
                     </a:xfrm>
                     <a:prstGeom prst="rect">
                       <a:avLst/>
@@ -4465,10 +4132,18 @@
           <w:lang w:eastAsia="en-US" w:bidi="he-IL"/>
         </w:rPr>
         <w:drawing>
-          <wp:inline distT="0" distB="0" distL="0" distR="0" wp14:anchorId="3B6CAE5C" wp14:editId="5369C182">
-            <wp:extent cx="2175425" cy="1324840"/>
+          <wp:anchor distT="0" distB="0" distL="114300" distR="114300" simplePos="0" relativeHeight="251673600" behindDoc="0" locked="0" layoutInCell="1" allowOverlap="1" wp14:anchorId="565EE43F" wp14:editId="11673150">
+            <wp:simplePos x="0" y="0"/>
+            <wp:positionH relativeFrom="column">
+              <wp:posOffset>2987040</wp:posOffset>
+            </wp:positionH>
+            <wp:positionV relativeFrom="paragraph">
+              <wp:posOffset>836930</wp:posOffset>
+            </wp:positionV>
+            <wp:extent cx="2811145" cy="1689735"/>
             <wp:effectExtent l="0" t="0" r="0" b="0"/>
-            <wp:docPr id="12" name="תמונה 12"/>
+            <wp:wrapSquare wrapText="bothSides"/>
+            <wp:docPr id="10" name="תמונה 10"/>
             <wp:cNvGraphicFramePr>
               <a:graphicFrameLocks xmlns:a="http://schemas.openxmlformats.org/drawingml/2006/main" noChangeAspect="1"/>
             </wp:cNvGraphicFramePr>
@@ -4476,7 +4151,7 @@
               <a:graphicData uri="http://schemas.openxmlformats.org/drawingml/2006/picture">
                 <pic:pic xmlns:pic="http://schemas.openxmlformats.org/drawingml/2006/picture">
                   <pic:nvPicPr>
-                    <pic:cNvPr id="0" name="Picture 11"/>
+                    <pic:cNvPr id="0" name="Picture 10"/>
                     <pic:cNvPicPr>
                       <a:picLocks noChangeAspect="1" noChangeArrowheads="1"/>
                     </pic:cNvPicPr>
@@ -4497,7 +4172,64 @@
                   <pic:spPr bwMode="auto">
                     <a:xfrm>
                       <a:off x="0" y="0"/>
-                      <a:ext cx="2177091" cy="1325854"/>
+                      <a:ext cx="2811145" cy="1689735"/>
+                    </a:xfrm>
+                    <a:prstGeom prst="rect">
+                      <a:avLst/>
+                    </a:prstGeom>
+                    <a:noFill/>
+                  </pic:spPr>
+                </pic:pic>
+              </a:graphicData>
+            </a:graphic>
+            <wp14:sizeRelH relativeFrom="page">
+              <wp14:pctWidth>0</wp14:pctWidth>
+            </wp14:sizeRelH>
+            <wp14:sizeRelV relativeFrom="page">
+              <wp14:pctHeight>0</wp14:pctHeight>
+            </wp14:sizeRelV>
+          </wp:anchor>
+        </w:drawing>
+      </w:r>
+      <w:r>
+        <w:rPr>
+          <w:noProof/>
+          <w:lang w:eastAsia="en-US" w:bidi="he-IL"/>
+        </w:rPr>
+        <w:drawing>
+          <wp:inline distT="0" distB="0" distL="0" distR="0" wp14:anchorId="5EFB77FF" wp14:editId="7037592F">
+            <wp:extent cx="2506825" cy="1412576"/>
+            <wp:effectExtent l="0" t="0" r="0" b="0"/>
+            <wp:docPr id="12" name="תמונה 12"/>
+            <wp:cNvGraphicFramePr>
+              <a:graphicFrameLocks xmlns:a="http://schemas.openxmlformats.org/drawingml/2006/main" noChangeAspect="1"/>
+            </wp:cNvGraphicFramePr>
+            <a:graphic xmlns:a="http://schemas.openxmlformats.org/drawingml/2006/main">
+              <a:graphicData uri="http://schemas.openxmlformats.org/drawingml/2006/picture">
+                <pic:pic xmlns:pic="http://schemas.openxmlformats.org/drawingml/2006/picture">
+                  <pic:nvPicPr>
+                    <pic:cNvPr id="0" name="Picture 11"/>
+                    <pic:cNvPicPr>
+                      <a:picLocks noChangeAspect="1" noChangeArrowheads="1"/>
+                    </pic:cNvPicPr>
+                  </pic:nvPicPr>
+                  <pic:blipFill>
+                    <a:blip r:embed="rId14" cstate="print">
+                      <a:extLst>
+                        <a:ext uri="{28A0092B-C50C-407E-A947-70E740481C1C}">
+                          <a14:useLocalDpi xmlns:a14="http://schemas.microsoft.com/office/drawing/2010/main" val="0"/>
+                        </a:ext>
+                      </a:extLst>
+                    </a:blip>
+                    <a:srcRect/>
+                    <a:stretch>
+                      <a:fillRect/>
+                    </a:stretch>
+                  </pic:blipFill>
+                  <pic:spPr bwMode="auto">
+                    <a:xfrm>
+                      <a:off x="0" y="0"/>
+                      <a:ext cx="2508541" cy="1413543"/>
                     </a:xfrm>
                     <a:prstGeom prst="rect">
                       <a:avLst/>
@@ -4521,13 +4253,219 @@
         <w:pStyle w:val="EACLText"/>
       </w:pPr>
       <w:r>
-        <w:t>As easily reflected from the above r</w:t>
+        <w:t>As easily reflected from the above results the completer scores the bests results with unigrams.</w:t>
+      </w:r>
+    </w:p>
+    <w:p>
+      <w:pPr>
+        <w:pStyle w:val="EACLTextIndent"/>
+        <w:ind w:firstLine="0"/>
+      </w:pPr>
+      <w:r>
+        <w:t xml:space="preserve">This rather reasonable as we preform those tests with </w:t>
+      </w:r>
+      <w:r>
+        <w:t>the same train data (</w:t>
+      </w:r>
+      <w:r>
+        <w:t xml:space="preserve">which </w:t>
+      </w:r>
+      <w:r>
+        <w:t>w</w:t>
+      </w:r>
+      <w:r>
+        <w:t>ere about 10kb</w:t>
+      </w:r>
+      <w:r>
+        <w:t>), which probably wasn't enough for training higher n-gram values.</w:t>
+      </w:r>
+    </w:p>
+    <w:p>
+      <w:pPr>
+        <w:pStyle w:val="EACLSubsection"/>
+      </w:pPr>
+      <w:r>
+        <w:t>Influence of suggestion number</w:t>
+      </w:r>
+    </w:p>
+    <w:p>
+      <w:pPr>
+        <w:pStyle w:val="EACLSubsection"/>
+        <w:numPr>
+          <w:ilvl w:val="0"/>
+          <w:numId w:val="0"/>
+        </w:numPr>
+      </w:pPr>
+      <w:r>
+        <w:rPr>
+          <w:noProof/>
+          <w:lang w:eastAsia="en-US" w:bidi="he-IL"/>
+        </w:rPr>
+        <w:drawing>
+          <wp:anchor distT="0" distB="0" distL="114300" distR="114300" simplePos="0" relativeHeight="251672576" behindDoc="0" locked="0" layoutInCell="1" allowOverlap="1" wp14:anchorId="16656154" wp14:editId="4A5393BB">
+            <wp:simplePos x="0" y="0"/>
+            <wp:positionH relativeFrom="column">
+              <wp:posOffset>-60960</wp:posOffset>
+            </wp:positionH>
+            <wp:positionV relativeFrom="paragraph">
+              <wp:posOffset>1664335</wp:posOffset>
+            </wp:positionV>
+            <wp:extent cx="2531110" cy="1523365"/>
+            <wp:effectExtent l="0" t="0" r="0" b="0"/>
+            <wp:wrapSquare wrapText="bothSides"/>
+            <wp:docPr id="7" name="תמונה 7"/>
+            <wp:cNvGraphicFramePr>
+              <a:graphicFrameLocks xmlns:a="http://schemas.openxmlformats.org/drawingml/2006/main" noChangeAspect="1"/>
+            </wp:cNvGraphicFramePr>
+            <a:graphic xmlns:a="http://schemas.openxmlformats.org/drawingml/2006/main">
+              <a:graphicData uri="http://schemas.openxmlformats.org/drawingml/2006/picture">
+                <pic:pic xmlns:pic="http://schemas.openxmlformats.org/drawingml/2006/picture">
+                  <pic:nvPicPr>
+                    <pic:cNvPr id="0" name="Picture 9"/>
+                    <pic:cNvPicPr>
+                      <a:picLocks noChangeAspect="1" noChangeArrowheads="1"/>
+                    </pic:cNvPicPr>
+                  </pic:nvPicPr>
+                  <pic:blipFill>
+                    <a:blip r:embed="rId15" cstate="print">
+                      <a:extLst>
+                        <a:ext uri="{28A0092B-C50C-407E-A947-70E740481C1C}">
+                          <a14:useLocalDpi xmlns:a14="http://schemas.microsoft.com/office/drawing/2010/main" val="0"/>
+                        </a:ext>
+                      </a:extLst>
+                    </a:blip>
+                    <a:srcRect/>
+                    <a:stretch>
+                      <a:fillRect/>
+                    </a:stretch>
+                  </pic:blipFill>
+                  <pic:spPr bwMode="auto">
+                    <a:xfrm>
+                      <a:off x="0" y="0"/>
+                      <a:ext cx="2531110" cy="1523365"/>
+                    </a:xfrm>
+                    <a:prstGeom prst="rect">
+                      <a:avLst/>
+                    </a:prstGeom>
+                    <a:noFill/>
+                  </pic:spPr>
+                </pic:pic>
+              </a:graphicData>
+            </a:graphic>
+            <wp14:sizeRelH relativeFrom="page">
+              <wp14:pctWidth>0</wp14:pctWidth>
+            </wp14:sizeRelH>
+            <wp14:sizeRelV relativeFrom="page">
+              <wp14:pctHeight>0</wp14:pctHeight>
+            </wp14:sizeRelV>
+          </wp:anchor>
+        </w:drawing>
+      </w:r>
+      <w:r>
+        <w:drawing>
+          <wp:anchor distT="0" distB="0" distL="114300" distR="114300" simplePos="0" relativeHeight="251671552" behindDoc="0" locked="0" layoutInCell="1" allowOverlap="1" wp14:anchorId="035739F7" wp14:editId="445761B7">
+            <wp:simplePos x="0" y="0"/>
+            <wp:positionH relativeFrom="column">
+              <wp:posOffset>-60325</wp:posOffset>
+            </wp:positionH>
+            <wp:positionV relativeFrom="paragraph">
+              <wp:posOffset>236220</wp:posOffset>
+            </wp:positionV>
+            <wp:extent cx="2567305" cy="1212850"/>
+            <wp:effectExtent l="0" t="0" r="0" b="0"/>
+            <wp:wrapSquare wrapText="bothSides"/>
+            <wp:docPr id="1" name="תמונה 1"/>
+            <wp:cNvGraphicFramePr>
+              <a:graphicFrameLocks xmlns:a="http://schemas.openxmlformats.org/drawingml/2006/main" noChangeAspect="1"/>
+            </wp:cNvGraphicFramePr>
+            <a:graphic xmlns:a="http://schemas.openxmlformats.org/drawingml/2006/main">
+              <a:graphicData uri="http://schemas.openxmlformats.org/drawingml/2006/picture">
+                <pic:pic xmlns:pic="http://schemas.openxmlformats.org/drawingml/2006/picture">
+                  <pic:nvPicPr>
+                    <pic:cNvPr id="0" name="Picture 1"/>
+                    <pic:cNvPicPr>
+                      <a:picLocks noChangeAspect="1" noChangeArrowheads="1"/>
+                    </pic:cNvPicPr>
+                  </pic:nvPicPr>
+                  <pic:blipFill>
+                    <a:blip r:embed="rId16">
+                      <a:extLst>
+                        <a:ext uri="{28A0092B-C50C-407E-A947-70E740481C1C}">
+                          <a14:useLocalDpi xmlns:a14="http://schemas.microsoft.com/office/drawing/2010/main" val="0"/>
+                        </a:ext>
+                      </a:extLst>
+                    </a:blip>
+                    <a:srcRect/>
+                    <a:stretch>
+                      <a:fillRect/>
+                    </a:stretch>
+                  </pic:blipFill>
+                  <pic:spPr bwMode="auto">
+                    <a:xfrm>
+                      <a:off x="0" y="0"/>
+                      <a:ext cx="2567305" cy="1212850"/>
+                    </a:xfrm>
+                    <a:prstGeom prst="rect">
+                      <a:avLst/>
+                    </a:prstGeom>
+                    <a:noFill/>
+                    <a:ln>
+                      <a:noFill/>
+                    </a:ln>
+                  </pic:spPr>
+                </pic:pic>
+              </a:graphicData>
+            </a:graphic>
+            <wp14:sizeRelH relativeFrom="page">
+              <wp14:pctWidth>0</wp14:pctWidth>
+            </wp14:sizeRelH>
+            <wp14:sizeRelV relativeFrom="page">
+              <wp14:pctHeight>0</wp14:pctHeight>
+            </wp14:sizeRelV>
+          </wp:anchor>
+        </w:drawing>
+      </w:r>
+    </w:p>
+    <w:p>
+      <w:pPr>
+        <w:pStyle w:val="EACLTextIndent"/>
+        <w:ind w:firstLine="0"/>
+      </w:pPr>
+      <w:r>
+        <w:t>As we can see, and as was expected increa</w:t>
+      </w:r>
+      <w:r>
+        <w:t>s</w:t>
+      </w:r>
+      <w:r>
+        <w:t>ing the size of suggestion set, improve the perfo</w:t>
+      </w:r>
+      <w:r>
+        <w:t>r</w:t>
+      </w:r>
+      <w:r>
+        <w:t>mance of the completer. But also as we can see the improv</w:t>
       </w:r>
       <w:r>
         <w:t>e</w:t>
       </w:r>
       <w:r>
-        <w:t>sults the completer scores the bests results with unigrams.</w:t>
+        <w:t>ment seems to be bounded</w:t>
+      </w:r>
+      <w:r>
+        <w:t xml:space="preserve"> and from certain size this</w:t>
+      </w:r>
+      <w:r>
+        <w:t xml:space="preserve"> </w:t>
+      </w:r>
+      <w:r>
+        <w:t>improvement is insi</w:t>
+      </w:r>
+      <w:r>
+        <w:t>g</w:t>
+      </w:r>
+      <w:r>
+        <w:t>nificant.</w:t>
       </w:r>
     </w:p>
     <w:p>
@@ -4536,44 +4474,293 @@
         <w:ind w:firstLine="0"/>
       </w:pPr>
       <w:r>
-        <w:t xml:space="preserve">This rather reasonable as we preform those tests with </w:t>
-      </w:r>
-      <w:r>
-        <w:t>the same train data (</w:t>
-      </w:r>
-      <w:r>
-        <w:t xml:space="preserve">which </w:t>
-      </w:r>
-      <w:r>
-        <w:t>w</w:t>
-      </w:r>
-      <w:r>
-        <w:t>ere about 10kb</w:t>
-      </w:r>
-      <w:r>
-        <w:t>), which probably wasn't enough for training higher n-gram values.</w:t>
-      </w:r>
+        <w:t>Increment the size of suggestion set, even though improves performance, is most of the time i</w:t>
+      </w:r>
+      <w:r>
+        <w:t>m</w:t>
+      </w:r>
+      <w:r>
+        <w:lastRenderedPageBreak/>
+        <w:t>possible though to both UI limitations (small display) and since it might confuse the user of the system.</w:t>
+      </w:r>
+    </w:p>
+    <w:p>
+      <w:pPr>
+        <w:pStyle w:val="EACLTextIndent"/>
+        <w:ind w:firstLine="0"/>
+      </w:pPr>
+      <w:r>
+        <w:t xml:space="preserve">In the rest of the work we decide the keep with 3 </w:t>
+      </w:r>
+      <w:r>
+        <w:t>suggestions</w:t>
+      </w:r>
+      <w:r>
+        <w:t>.</w:t>
+      </w:r>
+    </w:p>
+    <w:p>
+      <w:pPr>
+        <w:pStyle w:val="EACLTextIndent"/>
+        <w:ind w:firstLine="0"/>
+      </w:pPr>
     </w:p>
     <w:p>
       <w:pPr>
         <w:pStyle w:val="EACLSubsection"/>
       </w:pPr>
       <w:r>
-        <w:t>Influence of suggestion number</w:t>
-      </w:r>
-    </w:p>
-    <w:p>
-      <w:pPr>
-        <w:pStyle w:val="EACLTextIndent"/>
-        <w:ind w:firstLine="0"/>
-      </w:pPr>
+        <w:t>Influence of training size</w:t>
+      </w:r>
+    </w:p>
+    <w:p>
+      <w:pPr>
+        <w:pStyle w:val="EACLText"/>
+      </w:pPr>
+      <w:r>
+        <w:drawing>
+          <wp:inline distT="0" distB="0" distL="0" distR="0" wp14:anchorId="674C9107" wp14:editId="7F64BACA">
+            <wp:extent cx="2811625" cy="762466"/>
+            <wp:effectExtent l="0" t="0" r="0" b="0"/>
+            <wp:docPr id="8" name="תמונה 8"/>
+            <wp:cNvGraphicFramePr>
+              <a:graphicFrameLocks xmlns:a="http://schemas.openxmlformats.org/drawingml/2006/main" noChangeAspect="1"/>
+            </wp:cNvGraphicFramePr>
+            <a:graphic xmlns:a="http://schemas.openxmlformats.org/drawingml/2006/main">
+              <a:graphicData uri="http://schemas.openxmlformats.org/drawingml/2006/picture">
+                <pic:pic xmlns:pic="http://schemas.openxmlformats.org/drawingml/2006/picture">
+                  <pic:nvPicPr>
+                    <pic:cNvPr id="0" name="Picture 4"/>
+                    <pic:cNvPicPr>
+                      <a:picLocks noChangeAspect="1" noChangeArrowheads="1"/>
+                    </pic:cNvPicPr>
+                  </pic:nvPicPr>
+                  <pic:blipFill>
+                    <a:blip r:embed="rId17">
+                      <a:extLst>
+                        <a:ext uri="{28A0092B-C50C-407E-A947-70E740481C1C}">
+                          <a14:useLocalDpi xmlns:a14="http://schemas.microsoft.com/office/drawing/2010/main" val="0"/>
+                        </a:ext>
+                      </a:extLst>
+                    </a:blip>
+                    <a:srcRect/>
+                    <a:stretch>
+                      <a:fillRect/>
+                    </a:stretch>
+                  </pic:blipFill>
+                  <pic:spPr bwMode="auto">
+                    <a:xfrm>
+                      <a:off x="0" y="0"/>
+                      <a:ext cx="2811248" cy="762364"/>
+                    </a:xfrm>
+                    <a:prstGeom prst="rect">
+                      <a:avLst/>
+                    </a:prstGeom>
+                    <a:noFill/>
+                    <a:ln>
+                      <a:noFill/>
+                    </a:ln>
+                  </pic:spPr>
+                </pic:pic>
+              </a:graphicData>
+            </a:graphic>
+          </wp:inline>
+        </w:drawing>
+      </w:r>
     </w:p>
     <w:p>
       <w:pPr>
         <w:pStyle w:val="EACLSubsection"/>
-      </w:pPr>
-      <w:r>
-        <w:t>Results location</w:t>
+        <w:numPr>
+          <w:ilvl w:val="0"/>
+          <w:numId w:val="0"/>
+        </w:numPr>
+        <w:rPr>
+          <w:b w:val="0"/>
+          <w:bCs w:val="0"/>
+          <w:szCs w:val="20"/>
+        </w:rPr>
+      </w:pPr>
+      <w:r>
+        <w:rPr>
+          <w:b w:val="0"/>
+          <w:bCs w:val="0"/>
+          <w:szCs w:val="20"/>
+        </w:rPr>
+        <w:t>As we can see, and as expected, when the co</w:t>
+      </w:r>
+      <w:r>
+        <w:rPr>
+          <w:b w:val="0"/>
+          <w:bCs w:val="0"/>
+          <w:szCs w:val="20"/>
+        </w:rPr>
+        <w:t>m</w:t>
+      </w:r>
+      <w:r>
+        <w:rPr>
+          <w:b w:val="0"/>
+          <w:bCs w:val="0"/>
+          <w:szCs w:val="20"/>
+        </w:rPr>
+        <w:t>pleter is trained on a large amount of data, its results improves. The improvement, though seems significant from the results, would have eventually and inevitably become less and less significant and we believe that if we would have continue with this direct</w:t>
+      </w:r>
+      <w:r>
+        <w:rPr>
+          <w:b w:val="0"/>
+          <w:bCs w:val="0"/>
+          <w:szCs w:val="20"/>
+        </w:rPr>
+        <w:t>ion we would have found it limit.</w:t>
+      </w:r>
+      <w:r>
+        <w:rPr>
+          <w:b w:val="0"/>
+          <w:bCs w:val="0"/>
+          <w:szCs w:val="20"/>
+        </w:rPr>
+        <w:t xml:space="preserve"> </w:t>
+      </w:r>
+    </w:p>
+    <w:p>
+      <w:pPr>
+        <w:pStyle w:val="EACLSubsection"/>
+      </w:pPr>
+      <w:r>
+        <w:t xml:space="preserve">Influence of </w:t>
+      </w:r>
+      <w:r>
+        <w:t>context</w:t>
+      </w:r>
+      <w:r>
+        <w:t xml:space="preserve"> </w:t>
+      </w:r>
+      <w:r>
+        <w:t>factor</w:t>
+      </w:r>
+    </w:p>
+    <w:p>
+      <w:pPr>
+        <w:pStyle w:val="EACLText"/>
+      </w:pPr>
+    </w:p>
+    <w:p>
+      <w:pPr>
+        <w:pStyle w:val="EACLText"/>
+      </w:pPr>
+      <w:r>
+        <w:drawing>
+          <wp:inline distT="0" distB="0" distL="0" distR="0" wp14:anchorId="1BCEFBDC" wp14:editId="6EA0EFD3">
+            <wp:extent cx="2771775" cy="869800"/>
+            <wp:effectExtent l="0" t="0" r="0" b="0"/>
+            <wp:docPr id="11" name="תמונה 11"/>
+            <wp:cNvGraphicFramePr>
+              <a:graphicFrameLocks xmlns:a="http://schemas.openxmlformats.org/drawingml/2006/main" noChangeAspect="1"/>
+            </wp:cNvGraphicFramePr>
+            <a:graphic xmlns:a="http://schemas.openxmlformats.org/drawingml/2006/main">
+              <a:graphicData uri="http://schemas.openxmlformats.org/drawingml/2006/picture">
+                <pic:pic xmlns:pic="http://schemas.openxmlformats.org/drawingml/2006/picture">
+                  <pic:nvPicPr>
+                    <pic:cNvPr id="0" name="Picture 6"/>
+                    <pic:cNvPicPr>
+                      <a:picLocks noChangeAspect="1" noChangeArrowheads="1"/>
+                    </pic:cNvPicPr>
+                  </pic:nvPicPr>
+                  <pic:blipFill>
+                    <a:blip r:embed="rId18">
+                      <a:extLst>
+                        <a:ext uri="{28A0092B-C50C-407E-A947-70E740481C1C}">
+                          <a14:useLocalDpi xmlns:a14="http://schemas.microsoft.com/office/drawing/2010/main" val="0"/>
+                        </a:ext>
+                      </a:extLst>
+                    </a:blip>
+                    <a:srcRect/>
+                    <a:stretch>
+                      <a:fillRect/>
+                    </a:stretch>
+                  </pic:blipFill>
+                  <pic:spPr bwMode="auto">
+                    <a:xfrm>
+                      <a:off x="0" y="0"/>
+                      <a:ext cx="2771775" cy="869800"/>
+                    </a:xfrm>
+                    <a:prstGeom prst="rect">
+                      <a:avLst/>
+                    </a:prstGeom>
+                    <a:noFill/>
+                    <a:ln>
+                      <a:noFill/>
+                    </a:ln>
+                  </pic:spPr>
+                </pic:pic>
+              </a:graphicData>
+            </a:graphic>
+          </wp:inline>
+        </w:drawing>
+      </w:r>
+    </w:p>
+    <w:p>
+      <w:pPr>
+        <w:pStyle w:val="EACLTextIndent"/>
+      </w:pPr>
+    </w:p>
+    <w:p>
+      <w:pPr>
+        <w:pStyle w:val="EACLTextIndent"/>
+      </w:pPr>
+      <w:r>
+        <w:t>The context factor changes have barely affec</w:t>
+      </w:r>
+      <w:r>
+        <w:t>t</w:t>
+      </w:r>
+      <w:r>
+        <w:t>ed the evaluation metrics, as we can see from the above table. The explanation for this phenom</w:t>
+      </w:r>
+      <w:r>
+        <w:t>e</w:t>
+      </w:r>
+      <w:r>
+        <w:t>non is that the main improvement is made from the concept of context, and the context factor is less sensitive parameter for this range of values.</w:t>
+      </w:r>
+    </w:p>
+    <w:p>
+      <w:pPr>
+        <w:pStyle w:val="EACLTextIndent"/>
+      </w:pPr>
+      <w:r>
+        <w:t>We assume that for lower context factor va</w:t>
+      </w:r>
+      <w:r>
+        <w:t>l</w:t>
+      </w:r>
+      <w:r>
+        <w:t>ues we would have got slightly more interesting results.</w:t>
+      </w:r>
+    </w:p>
+    <w:p>
+      <w:pPr>
+        <w:pStyle w:val="EACLTextIndent"/>
+      </w:pPr>
+    </w:p>
+    <w:p>
+      <w:pPr>
+        <w:pStyle w:val="EACLTextIndent"/>
+      </w:pPr>
+    </w:p>
+    <w:p>
+      <w:pPr>
+        <w:pStyle w:val="EACLSubsection"/>
+      </w:pPr>
+      <w:r>
+        <w:lastRenderedPageBreak/>
+        <w:t>Results loc</w:t>
+      </w:r>
+      <w:r>
+        <w:t>a</w:t>
+      </w:r>
+      <w:r>
+        <w:t>tion</w:t>
       </w:r>
       <w:r>
         <w:t>s</w:t>
@@ -4607,68 +4794,27 @@
           <w:i/>
           <w:iCs/>
         </w:rPr>
-        <w:t>.</w:t>
-      </w:r>
-      <w:proofErr w:type="spellStart"/>
+        <w:t xml:space="preserve">.eval </w:t>
+      </w:r>
+      <w:r>
+        <w:t xml:space="preserve">file which contains text summary of the evaluation metrics, and </w:t>
+      </w:r>
       <w:r>
         <w:rPr>
           <w:i/>
           <w:iCs/>
         </w:rPr>
-        <w:t>eval</w:t>
-      </w:r>
-      <w:proofErr w:type="spellEnd"/>
+        <w:t>.xlsx</w:t>
+      </w:r>
+      <w:r>
+        <w:t xml:space="preserve"> excel file which contains the same information as the </w:t>
+      </w:r>
       <w:r>
         <w:rPr>
           <w:i/>
           <w:iCs/>
         </w:rPr>
-        <w:t xml:space="preserve"> </w:t>
-      </w:r>
-      <w:r>
-        <w:t xml:space="preserve">file which contains text summary of the evaluation metrics, and </w:t>
-      </w:r>
-      <w:r>
-        <w:rPr>
-          <w:i/>
-          <w:iCs/>
-        </w:rPr>
-        <w:t>.</w:t>
-      </w:r>
-      <w:proofErr w:type="spellStart"/>
-      <w:r>
-        <w:rPr>
-          <w:i/>
-          <w:iCs/>
-        </w:rPr>
-        <w:t>xlsx</w:t>
-      </w:r>
-      <w:proofErr w:type="spellEnd"/>
-      <w:r>
-        <w:t xml:space="preserve"> excel file which contains the same information as the </w:t>
-      </w:r>
-      <w:r>
-        <w:rPr>
-          <w:i/>
-          <w:iCs/>
-        </w:rPr>
-        <w:t>.</w:t>
-      </w:r>
-      <w:proofErr w:type="spellStart"/>
-      <w:r>
-        <w:rPr>
-          <w:i/>
-          <w:iCs/>
-        </w:rPr>
-        <w:t>eval</w:t>
-      </w:r>
-      <w:proofErr w:type="spellEnd"/>
-      <w:r>
-        <w:rPr>
-          <w:i/>
-          <w:iCs/>
-        </w:rPr>
-        <w:t xml:space="preserve"> </w:t>
+        <w:t xml:space="preserve">.eval </w:t>
       </w:r>
       <w:r>
         <w:t>file in more continent way.</w:t>
@@ -4711,23 +4857,7 @@
           <w:sz w:val="18"/>
           <w:szCs w:val="16"/>
         </w:rPr>
-        <w:t>res-</w:t>
-      </w:r>
-      <w:proofErr w:type="spellStart"/>
-      <w:r>
-        <w:rPr>
-          <w:sz w:val="18"/>
-          <w:szCs w:val="16"/>
-        </w:rPr>
-        <w:t>alice</w:t>
-      </w:r>
-      <w:proofErr w:type="spellEnd"/>
-      <w:r>
-        <w:rPr>
-          <w:sz w:val="18"/>
-          <w:szCs w:val="16"/>
-        </w:rPr>
-        <w:t xml:space="preserve">-basic </w:t>
+        <w:t xml:space="preserve">res-alice-basic </w:t>
       </w:r>
     </w:p>
     <w:p>
@@ -4747,23 +4877,7 @@
           <w:sz w:val="18"/>
           <w:szCs w:val="16"/>
         </w:rPr>
-        <w:t>res-</w:t>
-      </w:r>
-      <w:proofErr w:type="spellStart"/>
-      <w:r>
-        <w:rPr>
-          <w:sz w:val="18"/>
-          <w:szCs w:val="16"/>
-        </w:rPr>
-        <w:t>alice</w:t>
-      </w:r>
-      <w:proofErr w:type="spellEnd"/>
-      <w:r>
-        <w:rPr>
-          <w:sz w:val="18"/>
-          <w:szCs w:val="16"/>
-        </w:rPr>
-        <w:t>-learning</w:t>
+        <w:t>res-alice-learning</w:t>
       </w:r>
     </w:p>
     <w:p>
@@ -4923,23 +5037,7 @@
           <w:sz w:val="18"/>
           <w:szCs w:val="16"/>
         </w:rPr>
-        <w:t>res-</w:t>
-      </w:r>
-      <w:proofErr w:type="spellStart"/>
-      <w:r>
-        <w:rPr>
-          <w:sz w:val="18"/>
-          <w:szCs w:val="16"/>
-        </w:rPr>
-        <w:t>irc</w:t>
-      </w:r>
-      <w:proofErr w:type="spellEnd"/>
-      <w:r>
-        <w:rPr>
-          <w:sz w:val="18"/>
-          <w:szCs w:val="16"/>
-        </w:rPr>
-        <w:t>-test-short</w:t>
+        <w:t>res-irc-test-short</w:t>
       </w:r>
     </w:p>
     <w:p>
@@ -4999,39 +5097,163 @@
           <w:sz w:val="18"/>
           <w:szCs w:val="16"/>
         </w:rPr>
-        <w:t>res-</w:t>
-      </w:r>
-      <w:proofErr w:type="spellStart"/>
+        <w:t>res-irc-with-filter-*</w:t>
+      </w:r>
       <w:r>
         <w:rPr>
           <w:sz w:val="18"/>
           <w:szCs w:val="16"/>
         </w:rPr>
-        <w:t>irc</w:t>
-      </w:r>
-      <w:proofErr w:type="spellEnd"/>
-      <w:r>
+        <w:t>gram-sfactor4</w:t>
+      </w:r>
+    </w:p>
+    <w:p>
+      <w:pPr>
+        <w:pStyle w:val="EACLTextIndent"/>
+        <w:numPr>
+          <w:ilvl w:val="0"/>
+          <w:numId w:val="4"/>
+        </w:numPr>
         <w:rPr>
           <w:sz w:val="18"/>
           <w:szCs w:val="16"/>
         </w:rPr>
-        <w:t>-with-filter-*</w:t>
-      </w:r>
+      </w:pPr>
       <w:r>
         <w:rPr>
           <w:sz w:val="18"/>
           <w:szCs w:val="16"/>
         </w:rPr>
-        <w:t>gram-sfactor4</w:t>
-      </w:r>
-      <w:bookmarkStart w:id="0" w:name="_GoBack"/>
-      <w:bookmarkEnd w:id="0"/>
-    </w:p>
-    <w:p>
-      <w:pPr>
-        <w:pStyle w:val="EACLTextIndent"/>
-        <w:ind w:firstLine="0"/>
-      </w:pPr>
+        <w:t>Section 7.4 results are:</w:t>
+      </w:r>
+    </w:p>
+    <w:p>
+      <w:pPr>
+        <w:pStyle w:val="EACLTextIndent"/>
+        <w:numPr>
+          <w:ilvl w:val="1"/>
+          <w:numId w:val="4"/>
+        </w:numPr>
+        <w:rPr>
+          <w:sz w:val="18"/>
+          <w:szCs w:val="16"/>
+        </w:rPr>
+      </w:pPr>
+      <w:r>
+        <w:rPr>
+          <w:sz w:val="18"/>
+          <w:szCs w:val="16"/>
+        </w:rPr>
+        <w:t>res-</w:t>
+      </w:r>
+      <w:r>
+        <w:rPr>
+          <w:sz w:val="18"/>
+          <w:szCs w:val="16"/>
+        </w:rPr>
+        <w:t>irc-with-filter-1gram-sfactor4-*</w:t>
+      </w:r>
+      <w:r>
+        <w:rPr>
+          <w:sz w:val="18"/>
+          <w:szCs w:val="16"/>
+        </w:rPr>
+        <w:t>suggestions</w:t>
+      </w:r>
+    </w:p>
+    <w:p>
+      <w:pPr>
+        <w:pStyle w:val="EACLTextIndent"/>
+        <w:numPr>
+          <w:ilvl w:val="0"/>
+          <w:numId w:val="4"/>
+        </w:numPr>
+        <w:rPr>
+          <w:sz w:val="18"/>
+          <w:szCs w:val="16"/>
+        </w:rPr>
+      </w:pPr>
+      <w:r>
+        <w:rPr>
+          <w:sz w:val="18"/>
+          <w:szCs w:val="16"/>
+        </w:rPr>
+        <w:t>Section 7.5 results are:</w:t>
+      </w:r>
+    </w:p>
+    <w:p>
+      <w:pPr>
+        <w:pStyle w:val="EACLTextIndent"/>
+        <w:numPr>
+          <w:ilvl w:val="1"/>
+          <w:numId w:val="4"/>
+        </w:numPr>
+        <w:rPr>
+          <w:sz w:val="18"/>
+          <w:szCs w:val="16"/>
+        </w:rPr>
+      </w:pPr>
+      <w:r>
+        <w:rPr>
+          <w:sz w:val="18"/>
+          <w:szCs w:val="16"/>
+        </w:rPr>
+        <w:t>res-irc-with-filter-big-train(</w:t>
+      </w:r>
+      <w:r>
+        <w:rPr>
+          <w:sz w:val="18"/>
+          <w:szCs w:val="16"/>
+        </w:rPr>
+        <w:t xml:space="preserve">* bytes) </w:t>
+      </w:r>
+    </w:p>
+    <w:p>
+      <w:pPr>
+        <w:pStyle w:val="EACLTextIndent"/>
+        <w:numPr>
+          <w:ilvl w:val="0"/>
+          <w:numId w:val="4"/>
+        </w:numPr>
+        <w:rPr>
+          <w:sz w:val="18"/>
+          <w:szCs w:val="16"/>
+        </w:rPr>
+      </w:pPr>
+      <w:r>
+        <w:rPr>
+          <w:sz w:val="18"/>
+          <w:szCs w:val="16"/>
+        </w:rPr>
+        <w:t>Section 7.6 results are:</w:t>
+      </w:r>
+    </w:p>
+    <w:p>
+      <w:pPr>
+        <w:pStyle w:val="EACLTextIndent"/>
+        <w:numPr>
+          <w:ilvl w:val="1"/>
+          <w:numId w:val="4"/>
+        </w:numPr>
+        <w:rPr>
+          <w:sz w:val="18"/>
+          <w:szCs w:val="16"/>
+        </w:rPr>
+      </w:pPr>
+      <w:r>
+        <w:rPr>
+          <w:sz w:val="18"/>
+          <w:szCs w:val="16"/>
+        </w:rPr>
+        <w:t>res-irc-with-filter-1</w:t>
+      </w:r>
+      <w:r>
+        <w:rPr>
+          <w:sz w:val="18"/>
+          <w:szCs w:val="16"/>
+        </w:rPr>
+        <w:t>gram-sfactor*-3suggestions</w:t>
+      </w:r>
     </w:p>
     <w:p>
       <w:pPr>
@@ -5050,29 +5272,102 @@
       <w:r>
         <w:t>Conclusions</w:t>
       </w:r>
+      <w:r>
+        <w:t xml:space="preserve"> and future work</w:t>
+      </w:r>
     </w:p>
     <w:p>
       <w:pPr>
         <w:pStyle w:val="EACLText"/>
       </w:pPr>
-    </w:p>
-    <w:p>
-      <w:pPr>
-        <w:pStyle w:val="EACLText"/>
-      </w:pPr>
-    </w:p>
-    <w:p>
-      <w:pPr>
-        <w:pStyle w:val="EACLTextIndent"/>
-      </w:pPr>
-    </w:p>
-    <w:p>
-      <w:pPr>
-        <w:pStyle w:val="EACLTextIndent"/>
-        <w:rPr>
-          <w:lang w:eastAsia="tr-TR"/>
-        </w:rPr>
-      </w:pPr>
+      <w:r>
+        <w:t>Our final results about context base autoco</w:t>
+      </w:r>
+      <w:r>
+        <w:t>m</w:t>
+      </w:r>
+      <w:r>
+        <w:t xml:space="preserve">plete are </w:t>
+      </w:r>
+      <w:r>
+        <w:t>inconclusive</w:t>
+      </w:r>
+      <w:r>
+        <w:t>, and it's hard to determine whether or not the consideration of the context helps for the autocomplete process from our r</w:t>
+      </w:r>
+      <w:r>
+        <w:t>e</w:t>
+      </w:r>
+      <w:r>
+        <w:t>sults. Nevertheless, our results focused about specific set of data, and specific context defin</w:t>
+      </w:r>
+      <w:r>
+        <w:t>i</w:t>
+      </w:r>
+      <w:r>
+        <w:t>tion (IRC session), which was might be misled direction.</w:t>
+      </w:r>
+    </w:p>
+    <w:p>
+      <w:pPr>
+        <w:pStyle w:val="EACLTextIndent"/>
+      </w:pPr>
+      <w:r>
+        <w:t>Despite that, we developed a set of tools to create and evaluate autocomplete heuristics, which may enable</w:t>
+      </w:r>
+      <w:r>
+        <w:t xml:space="preserve"> easy way for</w:t>
+      </w:r>
+      <w:r>
+        <w:t xml:space="preserve"> </w:t>
+      </w:r>
+      <w:r>
+        <w:t>farther</w:t>
+      </w:r>
+      <w:r>
+        <w:t xml:space="preserve"> </w:t>
+      </w:r>
+      <w:r>
+        <w:t xml:space="preserve">research in this field, and may the foundation for future works. With this framework, new </w:t>
+      </w:r>
+      <w:r>
+        <w:t>heuristics</w:t>
+      </w:r>
+      <w:r>
+        <w:t xml:space="preserve"> or </w:t>
+      </w:r>
+      <w:r>
+        <w:t>n</w:t>
+      </w:r>
+      <w:r>
+        <w:t>ew de</w:t>
+      </w:r>
+      <w:r>
+        <w:t>f</w:t>
+      </w:r>
+      <w:r>
+        <w:t>inition of context can be explored (see section 5.3).</w:t>
+      </w:r>
+    </w:p>
+    <w:p>
+      <w:pPr>
+        <w:pStyle w:val="EACLTextIndent"/>
+      </w:pPr>
+      <w:r>
+        <w:t>Another possible contributes from our r</w:t>
+      </w:r>
+      <w:r>
+        <w:t>e</w:t>
+      </w:r>
+      <w:r>
+        <w:t>search for farther work in this field is the eno</w:t>
+      </w:r>
+      <w:r>
+        <w:t>r</w:t>
+      </w:r>
+      <w:r>
+        <w:t xml:space="preserve">mous collection of data we gathered that is now available for all. </w:t>
+      </w:r>
     </w:p>
     <w:p>
       <w:pPr>
@@ -5087,16 +5382,10 @@
         <w:pStyle w:val="EACLReferencetext"/>
       </w:pPr>
       <w:r>
-        <w:t xml:space="preserve">Alfred. V. </w:t>
-      </w:r>
-      <w:proofErr w:type="spellStart"/>
-      <w:r>
-        <w:t>Aho</w:t>
-      </w:r>
-      <w:proofErr w:type="spellEnd"/>
-      <w:r>
-        <w:t xml:space="preserve"> and Jeffrey D. Ullman. 1972. </w:t>
-      </w:r>
+        <w:t xml:space="preserve">Alfred. V. Aho and Jeffrey D. Ullman. 1972. </w:t>
+      </w:r>
+      <w:bookmarkStart w:id="0" w:name="_GoBack"/>
+      <w:bookmarkEnd w:id="0"/>
       <w:r>
         <w:rPr>
           <w:rStyle w:val="EACLbookjournaltitleChar"/>
@@ -5116,178 +5405,21 @@
         <w:t>ing</w:t>
       </w:r>
       <w:r>
-        <w:t xml:space="preserve">, volume 1. </w:t>
-      </w:r>
-      <w:proofErr w:type="gramStart"/>
-      <w:r>
-        <w:t>Prentice-Hall, Englewood Cliffs, NJ.</w:t>
-      </w:r>
-      <w:proofErr w:type="gramEnd"/>
-      <w:r>
-        <w:t xml:space="preserve"> </w:t>
+        <w:t xml:space="preserve">, volume 1. Prentice-Hall, Englewood Cliffs, NJ. </w:t>
       </w:r>
     </w:p>
     <w:p>
       <w:pPr>
         <w:pStyle w:val="EACLReferencetext"/>
       </w:pPr>
-      <w:proofErr w:type="gramStart"/>
-      <w:r>
-        <w:t>American Psychological Association.</w:t>
-      </w:r>
-      <w:proofErr w:type="gramEnd"/>
-      <w:r>
-        <w:t xml:space="preserve"> 1983. </w:t>
-      </w:r>
-      <w:r>
-        <w:rPr>
-          <w:rStyle w:val="EACLbookjournaltitleChar"/>
-        </w:rPr>
-        <w:t>Pu</w:t>
-      </w:r>
-      <w:r>
-        <w:rPr>
-          <w:rStyle w:val="EACLbookjournaltitleChar"/>
-        </w:rPr>
-        <w:t>blic</w:t>
-      </w:r>
-      <w:r>
-        <w:rPr>
-          <w:rStyle w:val="EACLbookjournaltitleChar"/>
-        </w:rPr>
-        <w:t>a</w:t>
-      </w:r>
-      <w:r>
-        <w:rPr>
-          <w:rStyle w:val="EACLbookjournaltitleChar"/>
-        </w:rPr>
-        <w:t>tions Manual.</w:t>
-      </w:r>
-      <w:r>
-        <w:t xml:space="preserve"> </w:t>
-      </w:r>
-      <w:proofErr w:type="gramStart"/>
-      <w:r>
-        <w:t>American Psychological Associ</w:t>
-      </w:r>
-      <w:r>
-        <w:t>a</w:t>
-      </w:r>
-      <w:r>
-        <w:t>tion, Washington, DC.</w:t>
-      </w:r>
-      <w:proofErr w:type="gramEnd"/>
     </w:p>
     <w:p>
       <w:pPr>
         <w:pStyle w:val="EACLReferencetext"/>
       </w:pPr>
-      <w:proofErr w:type="gramStart"/>
-      <w:r>
-        <w:t>Association for Computing Machinery.</w:t>
-      </w:r>
-      <w:proofErr w:type="gramEnd"/>
-      <w:r>
-        <w:t xml:space="preserve"> 1983. </w:t>
-      </w:r>
-      <w:r>
-        <w:rPr>
-          <w:rStyle w:val="EACLbookjournaltitleChar"/>
-        </w:rPr>
-        <w:t>Co</w:t>
-      </w:r>
-      <w:r>
-        <w:rPr>
-          <w:rStyle w:val="EACLbookjournaltitleChar"/>
-        </w:rPr>
-        <w:t>m</w:t>
-      </w:r>
-      <w:r>
-        <w:rPr>
-          <w:rStyle w:val="EACLbookjournaltitleChar"/>
-        </w:rPr>
-        <w:t>puting Reviews</w:t>
-      </w:r>
-      <w:r>
-        <w:t>, 24(11):503-512.</w:t>
-      </w:r>
-    </w:p>
-    <w:p>
-      <w:pPr>
-        <w:pStyle w:val="EACLReferencetext"/>
-      </w:pPr>
-      <w:proofErr w:type="gramStart"/>
-      <w:r>
-        <w:t xml:space="preserve">Ashok K. Chandra, Dexter C. </w:t>
-      </w:r>
-      <w:proofErr w:type="spellStart"/>
-      <w:r>
-        <w:t>Kozen</w:t>
-      </w:r>
-      <w:proofErr w:type="spellEnd"/>
-      <w:r>
-        <w:t xml:space="preserve">, and Larry </w:t>
-      </w:r>
-      <w:proofErr w:type="spellStart"/>
-      <w:r>
-        <w:t>J.Stockmeyer</w:t>
-      </w:r>
-      <w:proofErr w:type="spellEnd"/>
-      <w:r>
-        <w:t>.</w:t>
-      </w:r>
-      <w:proofErr w:type="gramEnd"/>
-      <w:r>
-        <w:t xml:space="preserve"> 1981. Alternation. </w:t>
-      </w:r>
-      <w:r>
-        <w:rPr>
-          <w:rStyle w:val="EACLbookjournaltitleChar"/>
-        </w:rPr>
-        <w:t>Journal of the Association for Computing Machinery</w:t>
-      </w:r>
-      <w:r>
-        <w:t xml:space="preserve">, 28(1):114-133. </w:t>
-      </w:r>
-    </w:p>
-    <w:p>
-      <w:pPr>
-        <w:pStyle w:val="EACLReferencetext"/>
-      </w:pPr>
-      <w:r>
-        <w:t xml:space="preserve">Dan </w:t>
-      </w:r>
-      <w:proofErr w:type="spellStart"/>
-      <w:r>
-        <w:t>Gusfield</w:t>
-      </w:r>
-      <w:proofErr w:type="spellEnd"/>
-      <w:r>
-        <w:t xml:space="preserve">. 1997. </w:t>
-      </w:r>
-      <w:r>
-        <w:rPr>
-          <w:rStyle w:val="EACLbookjournaltitleChar"/>
-        </w:rPr>
-        <w:t>Algorithms on Strings, Trees and Sequences</w:t>
-      </w:r>
-      <w:r>
-        <w:t xml:space="preserve">. </w:t>
-      </w:r>
-      <w:proofErr w:type="gramStart"/>
-      <w:r>
-        <w:t>Cambridge University Press, Ca</w:t>
-      </w:r>
-      <w:r>
-        <w:t>m</w:t>
-      </w:r>
-      <w:r>
-        <w:t>bridge, UK.</w:t>
-      </w:r>
-      <w:proofErr w:type="gramEnd"/>
     </w:p>
     <w:sectPr>
-      <w:headerReference w:type="even" r:id="rId14"/>
+      <w:headerReference w:type="even" r:id="rId19"/>
       <w:type w:val="continuous"/>
       <w:pgSz w:w="11907" w:h="16840" w:code="9"/>
       <w:pgMar w:top="1418" w:right="1418" w:bottom="1418" w:left="1418" w:header="709" w:footer="709" w:gutter="0"/>
@@ -6958,7 +7090,7 @@
 </file>
 
 <file path=customXml/itemProps1.xml><?xml version="1.0" encoding="utf-8"?>
-<ds:datastoreItem xmlns:ds="http://schemas.openxmlformats.org/officeDocument/2006/customXml" ds:itemID="{A6E1860E-CEF5-451E-9D3D-EB4A81082314}">
+<ds:datastoreItem xmlns:ds="http://schemas.openxmlformats.org/officeDocument/2006/customXml" ds:itemID="{27A9256B-5D93-4505-9D4F-DBE82B26FF80}">
   <ds:schemaRefs>
     <ds:schemaRef ds:uri="http://schemas.openxmlformats.org/officeDocument/2006/bibliography"/>
   </ds:schemaRefs>

</xml_diff>

<commit_message>
added the figure NO# to the doc, with out referencing them.
</commit_message>
<xml_diff>
--- a/doc/finalDoc.docx
+++ b/doc/finalDoc.docx
@@ -1,6 +1,6 @@
 
 <file path=word/document.xml><?xml version="1.0" encoding="utf-8"?>
-<w:document xmlns:wpc="http://schemas.microsoft.com/office/word/2010/wordprocessingCanvas" xmlns:mc="http://schemas.openxmlformats.org/markup-compatibility/2006" xmlns:o="urn:schemas-microsoft-com:office:office" xmlns:r="http://schemas.openxmlformats.org/officeDocument/2006/relationships" xmlns:m="http://schemas.openxmlformats.org/officeDocument/2006/math" xmlns:v="urn:schemas-microsoft-com:vml" xmlns:wp14="http://schemas.microsoft.com/office/word/2010/wordprocessingDrawing" xmlns:wp="http://schemas.openxmlformats.org/drawingml/2006/wordprocessingDrawing" xmlns:w10="urn:schemas-microsoft-com:office:word" xmlns:w="http://schemas.openxmlformats.org/wordprocessingml/2006/main" xmlns:w14="http://schemas.microsoft.com/office/word/2010/wordml" xmlns:wpg="http://schemas.microsoft.com/office/word/2010/wordprocessingGroup" xmlns:wpi="http://schemas.microsoft.com/office/word/2010/wordprocessingInk" xmlns:wne="http://schemas.microsoft.com/office/word/2006/wordml" xmlns:wps="http://schemas.microsoft.com/office/word/2010/wordprocessingShape" mc:Ignorable="w14 wp14">
+<w:document xmlns:ve="http://schemas.openxmlformats.org/markup-compatibility/2006" xmlns:o="urn:schemas-microsoft-com:office:office" xmlns:r="http://schemas.openxmlformats.org/officeDocument/2006/relationships" xmlns:m="http://schemas.openxmlformats.org/officeDocument/2006/math" xmlns:v="urn:schemas-microsoft-com:vml" xmlns:wp="http://schemas.openxmlformats.org/drawingml/2006/wordprocessingDrawing" xmlns:w10="urn:schemas-microsoft-com:office:word" xmlns:w="http://schemas.openxmlformats.org/wordprocessingml/2006/main" xmlns:wne="http://schemas.microsoft.com/office/word/2006/wordml">
   <w:body>
     <w:p>
       <w:pPr>
@@ -36,7 +36,7 @@
       <w:tblPr>
         <w:tblW w:w="0" w:type="auto"/>
         <w:jc w:val="center"/>
-        <w:tblLook w:val="01E0" w:firstRow="1" w:lastRow="1" w:firstColumn="1" w:lastColumn="1" w:noHBand="0" w:noVBand="0"/>
+        <w:tblLook w:val="01E0"/>
       </w:tblPr>
       <w:tblGrid>
         <w:gridCol w:w="3969"/>
@@ -62,8 +62,16 @@
               <w:rPr>
                 <w:lang w:eastAsia="tr-TR"/>
               </w:rPr>
-              <w:t>Dan Evgi</w:t>
+              <w:t xml:space="preserve">Dan </w:t>
             </w:r>
+            <w:proofErr w:type="spellStart"/>
+            <w:r>
+              <w:rPr>
+                <w:lang w:eastAsia="tr-TR"/>
+              </w:rPr>
+              <w:t>Evgi</w:t>
+            </w:r>
+            <w:proofErr w:type="spellEnd"/>
           </w:p>
           <w:p>
             <w:pPr>
@@ -124,8 +132,17 @@
                 <w:rFonts w:eastAsia="PMingLiU"/>
                 <w:lang w:eastAsia="zh-TW"/>
               </w:rPr>
-              <w:t>Tom Huberman</w:t>
+              <w:t xml:space="preserve">Tom </w:t>
             </w:r>
+            <w:proofErr w:type="spellStart"/>
+            <w:r>
+              <w:rPr>
+                <w:rFonts w:eastAsia="PMingLiU"/>
+                <w:lang w:eastAsia="zh-TW"/>
+              </w:rPr>
+              <w:t>Huberman</w:t>
+            </w:r>
+            <w:proofErr w:type="spellEnd"/>
           </w:p>
           <w:p>
             <w:pPr>
@@ -187,7 +204,7 @@
           <w:left w:w="70" w:type="dxa"/>
           <w:right w:w="70" w:type="dxa"/>
         </w:tblCellMar>
-        <w:tblLook w:val="0000" w:firstRow="0" w:lastRow="0" w:firstColumn="0" w:lastColumn="0" w:noHBand="0" w:noVBand="0"/>
+        <w:tblLook w:val="0000"/>
       </w:tblPr>
       <w:tblGrid>
         <w:gridCol w:w="3380"/>
@@ -530,13 +547,73 @@
       <w:r>
         <w:rPr>
           <w:noProof/>
-          <w:lang w:eastAsia="en-US" w:bidi="he-IL"/>
         </w:rPr>
         <w:pict>
           <v:shapetype id="_x0000_t202" coordsize="21600,21600" o:spt="202" path="m,l,21600r21600,l21600,xe">
             <v:stroke joinstyle="miter"/>
             <v:path gradientshapeok="t" o:connecttype="rect"/>
           </v:shapetype>
+          <v:shape id="_x0000_s1032" type="#_x0000_t202" style="position:absolute;left:0;text-align:left;margin-left:241.85pt;margin-top:40.9pt;width:216.35pt;height:.05pt;z-index:251675648" stroked="f">
+            <v:textbox style="mso-fit-shape-to-text:t" inset="0,0,0,0">
+              <w:txbxContent>
+                <w:p>
+                  <w:pPr>
+                    <w:pStyle w:val="a5"/>
+                    <w:rPr>
+                      <w:noProof/>
+                    </w:rPr>
+                  </w:pPr>
+                  <w:proofErr w:type="gramStart"/>
+                  <w:r>
+                    <w:t>figure</w:t>
+                  </w:r>
+                  <w:proofErr w:type="gramEnd"/>
+                  <w:r>
+                    <w:t xml:space="preserve"> </w:t>
+                  </w:r>
+                  <w:r>
+                    <w:rPr>
+                      <w:noProof/>
+                    </w:rPr>
+                    <w:fldChar w:fldCharType="begin"/>
+                  </w:r>
+                  <w:r>
+                    <w:rPr>
+                      <w:noProof/>
+                    </w:rPr>
+                    <w:instrText xml:space="preserve"> SEQ figure \* ARABIC </w:instrText>
+                  </w:r>
+                  <w:r>
+                    <w:rPr>
+                      <w:noProof/>
+                    </w:rPr>
+                    <w:fldChar w:fldCharType="separate"/>
+                  </w:r>
+                  <w:r>
+                    <w:rPr>
+                      <w:noProof/>
+                    </w:rPr>
+                    <w:t>1</w:t>
+                  </w:r>
+                  <w:r>
+                    <w:rPr>
+                      <w:noProof/>
+                    </w:rPr>
+                    <w:fldChar w:fldCharType="end"/>
+                  </w:r>
+                </w:p>
+              </w:txbxContent>
+            </v:textbox>
+            <w10:wrap type="topAndBottom"/>
+          </v:shape>
+        </w:pict>
+      </w:r>
+      <w:r>
+        <w:rPr>
+          <w:noProof/>
+          <w:lang w:eastAsia="en-US" w:bidi="he-IL"/>
+        </w:rPr>
+        <w:pict>
           <v:shape id="_x0000_s1028" type="#_x0000_t202" style="position:absolute;left:0;text-align:left;margin-left:241.85pt;margin-top:19pt;width:216.35pt;height:17.4pt;z-index:251665408;mso-width-relative:margin;mso-height-relative:margin">
             <v:textbox style="mso-next-textbox:#_x0000_s1028">
               <w:txbxContent>
@@ -562,7 +639,85 @@
                       <w:szCs w:val="16"/>
                       <w:lang w:eastAsia="zh-TW"/>
                     </w:rPr>
-                    <w:t xml:space="preserve">/bin&gt; java  -cp ../lib;. autocomplete.core.Main </w:t>
+                    <w:t xml:space="preserve">/bin&gt; </w:t>
+                  </w:r>
+                  <w:proofErr w:type="gramStart"/>
+                  <w:r>
+                    <w:rPr>
+                      <w:b/>
+                      <w:bCs/>
+                      <w:i/>
+                      <w:iCs/>
+                      <w:sz w:val="16"/>
+                      <w:szCs w:val="16"/>
+                      <w:lang w:eastAsia="zh-TW"/>
+                    </w:rPr>
+                    <w:t>java  -</w:t>
+                  </w:r>
+                  <w:proofErr w:type="gramEnd"/>
+                  <w:r>
+                    <w:rPr>
+                      <w:b/>
+                      <w:bCs/>
+                      <w:i/>
+                      <w:iCs/>
+                      <w:sz w:val="16"/>
+                      <w:szCs w:val="16"/>
+                      <w:lang w:eastAsia="zh-TW"/>
+                    </w:rPr>
+                    <w:t>cp ../lib</w:t>
+                  </w:r>
+                  <w:proofErr w:type="gramStart"/>
+                  <w:r>
+                    <w:rPr>
+                      <w:b/>
+                      <w:bCs/>
+                      <w:i/>
+                      <w:iCs/>
+                      <w:sz w:val="16"/>
+                      <w:szCs w:val="16"/>
+                      <w:lang w:eastAsia="zh-TW"/>
+                    </w:rPr>
+                    <w:t>;.</w:t>
+                  </w:r>
+                  <w:proofErr w:type="gramEnd"/>
+                  <w:r>
+                    <w:rPr>
+                      <w:b/>
+                      <w:bCs/>
+                      <w:i/>
+                      <w:iCs/>
+                      <w:sz w:val="16"/>
+                      <w:szCs w:val="16"/>
+                      <w:lang w:eastAsia="zh-TW"/>
+                    </w:rPr>
+                    <w:t xml:space="preserve"> </w:t>
+                  </w:r>
+                  <w:proofErr w:type="spellStart"/>
+                  <w:r>
+                    <w:rPr>
+                      <w:b/>
+                      <w:bCs/>
+                      <w:i/>
+                      <w:iCs/>
+                      <w:sz w:val="16"/>
+                      <w:szCs w:val="16"/>
+                      <w:lang w:eastAsia="zh-TW"/>
+                    </w:rPr>
+                    <w:t>autocomplete.core.Main</w:t>
+                  </w:r>
+                  <w:proofErr w:type="spellEnd"/>
+                  <w:r>
+                    <w:rPr>
+                      <w:b/>
+                      <w:bCs/>
+                      <w:i/>
+                      <w:iCs/>
+                      <w:sz w:val="16"/>
+                      <w:szCs w:val="16"/>
+                      <w:lang w:eastAsia="zh-TW"/>
+                    </w:rPr>
+                    <w:t xml:space="preserve"> </w:t>
                   </w:r>
                   <w:r>
                     <w:rPr>
@@ -693,10 +848,70 @@
       <w:r>
         <w:rPr>
           <w:noProof/>
+        </w:rPr>
+        <w:pict>
+          <v:shape id="_x0000_s1033" type="#_x0000_t202" style="position:absolute;margin-left:240.8pt;margin-top:80.45pt;width:216.35pt;height:.05pt;z-index:251677696" stroked="f">
+            <v:textbox style="mso-fit-shape-to-text:t" inset="0,0,0,0">
+              <w:txbxContent>
+                <w:p>
+                  <w:pPr>
+                    <w:pStyle w:val="a5"/>
+                    <w:rPr>
+                      <w:noProof/>
+                    </w:rPr>
+                  </w:pPr>
+                  <w:proofErr w:type="gramStart"/>
+                  <w:r>
+                    <w:t>figure</w:t>
+                  </w:r>
+                  <w:proofErr w:type="gramEnd"/>
+                  <w:r>
+                    <w:t xml:space="preserve"> </w:t>
+                  </w:r>
+                  <w:r>
+                    <w:rPr>
+                      <w:noProof/>
+                    </w:rPr>
+                    <w:fldChar w:fldCharType="begin"/>
+                  </w:r>
+                  <w:r>
+                    <w:rPr>
+                      <w:noProof/>
+                    </w:rPr>
+                    <w:instrText xml:space="preserve"> SEQ figure \* ARABIC </w:instrText>
+                  </w:r>
+                  <w:r>
+                    <w:rPr>
+                      <w:noProof/>
+                    </w:rPr>
+                    <w:fldChar w:fldCharType="separate"/>
+                  </w:r>
+                  <w:r>
+                    <w:rPr>
+                      <w:noProof/>
+                    </w:rPr>
+                    <w:t>2</w:t>
+                  </w:r>
+                  <w:r>
+                    <w:rPr>
+                      <w:noProof/>
+                    </w:rPr>
+                    <w:fldChar w:fldCharType="end"/>
+                  </w:r>
+                </w:p>
+              </w:txbxContent>
+            </v:textbox>
+            <w10:wrap type="topAndBottom"/>
+          </v:shape>
+        </w:pict>
+      </w:r>
+      <w:r>
+        <w:rPr>
+          <w:noProof/>
           <w:lang w:eastAsia="en-US" w:bidi="he-IL"/>
         </w:rPr>
         <w:pict>
-          <v:shape id="_x0000_s1030" type="#_x0000_t202" style="position:absolute;margin-left:240.8pt;margin-top:44.15pt;width:216.35pt;height:17.4pt;z-index:251667456;mso-width-relative:margin;mso-height-relative:margin">
+          <v:shape id="_x0000_s1030" type="#_x0000_t202" style="position:absolute;margin-left:240.8pt;margin-top:58.55pt;width:216.35pt;height:17.4pt;z-index:251667456;mso-width-relative:margin;mso-height-relative:margin">
             <v:textbox style="mso-next-textbox:#_x0000_s1030">
               <w:txbxContent>
                 <w:p>
@@ -723,6 +938,7 @@
                     </w:rPr>
                     <w:t>/</w:t>
                   </w:r>
+                  <w:proofErr w:type="spellStart"/>
                   <w:r>
                     <w:rPr>
                       <w:b/>
@@ -733,7 +949,20 @@
                       <w:szCs w:val="16"/>
                       <w:lang w:eastAsia="zh-TW"/>
                     </w:rPr>
-                    <w:t>src&gt; python</w:t>
+                    <w:t>src</w:t>
+                  </w:r>
+                  <w:proofErr w:type="spellEnd"/>
+                  <w:r>
+                    <w:rPr>
+                      <w:b/>
+                      <w:bCs/>
+                      <w:i/>
+                      <w:iCs/>
+                      <w:sz w:val="16"/>
+                      <w:szCs w:val="16"/>
+                      <w:lang w:eastAsia="zh-TW"/>
+                    </w:rPr>
+                    <w:t>&gt; python</w:t>
                   </w:r>
                   <w:r>
                     <w:rPr>
@@ -747,6 +976,7 @@
                     </w:rPr>
                     <w:t xml:space="preserve"> </w:t>
                   </w:r>
+                  <w:proofErr w:type="spellStart"/>
                   <w:r>
                     <w:rPr>
                       <w:b/>
@@ -757,7 +987,46 @@
                       <w:szCs w:val="16"/>
                       <w:lang w:eastAsia="zh-TW"/>
                     </w:rPr>
-                    <w:t>autocomplete/eavl/eval.py &lt;file-to-evaluate&gt;</w:t>
+                    <w:t>autocomplete</w:t>
+                  </w:r>
+                  <w:proofErr w:type="spellEnd"/>
+                  <w:r>
+                    <w:rPr>
+                      <w:b/>
+                      <w:bCs/>
+                      <w:i/>
+                      <w:iCs/>
+                      <w:sz w:val="16"/>
+                      <w:szCs w:val="16"/>
+                      <w:lang w:eastAsia="zh-TW"/>
+                    </w:rPr>
+                    <w:t>/</w:t>
+                  </w:r>
+                  <w:proofErr w:type="spellStart"/>
+                  <w:r>
+                    <w:rPr>
+                      <w:b/>
+                      <w:bCs/>
+                      <w:i/>
+                      <w:iCs/>
+                      <w:sz w:val="16"/>
+                      <w:szCs w:val="16"/>
+                      <w:lang w:eastAsia="zh-TW"/>
+                    </w:rPr>
+                    <w:t>eavl</w:t>
+                  </w:r>
+                  <w:proofErr w:type="spellEnd"/>
+                  <w:r>
+                    <w:rPr>
+                      <w:b/>
+                      <w:bCs/>
+                      <w:i/>
+                      <w:iCs/>
+                      <w:sz w:val="16"/>
+                      <w:szCs w:val="16"/>
+                      <w:lang w:eastAsia="zh-TW"/>
+                    </w:rPr>
+                    <w:t>/eval.py &lt;file-to-evaluate&gt;</w:t>
                   </w:r>
                 </w:p>
               </w:txbxContent>
@@ -1053,7 +1322,15 @@
         <w:pStyle w:val="EACLText"/>
       </w:pPr>
       <w:r>
-        <w:t>In order to run our experiments you have two options, run our JUnit tests, or use the Main class made for testing specific completer.</w:t>
+        <w:t xml:space="preserve">In order to run our experiments you have two options, run our </w:t>
+      </w:r>
+      <w:proofErr w:type="spellStart"/>
+      <w:r>
+        <w:t>JUnit</w:t>
+      </w:r>
+      <w:proofErr w:type="spellEnd"/>
+      <w:r>
+        <w:t xml:space="preserve"> tests, or use the Main class made for testing specific completer.</w:t>
       </w:r>
     </w:p>
     <w:p>
@@ -1116,45 +1393,86 @@
       <w:r>
         <w:t xml:space="preserve">In order to evaluate completion result file, you may execute our evaluation script located in </w:t>
       </w:r>
+      <w:proofErr w:type="spellStart"/>
       <w:r>
         <w:rPr>
           <w:i/>
           <w:iCs/>
         </w:rPr>
-        <w:t>src/autocomplete/eval/eval.py</w:t>
-      </w:r>
-      <w:r>
-        <w:t xml:space="preserve">. The script takes only the file to evaluate as an argument, and prints the result to screen, and to </w:t>
-      </w:r>
+        <w:t>src</w:t>
+      </w:r>
+      <w:proofErr w:type="spellEnd"/>
       <w:r>
         <w:rPr>
           <w:i/>
           <w:iCs/>
         </w:rPr>
-        <w:t>res.xlsx</w:t>
-      </w:r>
-      <w:r>
-        <w:t xml:space="preserve"> file which created in the current working directory (creating the excel results format requiring </w:t>
-      </w:r>
+        <w:t>/</w:t>
+      </w:r>
+      <w:proofErr w:type="spellStart"/>
       <w:r>
         <w:rPr>
           <w:i/>
           <w:iCs/>
         </w:rPr>
-        <w:t>pa</w:t>
-      </w:r>
+        <w:t>autocomplete</w:t>
+      </w:r>
+      <w:proofErr w:type="spellEnd"/>
       <w:r>
         <w:rPr>
           <w:i/>
           <w:iCs/>
         </w:rPr>
-        <w:t>n</w:t>
-      </w:r>
+        <w:t>/</w:t>
+      </w:r>
+      <w:proofErr w:type="spellStart"/>
       <w:r>
         <w:rPr>
           <w:i/>
           <w:iCs/>
         </w:rPr>
+        <w:t>eval</w:t>
+      </w:r>
+      <w:proofErr w:type="spellEnd"/>
+      <w:r>
+        <w:rPr>
+          <w:i/>
+          <w:iCs/>
+        </w:rPr>
+        <w:t>/eval.py</w:t>
+      </w:r>
+      <w:r>
+        <w:t xml:space="preserve">. The script takes only the file to evaluate as an argument, and prints the result to screen, and to </w:t>
+      </w:r>
+      <w:r>
+        <w:rPr>
+          <w:i/>
+          <w:iCs/>
+        </w:rPr>
+        <w:t>res.xlsx</w:t>
+      </w:r>
+      <w:r>
+        <w:t xml:space="preserve"> file which created in the current working directory (creating the excel results format requiring </w:t>
+      </w:r>
+      <w:r>
+        <w:rPr>
+          <w:i/>
+          <w:iCs/>
+        </w:rPr>
+        <w:t>pa</w:t>
+      </w:r>
+      <w:r>
+        <w:rPr>
+          <w:i/>
+          <w:iCs/>
+        </w:rPr>
+        <w:t>n</w:t>
+      </w:r>
+      <w:r>
+        <w:rPr>
+          <w:i/>
+          <w:iCs/>
+        </w:rPr>
         <w:t xml:space="preserve">das </w:t>
       </w:r>
       <w:r>
@@ -1166,7 +1484,19 @@
         <w:pStyle w:val="EACLTextIndent"/>
       </w:pPr>
       <w:r>
-        <w:t>To run the evaluation script you may use to follow command:</w:t>
+        <w:t xml:space="preserve">To run the </w:t>
+      </w:r>
+      <w:r>
+        <w:t>evaluation script you may use the</w:t>
+      </w:r>
+      <w:r>
+        <w:t xml:space="preserve"> follow</w:t>
+      </w:r>
+      <w:r>
+        <w:t>ing</w:t>
+      </w:r>
+      <w:r>
+        <w:t xml:space="preserve"> command:</w:t>
       </w:r>
     </w:p>
     <w:p>
@@ -1273,7 +1603,7 @@
           <w:rFonts w:eastAsia="PMingLiU"/>
           <w:lang w:eastAsia="zh-TW"/>
         </w:rPr>
-        <w:t xml:space="preserve">ging of the sentence, a smoothing mechanism for dealing with unknown words, user "erase" event, etc. What we did is to design a framework which allowing parsing a text file in a certain format, </w:t>
+        <w:t xml:space="preserve">ging of the sentence, a smoothing mechanism for dealing with unknown words, user "erase" event, </w:t>
       </w:r>
       <w:r>
         <w:rPr>
@@ -1281,186 +1611,232 @@
           <w:lang w:eastAsia="zh-TW"/>
         </w:rPr>
         <w:lastRenderedPageBreak/>
-        <w:t>and apply several completion mechanisms which transfer the file in to a "CompledFile", which is a format we developed for represents the result.</w:t>
-      </w:r>
+        <w:t>etc. What we did is to design a framework which allowing parsing a text file in a certain format, and apply several completion mechanisms which transfer the file in to a "</w:t>
+      </w:r>
+      <w:proofErr w:type="spellStart"/>
       <w:r>
         <w:rPr>
           <w:rFonts w:eastAsia="PMingLiU"/>
           <w:lang w:eastAsia="zh-TW"/>
         </w:rPr>
-        <w:t xml:space="preserve"> </w:t>
-      </w:r>
+        <w:t>CompledFile</w:t>
+      </w:r>
+      <w:proofErr w:type="spellEnd"/>
       <w:r>
         <w:rPr>
           <w:rFonts w:eastAsia="PMingLiU"/>
           <w:lang w:eastAsia="zh-TW"/>
         </w:rPr>
-        <w:t>We designed the completion mechanism in a general way each word is separated in to letters which entered in to the completion mechanism, than the mechanism yields K proposals. This process continues until a word is completed co</w:t>
+        <w:t>", which is a format we developed for represents the result.</w:t>
       </w:r>
       <w:r>
         <w:rPr>
           <w:rFonts w:eastAsia="PMingLiU"/>
           <w:lang w:eastAsia="zh-TW"/>
         </w:rPr>
-        <w:t>r</w:t>
+        <w:t xml:space="preserve"> </w:t>
       </w:r>
       <w:r>
         <w:rPr>
           <w:rFonts w:eastAsia="PMingLiU"/>
           <w:lang w:eastAsia="zh-TW"/>
         </w:rPr>
-        <w:t>rectly or if the word has ended. To be able to</w:t>
+        <w:t>We designed the completion mechanism in a general way each word is separated in to letters which entered in to the completion mechanism, than the mechanism yields K proposals. This process continues until a word is completed co</w:t>
       </w:r>
       <w:r>
         <w:rPr>
           <w:rFonts w:eastAsia="PMingLiU"/>
           <w:lang w:eastAsia="zh-TW"/>
         </w:rPr>
-        <w:t xml:space="preserve"> use all the different types of additional information, some events may be triggered during the compl</w:t>
+        <w:t>r</w:t>
       </w:r>
       <w:r>
         <w:rPr>
           <w:rFonts w:eastAsia="PMingLiU"/>
           <w:lang w:eastAsia="zh-TW"/>
         </w:rPr>
-        <w:t>e</w:t>
+        <w:t>rectly or if the word has ended. To be able to</w:t>
       </w:r>
       <w:r>
         <w:rPr>
           <w:rFonts w:eastAsia="PMingLiU"/>
           <w:lang w:eastAsia="zh-TW"/>
         </w:rPr>
-        <w:t xml:space="preserve">tion process. Events can be anything, for </w:t>
+        <w:t xml:space="preserve"> use all the different types of additional information, some events may be triggered during the compl</w:t>
       </w:r>
       <w:r>
         <w:rPr>
           <w:rFonts w:eastAsia="PMingLiU"/>
           <w:lang w:eastAsia="zh-TW"/>
         </w:rPr>
-        <w:t>exa</w:t>
+        <w:t>e</w:t>
       </w:r>
       <w:r>
         <w:rPr>
           <w:rFonts w:eastAsia="PMingLiU"/>
           <w:lang w:eastAsia="zh-TW"/>
         </w:rPr>
-        <w:t>m</w:t>
+        <w:t xml:space="preserve">tion process. Events can be anything, for </w:t>
       </w:r>
       <w:r>
         <w:rPr>
           <w:rFonts w:eastAsia="PMingLiU"/>
           <w:lang w:eastAsia="zh-TW"/>
         </w:rPr>
-        <w:t>ple</w:t>
+        <w:t>exa</w:t>
       </w:r>
       <w:r>
         <w:rPr>
           <w:rFonts w:eastAsia="PMingLiU"/>
           <w:lang w:eastAsia="zh-TW"/>
         </w:rPr>
-        <w:t xml:space="preserve"> event represent a word that completed su</w:t>
+        <w:t>m</w:t>
       </w:r>
       <w:r>
         <w:rPr>
           <w:rFonts w:eastAsia="PMingLiU"/>
           <w:lang w:eastAsia="zh-TW"/>
         </w:rPr>
-        <w:t>c</w:t>
+        <w:t>ple</w:t>
       </w:r>
       <w:r>
         <w:rPr>
           <w:rFonts w:eastAsia="PMingLiU"/>
           <w:lang w:eastAsia="zh-TW"/>
         </w:rPr>
-        <w:t xml:space="preserve">cessfully or unsuccessfully, new sentence, the name of the writer (/sender), the user has erased a letter, etc. Each completer we develop decides whether or not to use </w:t>
+        <w:t xml:space="preserve"> event represent a word that completed su</w:t>
       </w:r>
       <w:r>
         <w:rPr>
           <w:rFonts w:eastAsia="PMingLiU"/>
           <w:lang w:eastAsia="zh-TW"/>
         </w:rPr>
-        <w:t>an event's information</w:t>
+        <w:t>c</w:t>
       </w:r>
       <w:r>
         <w:rPr>
           <w:rFonts w:eastAsia="PMingLiU"/>
           <w:lang w:eastAsia="zh-TW"/>
         </w:rPr>
-        <w:t xml:space="preserve">. </w:t>
-      </w:r>
-    </w:p>
-    <w:p>
-      <w:pPr>
-        <w:pStyle w:val="EACLTextIndent"/>
+        <w:t xml:space="preserve">cessfully or unsuccessfully, new sentence, the name of the writer (/sender), the user has erased a letter, etc. Each completer we develop decides whether or not to use </w:t>
+      </w:r>
+      <w:r>
         <w:rPr>
           <w:rFonts w:eastAsia="PMingLiU"/>
           <w:lang w:eastAsia="zh-TW"/>
         </w:rPr>
-      </w:pPr>
+        <w:t>an event's information</w:t>
+      </w:r>
       <w:r>
         <w:rPr>
           <w:rFonts w:eastAsia="PMingLiU"/>
           <w:lang w:eastAsia="zh-TW"/>
         </w:rPr>
-        <w:t>The "CompletedFile" is in the following fo</w:t>
-      </w:r>
-      <w:r>
+        <w:t xml:space="preserve">. </w:t>
+      </w:r>
+    </w:p>
+    <w:p>
+      <w:pPr>
+        <w:pStyle w:val="EACLTextIndent"/>
         <w:rPr>
           <w:rFonts w:eastAsia="PMingLiU"/>
           <w:lang w:eastAsia="zh-TW"/>
         </w:rPr>
-        <w:t>r</w:t>
-      </w:r>
+      </w:pPr>
       <w:r>
         <w:rPr>
           <w:rFonts w:eastAsia="PMingLiU"/>
           <w:lang w:eastAsia="zh-TW"/>
         </w:rPr>
-        <w:t xml:space="preserve">mat, </w:t>
-      </w:r>
+        <w:t>The "</w:t>
+      </w:r>
+      <w:proofErr w:type="spellStart"/>
       <w:r>
         <w:rPr>
           <w:rFonts w:eastAsia="PMingLiU"/>
           <w:lang w:eastAsia="zh-TW"/>
         </w:rPr>
-        <w:t xml:space="preserve">all </w:t>
-      </w:r>
+        <w:t>CompletedFile</w:t>
+      </w:r>
+      <w:proofErr w:type="spellEnd"/>
       <w:r>
         <w:rPr>
           <w:rFonts w:eastAsia="PMingLiU"/>
           <w:lang w:eastAsia="zh-TW"/>
         </w:rPr>
-        <w:t>punctuation marks</w:t>
+        <w:t>" is in the following fo</w:t>
       </w:r>
       <w:r>
         <w:rPr>
           <w:rFonts w:eastAsia="PMingLiU"/>
           <w:lang w:eastAsia="zh-TW"/>
         </w:rPr>
-        <w:t xml:space="preserve"> are removed, and </w:t>
+        <w:t>r</w:t>
       </w:r>
       <w:r>
         <w:rPr>
           <w:rFonts w:eastAsia="PMingLiU"/>
           <w:lang w:eastAsia="zh-TW"/>
         </w:rPr>
-        <w:t>each word is written until the point where it was completed and the rest of the word is surrounded by curly brackets</w:t>
+        <w:t xml:space="preserve">mat, </w:t>
       </w:r>
       <w:r>
         <w:rPr>
           <w:rFonts w:eastAsia="PMingLiU"/>
           <w:lang w:eastAsia="zh-TW"/>
         </w:rPr>
-        <w:t>, in case of no completion the brackets are empty (figure 1).</w:t>
-      </w:r>
-    </w:p>
-    <w:p>
-      <w:pPr>
-        <w:pStyle w:val="EACLTextIndent"/>
+        <w:t xml:space="preserve">all </w:t>
+      </w:r>
+      <w:r>
         <w:rPr>
           <w:rFonts w:eastAsia="PMingLiU"/>
           <w:lang w:eastAsia="zh-TW"/>
         </w:rPr>
+        <w:t>punctuation marks</w:t>
+      </w:r>
+      <w:r>
+        <w:rPr>
+          <w:rFonts w:eastAsia="PMingLiU"/>
+          <w:lang w:eastAsia="zh-TW"/>
+        </w:rPr>
+        <w:t xml:space="preserve"> are removed, and </w:t>
+      </w:r>
+      <w:r>
+        <w:rPr>
+          <w:rFonts w:eastAsia="PMingLiU"/>
+          <w:lang w:eastAsia="zh-TW"/>
+        </w:rPr>
+        <w:t>each word is written until the point where it was completed and the rest of the word is surrounded by curly brackets</w:t>
+      </w:r>
+      <w:r>
+        <w:rPr>
+          <w:rFonts w:eastAsia="PMingLiU"/>
+          <w:lang w:eastAsia="zh-TW"/>
+        </w:rPr>
+        <w:t xml:space="preserve">, in case of no completion the brackets are empty (figure </w:t>
+      </w:r>
+      <w:r>
+        <w:rPr>
+          <w:rFonts w:eastAsia="PMingLiU"/>
+          <w:lang w:eastAsia="zh-TW"/>
+        </w:rPr>
+        <w:t>3</w:t>
+      </w:r>
+      <w:r>
+        <w:rPr>
+          <w:rFonts w:eastAsia="PMingLiU"/>
+          <w:lang w:eastAsia="zh-TW"/>
+        </w:rPr>
+        <w:t>).</w:t>
+      </w:r>
+    </w:p>
+    <w:p>
+      <w:pPr>
+        <w:pStyle w:val="EACLTextIndent"/>
+        <w:rPr>
+          <w:rFonts w:eastAsia="PMingLiU"/>
+          <w:lang w:eastAsia="zh-TW"/>
+        </w:rPr>
       </w:pPr>
     </w:p>
     <w:p>
@@ -1503,7 +1879,15 @@
         <w:t>n</w:t>
       </w:r>
       <w:r>
-        <w:t>versation auto completion  and it contains extra metadata about each message that helps the pr</w:t>
+        <w:t xml:space="preserve">versation auto </w:t>
+      </w:r>
+      <w:proofErr w:type="gramStart"/>
+      <w:r>
+        <w:t>completion  and</w:t>
+      </w:r>
+      <w:proofErr w:type="gramEnd"/>
+      <w:r>
+        <w:t xml:space="preserve"> it contains extra metadata about each message that helps the pr</w:t>
       </w:r>
       <w:r>
         <w:t>o</w:t>
@@ -1539,7 +1923,15 @@
         <w:ind w:firstLine="0"/>
       </w:pPr>
       <w:r>
-        <w:t>Our data set contains more than 1GB of IRC text logs mainly from "Wikipedians" chat rooms and other communities</w:t>
+        <w:t>Our data set contains more than 1GB of IRC text logs mainly from "</w:t>
+      </w:r>
+      <w:proofErr w:type="spellStart"/>
+      <w:r>
+        <w:t>Wikipedians</w:t>
+      </w:r>
+      <w:proofErr w:type="spellEnd"/>
+      <w:r>
+        <w:t>" chat rooms and other communities</w:t>
       </w:r>
       <w:r>
         <w:t>, and</w:t>
@@ -1571,6 +1963,7 @@
         <w:pStyle w:val="EACLSection"/>
       </w:pPr>
       <w:r>
+        <w:lastRenderedPageBreak/>
         <w:t>Evaluation</w:t>
       </w:r>
     </w:p>
@@ -1615,7 +2008,6 @@
         <w:t>n</w:t>
       </w:r>
       <w:r>
-        <w:lastRenderedPageBreak/>
         <w:t>vent our o</w:t>
       </w:r>
       <w:r>
@@ -1876,6 +2268,44 @@
           <w:bCs/>
         </w:rPr>
       </w:pPr>
+      <w:r>
+        <w:rPr>
+          <w:noProof/>
+        </w:rPr>
+        <w:pict>
+          <v:shape id="_x0000_s1034" type="#_x0000_t202" style="position:absolute;left:0;text-align:left;margin-left:-223.1pt;margin-top:70.55pt;width:170.1pt;height:.05pt;z-index:251679744" stroked="f">
+            <v:textbox style="mso-fit-shape-to-text:t" inset="0,0,0,0">
+              <w:txbxContent>
+                <w:p>
+                  <w:pPr>
+                    <w:pStyle w:val="a5"/>
+                    <w:rPr>
+                      <w:noProof/>
+                    </w:rPr>
+                  </w:pPr>
+                  <w:proofErr w:type="gramStart"/>
+                  <w:r>
+                    <w:t>figure</w:t>
+                  </w:r>
+                  <w:proofErr w:type="gramEnd"/>
+                  <w:r>
+                    <w:t xml:space="preserve"> </w:t>
+                  </w:r>
+                  <w:fldSimple w:instr=" SEQ figure \* ARABIC ">
+                    <w:r>
+                      <w:rPr>
+                        <w:noProof/>
+                      </w:rPr>
+                      <w:t>3</w:t>
+                    </w:r>
+                  </w:fldSimple>
+                </w:p>
+              </w:txbxContent>
+            </v:textbox>
+            <w10:wrap type="topAndBottom"/>
+          </v:shape>
+        </w:pict>
+      </w:r>
       <w:r>
         <w:rPr>
           <w:rFonts w:eastAsia="PMingLiU"/>
@@ -1902,7 +2332,27 @@
                       <w:sz w:val="22"/>
                       <w:lang w:eastAsia="zh-TW"/>
                     </w:rPr>
-                    <w:t>He{y} Joe{} ho{w} {are} {you}</w:t>
+                    <w:t xml:space="preserve">He{y} </w:t>
+                  </w:r>
+                  <w:proofErr w:type="gramStart"/>
+                  <w:r>
+                    <w:rPr>
+                      <w:i/>
+                      <w:iCs/>
+                      <w:sz w:val="22"/>
+                      <w:lang w:eastAsia="zh-TW"/>
+                    </w:rPr>
+                    <w:t>Joe{</w:t>
+                  </w:r>
+                  <w:proofErr w:type="gramEnd"/>
+                  <w:r>
+                    <w:rPr>
+                      <w:i/>
+                      <w:iCs/>
+                      <w:sz w:val="22"/>
+                      <w:lang w:eastAsia="zh-TW"/>
+                    </w:rPr>
+                    <w:t>} ho{w} {are} {you}</w:t>
                   </w:r>
                   <w:r>
                     <w:rPr>
@@ -1927,16 +2377,32 @@
         <w:t>evaluation</w:t>
       </w:r>
       <w:r>
-        <w:t xml:space="preserve"> process is computed regard to the entire "CompletedFile",</w:t>
-      </w:r>
-      <w:r>
-        <w:t xml:space="preserve"> and regard to "Co</w:t>
-      </w:r>
-      <w:r>
-        <w:t>m</w:t>
-      </w:r>
-      <w:r>
-        <w:t>pletedFile" divided in to an equal sized group of sentences, in order to see the improvement of the completion process during time.</w:t>
+        <w:t xml:space="preserve"> process is computed regard to the entire "</w:t>
+      </w:r>
+      <w:proofErr w:type="spellStart"/>
+      <w:r>
+        <w:t>CompletedFile</w:t>
+      </w:r>
+      <w:proofErr w:type="spellEnd"/>
+      <w:r>
+        <w:t>",</w:t>
+      </w:r>
+      <w:r>
+        <w:t xml:space="preserve"> and regard to "</w:t>
+      </w:r>
+      <w:proofErr w:type="spellStart"/>
+      <w:r>
+        <w:t>CompletedFile</w:t>
+      </w:r>
+      <w:proofErr w:type="spellEnd"/>
+      <w:r>
+        <w:t>" divided in to an equal sized group of sentences, in order to see the improv</w:t>
+      </w:r>
+      <w:r>
+        <w:t>e</w:t>
+      </w:r>
+      <w:r>
+        <w:t>ment of the completion process during time.</w:t>
       </w:r>
     </w:p>
     <w:p>
@@ -1976,6 +2442,7 @@
       <w:r>
         <w:t xml:space="preserve">, </w:t>
       </w:r>
+      <w:proofErr w:type="spellStart"/>
       <w:r>
         <w:rPr>
           <w:b/>
@@ -1985,9 +2452,12 @@
         </w:rPr>
         <w:t>eval</w:t>
       </w:r>
+      <w:proofErr w:type="spellEnd"/>
       <w:r>
         <w:t xml:space="preserve"> and </w:t>
       </w:r>
+      <w:proofErr w:type="spellStart"/>
+      <w:proofErr w:type="gramStart"/>
       <w:r>
         <w:rPr>
           <w:b/>
@@ -1997,9 +2467,12 @@
         </w:rPr>
         <w:t>io</w:t>
       </w:r>
+      <w:proofErr w:type="spellEnd"/>
+      <w:proofErr w:type="gramEnd"/>
       <w:r>
         <w:t xml:space="preserve">, all under the </w:t>
       </w:r>
+      <w:proofErr w:type="spellStart"/>
       <w:r>
         <w:rPr>
           <w:b/>
@@ -2009,6 +2482,7 @@
         </w:rPr>
         <w:t>autocomplete</w:t>
       </w:r>
+      <w:proofErr w:type="spellEnd"/>
       <w:r>
         <w:t xml:space="preserve"> package.</w:t>
       </w:r>
@@ -2066,6 +2540,8 @@
           <w:bCs/>
         </w:rPr>
       </w:pPr>
+      <w:proofErr w:type="spellStart"/>
+      <w:proofErr w:type="gramStart"/>
       <w:r>
         <w:rPr>
           <w:b/>
@@ -2107,6 +2583,7 @@
         </w:rPr>
         <w:t>completer</w:t>
       </w:r>
+      <w:proofErr w:type="spellEnd"/>
       <w:r>
         <w:rPr>
           <w:b/>
@@ -2114,7 +2591,17 @@
           <w:i/>
           <w:iCs/>
         </w:rPr>
-        <w:t xml:space="preserve">- </w:t>
+        <w:t>-</w:t>
+      </w:r>
+      <w:proofErr w:type="gramEnd"/>
+      <w:r>
+        <w:rPr>
+          <w:b/>
+          <w:bCs/>
+          <w:i/>
+          <w:iCs/>
+        </w:rPr>
+        <w:t xml:space="preserve"> </w:t>
       </w:r>
       <w:r>
         <w:t>contains the implementations of all the type of completers.</w:t>
@@ -2132,6 +2619,8 @@
           <w:bCs/>
         </w:rPr>
       </w:pPr>
+      <w:proofErr w:type="spellStart"/>
+      <w:proofErr w:type="gramStart"/>
       <w:r>
         <w:rPr>
           <w:b/>
@@ -2173,6 +2662,7 @@
         </w:rPr>
         <w:t>event</w:t>
       </w:r>
+      <w:proofErr w:type="spellEnd"/>
       <w:r>
         <w:rPr>
           <w:b/>
@@ -2182,6 +2672,7 @@
         </w:rPr>
         <w:t>-</w:t>
       </w:r>
+      <w:proofErr w:type="gramEnd"/>
       <w:r>
         <w:t xml:space="preserve"> contains all the types of events that can be transferred to the completer.</w:t>
       </w:r>
@@ -2198,6 +2689,8 @@
           <w:bCs/>
         </w:rPr>
       </w:pPr>
+      <w:proofErr w:type="spellStart"/>
+      <w:proofErr w:type="gramStart"/>
       <w:r>
         <w:rPr>
           <w:b/>
@@ -2230,25 +2723,9 @@
           <w:i/>
           <w:iCs/>
         </w:rPr>
-        <w:t>.wordbank-</w:t>
-      </w:r>
-      <w:r>
-        <w:t xml:space="preserve"> contains the data structure containing the word st</w:t>
-      </w:r>
-      <w:r>
-        <w:t>a</w:t>
-      </w:r>
-      <w:r>
-        <w:t>tistics.</w:t>
-      </w:r>
-    </w:p>
-    <w:p>
-      <w:pPr>
-        <w:pStyle w:val="EACLTextIndent"/>
-      </w:pPr>
-      <w:r>
-        <w:t xml:space="preserve">The </w:t>
-      </w:r>
+        <w:t>.wordbank</w:t>
+      </w:r>
+      <w:proofErr w:type="spellEnd"/>
       <w:r>
         <w:rPr>
           <w:b/>
@@ -2256,10 +2733,17 @@
           <w:i/>
           <w:iCs/>
         </w:rPr>
-        <w:t>eval</w:t>
-      </w:r>
-      <w:r>
-        <w:t xml:space="preserve"> package contains the python scripts that calculate the evaluation.</w:t>
+        <w:t>-</w:t>
+      </w:r>
+      <w:proofErr w:type="gramEnd"/>
+      <w:r>
+        <w:t xml:space="preserve"> contains the data structure containing the word st</w:t>
+      </w:r>
+      <w:r>
+        <w:t>a</w:t>
+      </w:r>
+      <w:r>
+        <w:t>tistics.</w:t>
       </w:r>
     </w:p>
     <w:p>
@@ -2269,6 +2753,7 @@
       <w:r>
         <w:t xml:space="preserve">The </w:t>
       </w:r>
+      <w:proofErr w:type="spellStart"/>
       <w:r>
         <w:rPr>
           <w:b/>
@@ -2276,30 +2761,22 @@
           <w:i/>
           <w:iCs/>
         </w:rPr>
-        <w:t>io</w:t>
-      </w:r>
-      <w:r>
-        <w:t xml:space="preserve"> package contains all the readers and writers of the project. The reader that read and parse the given text, and the writers that writes the result in the "CompletedFile" format.</w:t>
-      </w:r>
-    </w:p>
-    <w:p>
-      <w:pPr>
-        <w:pStyle w:val="EACLSubsection"/>
-      </w:pPr>
-      <w:r>
-        <w:t>Base Line</w:t>
-      </w:r>
-      <w:r>
-        <w:t xml:space="preserve"> (N-Gram Completer)</w:t>
-      </w:r>
-    </w:p>
-    <w:p>
-      <w:pPr>
-        <w:pStyle w:val="EACLText"/>
-      </w:pPr>
-      <w:r>
-        <w:t xml:space="preserve">The Base line completer is implemented in the </w:t>
-      </w:r>
+        <w:t>eval</w:t>
+      </w:r>
+      <w:proofErr w:type="spellEnd"/>
+      <w:r>
+        <w:t xml:space="preserve"> package contains the python scripts that calculate the evaluation.</w:t>
+      </w:r>
+    </w:p>
+    <w:p>
+      <w:pPr>
+        <w:pStyle w:val="EACLTextIndent"/>
+      </w:pPr>
+      <w:r>
+        <w:t xml:space="preserve">The </w:t>
+      </w:r>
+      <w:proofErr w:type="spellStart"/>
+      <w:proofErr w:type="gramStart"/>
       <w:r>
         <w:rPr>
           <w:b/>
@@ -2307,28 +2784,40 @@
           <w:i/>
           <w:iCs/>
         </w:rPr>
-        <w:t>BasicCompleter</w:t>
-      </w:r>
-      <w:r>
-        <w:t xml:space="preserve"> class. This type of completer</w:t>
-      </w:r>
-      <w:r>
-        <w:t>,</w:t>
-      </w:r>
-      <w:r>
-        <w:t xml:space="preserve"> propose after each letter K completion proposals, </w:t>
-      </w:r>
+        <w:t>io</w:t>
+      </w:r>
+      <w:proofErr w:type="spellEnd"/>
+      <w:proofErr w:type="gramEnd"/>
+      <w:r>
+        <w:t xml:space="preserve"> package contains all the readers and writers of the project. The </w:t>
+      </w:r>
+      <w:proofErr w:type="gramStart"/>
+      <w:r>
+        <w:t>reader that read and parse</w:t>
+      </w:r>
+      <w:proofErr w:type="gramEnd"/>
+      <w:r>
+        <w:t xml:space="preserve"> the given text, and the writers that writes the result in the "</w:t>
+      </w:r>
+      <w:proofErr w:type="spellStart"/>
+      <w:r>
+        <w:t>CompletedFile</w:t>
+      </w:r>
+      <w:proofErr w:type="spellEnd"/>
+      <w:r>
+        <w:t>" format.</w:t>
+      </w:r>
+    </w:p>
+    <w:p>
+      <w:pPr>
+        <w:pStyle w:val="EACLSubsection"/>
+      </w:pPr>
       <w:r>
         <w:lastRenderedPageBreak/>
-        <w:t xml:space="preserve">which are the K most probable words to appear after the last N words.  </w:t>
-      </w:r>
-    </w:p>
-    <w:p>
-      <w:pPr>
-        <w:pStyle w:val="EACLSubsection"/>
-      </w:pPr>
-      <w:r>
-        <w:t>Learning Completer</w:t>
+        <w:t>Base Line</w:t>
+      </w:r>
+      <w:r>
+        <w:t xml:space="preserve"> (N-Gram Completer)</w:t>
       </w:r>
     </w:p>
     <w:p>
@@ -2336,8 +2825,9 @@
         <w:pStyle w:val="EACLText"/>
       </w:pPr>
       <w:r>
-        <w:t xml:space="preserve">The learning completer is implemented in the </w:t>
-      </w:r>
+        <w:t xml:space="preserve">The Base line completer is implemented in the </w:t>
+      </w:r>
+      <w:proofErr w:type="spellStart"/>
       <w:r>
         <w:rPr>
           <w:b/>
@@ -2345,8 +2835,35 @@
           <w:i/>
           <w:iCs/>
         </w:rPr>
-        <w:t>Learning</w:t>
-      </w:r>
+        <w:t>BasicCompleter</w:t>
+      </w:r>
+      <w:proofErr w:type="spellEnd"/>
+      <w:r>
+        <w:t xml:space="preserve"> class. This type of completer</w:t>
+      </w:r>
+      <w:r>
+        <w:t>,</w:t>
+      </w:r>
+      <w:r>
+        <w:t xml:space="preserve"> propose after each letter K completion proposals, which are the K most probable words to appear after the last N words.  </w:t>
+      </w:r>
+    </w:p>
+    <w:p>
+      <w:pPr>
+        <w:pStyle w:val="EACLSubsection"/>
+      </w:pPr>
+      <w:r>
+        <w:t>Learning Completer</w:t>
+      </w:r>
+    </w:p>
+    <w:p>
+      <w:pPr>
+        <w:pStyle w:val="EACLText"/>
+      </w:pPr>
+      <w:r>
+        <w:t xml:space="preserve">The learning completer is implemented in the </w:t>
+      </w:r>
+      <w:proofErr w:type="spellStart"/>
       <w:r>
         <w:rPr>
           <w:b/>
@@ -2354,22 +2871,7 @@
           <w:i/>
           <w:iCs/>
         </w:rPr>
-        <w:t>Completer</w:t>
-      </w:r>
-      <w:r>
-        <w:t xml:space="preserve"> class. This type of comple</w:t>
-      </w:r>
-      <w:r>
-        <w:t>t</w:t>
-      </w:r>
-      <w:r>
-        <w:t>er, propose after each letter K completion pr</w:t>
-      </w:r>
-      <w:r>
-        <w:t>o</w:t>
-      </w:r>
-      <w:r>
-        <w:t xml:space="preserve">posals, which are the K most probable words to appear after the last N words. This completer is the same as the base line completer, accept it also listen to the </w:t>
+        <w:t>Learning</w:t>
       </w:r>
       <w:r>
         <w:rPr>
@@ -2378,27 +2880,25 @@
           <w:i/>
           <w:iCs/>
         </w:rPr>
-        <w:t>SentenceEndEvent</w:t>
-      </w:r>
-      <w:r>
-        <w:t xml:space="preserve"> and each time it receives this event it update the probabilities by training on this sentence as well.</w:t>
-      </w:r>
-    </w:p>
-    <w:p>
-      <w:pPr>
-        <w:pStyle w:val="EACLSubsection"/>
-      </w:pPr>
-      <w:r>
-        <w:t>Context Completer</w:t>
-      </w:r>
-    </w:p>
-    <w:p>
-      <w:pPr>
-        <w:pStyle w:val="EACLText"/>
-      </w:pPr>
-      <w:r>
-        <w:t xml:space="preserve">The context completer is implemented in the </w:t>
-      </w:r>
+        <w:t>Completer</w:t>
+      </w:r>
+      <w:proofErr w:type="spellEnd"/>
+      <w:r>
+        <w:t xml:space="preserve"> class. This type of comple</w:t>
+      </w:r>
+      <w:r>
+        <w:t>t</w:t>
+      </w:r>
+      <w:r>
+        <w:t>er, propose after each letter K completion pr</w:t>
+      </w:r>
+      <w:r>
+        <w:t>o</w:t>
+      </w:r>
+      <w:r>
+        <w:t xml:space="preserve">posals, which are the K most probable words to appear after the last N words. This completer is the same as the base line completer, accept it also listen to the </w:t>
+      </w:r>
+      <w:proofErr w:type="spellStart"/>
       <w:r>
         <w:rPr>
           <w:b/>
@@ -2406,8 +2906,29 @@
           <w:i/>
           <w:iCs/>
         </w:rPr>
-        <w:t>IRC</w:t>
-      </w:r>
+        <w:t>SentenceEndEvent</w:t>
+      </w:r>
+      <w:proofErr w:type="spellEnd"/>
+      <w:r>
+        <w:t xml:space="preserve"> and each time it receives this event it update the probabilities by training on this sentence as well.</w:t>
+      </w:r>
+    </w:p>
+    <w:p>
+      <w:pPr>
+        <w:pStyle w:val="EACLSubsection"/>
+      </w:pPr>
+      <w:r>
+        <w:t>Context Completer</w:t>
+      </w:r>
+    </w:p>
+    <w:p>
+      <w:pPr>
+        <w:pStyle w:val="EACLText"/>
+      </w:pPr>
+      <w:r>
+        <w:t xml:space="preserve">The context completer is implemented in the </w:t>
+      </w:r>
+      <w:proofErr w:type="spellStart"/>
       <w:r>
         <w:rPr>
           <w:b/>
@@ -2415,188 +2936,217 @@
           <w:i/>
           <w:iCs/>
         </w:rPr>
-        <w:t>Completer</w:t>
-      </w:r>
-      <w:r>
-        <w:t xml:space="preserve"> class.</w:t>
-      </w:r>
-    </w:p>
-    <w:p>
-      <w:pPr>
-        <w:pStyle w:val="EACLText"/>
-      </w:pPr>
-      <w:r>
-        <w:t xml:space="preserve">This completer saves knowledge about the n-grams frequency in the current conversation </w:t>
-      </w:r>
-      <w:r>
-        <w:t>co</w:t>
-      </w:r>
-      <w:r>
-        <w:t>n</w:t>
-      </w:r>
-      <w:r>
-        <w:t xml:space="preserve">text </w:t>
-      </w:r>
-      <w:r>
-        <w:t>aside the knowledge saved by the learning completer and rank</w:t>
-      </w:r>
-      <w:r>
-        <w:t>s</w:t>
-      </w:r>
-      <w:r>
-        <w:t xml:space="preserve"> the words suggestions </w:t>
-      </w:r>
-      <w:r>
-        <w:t>by combining both results.</w:t>
-      </w:r>
-    </w:p>
-    <w:p>
-      <w:pPr>
-        <w:pStyle w:val="EACLTextIndent"/>
-        <w:ind w:firstLine="0"/>
-      </w:pPr>
-      <w:r>
-        <w:t>The heuristic we used is to increase each word frequency of words in the current conversation context by a constant factor, and use the new fr</w:t>
-      </w:r>
-      <w:r>
-        <w:t>e</w:t>
-      </w:r>
-      <w:r>
-        <w:t>quencies to rank the next words suggestions.</w:t>
-      </w:r>
-    </w:p>
-    <w:p>
-      <w:pPr>
-        <w:pStyle w:val="EACLTextIndent"/>
-        <w:ind w:firstLine="0"/>
-      </w:pPr>
-      <w:r>
-        <w:t>When a word leaves the context, we decrease its frequency respectively in order to return its fr</w:t>
-      </w:r>
-      <w:r>
-        <w:t>e</w:t>
-      </w:r>
-      <w:r>
-        <w:t>quency to the frequency it would have if we hadn’t increased it artificially.</w:t>
-      </w:r>
-    </w:p>
-    <w:p>
-      <w:pPr>
-        <w:pStyle w:val="EACLTextIndent"/>
-        <w:ind w:firstLine="0"/>
-      </w:pPr>
-      <w:r>
-        <w:t>In our case we worked with IRC data, we defined the conversation context to be the current active IRC session.</w:t>
-      </w:r>
-    </w:p>
-    <w:p>
-      <w:pPr>
-        <w:pStyle w:val="EACLTextIndent"/>
-        <w:ind w:firstLine="0"/>
-      </w:pPr>
-      <w:r>
-        <w:t>There are other possible context definitions that we hadn't implemented such as the last-x-words, the last x sentences, the last x minutes (combined with time information from the IRC logs) and last x sentences per participant in the current se</w:t>
-      </w:r>
-      <w:r>
-        <w:t>s</w:t>
-      </w:r>
-      <w:r>
-        <w:t>sion (combined with user information from the IRC logs).</w:t>
-      </w:r>
-    </w:p>
-    <w:p>
-      <w:pPr>
-        <w:pStyle w:val="EACLTextIndent"/>
-        <w:ind w:firstLine="0"/>
-      </w:pPr>
-      <w:r>
-        <w:t>All this possibilities shares the same outlines of our session implementation so we choose to omit them from our work.</w:t>
-      </w:r>
-    </w:p>
-    <w:p>
-      <w:pPr>
-        <w:pStyle w:val="EACLSubsection"/>
-      </w:pPr>
-      <w:r>
-        <w:t>Filter Completer</w:t>
-      </w:r>
-    </w:p>
-    <w:p>
-      <w:pPr>
-        <w:pStyle w:val="EACLText"/>
-      </w:pPr>
-      <w:r>
-        <w:t>This type of completer is not stand for itself, r</w:t>
-      </w:r>
-      <w:r>
-        <w:t>a</w:t>
-      </w:r>
-      <w:r>
-        <w:t>ther a demonstration of concept that we found improves our results.</w:t>
-      </w:r>
-    </w:p>
-    <w:p>
-      <w:pPr>
-        <w:pStyle w:val="EACLTextIndent"/>
-        <w:ind w:firstLine="0"/>
-      </w:pPr>
-      <w:r>
-        <w:t>The filter completer is wrapper around any other completer described above, which remember the suggestions that have been already suggested to the user, and filter them out from the current word suggestion set.</w:t>
-      </w:r>
-    </w:p>
-    <w:p>
-      <w:pPr>
-        <w:pStyle w:val="EACLTextIndent"/>
-        <w:ind w:firstLine="0"/>
-      </w:pPr>
-      <w:r>
-        <w:t xml:space="preserve">For example </w:t>
-      </w:r>
-      <w:r>
-        <w:t xml:space="preserve">if the user tries to enter the word </w:t>
+        <w:t>IRC</w:t>
       </w:r>
       <w:r>
         <w:rPr>
           <w:b/>
           <w:bCs/>
-        </w:rPr>
-        <w:t xml:space="preserve">"Theatre" </w:t>
-      </w:r>
-      <w:r>
-        <w:t>and after two letters (</w:t>
+          <w:i/>
+          <w:iCs/>
+        </w:rPr>
+        <w:t>Completer</w:t>
+      </w:r>
+      <w:proofErr w:type="spellEnd"/>
+      <w:r>
+        <w:t xml:space="preserve"> class.</w:t>
+      </w:r>
+    </w:p>
+    <w:p>
+      <w:pPr>
+        <w:pStyle w:val="EACLText"/>
+      </w:pPr>
+      <w:r>
+        <w:t xml:space="preserve">This completer saves knowledge about the n-grams frequency in the current conversation </w:t>
+      </w:r>
+      <w:r>
+        <w:t>co</w:t>
+      </w:r>
+      <w:r>
+        <w:t>n</w:t>
+      </w:r>
+      <w:r>
+        <w:t xml:space="preserve">text </w:t>
+      </w:r>
+      <w:r>
+        <w:t>aside the knowledge saved by the learning completer and rank</w:t>
+      </w:r>
+      <w:r>
+        <w:t>s</w:t>
+      </w:r>
+      <w:r>
+        <w:t xml:space="preserve"> the words suggestions </w:t>
+      </w:r>
+      <w:r>
+        <w:t>by combining both results.</w:t>
+      </w:r>
+    </w:p>
+    <w:p>
+      <w:pPr>
+        <w:pStyle w:val="EACLTextIndent"/>
+        <w:ind w:firstLine="0"/>
+      </w:pPr>
+      <w:r>
+        <w:t>The heuristic we used is to increase each word frequency of words in the current conversation context by a constant factor, and use the new fr</w:t>
+      </w:r>
+      <w:r>
+        <w:t>e</w:t>
+      </w:r>
+      <w:r>
+        <w:t>quencies to rank the next words suggestions.</w:t>
+      </w:r>
+    </w:p>
+    <w:p>
+      <w:pPr>
+        <w:pStyle w:val="EACLTextIndent"/>
+        <w:ind w:firstLine="0"/>
+      </w:pPr>
+      <w:r>
+        <w:t>When a word leaves the context, we decrease its frequency respectively in order to return its fr</w:t>
+      </w:r>
+      <w:r>
+        <w:t>e</w:t>
+      </w:r>
+      <w:r>
+        <w:t>quency to the frequency it would have if we hadn’t increased it artificially.</w:t>
+      </w:r>
+    </w:p>
+    <w:p>
+      <w:pPr>
+        <w:pStyle w:val="EACLTextIndent"/>
+        <w:ind w:firstLine="0"/>
+      </w:pPr>
+      <w:r>
+        <w:t>In our case we worked with IRC data, we defined the conversation context to be the current active IRC session.</w:t>
+      </w:r>
+    </w:p>
+    <w:p>
+      <w:pPr>
+        <w:pStyle w:val="EACLTextIndent"/>
+        <w:ind w:firstLine="0"/>
+      </w:pPr>
+      <w:r>
+        <w:t>There are other possible context definitions that we hadn't implemented such as the last-x-words, the last x sentences, the last x minutes (combined with time information from the IRC logs) and last x sentences per participant in the current se</w:t>
+      </w:r>
+      <w:r>
+        <w:t>s</w:t>
+      </w:r>
+      <w:r>
+        <w:t>sion (combined with user information from the IRC logs).</w:t>
+      </w:r>
+    </w:p>
+    <w:p>
+      <w:pPr>
+        <w:pStyle w:val="EACLTextIndent"/>
+        <w:ind w:firstLine="0"/>
+      </w:pPr>
+      <w:r>
+        <w:t>All this possibilities shares the same outlines of our session implementation so we choose to omit them from our work.</w:t>
+      </w:r>
+    </w:p>
+    <w:p>
+      <w:pPr>
+        <w:pStyle w:val="EACLSubsection"/>
+      </w:pPr>
+      <w:r>
+        <w:t>Filter Completer</w:t>
+      </w:r>
+    </w:p>
+    <w:p>
+      <w:pPr>
+        <w:pStyle w:val="EACLText"/>
+      </w:pPr>
+      <w:r>
+        <w:t>This type of completer is not stand for itself, r</w:t>
+      </w:r>
+      <w:r>
+        <w:t>a</w:t>
+      </w:r>
+      <w:r>
+        <w:t>ther a demonstration of concept that we found improves our results.</w:t>
+      </w:r>
+    </w:p>
+    <w:p>
+      <w:pPr>
+        <w:pStyle w:val="EACLTextIndent"/>
+        <w:ind w:firstLine="0"/>
+      </w:pPr>
+      <w:r>
+        <w:t xml:space="preserve">The filter completer is wrapper around any other completer described above, which remember the </w:t>
+      </w:r>
+      <w:r>
+        <w:lastRenderedPageBreak/>
+        <w:t>suggestions that have been already suggested to the user, and filter them out from the current word suggestion set.</w:t>
+      </w:r>
+    </w:p>
+    <w:p>
+      <w:pPr>
+        <w:pStyle w:val="EACLTextIndent"/>
+        <w:ind w:firstLine="0"/>
+      </w:pPr>
+      <w:r>
+        <w:t xml:space="preserve">For example </w:t>
+      </w:r>
+      <w:r>
+        <w:t xml:space="preserve">if the user tries to enter the word </w:t>
       </w:r>
       <w:r>
         <w:rPr>
           <w:b/>
           <w:bCs/>
         </w:rPr>
-        <w:t>"Th"</w:t>
-      </w:r>
-      <w:r>
-        <w:t>) we su</w:t>
-      </w:r>
-      <w:r>
-        <w:t>g</w:t>
-      </w:r>
-      <w:r>
-        <w:lastRenderedPageBreak/>
-        <w:t xml:space="preserve">gests the word  </w:t>
+        <w:t xml:space="preserve">"Theatre" </w:t>
+      </w:r>
+      <w:r>
+        <w:t>and after two letters (</w:t>
       </w:r>
       <w:r>
         <w:rPr>
           <w:b/>
           <w:bCs/>
         </w:rPr>
-        <w:t>"Theirs"</w:t>
-      </w:r>
-      <w:r>
-        <w:t xml:space="preserve"> in the next letter </w:t>
-      </w:r>
+        <w:t>"</w:t>
+      </w:r>
+      <w:proofErr w:type="spellStart"/>
       <w:r>
         <w:rPr>
           <w:b/>
           <w:bCs/>
         </w:rPr>
+        <w:t>Th</w:t>
+      </w:r>
+      <w:proofErr w:type="spellEnd"/>
+      <w:r>
+        <w:rPr>
+          <w:b/>
+          <w:bCs/>
+        </w:rPr>
+        <w:t>"</w:t>
+      </w:r>
+      <w:r>
+        <w:t>) we su</w:t>
+      </w:r>
+      <w:r>
+        <w:t>g</w:t>
+      </w:r>
+      <w:r>
+        <w:t xml:space="preserve">gests the word  </w:t>
+      </w:r>
+      <w:r>
+        <w:rPr>
+          <w:b/>
+          <w:bCs/>
+        </w:rPr>
+        <w:t>"Theirs"</w:t>
+      </w:r>
+      <w:r>
+        <w:t xml:space="preserve"> in the next letter </w:t>
+      </w:r>
+      <w:r>
+        <w:rPr>
+          <w:b/>
+          <w:bCs/>
+        </w:rPr>
         <w:t>"e"</w:t>
       </w:r>
       <w:r>
@@ -2708,7 +3258,15 @@
         <w:pStyle w:val="EACLTextIndent"/>
       </w:pPr>
       <w:r>
-        <w:t xml:space="preserve">This experiment showed us the importance of the completer's adaptiveness, as we saw in the </w:t>
+        <w:t xml:space="preserve">This experiment showed us the importance of the completer's </w:t>
+      </w:r>
+      <w:proofErr w:type="spellStart"/>
+      <w:r>
+        <w:t>adaptiveness</w:t>
+      </w:r>
+      <w:proofErr w:type="spellEnd"/>
+      <w:r>
+        <w:t xml:space="preserve">, as we saw in the </w:t>
       </w:r>
       <w:r>
         <w:rPr>
@@ -2881,6 +3439,7 @@
         <w:ind w:firstLine="0"/>
       </w:pPr>
       <w:r>
+        <w:lastRenderedPageBreak/>
         <w:t>The purpose of the experiment was to determine if our complete heuristics are indeed improve the results and if so how much.</w:t>
       </w:r>
     </w:p>
@@ -2900,11 +3459,7 @@
         <w:t xml:space="preserve">In order to find the optimal n-gram size for the best completer from the previous experiment </w:t>
       </w:r>
       <w:r>
-        <w:t xml:space="preserve">we </w:t>
-      </w:r>
-      <w:r>
-        <w:lastRenderedPageBreak/>
-        <w:t>run that completer with same number of sugge</w:t>
+        <w:t>we run that completer with same number of sugge</w:t>
       </w:r>
       <w:r>
         <w:t>s</w:t>
@@ -3053,23 +3608,29 @@
         <w:pStyle w:val="EACLSection"/>
       </w:pPr>
       <w:r>
-        <w:rPr>
-          <w:noProof/>
-          <w:lang w:eastAsia="en-US" w:bidi="he-IL"/>
-        </w:rPr>
+        <w:t>Results</w:t>
+      </w:r>
+    </w:p>
+    <w:p>
+      <w:pPr>
+        <w:pStyle w:val="EACLSubsection"/>
+      </w:pPr>
+      <w:r>
+        <w:t>Down the rabbit hole</w:t>
+      </w:r>
+    </w:p>
+    <w:p>
+      <w:pPr>
+        <w:pStyle w:val="EACLTextIndent"/>
+        <w:keepNext/>
+        <w:ind w:firstLine="0"/>
+      </w:pPr>
+      <w:r>
         <w:drawing>
-          <wp:anchor distT="0" distB="0" distL="114300" distR="114300" simplePos="0" relativeHeight="251670528" behindDoc="0" locked="0" layoutInCell="1" allowOverlap="1" wp14:anchorId="6C481D01" wp14:editId="258D95A4">
-            <wp:simplePos x="0" y="0"/>
-            <wp:positionH relativeFrom="column">
-              <wp:posOffset>3159125</wp:posOffset>
-            </wp:positionH>
-            <wp:positionV relativeFrom="paragraph">
-              <wp:posOffset>312420</wp:posOffset>
-            </wp:positionV>
-            <wp:extent cx="2269490" cy="1270635"/>
-            <wp:effectExtent l="0" t="0" r="0" b="0"/>
-            <wp:wrapTopAndBottom/>
-            <wp:docPr id="4" name="תמונה 4"/>
+          <wp:inline distT="0" distB="0" distL="0" distR="0">
+            <wp:extent cx="2771775" cy="468440"/>
+            <wp:effectExtent l="19050" t="0" r="9525" b="0"/>
+            <wp:docPr id="20" name="תמונה 1"/>
             <wp:cNvGraphicFramePr>
               <a:graphicFrameLocks xmlns:a="http://schemas.openxmlformats.org/drawingml/2006/main" noChangeAspect="1"/>
             </wp:cNvGraphicFramePr>
@@ -3077,19 +3638,13 @@
               <a:graphicData uri="http://schemas.openxmlformats.org/drawingml/2006/picture">
                 <pic:pic xmlns:pic="http://schemas.openxmlformats.org/drawingml/2006/picture">
                   <pic:nvPicPr>
-                    <pic:cNvPr id="0" name="Picture 9"/>
+                    <pic:cNvPr id="0" name="Picture 1"/>
                     <pic:cNvPicPr>
                       <a:picLocks noChangeAspect="1" noChangeArrowheads="1"/>
                     </pic:cNvPicPr>
                   </pic:nvPicPr>
                   <pic:blipFill>
-                    <a:blip r:embed="rId9" cstate="print">
-                      <a:extLst>
-                        <a:ext uri="{28A0092B-C50C-407E-A947-70E740481C1C}">
-                          <a14:useLocalDpi xmlns:a14="http://schemas.microsoft.com/office/drawing/2010/main" val="0"/>
-                        </a:ext>
-                      </a:extLst>
-                    </a:blip>
+                    <a:blip r:embed="rId8" cstate="print"/>
                     <a:srcRect/>
                     <a:stretch>
                       <a:fillRect/>
@@ -3098,639 +3653,47 @@
                   <pic:spPr bwMode="auto">
                     <a:xfrm>
                       <a:off x="0" y="0"/>
-                      <a:ext cx="2269490" cy="1270635"/>
+                      <a:ext cx="2771775" cy="468440"/>
                     </a:xfrm>
                     <a:prstGeom prst="rect">
                       <a:avLst/>
                     </a:prstGeom>
                     <a:noFill/>
+                    <a:ln w="9525">
+                      <a:noFill/>
+                      <a:miter lim="800000"/>
+                      <a:headEnd/>
+                      <a:tailEnd/>
+                    </a:ln>
                   </pic:spPr>
                 </pic:pic>
               </a:graphicData>
             </a:graphic>
-            <wp14:sizeRelH relativeFrom="page">
-              <wp14:pctWidth>0</wp14:pctWidth>
-            </wp14:sizeRelH>
-            <wp14:sizeRelV relativeFrom="page">
-              <wp14:pctHeight>0</wp14:pctHeight>
-            </wp14:sizeRelV>
-          </wp:anchor>
+          </wp:inline>
         </w:drawing>
       </w:r>
-      <w:r>
-        <w:t>Results</w:t>
-      </w:r>
-    </w:p>
-    <w:p>
-      <w:pPr>
-        <w:pStyle w:val="EACLSubsection"/>
-      </w:pPr>
-      <w:r>
-        <w:t>Down the rabbit hole</w:t>
-      </w:r>
-    </w:p>
-    <w:tbl>
-      <w:tblPr>
-        <w:tblpPr w:leftFromText="180" w:rightFromText="180" w:vertAnchor="text" w:horzAnchor="margin" w:tblpY="41"/>
-        <w:bidiVisual/>
-        <w:tblW w:w="4349" w:type="dxa"/>
-        <w:tblLook w:val="04A0" w:firstRow="1" w:lastRow="0" w:firstColumn="1" w:lastColumn="0" w:noHBand="0" w:noVBand="1"/>
-      </w:tblPr>
-      <w:tblGrid>
-        <w:gridCol w:w="884"/>
-        <w:gridCol w:w="884"/>
-        <w:gridCol w:w="884"/>
-        <w:gridCol w:w="884"/>
-        <w:gridCol w:w="813"/>
-      </w:tblGrid>
-      <w:tr>
-        <w:trPr>
-          <w:trHeight w:val="261"/>
-        </w:trPr>
-        <w:tc>
-          <w:tcPr>
-            <w:tcW w:w="884" w:type="dxa"/>
-            <w:tcBorders>
-              <w:top w:val="single" w:sz="4" w:space="0" w:color="auto"/>
-              <w:left w:val="single" w:sz="4" w:space="0" w:color="auto"/>
-              <w:bottom w:val="single" w:sz="4" w:space="0" w:color="auto"/>
-              <w:right w:val="single" w:sz="4" w:space="0" w:color="auto"/>
-            </w:tcBorders>
-            <w:shd w:val="clear" w:color="auto" w:fill="auto"/>
-            <w:noWrap/>
-            <w:vAlign w:val="bottom"/>
-            <w:hideMark/>
-          </w:tcPr>
-          <w:p>
-            <w:pPr>
-              <w:jc w:val="center"/>
-              <w:rPr>
-                <w:rFonts w:ascii="Calibri" w:eastAsia="Times New Roman" w:hAnsi="Calibri" w:cs="Calibri"/>
-                <w:b/>
-                <w:bCs/>
-                <w:color w:val="000000"/>
-                <w:sz w:val="16"/>
-                <w:szCs w:val="16"/>
-                <w:lang w:eastAsia="en-US" w:bidi="he-IL"/>
-              </w:rPr>
-            </w:pPr>
-            <w:r>
-              <w:rPr>
-                <w:rFonts w:ascii="Calibri" w:eastAsia="Times New Roman" w:hAnsi="Calibri" w:cs="Calibri"/>
-                <w:b/>
-                <w:bCs/>
-                <w:color w:val="000000"/>
-                <w:sz w:val="16"/>
-                <w:szCs w:val="16"/>
-                <w:lang w:eastAsia="en-US" w:bidi="he-IL"/>
-              </w:rPr>
-              <w:t>clpws</w:t>
-            </w:r>
-          </w:p>
-        </w:tc>
-        <w:tc>
-          <w:tcPr>
-            <w:tcW w:w="884" w:type="dxa"/>
-            <w:tcBorders>
-              <w:top w:val="single" w:sz="4" w:space="0" w:color="auto"/>
-              <w:left w:val="single" w:sz="4" w:space="0" w:color="auto"/>
-              <w:bottom w:val="single" w:sz="4" w:space="0" w:color="auto"/>
-              <w:right w:val="single" w:sz="4" w:space="0" w:color="auto"/>
-            </w:tcBorders>
-            <w:shd w:val="clear" w:color="auto" w:fill="auto"/>
-            <w:noWrap/>
-            <w:vAlign w:val="bottom"/>
-            <w:hideMark/>
-          </w:tcPr>
-          <w:p>
-            <w:pPr>
-              <w:jc w:val="center"/>
-              <w:rPr>
-                <w:rFonts w:ascii="Calibri" w:eastAsia="Times New Roman" w:hAnsi="Calibri" w:cs="Calibri"/>
-                <w:b/>
-                <w:bCs/>
-                <w:color w:val="000000"/>
-                <w:sz w:val="16"/>
-                <w:szCs w:val="16"/>
-                <w:lang w:eastAsia="en-US" w:bidi="he-IL"/>
-              </w:rPr>
-            </w:pPr>
-            <w:r>
-              <w:rPr>
-                <w:rFonts w:ascii="Calibri" w:eastAsia="Times New Roman" w:hAnsi="Calibri" w:cs="Calibri"/>
-                <w:b/>
-                <w:bCs/>
-                <w:color w:val="000000"/>
-                <w:sz w:val="16"/>
-                <w:szCs w:val="16"/>
-                <w:lang w:eastAsia="en-US" w:bidi="he-IL"/>
-              </w:rPr>
-              <w:t>pocw</w:t>
-            </w:r>
-          </w:p>
-        </w:tc>
-        <w:tc>
-          <w:tcPr>
-            <w:tcW w:w="884" w:type="dxa"/>
-            <w:tcBorders>
-              <w:top w:val="single" w:sz="4" w:space="0" w:color="auto"/>
-              <w:left w:val="single" w:sz="4" w:space="0" w:color="auto"/>
-              <w:bottom w:val="single" w:sz="4" w:space="0" w:color="auto"/>
-              <w:right w:val="single" w:sz="4" w:space="0" w:color="auto"/>
-            </w:tcBorders>
-            <w:shd w:val="clear" w:color="auto" w:fill="auto"/>
-            <w:noWrap/>
-            <w:vAlign w:val="bottom"/>
-            <w:hideMark/>
-          </w:tcPr>
-          <w:p>
-            <w:pPr>
-              <w:jc w:val="center"/>
-              <w:rPr>
-                <w:rFonts w:ascii="Calibri" w:eastAsia="Times New Roman" w:hAnsi="Calibri" w:cs="Calibri"/>
-                <w:b/>
-                <w:bCs/>
-                <w:color w:val="000000"/>
-                <w:sz w:val="16"/>
-                <w:szCs w:val="16"/>
-                <w:lang w:eastAsia="en-US" w:bidi="he-IL"/>
-              </w:rPr>
-            </w:pPr>
-            <w:r>
-              <w:rPr>
-                <w:rFonts w:ascii="Calibri" w:eastAsia="Times New Roman" w:hAnsi="Calibri" w:cs="Calibri"/>
-                <w:b/>
-                <w:bCs/>
-                <w:color w:val="000000"/>
-                <w:sz w:val="16"/>
-                <w:szCs w:val="16"/>
-                <w:lang w:eastAsia="en-US" w:bidi="he-IL"/>
-              </w:rPr>
-              <w:t>Rskr</w:t>
-            </w:r>
-          </w:p>
-        </w:tc>
-        <w:tc>
-          <w:tcPr>
-            <w:tcW w:w="884" w:type="dxa"/>
-            <w:tcBorders>
-              <w:top w:val="single" w:sz="4" w:space="0" w:color="auto"/>
-              <w:left w:val="single" w:sz="4" w:space="0" w:color="auto"/>
-              <w:bottom w:val="single" w:sz="4" w:space="0" w:color="auto"/>
-              <w:right w:val="single" w:sz="4" w:space="0" w:color="auto"/>
-            </w:tcBorders>
-            <w:shd w:val="clear" w:color="auto" w:fill="auto"/>
-            <w:noWrap/>
-            <w:vAlign w:val="bottom"/>
-            <w:hideMark/>
-          </w:tcPr>
-          <w:p>
-            <w:pPr>
-              <w:jc w:val="center"/>
-              <w:rPr>
-                <w:rFonts w:ascii="Calibri" w:eastAsia="Times New Roman" w:hAnsi="Calibri" w:cs="Calibri"/>
-                <w:b/>
-                <w:bCs/>
-                <w:color w:val="000000"/>
-                <w:sz w:val="16"/>
-                <w:szCs w:val="16"/>
-                <w:lang w:eastAsia="en-US" w:bidi="he-IL"/>
-              </w:rPr>
-            </w:pPr>
-            <w:r>
-              <w:rPr>
-                <w:rFonts w:ascii="Calibri" w:eastAsia="Times New Roman" w:hAnsi="Calibri" w:cs="Calibri"/>
-                <w:b/>
-                <w:bCs/>
-                <w:color w:val="000000"/>
-                <w:sz w:val="16"/>
-                <w:szCs w:val="16"/>
-                <w:lang w:eastAsia="en-US" w:bidi="he-IL"/>
-              </w:rPr>
-              <w:t>skr</w:t>
-            </w:r>
-          </w:p>
-        </w:tc>
-        <w:tc>
-          <w:tcPr>
-            <w:tcW w:w="813" w:type="dxa"/>
-            <w:tcBorders>
-              <w:top w:val="nil"/>
-              <w:left w:val="single" w:sz="4" w:space="0" w:color="auto"/>
-              <w:bottom w:val="single" w:sz="4" w:space="0" w:color="auto"/>
-              <w:right w:val="nil"/>
-            </w:tcBorders>
-            <w:shd w:val="clear" w:color="auto" w:fill="auto"/>
-            <w:noWrap/>
-            <w:vAlign w:val="bottom"/>
-            <w:hideMark/>
-          </w:tcPr>
-          <w:p>
-            <w:pPr>
-              <w:rPr>
-                <w:rFonts w:ascii="Arial" w:eastAsia="Times New Roman" w:hAnsi="Arial" w:cs="Arial"/>
-                <w:color w:val="000000"/>
-                <w:sz w:val="16"/>
-                <w:szCs w:val="16"/>
-                <w:lang w:eastAsia="en-US" w:bidi="he-IL"/>
-              </w:rPr>
-            </w:pPr>
-            <w:r>
-              <w:rPr>
-                <w:rFonts w:ascii="Arial" w:eastAsia="Times New Roman" w:hAnsi="Arial" w:cs="Arial"/>
-                <w:color w:val="000000"/>
-                <w:sz w:val="16"/>
-                <w:szCs w:val="16"/>
-                <w:lang w:eastAsia="en-US" w:bidi="he-IL"/>
-              </w:rPr>
-              <w:t> </w:t>
-            </w:r>
-          </w:p>
-        </w:tc>
-      </w:tr>
-      <w:tr>
-        <w:trPr>
-          <w:trHeight w:val="248"/>
-        </w:trPr>
-        <w:tc>
-          <w:tcPr>
-            <w:tcW w:w="884" w:type="dxa"/>
-            <w:tcBorders>
-              <w:top w:val="nil"/>
-              <w:left w:val="single" w:sz="4" w:space="0" w:color="auto"/>
-              <w:bottom w:val="single" w:sz="4" w:space="0" w:color="auto"/>
-              <w:right w:val="single" w:sz="4" w:space="0" w:color="auto"/>
-            </w:tcBorders>
-            <w:shd w:val="clear" w:color="auto" w:fill="auto"/>
-            <w:noWrap/>
-            <w:vAlign w:val="bottom"/>
-            <w:hideMark/>
-          </w:tcPr>
-          <w:p>
-            <w:pPr>
-              <w:jc w:val="right"/>
-              <w:rPr>
-                <w:rFonts w:ascii="Arial" w:eastAsia="Times New Roman" w:hAnsi="Arial" w:cs="Arial"/>
-                <w:color w:val="000000"/>
-                <w:sz w:val="16"/>
-                <w:szCs w:val="16"/>
-                <w:lang w:eastAsia="en-US" w:bidi="he-IL"/>
-              </w:rPr>
-            </w:pPr>
-            <w:r>
-              <w:rPr>
-                <w:rFonts w:ascii="Arial" w:eastAsia="Times New Roman" w:hAnsi="Arial" w:cs="Arial"/>
-                <w:color w:val="000000"/>
-                <w:sz w:val="16"/>
-                <w:szCs w:val="16"/>
-                <w:lang w:eastAsia="en-US" w:bidi="he-IL"/>
-              </w:rPr>
-              <w:t>0.39811</w:t>
-            </w:r>
-          </w:p>
-        </w:tc>
-        <w:tc>
-          <w:tcPr>
-            <w:tcW w:w="884" w:type="dxa"/>
-            <w:tcBorders>
-              <w:top w:val="nil"/>
-              <w:left w:val="single" w:sz="4" w:space="0" w:color="auto"/>
-              <w:bottom w:val="single" w:sz="4" w:space="0" w:color="auto"/>
-              <w:right w:val="single" w:sz="4" w:space="0" w:color="auto"/>
-            </w:tcBorders>
-            <w:shd w:val="clear" w:color="auto" w:fill="auto"/>
-            <w:noWrap/>
-            <w:vAlign w:val="bottom"/>
-            <w:hideMark/>
-          </w:tcPr>
-          <w:p>
-            <w:pPr>
-              <w:jc w:val="right"/>
-              <w:rPr>
-                <w:rFonts w:ascii="Arial" w:eastAsia="Times New Roman" w:hAnsi="Arial" w:cs="Arial"/>
-                <w:color w:val="000000"/>
-                <w:sz w:val="16"/>
-                <w:szCs w:val="16"/>
-                <w:lang w:eastAsia="en-US" w:bidi="he-IL"/>
-              </w:rPr>
-            </w:pPr>
-            <w:r>
-              <w:rPr>
-                <w:rFonts w:ascii="Arial" w:eastAsia="Times New Roman" w:hAnsi="Arial" w:cs="Arial"/>
-                <w:color w:val="000000"/>
-                <w:sz w:val="16"/>
-                <w:szCs w:val="16"/>
-                <w:lang w:eastAsia="en-US" w:bidi="he-IL"/>
-              </w:rPr>
-              <w:t>0.511393</w:t>
-            </w:r>
-          </w:p>
-        </w:tc>
-        <w:tc>
-          <w:tcPr>
-            <w:tcW w:w="884" w:type="dxa"/>
-            <w:tcBorders>
-              <w:top w:val="nil"/>
-              <w:left w:val="single" w:sz="4" w:space="0" w:color="auto"/>
-              <w:bottom w:val="single" w:sz="4" w:space="0" w:color="auto"/>
-              <w:right w:val="single" w:sz="4" w:space="0" w:color="auto"/>
-            </w:tcBorders>
-            <w:shd w:val="clear" w:color="auto" w:fill="auto"/>
-            <w:noWrap/>
-            <w:vAlign w:val="bottom"/>
-            <w:hideMark/>
-          </w:tcPr>
-          <w:p>
-            <w:pPr>
-              <w:jc w:val="right"/>
-              <w:rPr>
-                <w:rFonts w:ascii="Arial" w:eastAsia="Times New Roman" w:hAnsi="Arial" w:cs="Arial"/>
-                <w:color w:val="000000"/>
-                <w:sz w:val="16"/>
-                <w:szCs w:val="16"/>
-                <w:lang w:eastAsia="en-US" w:bidi="he-IL"/>
-              </w:rPr>
-            </w:pPr>
-            <w:r>
-              <w:rPr>
-                <w:rFonts w:ascii="Arial" w:eastAsia="Times New Roman" w:hAnsi="Arial" w:cs="Arial"/>
-                <w:color w:val="000000"/>
-                <w:sz w:val="16"/>
-                <w:szCs w:val="16"/>
-                <w:lang w:eastAsia="en-US" w:bidi="he-IL"/>
-              </w:rPr>
-              <w:t>2.292833</w:t>
-            </w:r>
-          </w:p>
-        </w:tc>
-        <w:tc>
-          <w:tcPr>
-            <w:tcW w:w="884" w:type="dxa"/>
-            <w:tcBorders>
-              <w:top w:val="nil"/>
-              <w:left w:val="single" w:sz="4" w:space="0" w:color="auto"/>
-              <w:bottom w:val="single" w:sz="4" w:space="0" w:color="auto"/>
-              <w:right w:val="single" w:sz="4" w:space="0" w:color="auto"/>
-            </w:tcBorders>
-            <w:shd w:val="clear" w:color="auto" w:fill="auto"/>
-            <w:noWrap/>
-            <w:vAlign w:val="bottom"/>
-            <w:hideMark/>
-          </w:tcPr>
-          <w:p>
-            <w:pPr>
-              <w:jc w:val="right"/>
-              <w:rPr>
-                <w:rFonts w:ascii="Arial" w:eastAsia="Times New Roman" w:hAnsi="Arial" w:cs="Arial"/>
-                <w:color w:val="000000"/>
-                <w:sz w:val="16"/>
-                <w:szCs w:val="16"/>
-                <w:lang w:eastAsia="en-US" w:bidi="he-IL"/>
-              </w:rPr>
-            </w:pPr>
-            <w:r>
-              <w:rPr>
-                <w:rFonts w:ascii="Arial" w:eastAsia="Times New Roman" w:hAnsi="Arial" w:cs="Arial"/>
-                <w:color w:val="000000"/>
-                <w:sz w:val="16"/>
-                <w:szCs w:val="16"/>
-                <w:lang w:eastAsia="en-US" w:bidi="he-IL"/>
-              </w:rPr>
-              <w:t>0.69631</w:t>
-            </w:r>
-          </w:p>
-        </w:tc>
-        <w:tc>
-          <w:tcPr>
-            <w:tcW w:w="813" w:type="dxa"/>
-            <w:tcBorders>
-              <w:top w:val="nil"/>
-              <w:left w:val="single" w:sz="4" w:space="0" w:color="auto"/>
-              <w:bottom w:val="single" w:sz="4" w:space="0" w:color="auto"/>
-              <w:right w:val="single" w:sz="4" w:space="0" w:color="auto"/>
-            </w:tcBorders>
-            <w:shd w:val="clear" w:color="auto" w:fill="auto"/>
-            <w:noWrap/>
-            <w:vAlign w:val="bottom"/>
-            <w:hideMark/>
-          </w:tcPr>
-          <w:p>
-            <w:pPr>
-              <w:rPr>
-                <w:rFonts w:ascii="Arial" w:eastAsia="Times New Roman" w:hAnsi="Arial" w:cs="Arial"/>
-                <w:color w:val="000000"/>
-                <w:sz w:val="16"/>
-                <w:szCs w:val="16"/>
-                <w:lang w:eastAsia="en-US" w:bidi="he-IL"/>
-              </w:rPr>
-            </w:pPr>
-            <w:r>
-              <w:rPr>
-                <w:rFonts w:ascii="Arial" w:eastAsia="Times New Roman" w:hAnsi="Arial" w:cs="Arial"/>
-                <w:color w:val="000000"/>
-                <w:sz w:val="16"/>
-                <w:szCs w:val="16"/>
-                <w:lang w:eastAsia="en-US" w:bidi="he-IL"/>
-              </w:rPr>
-              <w:t>learning</w:t>
-            </w:r>
-          </w:p>
-        </w:tc>
-      </w:tr>
-      <w:tr>
-        <w:trPr>
-          <w:trHeight w:val="248"/>
-        </w:trPr>
-        <w:tc>
-          <w:tcPr>
-            <w:tcW w:w="884" w:type="dxa"/>
-            <w:tcBorders>
-              <w:top w:val="nil"/>
-              <w:left w:val="single" w:sz="4" w:space="0" w:color="auto"/>
-              <w:bottom w:val="single" w:sz="4" w:space="0" w:color="auto"/>
-              <w:right w:val="single" w:sz="4" w:space="0" w:color="auto"/>
-            </w:tcBorders>
-            <w:shd w:val="clear" w:color="auto" w:fill="auto"/>
-            <w:noWrap/>
-            <w:vAlign w:val="bottom"/>
-            <w:hideMark/>
-          </w:tcPr>
-          <w:p>
-            <w:pPr>
-              <w:jc w:val="right"/>
-              <w:rPr>
-                <w:rFonts w:ascii="Arial" w:eastAsia="Times New Roman" w:hAnsi="Arial" w:cs="Arial"/>
-                <w:color w:val="000000"/>
-                <w:sz w:val="16"/>
-                <w:szCs w:val="16"/>
-                <w:lang w:eastAsia="en-US" w:bidi="he-IL"/>
-              </w:rPr>
-            </w:pPr>
-            <w:r>
-              <w:rPr>
-                <w:rFonts w:ascii="Arial" w:eastAsia="Times New Roman" w:hAnsi="Arial" w:cs="Arial"/>
-                <w:color w:val="000000"/>
-                <w:sz w:val="16"/>
-                <w:szCs w:val="16"/>
-                <w:lang w:eastAsia="en-US" w:bidi="he-IL"/>
-              </w:rPr>
-              <w:t>0.308993</w:t>
-            </w:r>
-          </w:p>
-        </w:tc>
-        <w:tc>
-          <w:tcPr>
-            <w:tcW w:w="884" w:type="dxa"/>
-            <w:tcBorders>
-              <w:top w:val="nil"/>
-              <w:left w:val="single" w:sz="4" w:space="0" w:color="auto"/>
-              <w:bottom w:val="single" w:sz="4" w:space="0" w:color="auto"/>
-              <w:right w:val="single" w:sz="4" w:space="0" w:color="auto"/>
-            </w:tcBorders>
-            <w:shd w:val="clear" w:color="auto" w:fill="auto"/>
-            <w:noWrap/>
-            <w:vAlign w:val="bottom"/>
-            <w:hideMark/>
-          </w:tcPr>
-          <w:p>
-            <w:pPr>
-              <w:jc w:val="right"/>
-              <w:rPr>
-                <w:rFonts w:ascii="Arial" w:eastAsia="Times New Roman" w:hAnsi="Arial" w:cs="Arial"/>
-                <w:color w:val="000000"/>
-                <w:sz w:val="16"/>
-                <w:szCs w:val="16"/>
-                <w:lang w:eastAsia="en-US" w:bidi="he-IL"/>
-              </w:rPr>
-            </w:pPr>
-            <w:r>
-              <w:rPr>
-                <w:rFonts w:ascii="Arial" w:eastAsia="Times New Roman" w:hAnsi="Arial" w:cs="Arial"/>
-                <w:color w:val="000000"/>
-                <w:sz w:val="16"/>
-                <w:szCs w:val="16"/>
-                <w:lang w:eastAsia="en-US" w:bidi="he-IL"/>
-              </w:rPr>
-              <w:t>0.397257</w:t>
-            </w:r>
-          </w:p>
-        </w:tc>
-        <w:tc>
-          <w:tcPr>
-            <w:tcW w:w="884" w:type="dxa"/>
-            <w:tcBorders>
-              <w:top w:val="nil"/>
-              <w:left w:val="single" w:sz="4" w:space="0" w:color="auto"/>
-              <w:bottom w:val="single" w:sz="4" w:space="0" w:color="auto"/>
-              <w:right w:val="single" w:sz="4" w:space="0" w:color="auto"/>
-            </w:tcBorders>
-            <w:shd w:val="clear" w:color="auto" w:fill="auto"/>
-            <w:noWrap/>
-            <w:vAlign w:val="bottom"/>
-            <w:hideMark/>
-          </w:tcPr>
-          <w:p>
-            <w:pPr>
-              <w:jc w:val="right"/>
-              <w:rPr>
-                <w:rFonts w:ascii="Arial" w:eastAsia="Times New Roman" w:hAnsi="Arial" w:cs="Arial"/>
-                <w:color w:val="000000"/>
-                <w:sz w:val="16"/>
-                <w:szCs w:val="16"/>
-                <w:lang w:eastAsia="en-US" w:bidi="he-IL"/>
-              </w:rPr>
-            </w:pPr>
-            <w:r>
-              <w:rPr>
-                <w:rFonts w:ascii="Arial" w:eastAsia="Times New Roman" w:hAnsi="Arial" w:cs="Arial"/>
-                <w:color w:val="000000"/>
-                <w:sz w:val="16"/>
-                <w:szCs w:val="16"/>
-                <w:lang w:eastAsia="en-US" w:bidi="he-IL"/>
-              </w:rPr>
-              <w:t>3.636641</w:t>
-            </w:r>
-          </w:p>
-        </w:tc>
-        <w:tc>
-          <w:tcPr>
-            <w:tcW w:w="884" w:type="dxa"/>
-            <w:tcBorders>
-              <w:top w:val="nil"/>
-              <w:left w:val="single" w:sz="4" w:space="0" w:color="auto"/>
-              <w:bottom w:val="single" w:sz="4" w:space="0" w:color="auto"/>
-              <w:right w:val="single" w:sz="4" w:space="0" w:color="auto"/>
-            </w:tcBorders>
-            <w:shd w:val="clear" w:color="auto" w:fill="auto"/>
-            <w:noWrap/>
-            <w:vAlign w:val="bottom"/>
-            <w:hideMark/>
-          </w:tcPr>
-          <w:p>
-            <w:pPr>
-              <w:jc w:val="right"/>
-              <w:rPr>
-                <w:rFonts w:ascii="Arial" w:eastAsia="Times New Roman" w:hAnsi="Arial" w:cs="Arial"/>
-                <w:color w:val="000000"/>
-                <w:sz w:val="16"/>
-                <w:szCs w:val="16"/>
-                <w:lang w:eastAsia="en-US" w:bidi="he-IL"/>
-              </w:rPr>
-            </w:pPr>
-            <w:r>
-              <w:rPr>
-                <w:rFonts w:ascii="Arial" w:eastAsia="Times New Roman" w:hAnsi="Arial" w:cs="Arial"/>
-                <w:color w:val="000000"/>
-                <w:sz w:val="16"/>
-                <w:szCs w:val="16"/>
-                <w:lang w:eastAsia="en-US" w:bidi="he-IL"/>
-              </w:rPr>
-              <w:t>0.784327</w:t>
-            </w:r>
-          </w:p>
-        </w:tc>
-        <w:tc>
-          <w:tcPr>
-            <w:tcW w:w="813" w:type="dxa"/>
-            <w:tcBorders>
-              <w:top w:val="nil"/>
-              <w:left w:val="single" w:sz="4" w:space="0" w:color="auto"/>
-              <w:bottom w:val="single" w:sz="4" w:space="0" w:color="auto"/>
-              <w:right w:val="single" w:sz="4" w:space="0" w:color="auto"/>
-            </w:tcBorders>
-            <w:shd w:val="clear" w:color="auto" w:fill="auto"/>
-            <w:noWrap/>
-            <w:vAlign w:val="bottom"/>
-            <w:hideMark/>
-          </w:tcPr>
-          <w:p>
-            <w:pPr>
-              <w:rPr>
-                <w:rFonts w:ascii="Arial" w:eastAsia="Times New Roman" w:hAnsi="Arial" w:cs="Arial"/>
-                <w:color w:val="000000"/>
-                <w:sz w:val="16"/>
-                <w:szCs w:val="16"/>
-                <w:lang w:eastAsia="en-US" w:bidi="he-IL"/>
-              </w:rPr>
-            </w:pPr>
-            <w:r>
-              <w:rPr>
-                <w:rFonts w:ascii="Arial" w:eastAsia="Times New Roman" w:hAnsi="Arial" w:cs="Arial"/>
-                <w:color w:val="000000"/>
-                <w:sz w:val="16"/>
-                <w:szCs w:val="16"/>
-                <w:lang w:eastAsia="en-US" w:bidi="he-IL"/>
-              </w:rPr>
-              <w:t>baseline</w:t>
-            </w:r>
-          </w:p>
-        </w:tc>
-      </w:tr>
-    </w:tbl>
-    <w:p>
-      <w:pPr>
-        <w:pStyle w:val="EACLTextIndent"/>
-      </w:pPr>
+    </w:p>
+    <w:p>
+      <w:pPr>
+        <w:pStyle w:val="a5"/>
+        <w:jc w:val="both"/>
+      </w:pPr>
+      <w:proofErr w:type="gramStart"/>
+      <w:r>
+        <w:t>figure</w:t>
+      </w:r>
+      <w:proofErr w:type="gramEnd"/>
+      <w:r>
+        <w:t xml:space="preserve"> </w:t>
+      </w:r>
+      <w:fldSimple w:instr=" SEQ figure \* ARABIC ">
+        <w:r>
+          <w:rPr>
+            <w:noProof/>
+          </w:rPr>
+          <w:t>4</w:t>
+        </w:r>
+      </w:fldSimple>
     </w:p>
     <w:p>
       <w:pPr>
@@ -3753,24 +3716,19 @@
     <w:p>
       <w:pPr>
         <w:pStyle w:val="EACLTextIndent"/>
+        <w:keepNext/>
+        <w:ind w:firstLine="709"/>
       </w:pPr>
       <w:r>
         <w:rPr>
           <w:noProof/>
           <w:lang w:eastAsia="en-US" w:bidi="he-IL"/>
         </w:rPr>
+        <w:lastRenderedPageBreak/>
         <w:drawing>
-          <wp:anchor distT="0" distB="0" distL="114300" distR="114300" simplePos="0" relativeHeight="251669504" behindDoc="1" locked="0" layoutInCell="1" allowOverlap="1" wp14:anchorId="0ECF4F26" wp14:editId="421C0AF2">
-            <wp:simplePos x="0" y="0"/>
-            <wp:positionH relativeFrom="column">
-              <wp:posOffset>174625</wp:posOffset>
-            </wp:positionH>
-            <wp:positionV relativeFrom="paragraph">
-              <wp:posOffset>763270</wp:posOffset>
-            </wp:positionV>
+          <wp:inline distT="0" distB="0" distL="0" distR="0">
             <wp:extent cx="1917700" cy="1105535"/>
-            <wp:effectExtent l="0" t="0" r="0" b="0"/>
-            <wp:wrapTopAndBottom/>
+            <wp:effectExtent l="19050" t="0" r="6350" b="0"/>
             <wp:docPr id="2" name="תמונה 2"/>
             <wp:cNvGraphicFramePr>
               <a:graphicFrameLocks xmlns:a="http://schemas.openxmlformats.org/drawingml/2006/main" noChangeAspect="1"/>
@@ -3785,10 +3743,10 @@
                     </pic:cNvPicPr>
                   </pic:nvPicPr>
                   <pic:blipFill>
-                    <a:blip r:embed="rId10" cstate="print">
+                    <a:blip r:embed="rId9" cstate="print">
                       <a:extLst>
                         <a:ext uri="{28A0092B-C50C-407E-A947-70E740481C1C}">
-                          <a14:useLocalDpi xmlns:a14="http://schemas.microsoft.com/office/drawing/2010/main" val="0"/>
+                          <a14:useLocalDpi xmlns:a14="http://schemas.microsoft.com/office/drawing/2010/main" xmlns:wps="http://schemas.microsoft.com/office/word/2010/wordprocessingShape" xmlns:wpi="http://schemas.microsoft.com/office/word/2010/wordprocessingInk" xmlns:wpg="http://schemas.microsoft.com/office/word/2010/wordprocessingGroup" xmlns:w14="http://schemas.microsoft.com/office/word/2010/wordml" xmlns:w="http://schemas.openxmlformats.org/wordprocessingml/2006/main" xmlns:w10="urn:schemas-microsoft-com:office:word" xmlns:wp14="http://schemas.microsoft.com/office/word/2010/wordprocessingDrawing" xmlns:v="urn:schemas-microsoft-com:vml" xmlns:o="urn:schemas-microsoft-com:office:office" xmlns:mc="http://schemas.openxmlformats.org/markup-compatibility/2006" xmlns:wpc="http://schemas.microsoft.com/office/word/2010/wordprocessingCanvas" xmlns="" val="0"/>
                         </a:ext>
                       </a:extLst>
                     </a:blip>
@@ -3810,15 +3768,37 @@
                 </pic:pic>
               </a:graphicData>
             </a:graphic>
-            <wp14:sizeRelH relativeFrom="page">
-              <wp14:pctWidth>0</wp14:pctWidth>
-            </wp14:sizeRelH>
-            <wp14:sizeRelV relativeFrom="page">
-              <wp14:pctHeight>0</wp14:pctHeight>
-            </wp14:sizeRelV>
-          </wp:anchor>
+          </wp:inline>
         </w:drawing>
       </w:r>
+    </w:p>
+    <w:p>
+      <w:pPr>
+        <w:pStyle w:val="a5"/>
+        <w:ind w:left="720"/>
+        <w:jc w:val="both"/>
+      </w:pPr>
+      <w:proofErr w:type="gramStart"/>
+      <w:r>
+        <w:t>figure</w:t>
+      </w:r>
+      <w:proofErr w:type="gramEnd"/>
+      <w:r>
+        <w:t xml:space="preserve"> </w:t>
+      </w:r>
+      <w:fldSimple w:instr=" SEQ figure \* ARABIC ">
+        <w:r>
+          <w:rPr>
+            <w:noProof/>
+          </w:rPr>
+          <w:t>5</w:t>
+        </w:r>
+      </w:fldSimple>
+    </w:p>
+    <w:p>
+      <w:pPr>
+        <w:pStyle w:val="EACLTextIndent"/>
+      </w:pPr>
       <w:r>
         <w:t xml:space="preserve">We can see that there was an improvement </w:t>
       </w:r>
@@ -3843,7 +3823,6 @@
         <w:pStyle w:val="EACLTextIndent"/>
       </w:pPr>
       <w:r>
-        <w:lastRenderedPageBreak/>
         <w:t xml:space="preserve">The </w:t>
       </w:r>
       <w:r>
@@ -3852,6 +3831,7 @@
       <w:r>
         <w:t xml:space="preserve"> graph shows the improvement of the </w:t>
       </w:r>
+      <w:proofErr w:type="spellStart"/>
       <w:r>
         <w:rPr>
           <w:b/>
@@ -3859,6 +3839,7 @@
         </w:rPr>
         <w:t>pocw</w:t>
       </w:r>
+      <w:proofErr w:type="spellEnd"/>
       <w:r>
         <w:t xml:space="preserve"> metric over segments of 60 sentences. As we can see after few segments the difference between the learning and the basic completers becoming significant. </w:t>
       </w:r>
@@ -3874,6 +3855,7 @@
     <w:p>
       <w:pPr>
         <w:pStyle w:val="EACLText"/>
+        <w:keepNext/>
       </w:pPr>
       <w:r>
         <w:rPr>
@@ -3881,7 +3863,7 @@
           <w:lang w:eastAsia="en-US" w:bidi="he-IL"/>
         </w:rPr>
         <w:drawing>
-          <wp:inline distT="0" distB="0" distL="0" distR="0" wp14:anchorId="288ED63A" wp14:editId="0ABD45D7">
+          <wp:inline distT="0" distB="0" distL="0" distR="0">
             <wp:extent cx="3158224" cy="1573481"/>
             <wp:effectExtent l="0" t="0" r="0" b="0"/>
             <wp:docPr id="3" name="תמונה 3"/>
@@ -3898,10 +3880,10 @@
                     </pic:cNvPicPr>
                   </pic:nvPicPr>
                   <pic:blipFill>
-                    <a:blip r:embed="rId11">
+                    <a:blip r:embed="rId10" cstate="print">
                       <a:extLst>
                         <a:ext uri="{28A0092B-C50C-407E-A947-70E740481C1C}">
-                          <a14:useLocalDpi xmlns:a14="http://schemas.microsoft.com/office/drawing/2010/main" val="0"/>
+                          <a14:useLocalDpi xmlns:a14="http://schemas.microsoft.com/office/drawing/2010/main" xmlns:wps="http://schemas.microsoft.com/office/word/2010/wordprocessingShape" xmlns:wpi="http://schemas.microsoft.com/office/word/2010/wordprocessingInk" xmlns:wpg="http://schemas.microsoft.com/office/word/2010/wordprocessingGroup" xmlns:w14="http://schemas.microsoft.com/office/word/2010/wordml" xmlns:w="http://schemas.openxmlformats.org/wordprocessingml/2006/main" xmlns:w10="urn:schemas-microsoft-com:office:word" xmlns:wp14="http://schemas.microsoft.com/office/word/2010/wordprocessingDrawing" xmlns:v="urn:schemas-microsoft-com:vml" xmlns:o="urn:schemas-microsoft-com:office:office" xmlns:mc="http://schemas.openxmlformats.org/markup-compatibility/2006" xmlns:wpc="http://schemas.microsoft.com/office/word/2010/wordprocessingCanvas" xmlns="" val="0"/>
                         </a:ext>
                       </a:extLst>
                     </a:blip>
@@ -3932,6 +3914,28 @@
     </w:p>
     <w:p>
       <w:pPr>
+        <w:pStyle w:val="a5"/>
+        <w:jc w:val="both"/>
+      </w:pPr>
+      <w:proofErr w:type="gramStart"/>
+      <w:r>
+        <w:t>figure</w:t>
+      </w:r>
+      <w:proofErr w:type="gramEnd"/>
+      <w:r>
+        <w:t xml:space="preserve"> </w:t>
+      </w:r>
+      <w:fldSimple w:instr=" SEQ figure \* ARABIC ">
+        <w:r>
+          <w:rPr>
+            <w:noProof/>
+          </w:rPr>
+          <w:t>6</w:t>
+        </w:r>
+      </w:fldSimple>
+    </w:p>
+    <w:p>
+      <w:pPr>
         <w:pStyle w:val="EACLText"/>
       </w:pPr>
     </w:p>
@@ -3951,50 +3955,26 @@
       <w:r>
         <w:t xml:space="preserve">text heuristic improves the </w:t>
       </w:r>
+      <w:proofErr w:type="spellStart"/>
       <w:r>
         <w:rPr>
           <w:b/>
           <w:bCs/>
         </w:rPr>
-        <w:t xml:space="preserve">pocw </w:t>
-      </w:r>
-      <w:r>
-        <w:t xml:space="preserve">metric, which as mentioned means that we complete more word successfully which is a positive finding, but on the other hand it seems that the pure learning heuristic scores better on the </w:t>
-      </w:r>
+        <w:t>pocw</w:t>
+      </w:r>
+      <w:proofErr w:type="spellEnd"/>
       <w:r>
         <w:rPr>
           <w:b/>
           <w:bCs/>
         </w:rPr>
-        <w:t>skr</w:t>
-      </w:r>
-      <w:r>
-        <w:t xml:space="preserve"> metric which means that in total it saves more keystrokes. </w:t>
-      </w:r>
-      <w:r>
-        <w:t>Even though we tested on different test files, with different amount of train data, we can see that the results are persistent among themselves.</w:t>
-      </w:r>
-    </w:p>
-    <w:p>
-      <w:pPr>
-        <w:pStyle w:val="EACLTextIndent"/>
-        <w:ind w:firstLine="0"/>
-      </w:pPr>
-      <w:r>
-        <w:t xml:space="preserve">We relate the </w:t>
-      </w:r>
-      <w:r>
-        <w:t xml:space="preserve">value </w:t>
-      </w:r>
-      <w:r>
-        <w:t>differences between the r</w:t>
-      </w:r>
-      <w:r>
-        <w:t>e</w:t>
-      </w:r>
-      <w:r>
-        <w:t xml:space="preserve">sults of the two tests to the differences in the amount of train data we used in each test. Since the </w:t>
-      </w:r>
+        <w:t xml:space="preserve"> </w:t>
+      </w:r>
+      <w:r>
+        <w:t xml:space="preserve">metric, which as mentioned means that we complete more word successfully which is a positive finding, but on the other hand it seems that the pure learning heuristic scores better on the </w:t>
+      </w:r>
+      <w:proofErr w:type="spellStart"/>
       <w:r>
         <w:rPr>
           <w:b/>
@@ -4002,43 +3982,186 @@
         </w:rPr>
         <w:t>skr</w:t>
       </w:r>
-      <w:r>
-        <w:t xml:space="preserve"> difference is </w:t>
-      </w:r>
-      <w:r>
-        <w:t>minor between</w:t>
-      </w:r>
-      <w:r>
-        <w:t xml:space="preserve"> the learning comp</w:t>
-      </w:r>
-      <w:r>
-        <w:t xml:space="preserve">leter and the context completer </w:t>
-      </w:r>
-      <w:r>
-        <w:t xml:space="preserve">we continue to test the </w:t>
-      </w:r>
-      <w:r>
-        <w:t xml:space="preserve">filtered </w:t>
-      </w:r>
-      <w:r>
-        <w:t>context completer in the rest of work.</w:t>
-      </w:r>
-      <w:r>
-        <w:t xml:space="preserve"> </w:t>
-      </w:r>
-    </w:p>
-    <w:p>
-      <w:pPr>
-        <w:rPr>
-          <w:rFonts w:eastAsia="MS Mincho"/>
+      <w:proofErr w:type="spellEnd"/>
+      <w:r>
+        <w:t xml:space="preserve"> metric which means that in total it saves more keystrokes. </w:t>
+      </w:r>
+      <w:r>
+        <w:t>Even though we tested on different test files, with different amount of train data, we can see that the results are persistent among themselves.</w:t>
+      </w:r>
+    </w:p>
+    <w:p>
+      <w:pPr>
+        <w:pStyle w:val="EACLTextIndent"/>
+        <w:ind w:firstLine="0"/>
+      </w:pPr>
+      <w:r>
+        <w:rPr>
+          <w:noProof/>
+        </w:rPr>
+        <w:pict>
+          <v:shape id="_x0000_s1036" type="#_x0000_t202" style="position:absolute;left:0;text-align:left;margin-left:17.85pt;margin-top:193.6pt;width:178.5pt;height:.05pt;z-index:251683840" stroked="f">
+            <v:textbox style="mso-fit-shape-to-text:t" inset="0,0,0,0">
+              <w:txbxContent>
+                <w:p>
+                  <w:pPr>
+                    <w:pStyle w:val="a5"/>
+                    <w:rPr>
+                      <w:rFonts w:eastAsia="MS Mincho"/>
+                      <w:noProof/>
+                    </w:rPr>
+                  </w:pPr>
+                  <w:proofErr w:type="gramStart"/>
+                  <w:r>
+                    <w:t>figure</w:t>
+                  </w:r>
+                  <w:proofErr w:type="gramEnd"/>
+                  <w:r>
+                    <w:t xml:space="preserve"> </w:t>
+                  </w:r>
+                  <w:r>
+                    <w:rPr>
+                      <w:noProof/>
+                    </w:rPr>
+                    <w:fldChar w:fldCharType="begin"/>
+                  </w:r>
+                  <w:r>
+                    <w:rPr>
+                      <w:noProof/>
+                    </w:rPr>
+                    <w:instrText xml:space="preserve"> SEQ figure \* ARABIC </w:instrText>
+                  </w:r>
+                  <w:r>
+                    <w:rPr>
+                      <w:noProof/>
+                    </w:rPr>
+                    <w:fldChar w:fldCharType="separate"/>
+                  </w:r>
+                  <w:r>
+                    <w:rPr>
+                      <w:noProof/>
+                    </w:rPr>
+                    <w:t>7</w:t>
+                  </w:r>
+                  <w:r>
+                    <w:rPr>
+                      <w:noProof/>
+                    </w:rPr>
+                    <w:fldChar w:fldCharType="end"/>
+                  </w:r>
+                </w:p>
+              </w:txbxContent>
+            </v:textbox>
+            <w10:wrap type="topAndBottom"/>
+          </v:shape>
+        </w:pict>
+      </w:r>
+      <w:r>
+        <w:rPr>
+          <w:noProof/>
+          <w:lang w:eastAsia="en-US" w:bidi="he-IL"/>
+        </w:rPr>
+        <w:drawing>
+          <wp:anchor distT="0" distB="0" distL="114300" distR="114300" simplePos="0" relativeHeight="251670528" behindDoc="0" locked="0" layoutInCell="1" allowOverlap="1">
+            <wp:simplePos x="0" y="0"/>
+            <wp:positionH relativeFrom="column">
+              <wp:posOffset>226695</wp:posOffset>
+            </wp:positionH>
+            <wp:positionV relativeFrom="paragraph">
+              <wp:posOffset>1134745</wp:posOffset>
+            </wp:positionV>
+            <wp:extent cx="2266950" cy="1266825"/>
+            <wp:effectExtent l="19050" t="0" r="0" b="0"/>
+            <wp:wrapTopAndBottom/>
+            <wp:docPr id="4" name="תמונה 4"/>
+            <wp:cNvGraphicFramePr>
+              <a:graphicFrameLocks xmlns:a="http://schemas.openxmlformats.org/drawingml/2006/main" noChangeAspect="1"/>
+            </wp:cNvGraphicFramePr>
+            <a:graphic xmlns:a="http://schemas.openxmlformats.org/drawingml/2006/main">
+              <a:graphicData uri="http://schemas.openxmlformats.org/drawingml/2006/picture">
+                <pic:pic xmlns:pic="http://schemas.openxmlformats.org/drawingml/2006/picture">
+                  <pic:nvPicPr>
+                    <pic:cNvPr id="0" name="Picture 9"/>
+                    <pic:cNvPicPr>
+                      <a:picLocks noChangeAspect="1" noChangeArrowheads="1"/>
+                    </pic:cNvPicPr>
+                  </pic:nvPicPr>
+                  <pic:blipFill>
+                    <a:blip r:embed="rId11" cstate="print">
+                      <a:extLst>
+                        <a:ext uri="{28A0092B-C50C-407E-A947-70E740481C1C}">
+                          <a14:useLocalDpi xmlns:a14="http://schemas.microsoft.com/office/drawing/2010/main" xmlns:wps="http://schemas.microsoft.com/office/word/2010/wordprocessingShape" xmlns:wpi="http://schemas.microsoft.com/office/word/2010/wordprocessingInk" xmlns:wpg="http://schemas.microsoft.com/office/word/2010/wordprocessingGroup" xmlns:w14="http://schemas.microsoft.com/office/word/2010/wordml" xmlns:w="http://schemas.openxmlformats.org/wordprocessingml/2006/main" xmlns:w10="urn:schemas-microsoft-com:office:word" xmlns:wp14="http://schemas.microsoft.com/office/word/2010/wordprocessingDrawing" xmlns:v="urn:schemas-microsoft-com:vml" xmlns:o="urn:schemas-microsoft-com:office:office" xmlns:mc="http://schemas.openxmlformats.org/markup-compatibility/2006" xmlns:wpc="http://schemas.microsoft.com/office/word/2010/wordprocessingCanvas" xmlns="" val="0"/>
+                        </a:ext>
+                      </a:extLst>
+                    </a:blip>
+                    <a:srcRect/>
+                    <a:stretch>
+                      <a:fillRect/>
+                    </a:stretch>
+                  </pic:blipFill>
+                  <pic:spPr bwMode="auto">
+                    <a:xfrm>
+                      <a:off x="0" y="0"/>
+                      <a:ext cx="2266950" cy="1266825"/>
+                    </a:xfrm>
+                    <a:prstGeom prst="rect">
+                      <a:avLst/>
+                    </a:prstGeom>
+                    <a:noFill/>
+                  </pic:spPr>
+                </pic:pic>
+              </a:graphicData>
+            </a:graphic>
+          </wp:anchor>
+        </w:drawing>
+      </w:r>
+      <w:r>
+        <w:t xml:space="preserve">We relate the </w:t>
+      </w:r>
+      <w:r>
+        <w:t xml:space="preserve">value </w:t>
+      </w:r>
+      <w:r>
+        <w:t>differences between the r</w:t>
+      </w:r>
+      <w:r>
+        <w:t>e</w:t>
+      </w:r>
+      <w:r>
+        <w:t xml:space="preserve">sults of the two tests to the differences in the amount of train data we used in each test. Since the </w:t>
+      </w:r>
+      <w:proofErr w:type="spellStart"/>
+      <w:r>
+        <w:rPr>
           <w:b/>
           <w:bCs/>
-          <w:sz w:val="22"/>
-          <w:szCs w:val="22"/>
-        </w:rPr>
-      </w:pPr>
-      <w:r>
-        <w:br w:type="page"/>
+        </w:rPr>
+        <w:t>skr</w:t>
+      </w:r>
+      <w:proofErr w:type="spellEnd"/>
+      <w:r>
+        <w:t xml:space="preserve"> difference is </w:t>
+      </w:r>
+      <w:r>
+        <w:t>minor between</w:t>
+      </w:r>
+      <w:r>
+        <w:t xml:space="preserve"> the learning comp</w:t>
+      </w:r>
+      <w:r>
+        <w:t xml:space="preserve">leter and the context completer </w:t>
+      </w:r>
+      <w:r>
+        <w:t xml:space="preserve">we continue to test the </w:t>
+      </w:r>
+      <w:r>
+        <w:t xml:space="preserve">filtered </w:t>
+      </w:r>
+      <w:r>
+        <w:t>context completer in the rest of work.</w:t>
+      </w:r>
+      <w:r>
+        <w:t xml:space="preserve"> </w:t>
       </w:r>
     </w:p>
     <w:p>
@@ -4058,6 +4181,7 @@
     <w:p>
       <w:pPr>
         <w:pStyle w:val="EACLText"/>
+        <w:keepNext/>
       </w:pPr>
       <w:r>
         <w:rPr>
@@ -4065,7 +4189,7 @@
           <w:lang w:eastAsia="en-US" w:bidi="he-IL"/>
         </w:rPr>
         <w:drawing>
-          <wp:inline distT="0" distB="0" distL="0" distR="0" wp14:anchorId="2B375040" wp14:editId="040E6AC4">
+          <wp:inline distT="0" distB="0" distL="0" distR="0">
             <wp:extent cx="2506825" cy="820786"/>
             <wp:effectExtent l="0" t="0" r="0" b="0"/>
             <wp:docPr id="9" name="תמונה 9"/>
@@ -4082,10 +4206,10 @@
                     </pic:cNvPicPr>
                   </pic:nvPicPr>
                   <pic:blipFill>
-                    <a:blip r:embed="rId12">
+                    <a:blip r:embed="rId12" cstate="print">
                       <a:extLst>
                         <a:ext uri="{28A0092B-C50C-407E-A947-70E740481C1C}">
-                          <a14:useLocalDpi xmlns:a14="http://schemas.microsoft.com/office/drawing/2010/main" val="0"/>
+                          <a14:useLocalDpi xmlns:a14="http://schemas.microsoft.com/office/drawing/2010/main" xmlns:wps="http://schemas.microsoft.com/office/word/2010/wordprocessingShape" xmlns:wpi="http://schemas.microsoft.com/office/word/2010/wordprocessingInk" xmlns:wpg="http://schemas.microsoft.com/office/word/2010/wordprocessingGroup" xmlns:w14="http://schemas.microsoft.com/office/word/2010/wordml" xmlns:w="http://schemas.openxmlformats.org/wordprocessingml/2006/main" xmlns:w10="urn:schemas-microsoft-com:office:word" xmlns:wp14="http://schemas.microsoft.com/office/word/2010/wordprocessingDrawing" xmlns:v="urn:schemas-microsoft-com:vml" xmlns:o="urn:schemas-microsoft-com:office:office" xmlns:mc="http://schemas.openxmlformats.org/markup-compatibility/2006" xmlns:wpc="http://schemas.microsoft.com/office/word/2010/wordprocessingCanvas" xmlns="" val="0"/>
                         </a:ext>
                       </a:extLst>
                     </a:blip>
@@ -4116,6 +4240,28 @@
     </w:p>
     <w:p>
       <w:pPr>
+        <w:pStyle w:val="a5"/>
+        <w:jc w:val="both"/>
+      </w:pPr>
+      <w:proofErr w:type="gramStart"/>
+      <w:r>
+        <w:t>figure</w:t>
+      </w:r>
+      <w:proofErr w:type="gramEnd"/>
+      <w:r>
+        <w:t xml:space="preserve"> </w:t>
+      </w:r>
+      <w:fldSimple w:instr=" SEQ figure \* ARABIC ">
+        <w:r>
+          <w:rPr>
+            <w:noProof/>
+          </w:rPr>
+          <w:t>8</w:t>
+        </w:r>
+      </w:fldSimple>
+    </w:p>
+    <w:p>
+      <w:pPr>
         <w:pStyle w:val="EACLText"/>
       </w:pPr>
       <w:r>
@@ -4125,6 +4271,7 @@
     <w:p>
       <w:pPr>
         <w:pStyle w:val="EACLText"/>
+        <w:keepNext/>
       </w:pPr>
       <w:r>
         <w:rPr>
@@ -4132,72 +4279,7 @@
           <w:lang w:eastAsia="en-US" w:bidi="he-IL"/>
         </w:rPr>
         <w:drawing>
-          <wp:anchor distT="0" distB="0" distL="114300" distR="114300" simplePos="0" relativeHeight="251673600" behindDoc="0" locked="0" layoutInCell="1" allowOverlap="1" wp14:anchorId="565EE43F" wp14:editId="11673150">
-            <wp:simplePos x="0" y="0"/>
-            <wp:positionH relativeFrom="column">
-              <wp:posOffset>2987040</wp:posOffset>
-            </wp:positionH>
-            <wp:positionV relativeFrom="paragraph">
-              <wp:posOffset>836930</wp:posOffset>
-            </wp:positionV>
-            <wp:extent cx="2811145" cy="1689735"/>
-            <wp:effectExtent l="0" t="0" r="0" b="0"/>
-            <wp:wrapSquare wrapText="bothSides"/>
-            <wp:docPr id="10" name="תמונה 10"/>
-            <wp:cNvGraphicFramePr>
-              <a:graphicFrameLocks xmlns:a="http://schemas.openxmlformats.org/drawingml/2006/main" noChangeAspect="1"/>
-            </wp:cNvGraphicFramePr>
-            <a:graphic xmlns:a="http://schemas.openxmlformats.org/drawingml/2006/main">
-              <a:graphicData uri="http://schemas.openxmlformats.org/drawingml/2006/picture">
-                <pic:pic xmlns:pic="http://schemas.openxmlformats.org/drawingml/2006/picture">
-                  <pic:nvPicPr>
-                    <pic:cNvPr id="0" name="Picture 10"/>
-                    <pic:cNvPicPr>
-                      <a:picLocks noChangeAspect="1" noChangeArrowheads="1"/>
-                    </pic:cNvPicPr>
-                  </pic:nvPicPr>
-                  <pic:blipFill>
-                    <a:blip r:embed="rId13" cstate="print">
-                      <a:extLst>
-                        <a:ext uri="{28A0092B-C50C-407E-A947-70E740481C1C}">
-                          <a14:useLocalDpi xmlns:a14="http://schemas.microsoft.com/office/drawing/2010/main" val="0"/>
-                        </a:ext>
-                      </a:extLst>
-                    </a:blip>
-                    <a:srcRect/>
-                    <a:stretch>
-                      <a:fillRect/>
-                    </a:stretch>
-                  </pic:blipFill>
-                  <pic:spPr bwMode="auto">
-                    <a:xfrm>
-                      <a:off x="0" y="0"/>
-                      <a:ext cx="2811145" cy="1689735"/>
-                    </a:xfrm>
-                    <a:prstGeom prst="rect">
-                      <a:avLst/>
-                    </a:prstGeom>
-                    <a:noFill/>
-                  </pic:spPr>
-                </pic:pic>
-              </a:graphicData>
-            </a:graphic>
-            <wp14:sizeRelH relativeFrom="page">
-              <wp14:pctWidth>0</wp14:pctWidth>
-            </wp14:sizeRelH>
-            <wp14:sizeRelV relativeFrom="page">
-              <wp14:pctHeight>0</wp14:pctHeight>
-            </wp14:sizeRelV>
-          </wp:anchor>
-        </w:drawing>
-      </w:r>
-      <w:r>
-        <w:rPr>
-          <w:noProof/>
-          <w:lang w:eastAsia="en-US" w:bidi="he-IL"/>
-        </w:rPr>
-        <w:drawing>
-          <wp:inline distT="0" distB="0" distL="0" distR="0" wp14:anchorId="5EFB77FF" wp14:editId="7037592F">
+          <wp:inline distT="0" distB="0" distL="0" distR="0">
             <wp:extent cx="2506825" cy="1412576"/>
             <wp:effectExtent l="0" t="0" r="0" b="0"/>
             <wp:docPr id="12" name="תמונה 12"/>
@@ -4214,10 +4296,10 @@
                     </pic:cNvPicPr>
                   </pic:nvPicPr>
                   <pic:blipFill>
-                    <a:blip r:embed="rId14" cstate="print">
+                    <a:blip r:embed="rId13" cstate="print">
                       <a:extLst>
                         <a:ext uri="{28A0092B-C50C-407E-A947-70E740481C1C}">
-                          <a14:useLocalDpi xmlns:a14="http://schemas.microsoft.com/office/drawing/2010/main" val="0"/>
+                          <a14:useLocalDpi xmlns:a14="http://schemas.microsoft.com/office/drawing/2010/main" xmlns:wps="http://schemas.microsoft.com/office/word/2010/wordprocessingShape" xmlns:wpi="http://schemas.microsoft.com/office/word/2010/wordprocessingInk" xmlns:wpg="http://schemas.microsoft.com/office/word/2010/wordprocessingGroup" xmlns:w14="http://schemas.microsoft.com/office/word/2010/wordml" xmlns:w="http://schemas.openxmlformats.org/wordprocessingml/2006/main" xmlns:w10="urn:schemas-microsoft-com:office:word" xmlns:wp14="http://schemas.microsoft.com/office/word/2010/wordprocessingDrawing" xmlns:v="urn:schemas-microsoft-com:vml" xmlns:o="urn:schemas-microsoft-com:office:office" xmlns:mc="http://schemas.openxmlformats.org/markup-compatibility/2006" xmlns:wpc="http://schemas.microsoft.com/office/word/2010/wordprocessingCanvas" xmlns="" val="0"/>
                         </a:ext>
                       </a:extLst>
                     </a:blip>
@@ -4245,6 +4327,28 @@
     </w:p>
     <w:p>
       <w:pPr>
+        <w:pStyle w:val="a5"/>
+        <w:jc w:val="both"/>
+      </w:pPr>
+      <w:proofErr w:type="gramStart"/>
+      <w:r>
+        <w:t>figure</w:t>
+      </w:r>
+      <w:proofErr w:type="gramEnd"/>
+      <w:r>
+        <w:t xml:space="preserve"> </w:t>
+      </w:r>
+      <w:fldSimple w:instr=" SEQ figure \* ARABIC ">
+        <w:r>
+          <w:rPr>
+            <w:noProof/>
+          </w:rPr>
+          <w:t>9</w:t>
+        </w:r>
+      </w:fldSimple>
+    </w:p>
+    <w:p>
+      <w:pPr>
         <w:pStyle w:val="EACLText"/>
       </w:pPr>
     </w:p>
@@ -4262,7 +4366,15 @@
         <w:ind w:firstLine="0"/>
       </w:pPr>
       <w:r>
-        <w:t xml:space="preserve">This rather reasonable as we preform those tests with </w:t>
+        <w:t xml:space="preserve">This rather reasonable as we </w:t>
+      </w:r>
+      <w:proofErr w:type="spellStart"/>
+      <w:r>
+        <w:t>preform</w:t>
+      </w:r>
+      <w:proofErr w:type="spellEnd"/>
+      <w:r>
+        <w:t xml:space="preserve"> those tests with </w:t>
       </w:r>
       <w:r>
         <w:t>the same train data (</w:t>
@@ -4299,21 +4411,134 @@
       <w:r>
         <w:rPr>
           <w:noProof/>
+        </w:rPr>
+        <w:pict>
+          <v:shape id="_x0000_s1039" type="#_x0000_t202" style="position:absolute;left:0;text-align:left;margin-left:3.35pt;margin-top:103.6pt;width:202.5pt;height:11.5pt;z-index:251685888" stroked="f">
+            <v:textbox style="mso-next-textbox:#_x0000_s1039;mso-fit-shape-to-text:t" inset="0,0,0,0">
+              <w:txbxContent>
+                <w:p>
+                  <w:pPr>
+                    <w:pStyle w:val="a5"/>
+                    <w:rPr>
+                      <w:rFonts w:eastAsia="MS Mincho"/>
+                      <w:noProof/>
+                    </w:rPr>
+                  </w:pPr>
+                  <w:proofErr w:type="gramStart"/>
+                  <w:r>
+                    <w:t>figure</w:t>
+                  </w:r>
+                  <w:proofErr w:type="gramEnd"/>
+                  <w:r>
+                    <w:t xml:space="preserve"> </w:t>
+                  </w:r>
+                  <w:r>
+                    <w:rPr>
+                      <w:noProof/>
+                    </w:rPr>
+                    <w:fldChar w:fldCharType="begin"/>
+                  </w:r>
+                  <w:r>
+                    <w:rPr>
+                      <w:noProof/>
+                    </w:rPr>
+                    <w:instrText xml:space="preserve"> SEQ figure \* ARABIC </w:instrText>
+                  </w:r>
+                  <w:r>
+                    <w:rPr>
+                      <w:noProof/>
+                    </w:rPr>
+                    <w:fldChar w:fldCharType="separate"/>
+                  </w:r>
+                  <w:r>
+                    <w:rPr>
+                      <w:noProof/>
+                    </w:rPr>
+                    <w:t>10</w:t>
+                  </w:r>
+                  <w:r>
+                    <w:rPr>
+                      <w:noProof/>
+                    </w:rPr>
+                    <w:fldChar w:fldCharType="end"/>
+                  </w:r>
+                </w:p>
+              </w:txbxContent>
+            </v:textbox>
+            <w10:wrap type="square"/>
+          </v:shape>
+        </w:pict>
+      </w:r>
+      <w:r>
+        <w:rPr>
+          <w:noProof/>
           <w:lang w:eastAsia="en-US" w:bidi="he-IL"/>
         </w:rPr>
         <w:drawing>
-          <wp:anchor distT="0" distB="0" distL="114300" distR="114300" simplePos="0" relativeHeight="251672576" behindDoc="0" locked="0" layoutInCell="1" allowOverlap="1" wp14:anchorId="16656154" wp14:editId="4A5393BB">
-            <wp:simplePos x="0" y="0"/>
-            <wp:positionH relativeFrom="column">
-              <wp:posOffset>-60960</wp:posOffset>
-            </wp:positionH>
-            <wp:positionV relativeFrom="paragraph">
-              <wp:posOffset>1664335</wp:posOffset>
-            </wp:positionV>
-            <wp:extent cx="2531110" cy="1523365"/>
-            <wp:effectExtent l="0" t="0" r="0" b="0"/>
-            <wp:wrapSquare wrapText="bothSides"/>
-            <wp:docPr id="7" name="תמונה 7"/>
+          <wp:inline distT="0" distB="0" distL="0" distR="0">
+            <wp:extent cx="2571750" cy="1209675"/>
+            <wp:effectExtent l="19050" t="0" r="0" b="0"/>
+            <wp:docPr id="5" name="תמונה 1"/>
+            <wp:cNvGraphicFramePr>
+              <a:graphicFrameLocks xmlns:a="http://schemas.openxmlformats.org/drawingml/2006/main" noChangeAspect="1"/>
+            </wp:cNvGraphicFramePr>
+            <a:graphic xmlns:a="http://schemas.openxmlformats.org/drawingml/2006/main">
+              <a:graphicData uri="http://schemas.openxmlformats.org/drawingml/2006/picture">
+                <pic:pic xmlns:pic="http://schemas.openxmlformats.org/drawingml/2006/picture">
+                  <pic:nvPicPr>
+                    <pic:cNvPr id="0" name="Picture 1"/>
+                    <pic:cNvPicPr>
+                      <a:picLocks noChangeAspect="1" noChangeArrowheads="1"/>
+                    </pic:cNvPicPr>
+                  </pic:nvPicPr>
+                  <pic:blipFill>
+                    <a:blip r:embed="rId14" cstate="print">
+                      <a:extLst>
+                        <a:ext uri="{28A0092B-C50C-407E-A947-70E740481C1C}">
+                          <a14:useLocalDpi xmlns:a14="http://schemas.microsoft.com/office/drawing/2010/main" xmlns:wps="http://schemas.microsoft.com/office/word/2010/wordprocessingShape" xmlns:wpi="http://schemas.microsoft.com/office/word/2010/wordprocessingInk" xmlns:wpg="http://schemas.microsoft.com/office/word/2010/wordprocessingGroup" xmlns:w14="http://schemas.microsoft.com/office/word/2010/wordml" xmlns:w="http://schemas.openxmlformats.org/wordprocessingml/2006/main" xmlns:w10="urn:schemas-microsoft-com:office:word" xmlns:wp14="http://schemas.microsoft.com/office/word/2010/wordprocessingDrawing" xmlns:v="urn:schemas-microsoft-com:vml" xmlns:o="urn:schemas-microsoft-com:office:office" xmlns:mc="http://schemas.openxmlformats.org/markup-compatibility/2006" xmlns:wpc="http://schemas.microsoft.com/office/word/2010/wordprocessingCanvas" xmlns="" val="0"/>
+                        </a:ext>
+                      </a:extLst>
+                    </a:blip>
+                    <a:srcRect/>
+                    <a:stretch>
+                      <a:fillRect/>
+                    </a:stretch>
+                  </pic:blipFill>
+                  <pic:spPr bwMode="auto">
+                    <a:xfrm>
+                      <a:off x="0" y="0"/>
+                      <a:ext cx="2571750" cy="1209675"/>
+                    </a:xfrm>
+                    <a:prstGeom prst="rect">
+                      <a:avLst/>
+                    </a:prstGeom>
+                    <a:noFill/>
+                    <a:ln>
+                      <a:noFill/>
+                    </a:ln>
+                  </pic:spPr>
+                </pic:pic>
+              </a:graphicData>
+            </a:graphic>
+          </wp:inline>
+        </w:drawing>
+      </w:r>
+    </w:p>
+    <w:p>
+      <w:pPr>
+        <w:pStyle w:val="EACLTextIndent"/>
+        <w:ind w:firstLine="0"/>
+      </w:pPr>
+      <w:r>
+        <w:rPr>
+          <w:noProof/>
+          <w:lang w:eastAsia="en-US" w:bidi="he-IL"/>
+        </w:rPr>
+        <w:drawing>
+          <wp:inline distT="0" distB="0" distL="0" distR="0">
+            <wp:extent cx="2531110" cy="1524000"/>
+            <wp:effectExtent l="19050" t="0" r="2540" b="0"/>
+            <wp:docPr id="13" name="תמונה 7"/>
             <wp:cNvGraphicFramePr>
               <a:graphicFrameLocks xmlns:a="http://schemas.openxmlformats.org/drawingml/2006/main" noChangeAspect="1"/>
             </wp:cNvGraphicFramePr>
@@ -4330,7 +4555,7 @@
                     <a:blip r:embed="rId15" cstate="print">
                       <a:extLst>
                         <a:ext uri="{28A0092B-C50C-407E-A947-70E740481C1C}">
-                          <a14:useLocalDpi xmlns:a14="http://schemas.microsoft.com/office/drawing/2010/main" val="0"/>
+                          <a14:useLocalDpi xmlns:a14="http://schemas.microsoft.com/office/drawing/2010/main" xmlns:wps="http://schemas.microsoft.com/office/word/2010/wordprocessingShape" xmlns:wpi="http://schemas.microsoft.com/office/word/2010/wordprocessingInk" xmlns:wpg="http://schemas.microsoft.com/office/word/2010/wordprocessingGroup" xmlns:w14="http://schemas.microsoft.com/office/word/2010/wordml" xmlns:w="http://schemas.openxmlformats.org/wordprocessingml/2006/main" xmlns:w10="urn:schemas-microsoft-com:office:word" xmlns:wp14="http://schemas.microsoft.com/office/word/2010/wordprocessingDrawing" xmlns:v="urn:schemas-microsoft-com:vml" xmlns:o="urn:schemas-microsoft-com:office:office" xmlns:mc="http://schemas.openxmlformats.org/markup-compatibility/2006" xmlns:wpc="http://schemas.microsoft.com/office/word/2010/wordprocessingCanvas" xmlns="" val="0"/>
                         </a:ext>
                       </a:extLst>
                     </a:blip>
@@ -4342,7 +4567,7 @@
                   <pic:spPr bwMode="auto">
                     <a:xfrm>
                       <a:off x="0" y="0"/>
-                      <a:ext cx="2531110" cy="1523365"/>
+                      <a:ext cx="2531110" cy="1524000"/>
                     </a:xfrm>
                     <a:prstGeom prst="rect">
                       <a:avLst/>
@@ -4352,177 +4577,167 @@
                 </pic:pic>
               </a:graphicData>
             </a:graphic>
-            <wp14:sizeRelH relativeFrom="page">
-              <wp14:pctWidth>0</wp14:pctWidth>
-            </wp14:sizeRelH>
-            <wp14:sizeRelV relativeFrom="page">
-              <wp14:pctHeight>0</wp14:pctHeight>
-            </wp14:sizeRelV>
-          </wp:anchor>
+          </wp:inline>
         </w:drawing>
       </w:r>
-      <w:r>
+    </w:p>
+    <w:p>
+      <w:pPr>
+        <w:pStyle w:val="EACLTextIndent"/>
+        <w:ind w:firstLine="0"/>
+      </w:pPr>
+      <w:r>
+        <w:rPr>
+          <w:noProof/>
+        </w:rPr>
+        <w:pict>
+          <v:shape id="_x0000_s1040" type="#_x0000_t202" style="position:absolute;left:0;text-align:left;margin-left:3.35pt;margin-top:7.8pt;width:199.3pt;height:11.5pt;z-index:251687936" stroked="f">
+            <v:textbox style="mso-next-textbox:#_x0000_s1040;mso-fit-shape-to-text:t" inset="0,0,0,0">
+              <w:txbxContent>
+                <w:p>
+                  <w:pPr>
+                    <w:pStyle w:val="a5"/>
+                    <w:rPr>
+                      <w:rFonts w:eastAsia="MS Mincho"/>
+                      <w:noProof/>
+                    </w:rPr>
+                  </w:pPr>
+                  <w:proofErr w:type="gramStart"/>
+                  <w:r>
+                    <w:t>figure</w:t>
+                  </w:r>
+                  <w:proofErr w:type="gramEnd"/>
+                  <w:r>
+                    <w:t xml:space="preserve"> </w:t>
+                  </w:r>
+                  <w:r>
+                    <w:rPr>
+                      <w:noProof/>
+                    </w:rPr>
+                    <w:fldChar w:fldCharType="begin"/>
+                  </w:r>
+                  <w:r>
+                    <w:rPr>
+                      <w:noProof/>
+                    </w:rPr>
+                    <w:instrText xml:space="preserve"> SEQ figure \* ARABIC </w:instrText>
+                  </w:r>
+                  <w:r>
+                    <w:rPr>
+                      <w:noProof/>
+                    </w:rPr>
+                    <w:fldChar w:fldCharType="separate"/>
+                  </w:r>
+                  <w:r>
+                    <w:rPr>
+                      <w:noProof/>
+                    </w:rPr>
+                    <w:t>11</w:t>
+                  </w:r>
+                  <w:r>
+                    <w:rPr>
+                      <w:noProof/>
+                    </w:rPr>
+                    <w:fldChar w:fldCharType="end"/>
+                  </w:r>
+                </w:p>
+              </w:txbxContent>
+            </v:textbox>
+            <w10:wrap type="topAndBottom"/>
+          </v:shape>
+        </w:pict>
+      </w:r>
+      <w:r>
+        <w:t>As we can see, and as was expected increasing the size of suggestion set, improve the perfo</w:t>
+      </w:r>
+      <w:r>
+        <w:t>r</w:t>
+      </w:r>
+      <w:r>
+        <w:t>mance of the completer. But also as we can see</w:t>
+      </w:r>
+      <w:r>
+        <w:t xml:space="preserve"> </w:t>
+      </w:r>
+      <w:r>
+        <w:t>the i</w:t>
+      </w:r>
+      <w:r>
+        <w:t>m</w:t>
+      </w:r>
+      <w:r>
+        <w:t>provement seems to be bounded</w:t>
+      </w:r>
+      <w:r>
+        <w:t xml:space="preserve"> and from certain size this</w:t>
+      </w:r>
+      <w:r>
+        <w:t xml:space="preserve"> </w:t>
+      </w:r>
+      <w:r>
+        <w:t>improvement is insignif</w:t>
+      </w:r>
+      <w:r>
+        <w:t>i</w:t>
+      </w:r>
+      <w:r>
+        <w:t>cant.</w:t>
+      </w:r>
+    </w:p>
+    <w:p>
+      <w:pPr>
+        <w:pStyle w:val="EACLTextIndent"/>
+        <w:ind w:firstLine="0"/>
+      </w:pPr>
+      <w:r>
+        <w:lastRenderedPageBreak/>
+        <w:t>Increment the size of suggestion set, even though improves performance, is most of the time i</w:t>
+      </w:r>
+      <w:r>
+        <w:t>m</w:t>
+      </w:r>
+      <w:r>
+        <w:t>possible though to both UI limitations (small display) and since it might confuse the user of the system.</w:t>
+      </w:r>
+    </w:p>
+    <w:p>
+      <w:pPr>
+        <w:pStyle w:val="EACLTextIndent"/>
+        <w:ind w:firstLine="0"/>
+      </w:pPr>
+      <w:r>
+        <w:t xml:space="preserve">In the rest of the work we decide the keep with 3 </w:t>
+      </w:r>
+      <w:r>
+        <w:t>suggestions</w:t>
+      </w:r>
+      <w:r>
+        <w:t>.</w:t>
+      </w:r>
+    </w:p>
+    <w:p>
+      <w:pPr>
+        <w:pStyle w:val="EACLSubsection"/>
+      </w:pPr>
+      <w:r>
+        <w:t>Influence of training size</w:t>
+      </w:r>
+    </w:p>
+    <w:p>
+      <w:pPr>
+        <w:pStyle w:val="EACLText"/>
+        <w:keepNext/>
+      </w:pPr>
+      <w:r>
+        <w:rPr>
+          <w:noProof/>
+          <w:lang w:eastAsia="en-US" w:bidi="he-IL"/>
+        </w:rPr>
         <w:drawing>
-          <wp:anchor distT="0" distB="0" distL="114300" distR="114300" simplePos="0" relativeHeight="251671552" behindDoc="0" locked="0" layoutInCell="1" allowOverlap="1" wp14:anchorId="035739F7" wp14:editId="445761B7">
-            <wp:simplePos x="0" y="0"/>
-            <wp:positionH relativeFrom="column">
-              <wp:posOffset>-60325</wp:posOffset>
-            </wp:positionH>
-            <wp:positionV relativeFrom="paragraph">
-              <wp:posOffset>236220</wp:posOffset>
-            </wp:positionV>
-            <wp:extent cx="2567305" cy="1212850"/>
-            <wp:effectExtent l="0" t="0" r="0" b="0"/>
-            <wp:wrapSquare wrapText="bothSides"/>
-            <wp:docPr id="1" name="תמונה 1"/>
-            <wp:cNvGraphicFramePr>
-              <a:graphicFrameLocks xmlns:a="http://schemas.openxmlformats.org/drawingml/2006/main" noChangeAspect="1"/>
-            </wp:cNvGraphicFramePr>
-            <a:graphic xmlns:a="http://schemas.openxmlformats.org/drawingml/2006/main">
-              <a:graphicData uri="http://schemas.openxmlformats.org/drawingml/2006/picture">
-                <pic:pic xmlns:pic="http://schemas.openxmlformats.org/drawingml/2006/picture">
-                  <pic:nvPicPr>
-                    <pic:cNvPr id="0" name="Picture 1"/>
-                    <pic:cNvPicPr>
-                      <a:picLocks noChangeAspect="1" noChangeArrowheads="1"/>
-                    </pic:cNvPicPr>
-                  </pic:nvPicPr>
-                  <pic:blipFill>
-                    <a:blip r:embed="rId16">
-                      <a:extLst>
-                        <a:ext uri="{28A0092B-C50C-407E-A947-70E740481C1C}">
-                          <a14:useLocalDpi xmlns:a14="http://schemas.microsoft.com/office/drawing/2010/main" val="0"/>
-                        </a:ext>
-                      </a:extLst>
-                    </a:blip>
-                    <a:srcRect/>
-                    <a:stretch>
-                      <a:fillRect/>
-                    </a:stretch>
-                  </pic:blipFill>
-                  <pic:spPr bwMode="auto">
-                    <a:xfrm>
-                      <a:off x="0" y="0"/>
-                      <a:ext cx="2567305" cy="1212850"/>
-                    </a:xfrm>
-                    <a:prstGeom prst="rect">
-                      <a:avLst/>
-                    </a:prstGeom>
-                    <a:noFill/>
-                    <a:ln>
-                      <a:noFill/>
-                    </a:ln>
-                  </pic:spPr>
-                </pic:pic>
-              </a:graphicData>
-            </a:graphic>
-            <wp14:sizeRelH relativeFrom="page">
-              <wp14:pctWidth>0</wp14:pctWidth>
-            </wp14:sizeRelH>
-            <wp14:sizeRelV relativeFrom="page">
-              <wp14:pctHeight>0</wp14:pctHeight>
-            </wp14:sizeRelV>
-          </wp:anchor>
-        </w:drawing>
-      </w:r>
-    </w:p>
-    <w:p>
-      <w:pPr>
-        <w:pStyle w:val="EACLTextIndent"/>
-        <w:ind w:firstLine="0"/>
-      </w:pPr>
-      <w:r>
-        <w:t>As we can see, and as was expected increa</w:t>
-      </w:r>
-      <w:r>
-        <w:t>s</w:t>
-      </w:r>
-      <w:r>
-        <w:t>ing the size of suggestion set, improve the perfo</w:t>
-      </w:r>
-      <w:r>
-        <w:t>r</w:t>
-      </w:r>
-      <w:r>
-        <w:t>mance of the completer. But also as we can see the improv</w:t>
-      </w:r>
-      <w:r>
-        <w:t>e</w:t>
-      </w:r>
-      <w:r>
-        <w:t>ment seems to be bounded</w:t>
-      </w:r>
-      <w:r>
-        <w:t xml:space="preserve"> and from certain size this</w:t>
-      </w:r>
-      <w:r>
-        <w:t xml:space="preserve"> </w:t>
-      </w:r>
-      <w:r>
-        <w:t>improvement is insi</w:t>
-      </w:r>
-      <w:r>
-        <w:t>g</w:t>
-      </w:r>
-      <w:r>
-        <w:t>nificant.</w:t>
-      </w:r>
-    </w:p>
-    <w:p>
-      <w:pPr>
-        <w:pStyle w:val="EACLTextIndent"/>
-        <w:ind w:firstLine="0"/>
-      </w:pPr>
-      <w:r>
-        <w:t>Increment the size of suggestion set, even though improves performance, is most of the time i</w:t>
-      </w:r>
-      <w:r>
-        <w:t>m</w:t>
-      </w:r>
-      <w:r>
-        <w:lastRenderedPageBreak/>
-        <w:t>possible though to both UI limitations (small display) and since it might confuse the user of the system.</w:t>
-      </w:r>
-    </w:p>
-    <w:p>
-      <w:pPr>
-        <w:pStyle w:val="EACLTextIndent"/>
-        <w:ind w:firstLine="0"/>
-      </w:pPr>
-      <w:r>
-        <w:t xml:space="preserve">In the rest of the work we decide the keep with 3 </w:t>
-      </w:r>
-      <w:r>
-        <w:t>suggestions</w:t>
-      </w:r>
-      <w:r>
-        <w:t>.</w:t>
-      </w:r>
-    </w:p>
-    <w:p>
-      <w:pPr>
-        <w:pStyle w:val="EACLTextIndent"/>
-        <w:ind w:firstLine="0"/>
-      </w:pPr>
-    </w:p>
-    <w:p>
-      <w:pPr>
-        <w:pStyle w:val="EACLSubsection"/>
-      </w:pPr>
-      <w:r>
-        <w:t>Influence of training size</w:t>
-      </w:r>
-    </w:p>
-    <w:p>
-      <w:pPr>
-        <w:pStyle w:val="EACLText"/>
-      </w:pPr>
-      <w:r>
-        <w:drawing>
-          <wp:inline distT="0" distB="0" distL="0" distR="0" wp14:anchorId="674C9107" wp14:editId="7F64BACA">
-            <wp:extent cx="2811625" cy="762466"/>
-            <wp:effectExtent l="0" t="0" r="0" b="0"/>
-            <wp:docPr id="8" name="תמונה 8"/>
+          <wp:inline distT="0" distB="0" distL="0" distR="0">
+            <wp:extent cx="2771775" cy="751659"/>
+            <wp:effectExtent l="19050" t="0" r="9525" b="0"/>
+            <wp:docPr id="16" name="תמונה 8"/>
             <wp:cNvGraphicFramePr>
               <a:graphicFrameLocks xmlns:a="http://schemas.openxmlformats.org/drawingml/2006/main" noChangeAspect="1"/>
             </wp:cNvGraphicFramePr>
@@ -4536,10 +4751,10 @@
                     </pic:cNvPicPr>
                   </pic:nvPicPr>
                   <pic:blipFill>
-                    <a:blip r:embed="rId17">
+                    <a:blip r:embed="rId16" cstate="print">
                       <a:extLst>
                         <a:ext uri="{28A0092B-C50C-407E-A947-70E740481C1C}">
-                          <a14:useLocalDpi xmlns:a14="http://schemas.microsoft.com/office/drawing/2010/main" val="0"/>
+                          <a14:useLocalDpi xmlns:a14="http://schemas.microsoft.com/office/drawing/2010/main" xmlns:wps="http://schemas.microsoft.com/office/word/2010/wordprocessingShape" xmlns:wpi="http://schemas.microsoft.com/office/word/2010/wordprocessingInk" xmlns:wpg="http://schemas.microsoft.com/office/word/2010/wordprocessingGroup" xmlns:w14="http://schemas.microsoft.com/office/word/2010/wordml" xmlns:w="http://schemas.openxmlformats.org/wordprocessingml/2006/main" xmlns:w10="urn:schemas-microsoft-com:office:word" xmlns:wp14="http://schemas.microsoft.com/office/word/2010/wordprocessingDrawing" xmlns:v="urn:schemas-microsoft-com:vml" xmlns:o="urn:schemas-microsoft-com:office:office" xmlns:mc="http://schemas.openxmlformats.org/markup-compatibility/2006" xmlns:wpc="http://schemas.microsoft.com/office/word/2010/wordprocessingCanvas" xmlns="" val="0"/>
                         </a:ext>
                       </a:extLst>
                     </a:blip>
@@ -4551,7 +4766,7 @@
                   <pic:spPr bwMode="auto">
                     <a:xfrm>
                       <a:off x="0" y="0"/>
-                      <a:ext cx="2811248" cy="762364"/>
+                      <a:ext cx="2771775" cy="751659"/>
                     </a:xfrm>
                     <a:prstGeom prst="rect">
                       <a:avLst/>
@@ -4570,87 +4785,151 @@
     </w:p>
     <w:p>
       <w:pPr>
+        <w:pStyle w:val="a5"/>
+        <w:jc w:val="both"/>
+      </w:pPr>
+      <w:proofErr w:type="gramStart"/>
+      <w:r>
+        <w:t>figure</w:t>
+      </w:r>
+      <w:proofErr w:type="gramEnd"/>
+      <w:r>
+        <w:t xml:space="preserve"> </w:t>
+      </w:r>
+      <w:fldSimple w:instr=" SEQ figure \* ARABIC ">
+        <w:r>
+          <w:rPr>
+            <w:noProof/>
+          </w:rPr>
+          <w:t>12</w:t>
+        </w:r>
+      </w:fldSimple>
+    </w:p>
+    <w:p>
+      <w:pPr>
+        <w:pStyle w:val="EACLText"/>
+      </w:pPr>
+    </w:p>
+    <w:p>
+      <w:pPr>
+        <w:pStyle w:val="EACLText"/>
+        <w:keepNext/>
+      </w:pPr>
+      <w:r>
+        <w:drawing>
+          <wp:inline distT="0" distB="0" distL="0" distR="0">
+            <wp:extent cx="2771775" cy="1648174"/>
+            <wp:effectExtent l="19050" t="0" r="9525" b="0"/>
+            <wp:docPr id="19" name="תמונה 10"/>
+            <wp:cNvGraphicFramePr>
+              <a:graphicFrameLocks xmlns:a="http://schemas.openxmlformats.org/drawingml/2006/main" noChangeAspect="1"/>
+            </wp:cNvGraphicFramePr>
+            <a:graphic xmlns:a="http://schemas.openxmlformats.org/drawingml/2006/main">
+              <a:graphicData uri="http://schemas.openxmlformats.org/drawingml/2006/picture">
+                <pic:pic xmlns:pic="http://schemas.openxmlformats.org/drawingml/2006/picture">
+                  <pic:nvPicPr>
+                    <pic:cNvPr id="0" name="Picture 10"/>
+                    <pic:cNvPicPr>
+                      <a:picLocks noChangeAspect="1" noChangeArrowheads="1"/>
+                    </pic:cNvPicPr>
+                  </pic:nvPicPr>
+                  <pic:blipFill>
+                    <a:blip r:embed="rId17" cstate="print">
+                      <a:extLst>
+                        <a:ext uri="{28A0092B-C50C-407E-A947-70E740481C1C}">
+                          <a14:useLocalDpi xmlns:a14="http://schemas.microsoft.com/office/drawing/2010/main" xmlns:wps="http://schemas.microsoft.com/office/word/2010/wordprocessingShape" xmlns:wpi="http://schemas.microsoft.com/office/word/2010/wordprocessingInk" xmlns:wpg="http://schemas.microsoft.com/office/word/2010/wordprocessingGroup" xmlns:w14="http://schemas.microsoft.com/office/word/2010/wordml" xmlns:w="http://schemas.openxmlformats.org/wordprocessingml/2006/main" xmlns:w10="urn:schemas-microsoft-com:office:word" xmlns:wp14="http://schemas.microsoft.com/office/word/2010/wordprocessingDrawing" xmlns:v="urn:schemas-microsoft-com:vml" xmlns:o="urn:schemas-microsoft-com:office:office" xmlns:mc="http://schemas.openxmlformats.org/markup-compatibility/2006" xmlns:wpc="http://schemas.microsoft.com/office/word/2010/wordprocessingCanvas" xmlns="" val="0"/>
+                        </a:ext>
+                      </a:extLst>
+                    </a:blip>
+                    <a:srcRect/>
+                    <a:stretch>
+                      <a:fillRect/>
+                    </a:stretch>
+                  </pic:blipFill>
+                  <pic:spPr bwMode="auto">
+                    <a:xfrm>
+                      <a:off x="0" y="0"/>
+                      <a:ext cx="2771775" cy="1648174"/>
+                    </a:xfrm>
+                    <a:prstGeom prst="rect">
+                      <a:avLst/>
+                    </a:prstGeom>
+                    <a:noFill/>
+                  </pic:spPr>
+                </pic:pic>
+              </a:graphicData>
+            </a:graphic>
+          </wp:inline>
+        </w:drawing>
+      </w:r>
+    </w:p>
+    <w:p>
+      <w:pPr>
+        <w:pStyle w:val="a5"/>
+        <w:jc w:val="both"/>
+      </w:pPr>
+      <w:proofErr w:type="gramStart"/>
+      <w:r>
+        <w:t>figure</w:t>
+      </w:r>
+      <w:proofErr w:type="gramEnd"/>
+      <w:r>
+        <w:t xml:space="preserve"> </w:t>
+      </w:r>
+      <w:fldSimple w:instr=" SEQ figure \* ARABIC ">
+        <w:r>
+          <w:rPr>
+            <w:noProof/>
+          </w:rPr>
+          <w:t>13</w:t>
+        </w:r>
+      </w:fldSimple>
+    </w:p>
+    <w:p>
+      <w:pPr>
+        <w:pStyle w:val="EACLText"/>
+      </w:pPr>
+      <w:r>
+        <w:t>As we can see, and as expected, when the co</w:t>
+      </w:r>
+      <w:r>
+        <w:t>m</w:t>
+      </w:r>
+      <w:r>
+        <w:t>pleter is trained on a large amount of data, its results improves. The improvement, though seems significant from the results, would have eventually and inevitably become less and less significant and we believe that if we would have continue with this direct</w:t>
+      </w:r>
+      <w:r>
+        <w:t>ion we would have found it limit.</w:t>
+      </w:r>
+      <w:r>
+        <w:t xml:space="preserve"> </w:t>
+      </w:r>
+    </w:p>
+    <w:p>
+      <w:pPr>
+        <w:pStyle w:val="EACLTextIndent"/>
+      </w:pPr>
+    </w:p>
+    <w:p>
+      <w:pPr>
         <w:pStyle w:val="EACLSubsection"/>
-        <w:numPr>
-          <w:ilvl w:val="0"/>
-          <w:numId w:val="0"/>
-        </w:numPr>
-        <w:rPr>
-          <w:b w:val="0"/>
-          <w:bCs w:val="0"/>
-          <w:szCs w:val="20"/>
-        </w:rPr>
-      </w:pPr>
-      <w:r>
-        <w:rPr>
-          <w:b w:val="0"/>
-          <w:bCs w:val="0"/>
-          <w:szCs w:val="20"/>
-        </w:rPr>
-        <w:t>As we can see, and as expected, when the co</w:t>
-      </w:r>
-      <w:r>
-        <w:rPr>
-          <w:b w:val="0"/>
-          <w:bCs w:val="0"/>
-          <w:szCs w:val="20"/>
-        </w:rPr>
-        <w:t>m</w:t>
-      </w:r>
-      <w:r>
-        <w:rPr>
-          <w:b w:val="0"/>
-          <w:bCs w:val="0"/>
-          <w:szCs w:val="20"/>
-        </w:rPr>
-        <w:t>pleter is trained on a large amount of data, its results improves. The improvement, though seems significant from the results, would have eventually and inevitably become less and less significant and we believe that if we would have continue with this direct</w:t>
-      </w:r>
-      <w:r>
-        <w:rPr>
-          <w:b w:val="0"/>
-          <w:bCs w:val="0"/>
-          <w:szCs w:val="20"/>
-        </w:rPr>
-        <w:t>ion we would have found it limit.</w:t>
-      </w:r>
-      <w:r>
-        <w:rPr>
-          <w:b w:val="0"/>
-          <w:bCs w:val="0"/>
-          <w:szCs w:val="20"/>
-        </w:rPr>
-        <w:t xml:space="preserve"> </w:t>
-      </w:r>
-    </w:p>
-    <w:p>
-      <w:pPr>
-        <w:pStyle w:val="EACLSubsection"/>
-      </w:pPr>
-      <w:r>
-        <w:t xml:space="preserve">Influence of </w:t>
-      </w:r>
-      <w:r>
-        <w:t>context</w:t>
-      </w:r>
-      <w:r>
-        <w:t xml:space="preserve"> </w:t>
-      </w:r>
-      <w:r>
-        <w:t>factor</w:t>
+      </w:pPr>
+      <w:r>
+        <w:t>Influence of context factor</w:t>
       </w:r>
     </w:p>
     <w:p>
       <w:pPr>
         <w:pStyle w:val="EACLText"/>
-      </w:pPr>
-    </w:p>
-    <w:p>
-      <w:pPr>
-        <w:pStyle w:val="EACLText"/>
-      </w:pPr>
-      <w:r>
+        <w:keepNext/>
+      </w:pPr>
+      <w:r>
+        <w:rPr>
+          <w:noProof/>
+          <w:lang w:eastAsia="en-US" w:bidi="he-IL"/>
+        </w:rPr>
         <w:drawing>
-          <wp:inline distT="0" distB="0" distL="0" distR="0" wp14:anchorId="1BCEFBDC" wp14:editId="6EA0EFD3">
+          <wp:inline distT="0" distB="0" distL="0" distR="0">
             <wp:extent cx="2771775" cy="869800"/>
             <wp:effectExtent l="0" t="0" r="0" b="0"/>
             <wp:docPr id="11" name="תמונה 11"/>
@@ -4667,10 +4946,10 @@
                     </pic:cNvPicPr>
                   </pic:nvPicPr>
                   <pic:blipFill>
-                    <a:blip r:embed="rId18">
+                    <a:blip r:embed="rId18" cstate="print">
                       <a:extLst>
                         <a:ext uri="{28A0092B-C50C-407E-A947-70E740481C1C}">
-                          <a14:useLocalDpi xmlns:a14="http://schemas.microsoft.com/office/drawing/2010/main" val="0"/>
+                          <a14:useLocalDpi xmlns:a14="http://schemas.microsoft.com/office/drawing/2010/main" xmlns:wps="http://schemas.microsoft.com/office/word/2010/wordprocessingShape" xmlns:wpi="http://schemas.microsoft.com/office/word/2010/wordprocessingInk" xmlns:wpg="http://schemas.microsoft.com/office/word/2010/wordprocessingGroup" xmlns:w14="http://schemas.microsoft.com/office/word/2010/wordml" xmlns:w="http://schemas.openxmlformats.org/wordprocessingml/2006/main" xmlns:w10="urn:schemas-microsoft-com:office:word" xmlns:wp14="http://schemas.microsoft.com/office/word/2010/wordprocessingDrawing" xmlns:v="urn:schemas-microsoft-com:vml" xmlns:o="urn:schemas-microsoft-com:office:office" xmlns:mc="http://schemas.openxmlformats.org/markup-compatibility/2006" xmlns:wpc="http://schemas.microsoft.com/office/word/2010/wordprocessingCanvas" xmlns="" val="0"/>
                         </a:ext>
                       </a:extLst>
                     </a:blip>
@@ -4701,8 +4980,25 @@
     </w:p>
     <w:p>
       <w:pPr>
-        <w:pStyle w:val="EACLTextIndent"/>
-      </w:pPr>
+        <w:pStyle w:val="a5"/>
+        <w:jc w:val="both"/>
+      </w:pPr>
+      <w:proofErr w:type="gramStart"/>
+      <w:r>
+        <w:t>figure</w:t>
+      </w:r>
+      <w:proofErr w:type="gramEnd"/>
+      <w:r>
+        <w:t xml:space="preserve"> </w:t>
+      </w:r>
+      <w:fldSimple w:instr=" SEQ figure \* ARABIC ">
+        <w:r>
+          <w:rPr>
+            <w:noProof/>
+          </w:rPr>
+          <w:t>14</w:t>
+        </w:r>
+      </w:fldSimple>
     </w:p>
     <w:p>
       <w:pPr>
@@ -4754,13 +5050,7 @@
       </w:pPr>
       <w:r>
         <w:lastRenderedPageBreak/>
-        <w:t>Results loc</w:t>
-      </w:r>
-      <w:r>
-        <w:t>a</w:t>
-      </w:r>
-      <w:r>
-        <w:t>tion</w:t>
+        <w:t>Results location</w:t>
       </w:r>
       <w:r>
         <w:t>s</w:t>
@@ -4794,27 +5084,68 @@
           <w:i/>
           <w:iCs/>
         </w:rPr>
-        <w:t xml:space="preserve">.eval </w:t>
-      </w:r>
-      <w:r>
-        <w:t xml:space="preserve">file which contains text summary of the evaluation metrics, and </w:t>
-      </w:r>
+        <w:t>.</w:t>
+      </w:r>
+      <w:proofErr w:type="spellStart"/>
       <w:r>
         <w:rPr>
           <w:i/>
           <w:iCs/>
         </w:rPr>
-        <w:t>.xlsx</w:t>
-      </w:r>
-      <w:r>
-        <w:t xml:space="preserve"> excel file which contains the same information as the </w:t>
-      </w:r>
+        <w:t>eval</w:t>
+      </w:r>
+      <w:proofErr w:type="spellEnd"/>
       <w:r>
         <w:rPr>
           <w:i/>
           <w:iCs/>
         </w:rPr>
-        <w:t xml:space="preserve">.eval </w:t>
+        <w:t xml:space="preserve"> </w:t>
+      </w:r>
+      <w:r>
+        <w:t xml:space="preserve">file which contains text summary of the evaluation metrics, and </w:t>
+      </w:r>
+      <w:r>
+        <w:rPr>
+          <w:i/>
+          <w:iCs/>
+        </w:rPr>
+        <w:t>.</w:t>
+      </w:r>
+      <w:proofErr w:type="spellStart"/>
+      <w:r>
+        <w:rPr>
+          <w:i/>
+          <w:iCs/>
+        </w:rPr>
+        <w:t>xlsx</w:t>
+      </w:r>
+      <w:proofErr w:type="spellEnd"/>
+      <w:r>
+        <w:t xml:space="preserve"> excel file which contains the same information as the </w:t>
+      </w:r>
+      <w:r>
+        <w:rPr>
+          <w:i/>
+          <w:iCs/>
+        </w:rPr>
+        <w:t>.</w:t>
+      </w:r>
+      <w:proofErr w:type="spellStart"/>
+      <w:r>
+        <w:rPr>
+          <w:i/>
+          <w:iCs/>
+        </w:rPr>
+        <w:t>eval</w:t>
+      </w:r>
+      <w:proofErr w:type="spellEnd"/>
+      <w:r>
+        <w:rPr>
+          <w:i/>
+          <w:iCs/>
+        </w:rPr>
+        <w:t xml:space="preserve"> </w:t>
       </w:r>
       <w:r>
         <w:t>file in more continent way.</w:t>
@@ -4857,7 +5188,23 @@
           <w:sz w:val="18"/>
           <w:szCs w:val="16"/>
         </w:rPr>
-        <w:t xml:space="preserve">res-alice-basic </w:t>
+        <w:t>res-</w:t>
+      </w:r>
+      <w:proofErr w:type="spellStart"/>
+      <w:r>
+        <w:rPr>
+          <w:sz w:val="18"/>
+          <w:szCs w:val="16"/>
+        </w:rPr>
+        <w:t>alice</w:t>
+      </w:r>
+      <w:proofErr w:type="spellEnd"/>
+      <w:r>
+        <w:rPr>
+          <w:sz w:val="18"/>
+          <w:szCs w:val="16"/>
+        </w:rPr>
+        <w:t xml:space="preserve">-basic </w:t>
       </w:r>
     </w:p>
     <w:p>
@@ -4877,7 +5224,23 @@
           <w:sz w:val="18"/>
           <w:szCs w:val="16"/>
         </w:rPr>
-        <w:t>res-alice-learning</w:t>
+        <w:t>res-</w:t>
+      </w:r>
+      <w:proofErr w:type="spellStart"/>
+      <w:r>
+        <w:rPr>
+          <w:sz w:val="18"/>
+          <w:szCs w:val="16"/>
+        </w:rPr>
+        <w:t>alice</w:t>
+      </w:r>
+      <w:proofErr w:type="spellEnd"/>
+      <w:r>
+        <w:rPr>
+          <w:sz w:val="18"/>
+          <w:szCs w:val="16"/>
+        </w:rPr>
+        <w:t>-learning</w:t>
       </w:r>
     </w:p>
     <w:p>
@@ -5037,7 +5400,23 @@
           <w:sz w:val="18"/>
           <w:szCs w:val="16"/>
         </w:rPr>
-        <w:t>res-irc-test-short</w:t>
+        <w:t>res-</w:t>
+      </w:r>
+      <w:proofErr w:type="spellStart"/>
+      <w:r>
+        <w:rPr>
+          <w:sz w:val="18"/>
+          <w:szCs w:val="16"/>
+        </w:rPr>
+        <w:t>irc</w:t>
+      </w:r>
+      <w:proofErr w:type="spellEnd"/>
+      <w:r>
+        <w:rPr>
+          <w:sz w:val="18"/>
+          <w:szCs w:val="16"/>
+        </w:rPr>
+        <w:t>-test-short</w:t>
       </w:r>
     </w:p>
     <w:p>
@@ -5097,7 +5476,23 @@
           <w:sz w:val="18"/>
           <w:szCs w:val="16"/>
         </w:rPr>
-        <w:t>res-irc-with-filter-*</w:t>
+        <w:t>res-</w:t>
+      </w:r>
+      <w:proofErr w:type="spellStart"/>
+      <w:r>
+        <w:rPr>
+          <w:sz w:val="18"/>
+          <w:szCs w:val="16"/>
+        </w:rPr>
+        <w:t>irc</w:t>
+      </w:r>
+      <w:proofErr w:type="spellEnd"/>
+      <w:r>
+        <w:rPr>
+          <w:sz w:val="18"/>
+          <w:szCs w:val="16"/>
+        </w:rPr>
+        <w:t>-with-filter-*</w:t>
       </w:r>
       <w:r>
         <w:rPr>
@@ -5198,7 +5593,23 @@
           <w:sz w:val="18"/>
           <w:szCs w:val="16"/>
         </w:rPr>
-        <w:t>res-irc-with-filter-big-train(</w:t>
+        <w:t>res-</w:t>
+      </w:r>
+      <w:proofErr w:type="spellStart"/>
+      <w:r>
+        <w:rPr>
+          <w:sz w:val="18"/>
+          <w:szCs w:val="16"/>
+        </w:rPr>
+        <w:t>irc</w:t>
+      </w:r>
+      <w:proofErr w:type="spellEnd"/>
+      <w:r>
+        <w:rPr>
+          <w:sz w:val="18"/>
+          <w:szCs w:val="16"/>
+        </w:rPr>
+        <w:t>-with-filter-big-train(</w:t>
       </w:r>
       <w:r>
         <w:rPr>
@@ -5281,19 +5692,23 @@
         <w:pStyle w:val="EACLText"/>
       </w:pPr>
       <w:r>
-        <w:t>Our final results about context base autoco</w:t>
-      </w:r>
-      <w:r>
-        <w:t>m</w:t>
-      </w:r>
-      <w:r>
-        <w:t xml:space="preserve">plete are </w:t>
-      </w:r>
-      <w:r>
-        <w:t>inconclusive</w:t>
-      </w:r>
-      <w:r>
-        <w:t>, and it's hard to determine whether or not the consideration of the context helps for the autocomplete process from our r</w:t>
+        <w:t xml:space="preserve">Our final results about context base </w:t>
+      </w:r>
+      <w:proofErr w:type="spellStart"/>
+      <w:r>
+        <w:t>autocomplete</w:t>
+      </w:r>
+      <w:proofErr w:type="spellEnd"/>
+      <w:r>
+        <w:t xml:space="preserve"> are inconclusive, and it's hard to determine whether or not the consideration of the context helps for the </w:t>
+      </w:r>
+      <w:proofErr w:type="spellStart"/>
+      <w:r>
+        <w:t>autocomplete</w:t>
+      </w:r>
+      <w:proofErr w:type="spellEnd"/>
+      <w:r>
+        <w:t xml:space="preserve"> process from our r</w:t>
       </w:r>
       <w:r>
         <w:t>e</w:t>
@@ -5313,7 +5728,15 @@
         <w:pStyle w:val="EACLTextIndent"/>
       </w:pPr>
       <w:r>
-        <w:t>Despite that, we developed a set of tools to create and evaluate autocomplete heuristics, which may enable</w:t>
+        <w:t xml:space="preserve">Despite that, we developed a set of tools to create and evaluate </w:t>
+      </w:r>
+      <w:proofErr w:type="spellStart"/>
+      <w:r>
+        <w:t>autocomplete</w:t>
+      </w:r>
+      <w:proofErr w:type="spellEnd"/>
+      <w:r>
+        <w:t xml:space="preserve"> heuristics, which may enable</w:t>
       </w:r>
       <w:r>
         <w:t xml:space="preserve"> easy way for</w:t>
@@ -5328,25 +5751,7 @@
         <w:t xml:space="preserve"> </w:t>
       </w:r>
       <w:r>
-        <w:t xml:space="preserve">research in this field, and may the foundation for future works. With this framework, new </w:t>
-      </w:r>
-      <w:r>
-        <w:t>heuristics</w:t>
-      </w:r>
-      <w:r>
-        <w:t xml:space="preserve"> or </w:t>
-      </w:r>
-      <w:r>
-        <w:t>n</w:t>
-      </w:r>
-      <w:r>
-        <w:t>ew de</w:t>
-      </w:r>
-      <w:r>
-        <w:t>f</w:t>
-      </w:r>
-      <w:r>
-        <w:t>inition of context can be explored (see section 5.3).</w:t>
+        <w:t>research in this field, and may the foundation for future works. With this framework, new heuristics or new definition of context can be explored (see section 5.3).</w:t>
       </w:r>
     </w:p>
     <w:p>
@@ -5382,7 +5787,23 @@
         <w:pStyle w:val="EACLReferencetext"/>
       </w:pPr>
       <w:r>
-        <w:t xml:space="preserve">Alfred. V. Aho and Jeffrey D. Ullman. 1972. </w:t>
+        <w:t xml:space="preserve">Alfred. V. </w:t>
+      </w:r>
+      <w:proofErr w:type="spellStart"/>
+      <w:r>
+        <w:t>Aho</w:t>
+      </w:r>
+      <w:proofErr w:type="spellEnd"/>
+      <w:r>
+        <w:t xml:space="preserve"> and Jeffrey D. </w:t>
+      </w:r>
+      <w:proofErr w:type="spellStart"/>
+      <w:r>
+        <w:t>Ullman</w:t>
+      </w:r>
+      <w:proofErr w:type="spellEnd"/>
+      <w:r>
+        <w:t xml:space="preserve">. 1972. </w:t>
       </w:r>
       <w:bookmarkStart w:id="0" w:name="_GoBack"/>
       <w:bookmarkEnd w:id="0"/>
@@ -5405,7 +5826,15 @@
         <w:t>ing</w:t>
       </w:r>
       <w:r>
-        <w:t xml:space="preserve">, volume 1. Prentice-Hall, Englewood Cliffs, NJ. </w:t>
+        <w:t xml:space="preserve">, volume 1. </w:t>
+      </w:r>
+      <w:proofErr w:type="gramStart"/>
+      <w:r>
+        <w:t>Prentice-Hall, Englewood Cliffs, NJ.</w:t>
+      </w:r>
+      <w:proofErr w:type="gramEnd"/>
+      <w:r>
+        <w:t xml:space="preserve"> </w:t>
       </w:r>
     </w:p>
     <w:p>
@@ -5430,7 +5859,7 @@
 </file>
 
 <file path=word/endnotes.xml><?xml version="1.0" encoding="utf-8"?>
-<w:endnotes xmlns:wpc="http://schemas.microsoft.com/office/word/2010/wordprocessingCanvas" xmlns:mc="http://schemas.openxmlformats.org/markup-compatibility/2006" xmlns:o="urn:schemas-microsoft-com:office:office" xmlns:r="http://schemas.openxmlformats.org/officeDocument/2006/relationships" xmlns:m="http://schemas.openxmlformats.org/officeDocument/2006/math" xmlns:v="urn:schemas-microsoft-com:vml" xmlns:wp14="http://schemas.microsoft.com/office/word/2010/wordprocessingDrawing" xmlns:wp="http://schemas.openxmlformats.org/drawingml/2006/wordprocessingDrawing" xmlns:w10="urn:schemas-microsoft-com:office:word" xmlns:w="http://schemas.openxmlformats.org/wordprocessingml/2006/main" xmlns:w14="http://schemas.microsoft.com/office/word/2010/wordml" xmlns:wpg="http://schemas.microsoft.com/office/word/2010/wordprocessingGroup" xmlns:wpi="http://schemas.microsoft.com/office/word/2010/wordprocessingInk" xmlns:wne="http://schemas.microsoft.com/office/word/2006/wordml" xmlns:wps="http://schemas.microsoft.com/office/word/2010/wordprocessingShape" mc:Ignorable="w14 wp14">
+<w:endnotes xmlns:ve="http://schemas.openxmlformats.org/markup-compatibility/2006" xmlns:o="urn:schemas-microsoft-com:office:office" xmlns:r="http://schemas.openxmlformats.org/officeDocument/2006/relationships" xmlns:m="http://schemas.openxmlformats.org/officeDocument/2006/math" xmlns:v="urn:schemas-microsoft-com:vml" xmlns:wp="http://schemas.openxmlformats.org/drawingml/2006/wordprocessingDrawing" xmlns:w10="urn:schemas-microsoft-com:office:word" xmlns:w="http://schemas.openxmlformats.org/wordprocessingml/2006/main" xmlns:wne="http://schemas.microsoft.com/office/word/2006/wordml">
   <w:endnote w:type="separator" w:id="-1">
     <w:p>
       <w:pPr>
@@ -5455,7 +5884,7 @@
 </file>
 
 <file path=word/footnotes.xml><?xml version="1.0" encoding="utf-8"?>
-<w:footnotes xmlns:wpc="http://schemas.microsoft.com/office/word/2010/wordprocessingCanvas" xmlns:mc="http://schemas.openxmlformats.org/markup-compatibility/2006" xmlns:o="urn:schemas-microsoft-com:office:office" xmlns:r="http://schemas.openxmlformats.org/officeDocument/2006/relationships" xmlns:m="http://schemas.openxmlformats.org/officeDocument/2006/math" xmlns:v="urn:schemas-microsoft-com:vml" xmlns:wp14="http://schemas.microsoft.com/office/word/2010/wordprocessingDrawing" xmlns:wp="http://schemas.openxmlformats.org/drawingml/2006/wordprocessingDrawing" xmlns:w10="urn:schemas-microsoft-com:office:word" xmlns:w="http://schemas.openxmlformats.org/wordprocessingml/2006/main" xmlns:w14="http://schemas.microsoft.com/office/word/2010/wordml" xmlns:wpg="http://schemas.microsoft.com/office/word/2010/wordprocessingGroup" xmlns:wpi="http://schemas.microsoft.com/office/word/2010/wordprocessingInk" xmlns:wne="http://schemas.microsoft.com/office/word/2006/wordml" xmlns:wps="http://schemas.microsoft.com/office/word/2010/wordprocessingShape" mc:Ignorable="w14 wp14">
+<w:footnotes xmlns:ve="http://schemas.openxmlformats.org/markup-compatibility/2006" xmlns:o="urn:schemas-microsoft-com:office:office" xmlns:r="http://schemas.openxmlformats.org/officeDocument/2006/relationships" xmlns:m="http://schemas.openxmlformats.org/officeDocument/2006/math" xmlns:v="urn:schemas-microsoft-com:vml" xmlns:wp="http://schemas.openxmlformats.org/drawingml/2006/wordprocessingDrawing" xmlns:w10="urn:schemas-microsoft-com:office:word" xmlns:w="http://schemas.openxmlformats.org/wordprocessingml/2006/main" xmlns:wne="http://schemas.microsoft.com/office/word/2006/wordml">
   <w:footnote w:type="separator" w:id="-1">
     <w:p>
       <w:pPr>
@@ -5481,13 +5910,13 @@
 </file>
 
 <file path=word/header1.xml><?xml version="1.0" encoding="utf-8"?>
-<w:hdr xmlns:wpc="http://schemas.microsoft.com/office/word/2010/wordprocessingCanvas" xmlns:mc="http://schemas.openxmlformats.org/markup-compatibility/2006" xmlns:o="urn:schemas-microsoft-com:office:office" xmlns:r="http://schemas.openxmlformats.org/officeDocument/2006/relationships" xmlns:m="http://schemas.openxmlformats.org/officeDocument/2006/math" xmlns:v="urn:schemas-microsoft-com:vml" xmlns:wp14="http://schemas.microsoft.com/office/word/2010/wordprocessingDrawing" xmlns:wp="http://schemas.openxmlformats.org/drawingml/2006/wordprocessingDrawing" xmlns:w10="urn:schemas-microsoft-com:office:word" xmlns:w="http://schemas.openxmlformats.org/wordprocessingml/2006/main" xmlns:w14="http://schemas.microsoft.com/office/word/2010/wordml" xmlns:wpg="http://schemas.microsoft.com/office/word/2010/wordprocessingGroup" xmlns:wpi="http://schemas.microsoft.com/office/word/2010/wordprocessingInk" xmlns:wne="http://schemas.microsoft.com/office/word/2006/wordml" xmlns:wps="http://schemas.microsoft.com/office/word/2010/wordprocessingShape" mc:Ignorable="w14 wp14">
+<w:hdr xmlns:ve="http://schemas.openxmlformats.org/markup-compatibility/2006" xmlns:o="urn:schemas-microsoft-com:office:office" xmlns:r="http://schemas.openxmlformats.org/officeDocument/2006/relationships" xmlns:m="http://schemas.openxmlformats.org/officeDocument/2006/math" xmlns:v="urn:schemas-microsoft-com:vml" xmlns:wp="http://schemas.openxmlformats.org/drawingml/2006/wordprocessingDrawing" xmlns:w10="urn:schemas-microsoft-com:office:word" xmlns:w="http://schemas.openxmlformats.org/wordprocessingml/2006/main" xmlns:wne="http://schemas.microsoft.com/office/word/2006/wordml">
   <w:p/>
 </w:hdr>
 </file>
 
 <file path=word/numbering.xml><?xml version="1.0" encoding="utf-8"?>
-<w:numbering xmlns:wpc="http://schemas.microsoft.com/office/word/2010/wordprocessingCanvas" xmlns:mc="http://schemas.openxmlformats.org/markup-compatibility/2006" xmlns:o="urn:schemas-microsoft-com:office:office" xmlns:r="http://schemas.openxmlformats.org/officeDocument/2006/relationships" xmlns:m="http://schemas.openxmlformats.org/officeDocument/2006/math" xmlns:v="urn:schemas-microsoft-com:vml" xmlns:wp14="http://schemas.microsoft.com/office/word/2010/wordprocessingDrawing" xmlns:wp="http://schemas.openxmlformats.org/drawingml/2006/wordprocessingDrawing" xmlns:w10="urn:schemas-microsoft-com:office:word" xmlns:w="http://schemas.openxmlformats.org/wordprocessingml/2006/main" xmlns:w14="http://schemas.microsoft.com/office/word/2010/wordml" xmlns:wpg="http://schemas.microsoft.com/office/word/2010/wordprocessingGroup" xmlns:wpi="http://schemas.microsoft.com/office/word/2010/wordprocessingInk" xmlns:wne="http://schemas.microsoft.com/office/word/2006/wordml" xmlns:wps="http://schemas.microsoft.com/office/word/2010/wordprocessingShape" mc:Ignorable="w14 wp14">
+<w:numbering xmlns:ve="http://schemas.openxmlformats.org/markup-compatibility/2006" xmlns:o="urn:schemas-microsoft-com:office:office" xmlns:r="http://schemas.openxmlformats.org/officeDocument/2006/relationships" xmlns:m="http://schemas.openxmlformats.org/officeDocument/2006/math" xmlns:v="urn:schemas-microsoft-com:vml" xmlns:wp="http://schemas.openxmlformats.org/drawingml/2006/wordprocessingDrawing" xmlns:w10="urn:schemas-microsoft-com:office:word" xmlns:w="http://schemas.openxmlformats.org/wordprocessingml/2006/main" xmlns:wne="http://schemas.microsoft.com/office/word/2006/wordml">
   <w:abstractNum w:abstractNumId="0">
     <w:nsid w:val="2DFC5C43"/>
     <w:multiLevelType w:val="multilevel"/>
@@ -6040,7 +6469,7 @@
 </file>
 
 <file path=word/styles.xml><?xml version="1.0" encoding="utf-8"?>
-<w:styles xmlns:mc="http://schemas.openxmlformats.org/markup-compatibility/2006" xmlns:r="http://schemas.openxmlformats.org/officeDocument/2006/relationships" xmlns:w="http://schemas.openxmlformats.org/wordprocessingml/2006/main" xmlns:w14="http://schemas.microsoft.com/office/word/2010/wordml" mc:Ignorable="w14">
+<w:styles xmlns:r="http://schemas.openxmlformats.org/officeDocument/2006/relationships" xmlns:w="http://schemas.openxmlformats.org/wordprocessingml/2006/main">
   <w:docDefaults>
     <w:rPrDefault>
       <w:rPr>
@@ -6208,6 +6637,7 @@
     <w:uiPriority w:val="99"/>
     <w:semiHidden/>
     <w:unhideWhenUsed/>
+    <w:qFormat/>
     <w:tblPr>
       <w:tblInd w:w="0" w:type="dxa"/>
       <w:tblCellMar>
@@ -7090,7 +7520,7 @@
 </file>
 
 <file path=customXml/itemProps1.xml><?xml version="1.0" encoding="utf-8"?>
-<ds:datastoreItem xmlns:ds="http://schemas.openxmlformats.org/officeDocument/2006/customXml" ds:itemID="{27A9256B-5D93-4505-9D4F-DBE82B26FF80}">
+<ds:datastoreItem xmlns:ds="http://schemas.openxmlformats.org/officeDocument/2006/customXml" ds:itemID="{1C6FBA5F-3D8D-4D0C-AF65-55BC6BF81C3E}">
   <ds:schemaRefs>
     <ds:schemaRef ds:uri="http://schemas.openxmlformats.org/officeDocument/2006/bibliography"/>
   </ds:schemaRefs>

</xml_diff>

<commit_message>
finish with figure numbers
</commit_message>
<xml_diff>
--- a/doc/finalDoc.docx
+++ b/doc/finalDoc.docx
@@ -1375,7 +1375,13 @@
         <w:t xml:space="preserve">/bin </w:t>
       </w:r>
       <w:r>
-        <w:t>folder in the project source, by the following command:</w:t>
+        <w:t>folder in the project source, by the following command</w:t>
+      </w:r>
+      <w:r>
+        <w:t xml:space="preserve"> (figure 1)</w:t>
+      </w:r>
+      <w:r>
+        <w:t>:</w:t>
       </w:r>
     </w:p>
     <w:p>
@@ -1496,7 +1502,13 @@
         <w:t>ing</w:t>
       </w:r>
       <w:r>
-        <w:t xml:space="preserve"> command:</w:t>
+        <w:t xml:space="preserve"> command</w:t>
+      </w:r>
+      <w:r>
+        <w:t xml:space="preserve"> (figure 2)</w:t>
+      </w:r>
+      <w:r>
+        <w:t>:</w:t>
       </w:r>
     </w:p>
     <w:p>
@@ -3700,7 +3712,19 @@
         <w:pStyle w:val="EACLTextIndent"/>
       </w:pPr>
       <w:r>
-        <w:t xml:space="preserve">We can clearly see that the learning completer scores much better results than the baseline (see that </w:t>
+        <w:t>We can clearly see</w:t>
+      </w:r>
+      <w:r>
+        <w:t xml:space="preserve"> (figure 4)</w:t>
+      </w:r>
+      <w:r>
+        <w:t xml:space="preserve"> that the learning completer scores much better results than the bas</w:t>
+      </w:r>
+      <w:r>
+        <w:t>e</w:t>
+      </w:r>
+      <w:r>
+        <w:t xml:space="preserve">line (see that </w:t>
       </w:r>
       <w:r>
         <w:rPr>
@@ -3716,20 +3740,54 @@
     <w:p>
       <w:pPr>
         <w:pStyle w:val="EACLTextIndent"/>
+      </w:pPr>
+      <w:r>
+        <w:lastRenderedPageBreak/>
+        <w:t xml:space="preserve">We can see </w:t>
+      </w:r>
+      <w:r>
+        <w:t>(figure 4)</w:t>
+      </w:r>
+      <w:r>
+        <w:t xml:space="preserve"> </w:t>
+      </w:r>
+      <w:r>
+        <w:t>that there was an i</w:t>
+      </w:r>
+      <w:r>
+        <w:t>m</w:t>
+      </w:r>
+      <w:r>
+        <w:t xml:space="preserve">provement </w:t>
+      </w:r>
+      <w:r>
+        <w:t>of more than</w:t>
+      </w:r>
+      <w:r>
+        <w:t xml:space="preserve"> 11% in the </w:t>
+      </w:r>
+      <w:r>
+        <w:t>percentage of completed words in the text just by learning words that a</w:t>
+      </w:r>
+      <w:r>
+        <w:t>l</w:t>
+      </w:r>
+      <w:r>
+        <w:t xml:space="preserve">ready appeared. </w:t>
+      </w:r>
+    </w:p>
+    <w:p>
+      <w:pPr>
+        <w:pStyle w:val="EACLTextIndent"/>
         <w:keepNext/>
-        <w:ind w:firstLine="709"/>
-      </w:pPr>
-      <w:r>
-        <w:rPr>
-          <w:noProof/>
-          <w:lang w:eastAsia="en-US" w:bidi="he-IL"/>
-        </w:rPr>
-        <w:lastRenderedPageBreak/>
+        <w:ind w:firstLine="567"/>
+      </w:pPr>
+      <w:r>
         <w:drawing>
           <wp:inline distT="0" distB="0" distL="0" distR="0">
             <wp:extent cx="1917700" cy="1105535"/>
             <wp:effectExtent l="19050" t="0" r="6350" b="0"/>
-            <wp:docPr id="2" name="תמונה 2"/>
+            <wp:docPr id="21" name="תמונה 2"/>
             <wp:cNvGraphicFramePr>
               <a:graphicFrameLocks xmlns:a="http://schemas.openxmlformats.org/drawingml/2006/main" noChangeAspect="1"/>
             </wp:cNvGraphicFramePr>
@@ -3775,7 +3833,7 @@
     <w:p>
       <w:pPr>
         <w:pStyle w:val="a5"/>
-        <w:ind w:left="720"/>
+        <w:ind w:firstLine="709"/>
         <w:jc w:val="both"/>
       </w:pPr>
       <w:proofErr w:type="gramStart"/>
@@ -3800,36 +3858,25 @@
         <w:pStyle w:val="EACLTextIndent"/>
       </w:pPr>
       <w:r>
-        <w:t xml:space="preserve">We can see that there was an improvement </w:t>
-      </w:r>
-      <w:r>
-        <w:t>of more than</w:t>
-      </w:r>
-      <w:r>
-        <w:t xml:space="preserve"> 11% in the </w:t>
-      </w:r>
-      <w:r>
-        <w:t>percentage of completed words in the text just by learning words that a</w:t>
-      </w:r>
-      <w:r>
-        <w:t>l</w:t>
-      </w:r>
-      <w:r>
-        <w:t xml:space="preserve">ready appeared. </w:t>
-      </w:r>
-    </w:p>
-    <w:p>
-      <w:pPr>
-        <w:pStyle w:val="EACLTextIndent"/>
-      </w:pPr>
-      <w:r>
         <w:t xml:space="preserve">The </w:t>
       </w:r>
       <w:r>
         <w:t>above</w:t>
       </w:r>
       <w:r>
-        <w:t xml:space="preserve"> graph shows the improvement of the </w:t>
+        <w:t xml:space="preserve"> graph</w:t>
+      </w:r>
+      <w:r>
+        <w:t xml:space="preserve"> (figure 5)</w:t>
+      </w:r>
+      <w:r>
+        <w:t xml:space="preserve"> shows the i</w:t>
+      </w:r>
+      <w:r>
+        <w:t>m</w:t>
+      </w:r>
+      <w:r>
+        <w:t xml:space="preserve">provement of the </w:t>
       </w:r>
       <w:proofErr w:type="spellStart"/>
       <w:r>
@@ -3841,7 +3888,25 @@
       </w:r>
       <w:proofErr w:type="spellEnd"/>
       <w:r>
-        <w:t xml:space="preserve"> metric over segments of 60 sentences. As we can see after few segments the difference between the learning and the basic completers becoming significant. </w:t>
+        <w:t xml:space="preserve"> metric over segments of 60 senten</w:t>
+      </w:r>
+      <w:r>
+        <w:t>c</w:t>
+      </w:r>
+      <w:r>
+        <w:t>es. As we can see after few segments the diffe</w:t>
+      </w:r>
+      <w:r>
+        <w:t>r</w:t>
+      </w:r>
+      <w:r>
+        <w:t>ence between the learning and the basic comple</w:t>
+      </w:r>
+      <w:r>
+        <w:t>t</w:t>
+      </w:r>
+      <w:r>
+        <w:t xml:space="preserve">ers becoming significant. </w:t>
       </w:r>
     </w:p>
     <w:p>
@@ -3944,16 +4009,22 @@
         <w:pStyle w:val="EACLText"/>
       </w:pPr>
       <w:r>
-        <w:t>As we can see in the table above the</w:t>
-      </w:r>
-      <w:r>
-        <w:t xml:space="preserve"> results are inconclusive. On one hand it seems that the co</w:t>
-      </w:r>
-      <w:r>
-        <w:t>n</w:t>
-      </w:r>
-      <w:r>
-        <w:t xml:space="preserve">text heuristic improves the </w:t>
+        <w:t>As we can see in the table</w:t>
+      </w:r>
+      <w:r>
+        <w:t xml:space="preserve"> (figure 6)</w:t>
+      </w:r>
+      <w:r>
+        <w:t xml:space="preserve"> above the</w:t>
+      </w:r>
+      <w:r>
+        <w:t xml:space="preserve"> r</w:t>
+      </w:r>
+      <w:r>
+        <w:t>e</w:t>
+      </w:r>
+      <w:r>
+        <w:t xml:space="preserve">sults are inconclusive. On one hand it seems that the context heuristic improves the </w:t>
       </w:r>
       <w:proofErr w:type="spellStart"/>
       <w:r>
@@ -3972,7 +4043,19 @@
         <w:t xml:space="preserve"> </w:t>
       </w:r>
       <w:r>
-        <w:t xml:space="preserve">metric, which as mentioned means that we complete more word successfully which is a positive finding, but on the other hand it seems that the pure learning heuristic scores better on the </w:t>
+        <w:t>metric, which as mentioned means that we co</w:t>
+      </w:r>
+      <w:r>
+        <w:t>m</w:t>
+      </w:r>
+      <w:r>
+        <w:t>plete more word successfully which is a positive fin</w:t>
+      </w:r>
+      <w:r>
+        <w:t>d</w:t>
+      </w:r>
+      <w:r>
+        <w:t xml:space="preserve">ing, but on the other hand it seems that the pure learning heuristic scores better on the </w:t>
       </w:r>
       <w:proofErr w:type="spellStart"/>
       <w:r>
@@ -3984,7 +4067,13 @@
       </w:r>
       <w:proofErr w:type="spellEnd"/>
       <w:r>
-        <w:t xml:space="preserve"> metric which means that in total it saves more keystrokes. </w:t>
+        <w:t xml:space="preserve"> metric which means that in total it saves more ke</w:t>
+      </w:r>
+      <w:r>
+        <w:t>y</w:t>
+      </w:r>
+      <w:r>
+        <w:t xml:space="preserve">strokes. </w:t>
       </w:r>
       <w:r>
         <w:t>Even though we tested on different test files, with different amount of train data, we can see that the results are persistent among themselves.</w:t>
@@ -4149,7 +4238,13 @@
         <w:t xml:space="preserve"> the learning comp</w:t>
       </w:r>
       <w:r>
-        <w:t xml:space="preserve">leter and the context completer </w:t>
+        <w:t>leter and the context completer</w:t>
+      </w:r>
+      <w:r>
+        <w:t xml:space="preserve"> (showed at figure 7)</w:t>
+      </w:r>
+      <w:r>
+        <w:t xml:space="preserve"> </w:t>
       </w:r>
       <w:r>
         <w:t xml:space="preserve">we continue to test the </w:t>
@@ -4158,7 +4253,13 @@
         <w:t xml:space="preserve">filtered </w:t>
       </w:r>
       <w:r>
-        <w:t>context completer in the rest of work.</w:t>
+        <w:t>context co</w:t>
+      </w:r>
+      <w:r>
+        <w:t>m</w:t>
+      </w:r>
+      <w:r>
+        <w:t>pleter in the rest of work.</w:t>
       </w:r>
       <w:r>
         <w:t xml:space="preserve"> </w:t>
@@ -4357,7 +4458,13 @@
         <w:pStyle w:val="EACLText"/>
       </w:pPr>
       <w:r>
-        <w:t>As easily reflected from the above results the completer scores the bests results with unigrams.</w:t>
+        <w:t>As easily reflected from the above results</w:t>
+      </w:r>
+      <w:r>
+        <w:t xml:space="preserve"> (figure 8, 9)</w:t>
+      </w:r>
+      <w:r>
+        <w:t xml:space="preserve"> the completer scores the bests results with unigrams.</w:t>
       </w:r>
     </w:p>
     <w:p>
@@ -4648,7 +4755,13 @@
         </w:pict>
       </w:r>
       <w:r>
-        <w:t>As we can see, and as was expected increasing the size of suggestion set, improve the perfo</w:t>
+        <w:t>As we can see</w:t>
+      </w:r>
+      <w:r>
+        <w:t xml:space="preserve"> (from figure 10, 11)</w:t>
+      </w:r>
+      <w:r>
+        <w:t>, and as was expected increasing the size of suggestion set, improve the perfo</w:t>
       </w:r>
       <w:r>
         <w:t>r</w:t>
@@ -4660,13 +4773,11 @@
         <w:t xml:space="preserve"> </w:t>
       </w:r>
       <w:r>
-        <w:t>the i</w:t>
-      </w:r>
-      <w:r>
-        <w:t>m</w:t>
-      </w:r>
-      <w:r>
-        <w:t>provement seems to be bounded</w:t>
+        <w:t xml:space="preserve">the improvement seems to be </w:t>
+      </w:r>
+      <w:r>
+        <w:lastRenderedPageBreak/>
+        <w:t>bounded</w:t>
       </w:r>
       <w:r>
         <w:t xml:space="preserve"> and from certain size this</w:t>
@@ -4690,7 +4801,6 @@
         <w:ind w:firstLine="0"/>
       </w:pPr>
       <w:r>
-        <w:lastRenderedPageBreak/>
         <w:t>Increment the size of suggestion set, even though improves performance, is most of the time i</w:t>
       </w:r>
       <w:r>
@@ -4890,13 +5000,31 @@
         <w:pStyle w:val="EACLText"/>
       </w:pPr>
       <w:r>
-        <w:t>As we can see, and as expected, when the co</w:t>
+        <w:t>As we can see</w:t>
+      </w:r>
+      <w:r>
+        <w:t xml:space="preserve"> (from figure 12, 13)</w:t>
+      </w:r>
+      <w:r>
+        <w:t>, and as e</w:t>
+      </w:r>
+      <w:r>
+        <w:t>x</w:t>
+      </w:r>
+      <w:r>
+        <w:t>pected, when the completer is trained on a large amount of data, its results improves. The i</w:t>
       </w:r>
       <w:r>
         <w:t>m</w:t>
       </w:r>
       <w:r>
-        <w:t>pleter is trained on a large amount of data, its results improves. The improvement, though seems significant from the results, would have eventually and inevitably become less and less significant and we believe that if we would have continue with this direct</w:t>
+        <w:t>provement, though seems significant from the results, would have eventually and inevitably become less and less significant and we believe that if we would have continue with this dire</w:t>
+      </w:r>
+      <w:r>
+        <w:t>c</w:t>
+      </w:r>
+      <w:r>
+        <w:t>t</w:t>
       </w:r>
       <w:r>
         <w:t>ion we would have found it limit.</w:t>
@@ -4904,11 +5032,6 @@
       <w:r>
         <w:t xml:space="preserve"> </w:t>
       </w:r>
-    </w:p>
-    <w:p>
-      <w:pPr>
-        <w:pStyle w:val="EACLTextIndent"/>
-      </w:pPr>
     </w:p>
     <w:p>
       <w:pPr>
@@ -5011,13 +5134,25 @@
         <w:t>t</w:t>
       </w:r>
       <w:r>
-        <w:t>ed the evaluation metrics, as we can see from the above table. The explanation for this phenom</w:t>
+        <w:t>ed the evaluation metrics, as we can see from the above table</w:t>
+      </w:r>
+      <w:r>
+        <w:t xml:space="preserve"> (figure 14)</w:t>
+      </w:r>
+      <w:r>
+        <w:t>. The explanation for this phenom</w:t>
       </w:r>
       <w:r>
         <w:t>e</w:t>
       </w:r>
       <w:r>
-        <w:t>non is that the main improvement is made from the concept of context, and the context factor is less sensitive parameter for this range of values.</w:t>
+        <w:t>non is that the main improvement is made from the concept of context, and the co</w:t>
+      </w:r>
+      <w:r>
+        <w:t>n</w:t>
+      </w:r>
+      <w:r>
+        <w:t>text factor is less sensitive parameter for this range of values.</w:t>
       </w:r>
     </w:p>
     <w:p>
@@ -5033,16 +5168,6 @@
       <w:r>
         <w:t>ues we would have got slightly more interesting results.</w:t>
       </w:r>
-    </w:p>
-    <w:p>
-      <w:pPr>
-        <w:pStyle w:val="EACLTextIndent"/>
-      </w:pPr>
-    </w:p>
-    <w:p>
-      <w:pPr>
-        <w:pStyle w:val="EACLTextIndent"/>
-      </w:pPr>
     </w:p>
     <w:p>
       <w:pPr>
@@ -5665,16 +5790,6 @@
         </w:rPr>
         <w:t>gram-sfactor*-3suggestions</w:t>
       </w:r>
-    </w:p>
-    <w:p>
-      <w:pPr>
-        <w:pStyle w:val="EACLSection"/>
-        <w:numPr>
-          <w:ilvl w:val="0"/>
-          <w:numId w:val="0"/>
-        </w:numPr>
-        <w:ind w:left="431" w:hanging="431"/>
-      </w:pPr>
     </w:p>
     <w:p>
       <w:pPr>
@@ -7520,7 +7635,7 @@
 </file>
 
 <file path=customXml/itemProps1.xml><?xml version="1.0" encoding="utf-8"?>
-<ds:datastoreItem xmlns:ds="http://schemas.openxmlformats.org/officeDocument/2006/customXml" ds:itemID="{1C6FBA5F-3D8D-4D0C-AF65-55BC6BF81C3E}">
+<ds:datastoreItem xmlns:ds="http://schemas.openxmlformats.org/officeDocument/2006/customXml" ds:itemID="{DF858AF0-D063-4F8B-839E-74208F01FE62}">
   <ds:schemaRefs>
     <ds:schemaRef ds:uri="http://schemas.openxmlformats.org/officeDocument/2006/bibliography"/>
   </ds:schemaRefs>

</xml_diff>